<commit_message>
Added commentary to splashscreen.
</commit_message>
<xml_diff>
--- a/Documentation/Calorie Counter.docx
+++ b/Documentation/Calorie Counter.docx
@@ -27333,21 +27333,889 @@
         <w:tabs>
           <w:tab w:val="left" w:pos="2074"/>
         </w:tabs>
-      </w:pPr>
-      <w:r>
-        <w:t xml:space="preserve">So my first prototype is a loading screen that appears on </w:t>
+        <w:rPr>
+          <w:b/>
+          <w:bCs/>
+          <w:sz w:val="28"/>
+          <w:szCs w:val="28"/>
+        </w:rPr>
+      </w:pPr>
+      <w:r>
+        <w:rPr>
+          <w:b/>
+          <w:bCs/>
+          <w:sz w:val="28"/>
+          <w:szCs w:val="28"/>
+        </w:rPr>
+        <w:t>Prototype 1</w:t>
+      </w:r>
+    </w:p>
+    <w:p>
+      <w:pPr>
+        <w:tabs>
+          <w:tab w:val="left" w:pos="2074"/>
+        </w:tabs>
+      </w:pPr>
+      <w:r>
+        <w:rPr>
+          <w:sz w:val="28"/>
+          <w:szCs w:val="28"/>
+        </w:rPr>
+        <w:softHyphen/>
+      </w:r>
+      <w:r>
+        <w:rPr>
+          <w:sz w:val="28"/>
+          <w:szCs w:val="28"/>
+        </w:rPr>
+        <w:softHyphen/>
+      </w:r>
+      <w:r>
+        <w:rPr>
+          <w:sz w:val="28"/>
+          <w:szCs w:val="28"/>
+        </w:rPr>
+        <w:softHyphen/>
+      </w:r>
+      <w:r>
+        <w:rPr>
+          <w:sz w:val="28"/>
+          <w:szCs w:val="28"/>
+        </w:rPr>
+        <w:softHyphen/>
+      </w:r>
+      <w:r>
+        <w:t>Prototype 1 consists of a Loading Screen, a Login Form and that leads to the main interface which hasn’t been designed yet but exists as a</w:t>
+      </w:r>
+      <w:r>
+        <w:t xml:space="preserve">n empty </w:t>
+      </w:r>
+      <w:r>
+        <w:t>form when logged in.</w:t>
+      </w:r>
+    </w:p>
+    <w:p>
+      <w:pPr>
+        <w:tabs>
+          <w:tab w:val="left" w:pos="2074"/>
+        </w:tabs>
+        <w:rPr>
+          <w:sz w:val="28"/>
+          <w:szCs w:val="28"/>
+          <w:u w:val="single"/>
+        </w:rPr>
+      </w:pPr>
+    </w:p>
+    <w:p>
+      <w:pPr>
+        <w:tabs>
+          <w:tab w:val="left" w:pos="2074"/>
+        </w:tabs>
+        <w:rPr>
+          <w:sz w:val="28"/>
+          <w:szCs w:val="28"/>
+          <w:u w:val="single"/>
+        </w:rPr>
+      </w:pPr>
+      <w:r>
+        <w:rPr>
+          <w:sz w:val="28"/>
+          <w:szCs w:val="28"/>
+          <w:u w:val="single"/>
+        </w:rPr>
+        <w:t>Loading Screen:</w:t>
+      </w:r>
+    </w:p>
+    <w:p>
+      <w:pPr>
+        <w:tabs>
+          <w:tab w:val="left" w:pos="2074"/>
+        </w:tabs>
+      </w:pPr>
+      <w:r>
+        <w:t>So,</w:t>
+      </w:r>
+      <w:r>
+        <w:t xml:space="preserve"> my first prototype is a loading screen that appears on startup and this leads to a login screen. At the moment the lo</w:t>
+      </w:r>
+      <w:r>
+        <w:t>ading</w:t>
+      </w:r>
+      <w:r>
+        <w:t xml:space="preserve"> screen serves no functionality other than aesthetics. </w:t>
+      </w:r>
+    </w:p>
+    <w:p>
+      <w:pPr>
+        <w:tabs>
+          <w:tab w:val="left" w:pos="2074"/>
+        </w:tabs>
+      </w:pPr>
+    </w:p>
+    <w:p>
+      <w:pPr>
+        <w:tabs>
+          <w:tab w:val="left" w:pos="2074"/>
+        </w:tabs>
+      </w:pPr>
+      <w:r>
+        <w:drawing>
+          <wp:inline distT="0" distB="0" distL="0" distR="0" wp14:anchorId="7445D181" wp14:editId="6E7CB958">
+            <wp:extent cx="3933825" cy="2135144"/>
+            <wp:effectExtent l="0" t="0" r="0" b="0"/>
+            <wp:docPr id="19" name="Picture 19" descr="Icon&#10;&#10;Description automatically generated"/>
+            <wp:cNvGraphicFramePr>
+              <a:graphicFrameLocks xmlns:a="http://schemas.openxmlformats.org/drawingml/2006/main" noChangeAspect="1"/>
+            </wp:cNvGraphicFramePr>
+            <a:graphic xmlns:a="http://schemas.openxmlformats.org/drawingml/2006/main">
+              <a:graphicData uri="http://schemas.openxmlformats.org/drawingml/2006/picture">
+                <pic:pic xmlns:pic="http://schemas.openxmlformats.org/drawingml/2006/picture">
+                  <pic:nvPicPr>
+                    <pic:cNvPr id="19" name="Picture 19" descr="Icon&#10;&#10;Description automatically generated"/>
+                    <pic:cNvPicPr/>
+                  </pic:nvPicPr>
+                  <pic:blipFill>
+                    <a:blip r:embed="rId42"/>
+                    <a:stretch>
+                      <a:fillRect/>
+                    </a:stretch>
+                  </pic:blipFill>
+                  <pic:spPr>
+                    <a:xfrm>
+                      <a:off x="0" y="0"/>
+                      <a:ext cx="3943064" cy="2140159"/>
+                    </a:xfrm>
+                    <a:prstGeom prst="rect">
+                      <a:avLst/>
+                    </a:prstGeom>
+                  </pic:spPr>
+                </pic:pic>
+              </a:graphicData>
+            </a:graphic>
+          </wp:inline>
+        </w:drawing>
+      </w:r>
+    </w:p>
+    <w:p>
+      <w:pPr>
+        <w:tabs>
+          <w:tab w:val="left" w:pos="2074"/>
+        </w:tabs>
+      </w:pPr>
+      <w:r>
+        <w:t>Here is my loading screen. It is a simple background with a blue loading bar</w:t>
+      </w:r>
+    </w:p>
+    <w:p>
+      <w:pPr>
+        <w:tabs>
+          <w:tab w:val="left" w:pos="2074"/>
+        </w:tabs>
+      </w:pPr>
+      <w:r>
+        <w:t xml:space="preserve">You can also see in the loading screen picture that </w:t>
+      </w:r>
+      <w:r>
+        <w:t>there is no exit or minimize or window buttons on the top right of the form. This is because I removed this in the ‘Form Border Style’ in the properties section.</w:t>
+      </w:r>
+    </w:p>
+    <w:p>
+      <w:pPr>
+        <w:tabs>
+          <w:tab w:val="left" w:pos="2074"/>
+        </w:tabs>
+      </w:pPr>
+    </w:p>
+    <w:p>
+      <w:pPr>
+        <w:tabs>
+          <w:tab w:val="left" w:pos="2074"/>
+        </w:tabs>
+      </w:pPr>
+      <w:r>
+        <w:drawing>
+          <wp:inline distT="0" distB="0" distL="0" distR="0" wp14:anchorId="27964B33" wp14:editId="52842287">
+            <wp:extent cx="5731510" cy="1945640"/>
+            <wp:effectExtent l="0" t="0" r="2540" b="0"/>
+            <wp:docPr id="197" name="Picture 197" descr="A screenshot of a computer&#10;&#10;Description automatically generated with medium confidence"/>
+            <wp:cNvGraphicFramePr>
+              <a:graphicFrameLocks xmlns:a="http://schemas.openxmlformats.org/drawingml/2006/main" noChangeAspect="1"/>
+            </wp:cNvGraphicFramePr>
+            <a:graphic xmlns:a="http://schemas.openxmlformats.org/drawingml/2006/main">
+              <a:graphicData uri="http://schemas.openxmlformats.org/drawingml/2006/picture">
+                <pic:pic xmlns:pic="http://schemas.openxmlformats.org/drawingml/2006/picture">
+                  <pic:nvPicPr>
+                    <pic:cNvPr id="197" name="Picture 197" descr="A screenshot of a computer&#10;&#10;Description automatically generated with medium confidence"/>
+                    <pic:cNvPicPr/>
+                  </pic:nvPicPr>
+                  <pic:blipFill>
+                    <a:blip r:embed="rId43"/>
+                    <a:stretch>
+                      <a:fillRect/>
+                    </a:stretch>
+                  </pic:blipFill>
+                  <pic:spPr>
+                    <a:xfrm>
+                      <a:off x="0" y="0"/>
+                      <a:ext cx="5731510" cy="1945640"/>
+                    </a:xfrm>
+                    <a:prstGeom prst="rect">
+                      <a:avLst/>
+                    </a:prstGeom>
+                  </pic:spPr>
+                </pic:pic>
+              </a:graphicData>
+            </a:graphic>
+          </wp:inline>
+        </w:drawing>
+      </w:r>
+    </w:p>
+    <w:p>
+      <w:pPr>
+        <w:tabs>
+          <w:tab w:val="left" w:pos="2074"/>
+        </w:tabs>
+      </w:pPr>
+      <w:r>
+        <w:t>These are the properties of the loading screen. As you can see the ‘</w:t>
       </w:r>
       <w:proofErr w:type="spellStart"/>
       <w:r>
-        <w:t>startup</w:t>
+        <w:t>BackgroundImage</w:t>
       </w:r>
       <w:proofErr w:type="spellEnd"/>
       <w:r>
-        <w:t xml:space="preserve"> and this leads to a login screen. At the moment the login screen serves no functionality other than aesthetics. Further in development </w:t>
-      </w:r>
+        <w:t xml:space="preserve">’ is my custom design I made on photoshop. </w:t>
+      </w:r>
+    </w:p>
+    <w:p>
+      <w:pPr>
+        <w:tabs>
+          <w:tab w:val="left" w:pos="2074"/>
+        </w:tabs>
+      </w:pPr>
+      <w:r>
+        <w:lastRenderedPageBreak/>
+        <w:t>When it is run it appears in the middle of the screen. I configured this in the properties section. You can see it here:</w:t>
+      </w:r>
+    </w:p>
+    <w:p>
+      <w:pPr>
+        <w:tabs>
+          <w:tab w:val="left" w:pos="2074"/>
+        </w:tabs>
+      </w:pPr>
+      <w:r>
+        <w:drawing>
+          <wp:inline distT="0" distB="0" distL="0" distR="0" wp14:anchorId="56C48F31" wp14:editId="09BD5002">
+            <wp:extent cx="5731510" cy="1101090"/>
+            <wp:effectExtent l="0" t="0" r="2540" b="3810"/>
+            <wp:docPr id="219" name="Picture 219" descr="A picture containing graphical user interface&#10;&#10;Description automatically generated"/>
+            <wp:cNvGraphicFramePr>
+              <a:graphicFrameLocks xmlns:a="http://schemas.openxmlformats.org/drawingml/2006/main" noChangeAspect="1"/>
+            </wp:cNvGraphicFramePr>
+            <a:graphic xmlns:a="http://schemas.openxmlformats.org/drawingml/2006/main">
+              <a:graphicData uri="http://schemas.openxmlformats.org/drawingml/2006/picture">
+                <pic:pic xmlns:pic="http://schemas.openxmlformats.org/drawingml/2006/picture">
+                  <pic:nvPicPr>
+                    <pic:cNvPr id="219" name="Picture 219" descr="A picture containing graphical user interface&#10;&#10;Description automatically generated"/>
+                    <pic:cNvPicPr/>
+                  </pic:nvPicPr>
+                  <pic:blipFill rotWithShape="1">
+                    <a:blip r:embed="rId44"/>
+                    <a:srcRect t="39349"/>
+                    <a:stretch/>
+                  </pic:blipFill>
+                  <pic:spPr bwMode="auto">
+                    <a:xfrm>
+                      <a:off x="0" y="0"/>
+                      <a:ext cx="5731510" cy="1101090"/>
+                    </a:xfrm>
+                    <a:prstGeom prst="rect">
+                      <a:avLst/>
+                    </a:prstGeom>
+                    <a:ln>
+                      <a:noFill/>
+                    </a:ln>
+                    <a:extLst>
+                      <a:ext uri="{53640926-AAD7-44D8-BBD7-CCE9431645EC}">
+                        <a14:shadowObscured xmlns:a14="http://schemas.microsoft.com/office/drawing/2010/main"/>
+                      </a:ext>
+                    </a:extLst>
+                  </pic:spPr>
+                </pic:pic>
+              </a:graphicData>
+            </a:graphic>
+          </wp:inline>
+        </w:drawing>
+      </w:r>
+    </w:p>
+    <w:p>
+      <w:pPr>
+        <w:tabs>
+          <w:tab w:val="left" w:pos="2074"/>
+        </w:tabs>
+      </w:pPr>
+    </w:p>
+    <w:p>
+      <w:pPr>
+        <w:tabs>
+          <w:tab w:val="left" w:pos="2074"/>
+        </w:tabs>
+      </w:pPr>
+      <w:r>
+        <w:t>Here is the loading screen when it is executed.</w:t>
+      </w:r>
+    </w:p>
+    <w:p>
+      <w:pPr>
+        <w:tabs>
+          <w:tab w:val="left" w:pos="2074"/>
+        </w:tabs>
+      </w:pPr>
+      <w:r>
+        <w:rPr>
+          <w:noProof/>
+        </w:rPr>
+        <w:drawing>
+          <wp:inline distT="0" distB="0" distL="0" distR="0" wp14:anchorId="217639AB" wp14:editId="65CBA5E6">
+            <wp:extent cx="5731510" cy="3222625"/>
+            <wp:effectExtent l="0" t="0" r="2540" b="0"/>
+            <wp:docPr id="221" name="Picture 221" descr="Graphical user interface, application&#10;&#10;Description automatically generated"/>
+            <wp:cNvGraphicFramePr>
+              <a:graphicFrameLocks xmlns:a="http://schemas.openxmlformats.org/drawingml/2006/main" noChangeAspect="1"/>
+            </wp:cNvGraphicFramePr>
+            <a:graphic xmlns:a="http://schemas.openxmlformats.org/drawingml/2006/main">
+              <a:graphicData uri="http://schemas.openxmlformats.org/drawingml/2006/picture">
+                <pic:pic xmlns:pic="http://schemas.openxmlformats.org/drawingml/2006/picture">
+                  <pic:nvPicPr>
+                    <pic:cNvPr id="221" name="Picture 221" descr="Graphical user interface, application&#10;&#10;Description automatically generated"/>
+                    <pic:cNvPicPr/>
+                  </pic:nvPicPr>
+                  <pic:blipFill>
+                    <a:blip r:embed="rId45"/>
+                    <a:stretch>
+                      <a:fillRect/>
+                    </a:stretch>
+                  </pic:blipFill>
+                  <pic:spPr>
+                    <a:xfrm>
+                      <a:off x="0" y="0"/>
+                      <a:ext cx="5731510" cy="3222625"/>
+                    </a:xfrm>
+                    <a:prstGeom prst="rect">
+                      <a:avLst/>
+                    </a:prstGeom>
+                  </pic:spPr>
+                </pic:pic>
+              </a:graphicData>
+            </a:graphic>
+          </wp:inline>
+        </w:drawing>
+      </w:r>
+    </w:p>
+    <w:p>
+      <w:pPr>
+        <w:tabs>
+          <w:tab w:val="left" w:pos="2074"/>
+        </w:tabs>
+      </w:pPr>
+    </w:p>
+    <w:p>
+      <w:pPr>
+        <w:tabs>
+          <w:tab w:val="left" w:pos="2074"/>
+        </w:tabs>
+      </w:pPr>
+      <w:r>
+        <w:t xml:space="preserve">As you can see it launches successfully. The loading bar works and there are no borders and it also appears in the centre of the screen. I have also created icons for each form and for the loading screen form you can see in the taskbar there is a </w:t>
+      </w:r>
+      <w:proofErr w:type="spellStart"/>
+      <w:r>
+        <w:t>MyCal</w:t>
+      </w:r>
+      <w:proofErr w:type="spellEnd"/>
+      <w:r>
+        <w:t xml:space="preserve"> logo icon instead of the default visual studio icon.</w:t>
+      </w:r>
+    </w:p>
+    <w:p>
+      <w:pPr>
+        <w:tabs>
+          <w:tab w:val="left" w:pos="2074"/>
+        </w:tabs>
+      </w:pPr>
+      <w:r>
+        <w:rPr>
+          <w:noProof/>
+        </w:rPr>
+        <w:drawing>
+          <wp:anchor distT="0" distB="0" distL="114300" distR="114300" simplePos="0" relativeHeight="251953159" behindDoc="1" locked="0" layoutInCell="1" allowOverlap="1" wp14:anchorId="3DC1D2C2" wp14:editId="764C103D">
+            <wp:simplePos x="0" y="0"/>
+            <wp:positionH relativeFrom="margin">
+              <wp:align>left</wp:align>
+            </wp:positionH>
+            <wp:positionV relativeFrom="paragraph">
+              <wp:posOffset>14605</wp:posOffset>
+            </wp:positionV>
+            <wp:extent cx="1266825" cy="1333500"/>
+            <wp:effectExtent l="0" t="0" r="9525" b="0"/>
+            <wp:wrapTight wrapText="bothSides">
+              <wp:wrapPolygon edited="0">
+                <wp:start x="0" y="0"/>
+                <wp:lineTo x="0" y="21291"/>
+                <wp:lineTo x="21438" y="21291"/>
+                <wp:lineTo x="21438" y="0"/>
+                <wp:lineTo x="0" y="0"/>
+              </wp:wrapPolygon>
+            </wp:wrapTight>
+            <wp:docPr id="222" name="Picture 222" descr="Graphical user interface, application&#10;&#10;Description automatically generated"/>
+            <wp:cNvGraphicFramePr>
+              <a:graphicFrameLocks xmlns:a="http://schemas.openxmlformats.org/drawingml/2006/main" noChangeAspect="1"/>
+            </wp:cNvGraphicFramePr>
+            <a:graphic xmlns:a="http://schemas.openxmlformats.org/drawingml/2006/main">
+              <a:graphicData uri="http://schemas.openxmlformats.org/drawingml/2006/picture">
+                <pic:pic xmlns:pic="http://schemas.openxmlformats.org/drawingml/2006/picture">
+                  <pic:nvPicPr>
+                    <pic:cNvPr id="222" name="Picture 222" descr="Graphical user interface, application&#10;&#10;Description automatically generated"/>
+                    <pic:cNvPicPr/>
+                  </pic:nvPicPr>
+                  <pic:blipFill rotWithShape="1">
+                    <a:blip r:embed="rId45">
+                      <a:extLst>
+                        <a:ext uri="{28A0092B-C50C-407E-A947-70E740481C1C}">
+                          <a14:useLocalDpi xmlns:a14="http://schemas.microsoft.com/office/drawing/2010/main" val="0"/>
+                        </a:ext>
+                      </a:extLst>
+                    </a:blip>
+                    <a:srcRect l="45470" t="92284" r="50496" b="160"/>
+                    <a:stretch/>
+                  </pic:blipFill>
+                  <pic:spPr bwMode="auto">
+                    <a:xfrm>
+                      <a:off x="0" y="0"/>
+                      <a:ext cx="1266825" cy="1333500"/>
+                    </a:xfrm>
+                    <a:prstGeom prst="rect">
+                      <a:avLst/>
+                    </a:prstGeom>
+                    <a:ln>
+                      <a:noFill/>
+                    </a:ln>
+                    <a:extLst>
+                      <a:ext uri="{53640926-AAD7-44D8-BBD7-CCE9431645EC}">
+                        <a14:shadowObscured xmlns:a14="http://schemas.microsoft.com/office/drawing/2010/main"/>
+                      </a:ext>
+                    </a:extLst>
+                  </pic:spPr>
+                </pic:pic>
+              </a:graphicData>
+            </a:graphic>
+            <wp14:sizeRelH relativeFrom="page">
+              <wp14:pctWidth>0</wp14:pctWidth>
+            </wp14:sizeRelH>
+            <wp14:sizeRelV relativeFrom="page">
+              <wp14:pctHeight>0</wp14:pctHeight>
+            </wp14:sizeRelV>
+          </wp:anchor>
+        </w:drawing>
+      </w:r>
+    </w:p>
+    <w:p>
+      <w:pPr>
+        <w:tabs>
+          <w:tab w:val="left" w:pos="2074"/>
+        </w:tabs>
+      </w:pPr>
+    </w:p>
+    <w:p>
+      <w:pPr>
+        <w:tabs>
+          <w:tab w:val="left" w:pos="2074"/>
+        </w:tabs>
+      </w:pPr>
+    </w:p>
+    <w:p>
+      <w:pPr>
+        <w:tabs>
+          <w:tab w:val="left" w:pos="2074"/>
+        </w:tabs>
+      </w:pPr>
+    </w:p>
+    <w:p>
+      <w:pPr>
+        <w:tabs>
+          <w:tab w:val="left" w:pos="2074"/>
+        </w:tabs>
+      </w:pPr>
+    </w:p>
+    <w:p>
+      <w:pPr>
+        <w:tabs>
+          <w:tab w:val="left" w:pos="2074"/>
+        </w:tabs>
+      </w:pPr>
+    </w:p>
+    <w:p>
+      <w:pPr>
+        <w:tabs>
+          <w:tab w:val="left" w:pos="2074"/>
+        </w:tabs>
+      </w:pPr>
+    </w:p>
+    <w:p>
+      <w:pPr>
+        <w:tabs>
+          <w:tab w:val="left" w:pos="2074"/>
+        </w:tabs>
+      </w:pPr>
+      <w:r>
+        <w:lastRenderedPageBreak/>
+        <w:t>Here is the code for the loading screen.</w:t>
+      </w:r>
+    </w:p>
+    <w:p>
+      <w:pPr>
+        <w:tabs>
+          <w:tab w:val="left" w:pos="2074"/>
+        </w:tabs>
+      </w:pPr>
+      <w:r>
+        <w:t xml:space="preserve">The way for my loading screen to work is to add a timer. </w:t>
+      </w:r>
+    </w:p>
+    <w:p>
+      <w:pPr>
+        <w:tabs>
+          <w:tab w:val="left" w:pos="2074"/>
+        </w:tabs>
+      </w:pPr>
+      <w:r>
+        <w:drawing>
+          <wp:inline distT="0" distB="0" distL="0" distR="0" wp14:anchorId="6C36EAA5" wp14:editId="11D4B421">
+            <wp:extent cx="5496692" cy="3458058"/>
+            <wp:effectExtent l="0" t="0" r="0" b="9525"/>
+            <wp:docPr id="224" name="Picture 224" descr="Text&#10;&#10;Description automatically generated"/>
+            <wp:cNvGraphicFramePr>
+              <a:graphicFrameLocks xmlns:a="http://schemas.openxmlformats.org/drawingml/2006/main" noChangeAspect="1"/>
+            </wp:cNvGraphicFramePr>
+            <a:graphic xmlns:a="http://schemas.openxmlformats.org/drawingml/2006/main">
+              <a:graphicData uri="http://schemas.openxmlformats.org/drawingml/2006/picture">
+                <pic:pic xmlns:pic="http://schemas.openxmlformats.org/drawingml/2006/picture">
+                  <pic:nvPicPr>
+                    <pic:cNvPr id="224" name="Picture 224" descr="Text&#10;&#10;Description automatically generated"/>
+                    <pic:cNvPicPr/>
+                  </pic:nvPicPr>
+                  <pic:blipFill>
+                    <a:blip r:embed="rId46"/>
+                    <a:stretch>
+                      <a:fillRect/>
+                    </a:stretch>
+                  </pic:blipFill>
+                  <pic:spPr>
+                    <a:xfrm>
+                      <a:off x="0" y="0"/>
+                      <a:ext cx="5496692" cy="3458058"/>
+                    </a:xfrm>
+                    <a:prstGeom prst="rect">
+                      <a:avLst/>
+                    </a:prstGeom>
+                  </pic:spPr>
+                </pic:pic>
+              </a:graphicData>
+            </a:graphic>
+          </wp:inline>
+        </w:drawing>
+      </w:r>
+      <w:r>
+        <w:t xml:space="preserve">       </w:t>
+      </w:r>
+      <w:r>
+        <w:t>I</w:t>
+      </w:r>
+      <w:r>
+        <w:t xml:space="preserve"> </w:t>
+      </w:r>
+      <w:r>
+        <w:t xml:space="preserve">added a timer from the toolbox and here is the code for it. </w:t>
+      </w:r>
+      <w:r>
+        <w:t>The actual loading bar will increment by 10 like this:</w:t>
+      </w:r>
+    </w:p>
+    <w:p>
+      <w:pPr>
+        <w:tabs>
+          <w:tab w:val="left" w:pos="2074"/>
+        </w:tabs>
+      </w:pPr>
+      <w:r>
+        <w:drawing>
+          <wp:inline distT="0" distB="0" distL="0" distR="0" wp14:anchorId="5BAEACE7" wp14:editId="572C116D">
+            <wp:extent cx="4677428" cy="171474"/>
+            <wp:effectExtent l="0" t="0" r="0" b="0"/>
+            <wp:docPr id="226" name="Picture 226"/>
+            <wp:cNvGraphicFramePr>
+              <a:graphicFrameLocks xmlns:a="http://schemas.openxmlformats.org/drawingml/2006/main" noChangeAspect="1"/>
+            </wp:cNvGraphicFramePr>
+            <a:graphic xmlns:a="http://schemas.openxmlformats.org/drawingml/2006/main">
+              <a:graphicData uri="http://schemas.openxmlformats.org/drawingml/2006/picture">
+                <pic:pic xmlns:pic="http://schemas.openxmlformats.org/drawingml/2006/picture">
+                  <pic:nvPicPr>
+                    <pic:cNvPr id="1" name=""/>
+                    <pic:cNvPicPr/>
+                  </pic:nvPicPr>
+                  <pic:blipFill>
+                    <a:blip r:embed="rId47"/>
+                    <a:stretch>
+                      <a:fillRect/>
+                    </a:stretch>
+                  </pic:blipFill>
+                  <pic:spPr>
+                    <a:xfrm>
+                      <a:off x="0" y="0"/>
+                      <a:ext cx="4677428" cy="171474"/>
+                    </a:xfrm>
+                    <a:prstGeom prst="rect">
+                      <a:avLst/>
+                    </a:prstGeom>
+                  </pic:spPr>
+                </pic:pic>
+              </a:graphicData>
+            </a:graphic>
+          </wp:inline>
+        </w:drawing>
+      </w:r>
+    </w:p>
+    <w:p>
+      <w:pPr>
+        <w:tabs>
+          <w:tab w:val="left" w:pos="2074"/>
+        </w:tabs>
+      </w:pPr>
+      <w:r>
+        <w:t>After 100 milliseconds,</w:t>
+      </w:r>
+    </w:p>
+    <w:p>
+      <w:pPr>
+        <w:tabs>
+          <w:tab w:val="left" w:pos="2074"/>
+        </w:tabs>
+      </w:pPr>
+      <w:r>
+        <w:drawing>
+          <wp:inline distT="0" distB="0" distL="0" distR="0" wp14:anchorId="0CDC0328" wp14:editId="0511933B">
+            <wp:extent cx="4799965" cy="171419"/>
+            <wp:effectExtent l="0" t="0" r="0" b="635"/>
+            <wp:docPr id="225" name="Picture 225"/>
+            <wp:cNvGraphicFramePr>
+              <a:graphicFrameLocks xmlns:a="http://schemas.openxmlformats.org/drawingml/2006/main" noChangeAspect="1"/>
+            </wp:cNvGraphicFramePr>
+            <a:graphic xmlns:a="http://schemas.openxmlformats.org/drawingml/2006/main">
+              <a:graphicData uri="http://schemas.openxmlformats.org/drawingml/2006/picture">
+                <pic:pic xmlns:pic="http://schemas.openxmlformats.org/drawingml/2006/picture">
+                  <pic:nvPicPr>
+                    <pic:cNvPr id="1" name=""/>
+                    <pic:cNvPicPr/>
+                  </pic:nvPicPr>
+                  <pic:blipFill rotWithShape="1">
+                    <a:blip r:embed="rId48"/>
+                    <a:srcRect t="20002" b="28572"/>
+                    <a:stretch/>
+                  </pic:blipFill>
+                  <pic:spPr bwMode="auto">
+                    <a:xfrm>
+                      <a:off x="0" y="0"/>
+                      <a:ext cx="4801270" cy="171466"/>
+                    </a:xfrm>
+                    <a:prstGeom prst="rect">
+                      <a:avLst/>
+                    </a:prstGeom>
+                    <a:ln>
+                      <a:noFill/>
+                    </a:ln>
+                    <a:extLst>
+                      <a:ext uri="{53640926-AAD7-44D8-BBD7-CCE9431645EC}">
+                        <a14:shadowObscured xmlns:a14="http://schemas.microsoft.com/office/drawing/2010/main"/>
+                      </a:ext>
+                    </a:extLst>
+                  </pic:spPr>
+                </pic:pic>
+              </a:graphicData>
+            </a:graphic>
+          </wp:inline>
+        </w:drawing>
+      </w:r>
+    </w:p>
+    <w:p>
+      <w:pPr>
+        <w:tabs>
+          <w:tab w:val="left" w:pos="2074"/>
+        </w:tabs>
+      </w:pPr>
+    </w:p>
+    <w:p>
+      <w:pPr>
+        <w:tabs>
+          <w:tab w:val="left" w:pos="2074"/>
+        </w:tabs>
+      </w:pPr>
+      <w:r>
+        <w:t>Once the loading bar is full then the timer will be disabled</w:t>
+      </w:r>
+      <w:r>
+        <w:t xml:space="preserve">. It will then connect to my other form which is the login form. The loading screen will then disappear, and the login form will appear. You can see this in the code screenshot above. </w:t>
+      </w:r>
+    </w:p>
+    <w:p>
+      <w:pPr>
+        <w:tabs>
+          <w:tab w:val="left" w:pos="2074"/>
+        </w:tabs>
+      </w:pPr>
+    </w:p>
+    <w:p>
+      <w:pPr>
+        <w:tabs>
+          <w:tab w:val="left" w:pos="2074"/>
+        </w:tabs>
+      </w:pPr>
+      <w:r>
+        <w:drawing>
+          <wp:anchor distT="0" distB="0" distL="114300" distR="114300" simplePos="0" relativeHeight="251954183" behindDoc="0" locked="0" layoutInCell="1" allowOverlap="1" wp14:anchorId="5C85FED8" wp14:editId="1D4D825E">
+            <wp:simplePos x="0" y="0"/>
+            <wp:positionH relativeFrom="margin">
+              <wp:align>left</wp:align>
+            </wp:positionH>
+            <wp:positionV relativeFrom="paragraph">
+              <wp:posOffset>-297815</wp:posOffset>
+            </wp:positionV>
+            <wp:extent cx="4371975" cy="2550717"/>
+            <wp:effectExtent l="0" t="0" r="0" b="2540"/>
+            <wp:wrapSquare wrapText="bothSides"/>
+            <wp:docPr id="228" name="Picture 228" descr="Graphical user interface&#10;&#10;Description automatically generated"/>
+            <wp:cNvGraphicFramePr>
+              <a:graphicFrameLocks xmlns:a="http://schemas.openxmlformats.org/drawingml/2006/main" noChangeAspect="1"/>
+            </wp:cNvGraphicFramePr>
+            <a:graphic xmlns:a="http://schemas.openxmlformats.org/drawingml/2006/main">
+              <a:graphicData uri="http://schemas.openxmlformats.org/drawingml/2006/picture">
+                <pic:pic xmlns:pic="http://schemas.openxmlformats.org/drawingml/2006/picture">
+                  <pic:nvPicPr>
+                    <pic:cNvPr id="228" name="Picture 228" descr="Graphical user interface&#10;&#10;Description automatically generated"/>
+                    <pic:cNvPicPr/>
+                  </pic:nvPicPr>
+                  <pic:blipFill>
+                    <a:blip r:embed="rId49">
+                      <a:extLst>
+                        <a:ext uri="{28A0092B-C50C-407E-A947-70E740481C1C}">
+                          <a14:useLocalDpi xmlns:a14="http://schemas.microsoft.com/office/drawing/2010/main" val="0"/>
+                        </a:ext>
+                      </a:extLst>
+                    </a:blip>
+                    <a:stretch>
+                      <a:fillRect/>
+                    </a:stretch>
+                  </pic:blipFill>
+                  <pic:spPr>
+                    <a:xfrm>
+                      <a:off x="0" y="0"/>
+                      <a:ext cx="4371975" cy="2550717"/>
+                    </a:xfrm>
+                    <a:prstGeom prst="rect">
+                      <a:avLst/>
+                    </a:prstGeom>
+                  </pic:spPr>
+                </pic:pic>
+              </a:graphicData>
+            </a:graphic>
+            <wp14:sizeRelH relativeFrom="page">
+              <wp14:pctWidth>0</wp14:pctWidth>
+            </wp14:sizeRelH>
+            <wp14:sizeRelV relativeFrom="page">
+              <wp14:pctHeight>0</wp14:pctHeight>
+            </wp14:sizeRelV>
+          </wp:anchor>
+        </w:drawing>
+      </w:r>
+      <w:r>
+        <w:t>Here is a picture of my login form.</w:t>
+      </w:r>
+      <w:r>
+        <w:t xml:space="preserve"> </w:t>
+      </w:r>
+    </w:p>
+    <w:p>
+      <w:pPr>
+        <w:tabs>
+          <w:tab w:val="left" w:pos="2074"/>
+        </w:tabs>
+      </w:pPr>
+    </w:p>
+    <w:p>
+      <w:pPr>
+        <w:tabs>
+          <w:tab w:val="left" w:pos="2074"/>
+        </w:tabs>
+      </w:pPr>
+    </w:p>
+    <w:p>
+      <w:pPr>
+        <w:tabs>
+          <w:tab w:val="left" w:pos="2074"/>
+        </w:tabs>
+      </w:pPr>
+    </w:p>
+    <w:p>
+      <w:pPr>
+        <w:tabs>
+          <w:tab w:val="left" w:pos="2074"/>
+        </w:tabs>
+      </w:pPr>
+    </w:p>
+    <w:p>
+      <w:pPr>
+        <w:tabs>
+          <w:tab w:val="left" w:pos="2074"/>
+        </w:tabs>
+      </w:pPr>
+    </w:p>
+    <w:p>
+      <w:pPr>
+        <w:tabs>
+          <w:tab w:val="left" w:pos="2074"/>
+        </w:tabs>
+      </w:pPr>
+    </w:p>
+    <w:p>
+      <w:pPr>
+        <w:tabs>
+          <w:tab w:val="left" w:pos="2074"/>
+        </w:tabs>
+        <w:rPr>
+          <w:u w:val="single"/>
+        </w:rPr>
+      </w:pPr>
+      <w:r>
+        <w:rPr>
+          <w:u w:val="single"/>
+        </w:rPr>
+        <w:lastRenderedPageBreak/>
+        <w:t>Login Form</w:t>
+      </w:r>
+    </w:p>
+    <w:p>
+      <w:pPr>
+        <w:tabs>
+          <w:tab w:val="left" w:pos="2074"/>
+        </w:tabs>
+        <w:rPr>
+          <w:u w:val="single"/>
+        </w:rPr>
+      </w:pPr>
     </w:p>
     <w:sectPr>
-      <w:headerReference w:type="default" r:id="rId42"/>
+      <w:headerReference w:type="default" r:id="rId50"/>
       <w:pgSz w:w="11906" w:h="16838"/>
       <w:pgMar w:top="1440" w:right="1440" w:bottom="1440" w:left="1440" w:header="708" w:footer="708" w:gutter="0"/>
       <w:cols w:space="708"/>

</xml_diff>

<commit_message>
Started Documentation of Prototype 1, Documentation for Splashscreen form is complete
</commit_message>
<xml_diff>
--- a/Documentation/Calorie Counter.docx
+++ b/Documentation/Calorie Counter.docx
@@ -327,13 +327,8 @@
       <w:pPr>
         <w:jc w:val="both"/>
       </w:pPr>
-      <w:proofErr w:type="spellStart"/>
-      <w:r>
-        <w:t>Myfitnesspal</w:t>
-      </w:r>
-      <w:proofErr w:type="spellEnd"/>
-      <w:r>
-        <w:t xml:space="preserve"> is a software already used by millions world-wide. It allows users to input what foods they are eating and it then calculates the macros for the foods as shown in the image.</w:t>
+      <w:r>
+        <w:t>Myfitnesspal is a software already used by millions world-wide. It allows users to input what foods they are eating and it then calculates the macros for the foods as shown in the image.</w:t>
       </w:r>
       <w:r>
         <w:t xml:space="preserve"> What I like about it is that</w:t>
@@ -1417,15 +1412,7 @@
         <w:t xml:space="preserve">themselves endorsed. These are SQL Lite, </w:t>
       </w:r>
       <w:r>
-        <w:t xml:space="preserve">Realm, </w:t>
-      </w:r>
-      <w:proofErr w:type="spellStart"/>
-      <w:r>
-        <w:t>CoreData</w:t>
-      </w:r>
-      <w:proofErr w:type="spellEnd"/>
-      <w:r>
-        <w:t xml:space="preserve"> and that’s just to name Database services.</w:t>
+        <w:t>Realm, CoreData and that’s just to name Database services.</w:t>
       </w:r>
     </w:p>
     <w:p>
@@ -5667,7 +5654,6 @@
                           <w:szCs w:val="12"/>
                         </w:rPr>
                       </w:pPr>
-                      <w:proofErr w:type="spellStart"/>
                       <w:r>
                         <w:rPr>
                           <w:sz w:val="12"/>
@@ -5682,7 +5668,6 @@
                         </w:rPr>
                         <w:t>tTitle</w:t>
                       </w:r>
-                      <w:proofErr w:type="spellEnd"/>
                       <w:r>
                         <w:rPr>
                           <w:sz w:val="12"/>
@@ -5820,7 +5805,6 @@
                           <w:szCs w:val="12"/>
                         </w:rPr>
                       </w:pPr>
-                      <w:proofErr w:type="spellStart"/>
                       <w:r>
                         <w:rPr>
                           <w:sz w:val="12"/>
@@ -5833,15 +5817,7 @@
                           <w:sz w:val="12"/>
                           <w:szCs w:val="12"/>
                         </w:rPr>
-                        <w:t>Desc</w:t>
-                      </w:r>
-                      <w:proofErr w:type="spellEnd"/>
-                      <w:r>
-                        <w:rPr>
-                          <w:sz w:val="12"/>
-                          <w:szCs w:val="12"/>
-                        </w:rPr>
-                        <w:t>:</w:t>
+                        <w:t>Desc:</w:t>
                       </w:r>
                       <w:r>
                         <w:rPr>
@@ -6240,21 +6216,12 @@
                           <w:szCs w:val="12"/>
                         </w:rPr>
                       </w:pPr>
-                      <w:proofErr w:type="spellStart"/>
                       <w:r>
                         <w:rPr>
                           <w:sz w:val="12"/>
                           <w:szCs w:val="12"/>
                         </w:rPr>
-                        <w:t>BtnRegister</w:t>
-                      </w:r>
-                      <w:proofErr w:type="spellEnd"/>
-                      <w:r>
-                        <w:rPr>
-                          <w:sz w:val="12"/>
-                          <w:szCs w:val="12"/>
-                        </w:rPr>
-                        <w:t xml:space="preserve">: </w:t>
+                        <w:t xml:space="preserve">BtnRegister: </w:t>
                       </w:r>
                       <w:r>
                         <w:rPr>
@@ -6621,21 +6588,12 @@
                           <w:szCs w:val="12"/>
                         </w:rPr>
                       </w:pPr>
-                      <w:proofErr w:type="spellStart"/>
                       <w:r>
                         <w:rPr>
                           <w:sz w:val="12"/>
                           <w:szCs w:val="12"/>
                         </w:rPr>
-                        <w:t>TxtPassword</w:t>
-                      </w:r>
-                      <w:proofErr w:type="spellEnd"/>
-                      <w:r>
-                        <w:rPr>
-                          <w:sz w:val="12"/>
-                          <w:szCs w:val="12"/>
-                        </w:rPr>
-                        <w:t>: This is a box that users will enter their email in.</w:t>
+                        <w:t>TxtPassword: This is a box that users will enter their email in.</w:t>
                       </w:r>
                     </w:p>
                   </w:txbxContent>
@@ -6881,7 +6839,6 @@
                           <w:szCs w:val="12"/>
                         </w:rPr>
                       </w:pPr>
-                      <w:proofErr w:type="spellStart"/>
                       <w:r>
                         <w:rPr>
                           <w:sz w:val="12"/>
@@ -6894,15 +6851,7 @@
                           <w:sz w:val="12"/>
                           <w:szCs w:val="12"/>
                         </w:rPr>
-                        <w:t>Login</w:t>
-                      </w:r>
-                      <w:proofErr w:type="spellEnd"/>
-                      <w:r>
-                        <w:rPr>
-                          <w:sz w:val="12"/>
-                          <w:szCs w:val="12"/>
-                        </w:rPr>
-                        <w:t xml:space="preserve">: This </w:t>
+                        <w:t xml:space="preserve">Login: This </w:t>
                       </w:r>
                       <w:r>
                         <w:rPr>
@@ -7105,7 +7054,6 @@
                           <w:szCs w:val="12"/>
                         </w:rPr>
                       </w:pPr>
-                      <w:proofErr w:type="spellStart"/>
                       <w:r>
                         <w:rPr>
                           <w:sz w:val="12"/>
@@ -7120,7 +7068,6 @@
                         </w:rPr>
                         <w:t>Email</w:t>
                       </w:r>
-                      <w:proofErr w:type="spellEnd"/>
                       <w:r>
                         <w:rPr>
                           <w:sz w:val="12"/>
@@ -7638,7 +7585,6 @@
                           <w:szCs w:val="12"/>
                         </w:rPr>
                       </w:pPr>
-                      <w:proofErr w:type="spellStart"/>
                       <w:r>
                         <w:rPr>
                           <w:sz w:val="12"/>
@@ -7646,7 +7592,6 @@
                         </w:rPr>
                         <w:t>TxtTitle</w:t>
                       </w:r>
-                      <w:proofErr w:type="spellEnd"/>
                       <w:r>
                         <w:rPr>
                           <w:sz w:val="12"/>
@@ -7659,23 +7604,7 @@
                           <w:sz w:val="12"/>
                           <w:szCs w:val="12"/>
                         </w:rPr>
-                        <w:t xml:space="preserve"> Displays the title, and </w:t>
-                      </w:r>
-                      <w:proofErr w:type="gramStart"/>
-                      <w:r>
-                        <w:rPr>
-                          <w:sz w:val="12"/>
-                          <w:szCs w:val="12"/>
-                        </w:rPr>
-                        <w:t>that’s</w:t>
-                      </w:r>
-                      <w:proofErr w:type="gramEnd"/>
-                      <w:r>
-                        <w:rPr>
-                          <w:sz w:val="12"/>
-                          <w:szCs w:val="12"/>
-                        </w:rPr>
-                        <w:t xml:space="preserve"> it.</w:t>
+                        <w:t xml:space="preserve"> Displays the title, and that’s it.</w:t>
                       </w:r>
                     </w:p>
                   </w:txbxContent>
@@ -7948,21 +7877,12 @@
                           <w:szCs w:val="12"/>
                         </w:rPr>
                       </w:pPr>
-                      <w:proofErr w:type="spellStart"/>
                       <w:r>
                         <w:rPr>
                           <w:sz w:val="12"/>
                           <w:szCs w:val="12"/>
                         </w:rPr>
-                        <w:t>TxtDesc</w:t>
-                      </w:r>
-                      <w:proofErr w:type="spellEnd"/>
-                      <w:r>
-                        <w:rPr>
-                          <w:sz w:val="12"/>
-                          <w:szCs w:val="12"/>
-                        </w:rPr>
-                        <w:t>: this is a simple description instructing the user on what to do.</w:t>
+                        <w:t>TxtDesc: this is a simple description instructing the user on what to do.</w:t>
                       </w:r>
                     </w:p>
                     <w:p>
@@ -8155,21 +8075,12 @@
                           <w:szCs w:val="12"/>
                         </w:rPr>
                       </w:pPr>
-                      <w:proofErr w:type="spellStart"/>
                       <w:r>
                         <w:rPr>
                           <w:sz w:val="12"/>
                           <w:szCs w:val="12"/>
                         </w:rPr>
-                        <w:t>TxtFullName</w:t>
-                      </w:r>
-                      <w:proofErr w:type="spellEnd"/>
-                      <w:r>
-                        <w:rPr>
-                          <w:sz w:val="12"/>
-                          <w:szCs w:val="12"/>
-                        </w:rPr>
-                        <w:t xml:space="preserve">: </w:t>
+                        <w:t xml:space="preserve">TxtFullName: </w:t>
                       </w:r>
                       <w:r>
                         <w:rPr>
@@ -8303,7 +8214,6 @@
                           <w:szCs w:val="12"/>
                         </w:rPr>
                       </w:pPr>
-                      <w:proofErr w:type="spellStart"/>
                       <w:r>
                         <w:rPr>
                           <w:sz w:val="12"/>
@@ -8323,15 +8233,7 @@
                           <w:sz w:val="12"/>
                           <w:szCs w:val="12"/>
                         </w:rPr>
-                        <w:t>Email</w:t>
-                      </w:r>
-                      <w:proofErr w:type="spellEnd"/>
-                      <w:r>
-                        <w:rPr>
-                          <w:sz w:val="12"/>
-                          <w:szCs w:val="12"/>
-                        </w:rPr>
-                        <w:t>: This is a box that users will enter their email in.</w:t>
+                        <w:t>Email: This is a box that users will enter their email in.</w:t>
                       </w:r>
                     </w:p>
                     <w:p>
@@ -8501,21 +8403,12 @@
                 <v:textbox>
                   <w:txbxContent>
                     <w:p>
-                      <w:proofErr w:type="spellStart"/>
                       <w:r>
                         <w:rPr>
                           <w:sz w:val="12"/>
                           <w:szCs w:val="12"/>
                         </w:rPr>
-                        <w:t>TxtConfEmail</w:t>
-                      </w:r>
-                      <w:proofErr w:type="spellEnd"/>
-                      <w:r>
-                        <w:rPr>
-                          <w:sz w:val="12"/>
-                          <w:szCs w:val="12"/>
-                        </w:rPr>
-                        <w:t xml:space="preserve">: This is a box that users will enter their email in again to confirm </w:t>
+                        <w:t xml:space="preserve">TxtConfEmail: This is a box that users will enter their email in again to confirm </w:t>
                       </w:r>
                     </w:p>
                   </w:txbxContent>
@@ -8762,21 +8655,12 @@
                           <w:szCs w:val="12"/>
                         </w:rPr>
                       </w:pPr>
-                      <w:proofErr w:type="spellStart"/>
                       <w:r>
                         <w:rPr>
                           <w:sz w:val="12"/>
                           <w:szCs w:val="12"/>
                         </w:rPr>
-                        <w:t>TxtNPassword</w:t>
-                      </w:r>
-                      <w:proofErr w:type="spellEnd"/>
-                      <w:r>
-                        <w:rPr>
-                          <w:sz w:val="12"/>
-                          <w:szCs w:val="12"/>
-                        </w:rPr>
-                        <w:t>: This is a box that users will enter their email in.</w:t>
+                        <w:t>TxtNPassword: This is a box that users will enter their email in.</w:t>
                       </w:r>
                     </w:p>
                     <w:p/>
@@ -8965,21 +8849,12 @@
                           <w:szCs w:val="12"/>
                         </w:rPr>
                       </w:pPr>
-                      <w:proofErr w:type="spellStart"/>
                       <w:r>
                         <w:rPr>
                           <w:sz w:val="12"/>
                           <w:szCs w:val="12"/>
                         </w:rPr>
-                        <w:t>TxtConfPassword</w:t>
-                      </w:r>
-                      <w:proofErr w:type="spellEnd"/>
-                      <w:r>
-                        <w:rPr>
-                          <w:sz w:val="12"/>
-                          <w:szCs w:val="12"/>
-                        </w:rPr>
-                        <w:t>:</w:t>
+                        <w:t>TxtConfPassword:</w:t>
                       </w:r>
                       <w:r>
                         <w:rPr>
@@ -9294,7 +9169,6 @@
                           <w:szCs w:val="14"/>
                         </w:rPr>
                       </w:pPr>
-                      <w:proofErr w:type="spellStart"/>
                       <w:r>
                         <w:rPr>
                           <w:sz w:val="14"/>
@@ -9302,7 +9176,6 @@
                         </w:rPr>
                         <w:t>BtnJoin</w:t>
                       </w:r>
-                      <w:proofErr w:type="spellEnd"/>
                       <w:r>
                         <w:rPr>
                           <w:sz w:val="14"/>
@@ -9343,23 +9216,7 @@
                           <w:sz w:val="14"/>
                           <w:szCs w:val="14"/>
                         </w:rPr>
-                        <w:t xml:space="preserve"> in their </w:t>
-                      </w:r>
-                      <w:proofErr w:type="spellStart"/>
-                      <w:r>
-                        <w:rPr>
-                          <w:sz w:val="14"/>
-                          <w:szCs w:val="14"/>
-                        </w:rPr>
-                        <w:t>appdata</w:t>
-                      </w:r>
-                      <w:proofErr w:type="spellEnd"/>
-                      <w:r>
-                        <w:rPr>
-                          <w:sz w:val="14"/>
-                          <w:szCs w:val="14"/>
-                        </w:rPr>
-                        <w:t xml:space="preserve"> folder</w:t>
+                        <w:t xml:space="preserve"> in their appdata folder</w:t>
                       </w:r>
                     </w:p>
                   </w:txbxContent>
@@ -9800,21 +9657,12 @@
                           <w:szCs w:val="12"/>
                         </w:rPr>
                       </w:pPr>
-                      <w:proofErr w:type="spellStart"/>
                       <w:r>
                         <w:rPr>
                           <w:sz w:val="12"/>
                           <w:szCs w:val="12"/>
                         </w:rPr>
-                        <w:t>TxtDesc</w:t>
-                      </w:r>
-                      <w:proofErr w:type="spellEnd"/>
-                      <w:r>
-                        <w:rPr>
-                          <w:sz w:val="12"/>
-                          <w:szCs w:val="12"/>
-                        </w:rPr>
-                        <w:t>: this is a simple description instructing the user on what to do.</w:t>
+                        <w:t>TxtDesc: this is a simple description instructing the user on what to do.</w:t>
                       </w:r>
                     </w:p>
                     <w:p>
@@ -9930,37 +9778,12 @@
                           <w:szCs w:val="12"/>
                         </w:rPr>
                       </w:pPr>
-                      <w:proofErr w:type="spellStart"/>
                       <w:r>
                         <w:rPr>
                           <w:sz w:val="12"/>
                           <w:szCs w:val="12"/>
                         </w:rPr>
-                        <w:t>TxtTitle</w:t>
-                      </w:r>
-                      <w:proofErr w:type="spellEnd"/>
-                      <w:r>
-                        <w:rPr>
-                          <w:sz w:val="12"/>
-                          <w:szCs w:val="12"/>
-                        </w:rPr>
-                        <w:t xml:space="preserve">: Displays the title, and </w:t>
-                      </w:r>
-                      <w:proofErr w:type="gramStart"/>
-                      <w:r>
-                        <w:rPr>
-                          <w:sz w:val="12"/>
-                          <w:szCs w:val="12"/>
-                        </w:rPr>
-                        <w:t>that’s</w:t>
-                      </w:r>
-                      <w:proofErr w:type="gramEnd"/>
-                      <w:r>
-                        <w:rPr>
-                          <w:sz w:val="12"/>
-                          <w:szCs w:val="12"/>
-                        </w:rPr>
-                        <w:t xml:space="preserve"> it.</w:t>
+                        <w:t>TxtTitle: Displays the title, and that’s it.</w:t>
                       </w:r>
                     </w:p>
                   </w:txbxContent>
@@ -10156,21 +9979,12 @@
                           <w:szCs w:val="12"/>
                         </w:rPr>
                       </w:pPr>
-                      <w:proofErr w:type="spellStart"/>
                       <w:r>
                         <w:rPr>
                           <w:sz w:val="12"/>
                           <w:szCs w:val="12"/>
                         </w:rPr>
-                        <w:t>ComboBoxActivity</w:t>
-                      </w:r>
-                      <w:proofErr w:type="spellEnd"/>
-                      <w:r>
-                        <w:rPr>
-                          <w:sz w:val="12"/>
-                          <w:szCs w:val="12"/>
-                        </w:rPr>
-                        <w:t xml:space="preserve">: A drop down menu that shows the user </w:t>
+                        <w:t xml:space="preserve">ComboBoxActivity: A drop down menu that shows the user </w:t>
                       </w:r>
                       <w:r>
                         <w:rPr>
@@ -10377,7 +10191,6 @@
                           <w:szCs w:val="12"/>
                         </w:rPr>
                       </w:pPr>
-                      <w:proofErr w:type="spellStart"/>
                       <w:r>
                         <w:rPr>
                           <w:sz w:val="12"/>
@@ -10392,7 +10205,6 @@
                         </w:rPr>
                         <w:t>Confirm</w:t>
                       </w:r>
-                      <w:proofErr w:type="spellEnd"/>
                       <w:r>
                         <w:rPr>
                           <w:sz w:val="12"/>
@@ -10547,7 +10359,6 @@
                           <w:szCs w:val="12"/>
                         </w:rPr>
                       </w:pPr>
-                      <w:proofErr w:type="spellStart"/>
                       <w:r>
                         <w:rPr>
                           <w:sz w:val="12"/>
@@ -10567,15 +10378,7 @@
                           <w:sz w:val="12"/>
                           <w:szCs w:val="12"/>
                         </w:rPr>
-                        <w:t>Weight</w:t>
-                      </w:r>
-                      <w:proofErr w:type="spellEnd"/>
-                      <w:r>
-                        <w:rPr>
-                          <w:sz w:val="12"/>
-                          <w:szCs w:val="12"/>
-                        </w:rPr>
-                        <w:t xml:space="preserve">: Users will enter their </w:t>
+                        <w:t xml:space="preserve">Weight: Users will enter their </w:t>
                       </w:r>
                       <w:r>
                         <w:rPr>
@@ -10704,37 +10507,12 @@
                           <w:szCs w:val="12"/>
                         </w:rPr>
                       </w:pPr>
-                      <w:proofErr w:type="spellStart"/>
                       <w:r>
                         <w:rPr>
                           <w:sz w:val="12"/>
                           <w:szCs w:val="12"/>
                         </w:rPr>
-                        <w:t>ComboBoxGender</w:t>
-                      </w:r>
-                      <w:proofErr w:type="spellEnd"/>
-                      <w:r>
-                        <w:rPr>
-                          <w:sz w:val="12"/>
-                          <w:szCs w:val="12"/>
-                        </w:rPr>
-                        <w:t xml:space="preserve">: This is a </w:t>
-                      </w:r>
-                      <w:proofErr w:type="gramStart"/>
-                      <w:r>
-                        <w:rPr>
-                          <w:sz w:val="12"/>
-                          <w:szCs w:val="12"/>
-                        </w:rPr>
-                        <w:t>drop down</w:t>
-                      </w:r>
-                      <w:proofErr w:type="gramEnd"/>
-                      <w:r>
-                        <w:rPr>
-                          <w:sz w:val="12"/>
-                          <w:szCs w:val="12"/>
-                        </w:rPr>
-                        <w:t xml:space="preserve"> menu that shows 2 genders to the user to choose from.</w:t>
+                        <w:t>ComboBoxGender: This is a drop down menu that shows 2 genders to the user to choose from.</w:t>
                       </w:r>
                     </w:p>
                   </w:txbxContent>
@@ -10841,21 +10619,12 @@
                           <w:szCs w:val="12"/>
                         </w:rPr>
                       </w:pPr>
-                      <w:proofErr w:type="spellStart"/>
                       <w:r>
                         <w:rPr>
                           <w:sz w:val="12"/>
                           <w:szCs w:val="12"/>
                         </w:rPr>
-                        <w:t>TxtWeight</w:t>
-                      </w:r>
-                      <w:proofErr w:type="spellEnd"/>
-                      <w:r>
-                        <w:rPr>
-                          <w:sz w:val="12"/>
-                          <w:szCs w:val="12"/>
-                        </w:rPr>
-                        <w:t>: Users will enter their current weight here</w:t>
+                        <w:t>TxtWeight: Users will enter their current weight here</w:t>
                       </w:r>
                     </w:p>
                   </w:txbxContent>
@@ -10983,7 +10752,6 @@
                           <w:szCs w:val="12"/>
                         </w:rPr>
                       </w:pPr>
-                      <w:proofErr w:type="spellStart"/>
                       <w:r>
                         <w:rPr>
                           <w:sz w:val="12"/>
@@ -10998,7 +10766,6 @@
                         </w:rPr>
                         <w:t>xHeight</w:t>
                       </w:r>
-                      <w:proofErr w:type="spellEnd"/>
                       <w:r>
                         <w:rPr>
                           <w:sz w:val="12"/>
@@ -11588,13 +11355,8 @@
                 <w:tab w:val="left" w:pos="2074"/>
               </w:tabs>
             </w:pPr>
-            <w:proofErr w:type="spellStart"/>
-            <w:r>
-              <w:t>ComboBox</w:t>
-            </w:r>
-            <w:proofErr w:type="spellEnd"/>
-            <w:r>
-              <w:t xml:space="preserve"> (</w:t>
+            <w:r>
+              <w:t>ComboBox (</w:t>
             </w:r>
             <w:r>
               <w:t>Drop Down Menu</w:t>
@@ -11965,21 +11727,12 @@
                           <w:szCs w:val="12"/>
                         </w:rPr>
                       </w:pPr>
-                      <w:proofErr w:type="spellStart"/>
                       <w:r>
                         <w:rPr>
                           <w:sz w:val="12"/>
                           <w:szCs w:val="12"/>
                         </w:rPr>
-                        <w:t>BtnSettings</w:t>
-                      </w:r>
-                      <w:proofErr w:type="spellEnd"/>
-                      <w:r>
-                        <w:rPr>
-                          <w:sz w:val="12"/>
-                          <w:szCs w:val="12"/>
-                        </w:rPr>
-                        <w:t>: When this button is pressed. It takes the user to the settings section.</w:t>
+                        <w:t>BtnSettings: When this button is pressed. It takes the user to the settings section.</w:t>
                       </w:r>
                     </w:p>
                   </w:txbxContent>
@@ -12158,21 +11911,12 @@
                           <w:szCs w:val="12"/>
                         </w:rPr>
                       </w:pPr>
-                      <w:proofErr w:type="spellStart"/>
                       <w:r>
                         <w:rPr>
                           <w:sz w:val="12"/>
                           <w:szCs w:val="12"/>
                         </w:rPr>
-                        <w:t>PictureBoxTick</w:t>
-                      </w:r>
-                      <w:proofErr w:type="spellEnd"/>
-                      <w:r>
-                        <w:rPr>
-                          <w:sz w:val="12"/>
-                          <w:szCs w:val="12"/>
-                        </w:rPr>
-                        <w:t>: This tick indicates that the user has added their breakfast to the meal log.</w:t>
+                        <w:t>PictureBoxTick: This tick indicates that the user has added their breakfast to the meal log.</w:t>
                       </w:r>
                     </w:p>
                   </w:txbxContent>
@@ -12287,21 +12031,12 @@
                           <w:szCs w:val="12"/>
                         </w:rPr>
                       </w:pPr>
-                      <w:proofErr w:type="spellStart"/>
                       <w:r>
                         <w:rPr>
                           <w:sz w:val="12"/>
                           <w:szCs w:val="12"/>
                         </w:rPr>
-                        <w:t>TxtDesc</w:t>
-                      </w:r>
-                      <w:proofErr w:type="spellEnd"/>
-                      <w:r>
-                        <w:rPr>
-                          <w:sz w:val="12"/>
-                          <w:szCs w:val="12"/>
-                        </w:rPr>
-                        <w:t>: this is a simple description instructing the user on what to do.</w:t>
+                        <w:t>TxtDesc: this is a simple description instructing the user on what to do.</w:t>
                       </w:r>
                     </w:p>
                     <w:p>
@@ -12515,7 +12250,6 @@
                           <w:szCs w:val="12"/>
                         </w:rPr>
                       </w:pPr>
-                      <w:proofErr w:type="spellStart"/>
                       <w:r>
                         <w:rPr>
                           <w:sz w:val="12"/>
@@ -12528,15 +12262,7 @@
                           <w:sz w:val="12"/>
                           <w:szCs w:val="12"/>
                         </w:rPr>
-                        <w:t>Plus</w:t>
-                      </w:r>
-                      <w:proofErr w:type="spellEnd"/>
-                      <w:r>
-                        <w:rPr>
-                          <w:sz w:val="12"/>
-                          <w:szCs w:val="12"/>
-                        </w:rPr>
-                        <w:t xml:space="preserve">: When this button is pressed, users can add </w:t>
+                        <w:t xml:space="preserve">Plus: When this button is pressed, users can add </w:t>
                       </w:r>
                       <w:r>
                         <w:rPr>
@@ -12808,7 +12534,6 @@
                           <w:szCs w:val="12"/>
                         </w:rPr>
                       </w:pPr>
-                      <w:proofErr w:type="spellStart"/>
                       <w:r>
                         <w:rPr>
                           <w:sz w:val="12"/>
@@ -12816,7 +12541,6 @@
                         </w:rPr>
                         <w:t>TxtMacros</w:t>
                       </w:r>
-                      <w:proofErr w:type="spellEnd"/>
                       <w:r>
                         <w:rPr>
                           <w:sz w:val="12"/>
@@ -13008,21 +12732,12 @@
                           <w:szCs w:val="12"/>
                         </w:rPr>
                       </w:pPr>
-                      <w:proofErr w:type="spellStart"/>
                       <w:r>
                         <w:rPr>
                           <w:sz w:val="12"/>
                           <w:szCs w:val="12"/>
                         </w:rPr>
-                        <w:t>PictureBoxFN</w:t>
-                      </w:r>
-                      <w:proofErr w:type="spellEnd"/>
-                      <w:r>
-                        <w:rPr>
-                          <w:sz w:val="12"/>
-                          <w:szCs w:val="12"/>
-                        </w:rPr>
-                        <w:t>: This displays a vector image of a knife and fork. This is to indicate how many calories the user has consumed so far. The program tracks this.</w:t>
+                        <w:t>PictureBoxFN: This displays a vector image of a knife and fork. This is to indicate how many calories the user has consumed so far. The program tracks this.</w:t>
                       </w:r>
                     </w:p>
                   </w:txbxContent>
@@ -13229,7 +12944,6 @@
                           <w:szCs w:val="12"/>
                         </w:rPr>
                       </w:pPr>
-                      <w:proofErr w:type="spellStart"/>
                       <w:r>
                         <w:rPr>
                           <w:sz w:val="12"/>
@@ -13242,15 +12956,7 @@
                           <w:sz w:val="12"/>
                           <w:szCs w:val="12"/>
                         </w:rPr>
-                        <w:t>Fire</w:t>
-                      </w:r>
-                      <w:proofErr w:type="spellEnd"/>
-                      <w:r>
-                        <w:rPr>
-                          <w:sz w:val="12"/>
-                          <w:szCs w:val="12"/>
-                        </w:rPr>
-                        <w:t xml:space="preserve">: This </w:t>
+                        <w:t xml:space="preserve">Fire: This </w:t>
                       </w:r>
                       <w:r>
                         <w:rPr>
@@ -13271,23 +12977,7 @@
                           <w:sz w:val="12"/>
                           <w:szCs w:val="12"/>
                         </w:rPr>
-                        <w:t xml:space="preserve">. The user manually inputs how many calories </w:t>
-                      </w:r>
-                      <w:proofErr w:type="gramStart"/>
-                      <w:r>
-                        <w:rPr>
-                          <w:sz w:val="12"/>
-                          <w:szCs w:val="12"/>
-                        </w:rPr>
-                        <w:t>they’ve</w:t>
-                      </w:r>
-                      <w:proofErr w:type="gramEnd"/>
-                      <w:r>
-                        <w:rPr>
-                          <w:sz w:val="12"/>
-                          <w:szCs w:val="12"/>
-                        </w:rPr>
-                        <w:t xml:space="preserve"> burned.</w:t>
+                        <w:t>. The user manually inputs how many calories they’ve burned.</w:t>
                       </w:r>
                     </w:p>
                   </w:txbxContent>
@@ -13466,21 +13156,12 @@
                           <w:szCs w:val="12"/>
                         </w:rPr>
                       </w:pPr>
-                      <w:proofErr w:type="spellStart"/>
                       <w:r>
                         <w:rPr>
                           <w:sz w:val="12"/>
                           <w:szCs w:val="12"/>
                         </w:rPr>
-                        <w:t>BtnWorkouts</w:t>
-                      </w:r>
-                      <w:proofErr w:type="spellEnd"/>
-                      <w:r>
-                        <w:rPr>
-                          <w:sz w:val="12"/>
-                          <w:szCs w:val="12"/>
-                        </w:rPr>
-                        <w:t>: When users click this button, it will take them to the workouts section. This section displays either cardio or strength training workouts the user can choose to do.</w:t>
+                        <w:t>BtnWorkouts: When users click this button, it will take them to the workouts section. This section displays either cardio or strength training workouts the user can choose to do.</w:t>
                       </w:r>
                     </w:p>
                   </w:txbxContent>
@@ -13680,21 +13361,12 @@
                           <w:szCs w:val="12"/>
                         </w:rPr>
                       </w:pPr>
-                      <w:proofErr w:type="spellStart"/>
                       <w:r>
                         <w:rPr>
                           <w:sz w:val="12"/>
                           <w:szCs w:val="12"/>
                         </w:rPr>
-                        <w:t>BtnAdd</w:t>
-                      </w:r>
-                      <w:proofErr w:type="spellEnd"/>
-                      <w:r>
-                        <w:rPr>
-                          <w:sz w:val="12"/>
-                          <w:szCs w:val="12"/>
-                        </w:rPr>
-                        <w:t xml:space="preserve">: Users can add custom macros to add to the </w:t>
+                        <w:t xml:space="preserve">BtnAdd: Users can add custom macros to add to the </w:t>
                       </w:r>
                       <w:r>
                         <w:rPr>
@@ -13919,7 +13591,6 @@
                           <w:szCs w:val="12"/>
                         </w:rPr>
                       </w:pPr>
-                      <w:proofErr w:type="spellStart"/>
                       <w:r>
                         <w:rPr>
                           <w:sz w:val="12"/>
@@ -13934,7 +13605,6 @@
                         </w:rPr>
                         <w:t>Cal</w:t>
                       </w:r>
-                      <w:proofErr w:type="spellEnd"/>
                       <w:r>
                         <w:rPr>
                           <w:sz w:val="12"/>
@@ -14154,7 +13824,6 @@
                           <w:szCs w:val="12"/>
                         </w:rPr>
                       </w:pPr>
-                      <w:proofErr w:type="spellStart"/>
                       <w:r>
                         <w:rPr>
                           <w:sz w:val="12"/>
@@ -14169,7 +13838,6 @@
                         </w:rPr>
                         <w:t>Date</w:t>
                       </w:r>
-                      <w:proofErr w:type="spellEnd"/>
                       <w:r>
                         <w:rPr>
                           <w:sz w:val="12"/>
@@ -14189,23 +13857,7 @@
                           <w:sz w:val="12"/>
                           <w:szCs w:val="12"/>
                         </w:rPr>
-                        <w:t xml:space="preserve">, and </w:t>
-                      </w:r>
-                      <w:proofErr w:type="gramStart"/>
-                      <w:r>
-                        <w:rPr>
-                          <w:sz w:val="12"/>
-                          <w:szCs w:val="12"/>
-                        </w:rPr>
-                        <w:t>that’s</w:t>
-                      </w:r>
-                      <w:proofErr w:type="gramEnd"/>
-                      <w:r>
-                        <w:rPr>
-                          <w:sz w:val="12"/>
-                          <w:szCs w:val="12"/>
-                        </w:rPr>
-                        <w:t xml:space="preserve"> it.</w:t>
+                        <w:t>, and that’s it.</w:t>
                       </w:r>
                     </w:p>
                   </w:txbxContent>
@@ -14384,37 +14036,12 @@
                           <w:szCs w:val="12"/>
                         </w:rPr>
                       </w:pPr>
-                      <w:proofErr w:type="spellStart"/>
                       <w:r>
                         <w:rPr>
                           <w:sz w:val="12"/>
                           <w:szCs w:val="12"/>
                         </w:rPr>
-                        <w:t>TxtTitle</w:t>
-                      </w:r>
-                      <w:proofErr w:type="spellEnd"/>
-                      <w:r>
-                        <w:rPr>
-                          <w:sz w:val="12"/>
-                          <w:szCs w:val="12"/>
-                        </w:rPr>
-                        <w:t xml:space="preserve">: Displays the title, and </w:t>
-                      </w:r>
-                      <w:proofErr w:type="gramStart"/>
-                      <w:r>
-                        <w:rPr>
-                          <w:sz w:val="12"/>
-                          <w:szCs w:val="12"/>
-                        </w:rPr>
-                        <w:t>that’s</w:t>
-                      </w:r>
-                      <w:proofErr w:type="gramEnd"/>
-                      <w:r>
-                        <w:rPr>
-                          <w:sz w:val="12"/>
-                          <w:szCs w:val="12"/>
-                        </w:rPr>
-                        <w:t xml:space="preserve"> it.</w:t>
+                        <w:t>TxtTitle: Displays the title, and that’s it.</w:t>
                       </w:r>
                     </w:p>
                   </w:txbxContent>
@@ -14704,11 +14331,9 @@
             <w:r>
               <w:t>When the user clicks on the button it will give an output. For example, when they click on “</w:t>
             </w:r>
-            <w:proofErr w:type="spellStart"/>
             <w:r>
               <w:t>BtnAdd</w:t>
             </w:r>
-            <w:proofErr w:type="spellEnd"/>
             <w:r>
               <w:t xml:space="preserve">” it will grant the user </w:t>
             </w:r>
@@ -14732,11 +14357,9 @@
                 <w:tab w:val="left" w:pos="2074"/>
               </w:tabs>
             </w:pPr>
-            <w:proofErr w:type="spellStart"/>
             <w:r>
               <w:t>PictureBox</w:t>
             </w:r>
-            <w:proofErr w:type="spellEnd"/>
           </w:p>
         </w:tc>
         <w:tc>
@@ -14777,15 +14400,7 @@
               <w:t xml:space="preserve"> An Example is </w:t>
             </w:r>
             <w:r>
-              <w:t>“</w:t>
-            </w:r>
-            <w:proofErr w:type="spellStart"/>
-            <w:r>
-              <w:t>PictureBoxFire</w:t>
-            </w:r>
-            <w:proofErr w:type="spellEnd"/>
-            <w:r>
-              <w:t>”</w:t>
+              <w:t>“PictureBoxFire”</w:t>
             </w:r>
           </w:p>
         </w:tc>
@@ -14996,7 +14611,6 @@
                           <w:szCs w:val="12"/>
                         </w:rPr>
                       </w:pPr>
-                      <w:proofErr w:type="spellStart"/>
                       <w:r>
                         <w:rPr>
                           <w:sz w:val="12"/>
@@ -15009,31 +14623,7 @@
                           <w:sz w:val="12"/>
                           <w:szCs w:val="12"/>
                         </w:rPr>
-                        <w:t>WP</w:t>
-                      </w:r>
-                      <w:proofErr w:type="spellEnd"/>
-                      <w:r>
-                        <w:rPr>
-                          <w:sz w:val="12"/>
-                          <w:szCs w:val="12"/>
-                        </w:rPr>
-                        <w:t xml:space="preserve">: When this button is pressed. 100ML of water is added to the </w:t>
-                      </w:r>
-                      <w:proofErr w:type="gramStart"/>
-                      <w:r>
-                        <w:rPr>
-                          <w:sz w:val="12"/>
-                          <w:szCs w:val="12"/>
-                        </w:rPr>
-                        <w:t>water log</w:t>
-                      </w:r>
-                      <w:proofErr w:type="gramEnd"/>
-                      <w:r>
-                        <w:rPr>
-                          <w:sz w:val="12"/>
-                          <w:szCs w:val="12"/>
-                        </w:rPr>
-                        <w:t xml:space="preserve">. </w:t>
+                        <w:t xml:space="preserve">WP: When this button is pressed. 100ML of water is added to the water log. </w:t>
                       </w:r>
                     </w:p>
                   </w:txbxContent>
@@ -15147,7 +14737,6 @@
                           <w:szCs w:val="12"/>
                         </w:rPr>
                       </w:pPr>
-                      <w:proofErr w:type="spellStart"/>
                       <w:r>
                         <w:rPr>
                           <w:sz w:val="12"/>
@@ -15155,29 +14744,12 @@
                         </w:rPr>
                         <w:t>BtnWN</w:t>
                       </w:r>
-                      <w:proofErr w:type="spellEnd"/>
                       <w:r>
                         <w:rPr>
                           <w:sz w:val="12"/>
                           <w:szCs w:val="12"/>
                         </w:rPr>
-                        <w:t xml:space="preserve">: When this button is pressed, 50ml of water is taken off the </w:t>
-                      </w:r>
-                      <w:proofErr w:type="gramStart"/>
-                      <w:r>
-                        <w:rPr>
-                          <w:sz w:val="12"/>
-                          <w:szCs w:val="12"/>
-                        </w:rPr>
-                        <w:t>water log</w:t>
-                      </w:r>
-                      <w:proofErr w:type="gramEnd"/>
-                      <w:r>
-                        <w:rPr>
-                          <w:sz w:val="12"/>
-                          <w:szCs w:val="12"/>
-                        </w:rPr>
-                        <w:t>. The reason it is 50ml and not 100 is because some people may choose to drink 1.5L or 2.5L of water.</w:t>
+                        <w:t>: When this button is pressed, 50ml of water is taken off the water log. The reason it is 50ml and not 100 is because some people may choose to drink 1.5L or 2.5L of water.</w:t>
                       </w:r>
                     </w:p>
                   </w:txbxContent>
@@ -15405,7 +14977,6 @@
                           <w:szCs w:val="12"/>
                         </w:rPr>
                       </w:pPr>
-                      <w:proofErr w:type="spellStart"/>
                       <w:r>
                         <w:rPr>
                           <w:sz w:val="12"/>
@@ -15413,7 +14984,6 @@
                         </w:rPr>
                         <w:t>TxtWL</w:t>
                       </w:r>
-                      <w:proofErr w:type="spellEnd"/>
                       <w:r>
                         <w:rPr>
                           <w:sz w:val="12"/>
@@ -15747,21 +15317,12 @@
                           <w:szCs w:val="12"/>
                         </w:rPr>
                       </w:pPr>
-                      <w:proofErr w:type="spellStart"/>
                       <w:r>
                         <w:rPr>
                           <w:sz w:val="12"/>
                           <w:szCs w:val="12"/>
                         </w:rPr>
-                        <w:t>PictureBoxDroplet</w:t>
-                      </w:r>
-                      <w:proofErr w:type="spellEnd"/>
-                      <w:r>
-                        <w:rPr>
-                          <w:sz w:val="12"/>
-                          <w:szCs w:val="12"/>
-                        </w:rPr>
-                        <w:t>: This picture is a droplet</w:t>
+                        <w:t>PictureBoxDroplet: This picture is a droplet</w:t>
                       </w:r>
                       <w:r>
                         <w:rPr>
@@ -15775,46 +15336,14 @@
                           <w:sz w:val="12"/>
                           <w:szCs w:val="12"/>
                         </w:rPr>
-                        <w:t xml:space="preserve">. </w:t>
-                      </w:r>
-                      <w:proofErr w:type="spellStart"/>
-                      <w:r>
-                        <w:rPr>
-                          <w:sz w:val="12"/>
-                          <w:szCs w:val="12"/>
-                        </w:rPr>
-                        <w:t>It</w:t>
+                        <w:t>. It</w:t>
                       </w:r>
                       <w:r>
                         <w:rPr>
                           <w:sz w:val="12"/>
                           <w:szCs w:val="12"/>
                         </w:rPr>
-                        <w:t>s</w:t>
-                      </w:r>
-                      <w:proofErr w:type="spellEnd"/>
-                      <w:r>
-                        <w:rPr>
-                          <w:sz w:val="12"/>
-                          <w:szCs w:val="12"/>
-                        </w:rPr>
-                        <w:t xml:space="preserve"> part of the </w:t>
-                      </w:r>
-                      <w:proofErr w:type="gramStart"/>
-                      <w:r>
-                        <w:rPr>
-                          <w:sz w:val="12"/>
-                          <w:szCs w:val="12"/>
-                        </w:rPr>
-                        <w:t>water log</w:t>
-                      </w:r>
-                      <w:proofErr w:type="gramEnd"/>
-                      <w:r>
-                        <w:rPr>
-                          <w:sz w:val="12"/>
-                          <w:szCs w:val="12"/>
-                        </w:rPr>
-                        <w:t xml:space="preserve"> and represents </w:t>
+                        <w:t xml:space="preserve">s part of the water log and represents </w:t>
                       </w:r>
                       <w:r>
                         <w:rPr>
@@ -16063,15 +15592,7 @@
               </w:tabs>
             </w:pPr>
             <w:r>
-              <w:t>The “</w:t>
-            </w:r>
-            <w:proofErr w:type="spellStart"/>
-            <w:r>
-              <w:t>txtWL</w:t>
-            </w:r>
-            <w:proofErr w:type="spellEnd"/>
-            <w:r>
-              <w:t xml:space="preserve">” is a label. Its use </w:t>
+              <w:t xml:space="preserve">The “txtWL” is a label. Its use </w:t>
             </w:r>
             <w:r>
               <w:t xml:space="preserve">is </w:t>
@@ -16126,14 +15647,12 @@
             <w:r>
               <w:t>When the user clicks on the button it will give an output. For example, when they click on “</w:t>
             </w:r>
-            <w:proofErr w:type="spellStart"/>
             <w:r>
               <w:t>Btn</w:t>
             </w:r>
             <w:r>
               <w:t>WP</w:t>
             </w:r>
-            <w:proofErr w:type="spellEnd"/>
             <w:r>
               <w:t>”</w:t>
             </w:r>
@@ -16169,11 +15688,9 @@
                 <w:tab w:val="left" w:pos="2074"/>
               </w:tabs>
             </w:pPr>
-            <w:proofErr w:type="spellStart"/>
             <w:r>
               <w:t>PictureBox</w:t>
             </w:r>
-            <w:proofErr w:type="spellEnd"/>
           </w:p>
         </w:tc>
         <w:tc>
@@ -16616,37 +16133,12 @@
                           <w:szCs w:val="12"/>
                         </w:rPr>
                       </w:pPr>
-                      <w:proofErr w:type="spellStart"/>
                       <w:r>
                         <w:rPr>
                           <w:sz w:val="12"/>
                           <w:szCs w:val="12"/>
                         </w:rPr>
-                        <w:t>TxtTitle</w:t>
-                      </w:r>
-                      <w:proofErr w:type="spellEnd"/>
-                      <w:r>
-                        <w:rPr>
-                          <w:sz w:val="12"/>
-                          <w:szCs w:val="12"/>
-                        </w:rPr>
-                        <w:t xml:space="preserve">: Displays the title, and </w:t>
-                      </w:r>
-                      <w:proofErr w:type="gramStart"/>
-                      <w:r>
-                        <w:rPr>
-                          <w:sz w:val="12"/>
-                          <w:szCs w:val="12"/>
-                        </w:rPr>
-                        <w:t>that’s</w:t>
-                      </w:r>
-                      <w:proofErr w:type="gramEnd"/>
-                      <w:r>
-                        <w:rPr>
-                          <w:sz w:val="12"/>
-                          <w:szCs w:val="12"/>
-                        </w:rPr>
-                        <w:t xml:space="preserve"> it.</w:t>
+                        <w:t>TxtTitle: Displays the title, and that’s it.</w:t>
                       </w:r>
                     </w:p>
                     <w:p>
@@ -16922,21 +16414,12 @@
                           <w:szCs w:val="12"/>
                         </w:rPr>
                       </w:pPr>
-                      <w:proofErr w:type="spellStart"/>
                       <w:r>
                         <w:rPr>
                           <w:sz w:val="12"/>
                           <w:szCs w:val="12"/>
                         </w:rPr>
-                        <w:t>BtnStr</w:t>
-                      </w:r>
-                      <w:proofErr w:type="spellEnd"/>
-                      <w:r>
-                        <w:rPr>
-                          <w:sz w:val="12"/>
-                          <w:szCs w:val="12"/>
-                        </w:rPr>
-                        <w:t>: A button that when clicked, takes th</w:t>
+                        <w:t>BtnStr: A button that when clicked, takes th</w:t>
                       </w:r>
                       <w:r>
                         <w:rPr>
@@ -17050,21 +16533,12 @@
                           <w:szCs w:val="12"/>
                         </w:rPr>
                       </w:pPr>
-                      <w:proofErr w:type="spellStart"/>
                       <w:r>
                         <w:rPr>
                           <w:sz w:val="12"/>
                           <w:szCs w:val="12"/>
                         </w:rPr>
-                        <w:t>BtnBack</w:t>
-                      </w:r>
-                      <w:proofErr w:type="spellEnd"/>
-                      <w:r>
-                        <w:rPr>
-                          <w:sz w:val="12"/>
-                          <w:szCs w:val="12"/>
-                        </w:rPr>
-                        <w:t>: A button that when clicked, takes the user back to the main interface.</w:t>
+                        <w:t>BtnBack: A button that when clicked, takes the user back to the main interface.</w:t>
                       </w:r>
                     </w:p>
                   </w:txbxContent>
@@ -17185,21 +16659,12 @@
                           <w:szCs w:val="12"/>
                         </w:rPr>
                       </w:pPr>
-                      <w:proofErr w:type="spellStart"/>
                       <w:r>
                         <w:rPr>
                           <w:sz w:val="12"/>
                           <w:szCs w:val="12"/>
                         </w:rPr>
-                        <w:t>BtnCardio</w:t>
-                      </w:r>
-                      <w:proofErr w:type="spellEnd"/>
-                      <w:r>
-                        <w:rPr>
-                          <w:sz w:val="12"/>
-                          <w:szCs w:val="12"/>
-                        </w:rPr>
-                        <w:t>: When this button is</w:t>
+                        <w:t>BtnCardio: When this button is</w:t>
                       </w:r>
                       <w:r>
                         <w:rPr>
@@ -17328,21 +16793,12 @@
                           <w:szCs w:val="12"/>
                         </w:rPr>
                       </w:pPr>
-                      <w:proofErr w:type="spellStart"/>
                       <w:r>
                         <w:rPr>
                           <w:sz w:val="12"/>
                           <w:szCs w:val="12"/>
                         </w:rPr>
-                        <w:t>TxtDesc</w:t>
-                      </w:r>
-                      <w:proofErr w:type="spellEnd"/>
-                      <w:r>
-                        <w:rPr>
-                          <w:sz w:val="12"/>
-                          <w:szCs w:val="12"/>
-                        </w:rPr>
-                        <w:t>: this is a simple description instructing the user on what to do.</w:t>
+                        <w:t>TxtDesc: this is a simple description instructing the user on what to do.</w:t>
                       </w:r>
                     </w:p>
                     <w:p>
@@ -17785,11 +17241,9 @@
             <w:r>
               <w:t>When the user clicks on the button it will give an output. For example, when they click on “</w:t>
             </w:r>
-            <w:proofErr w:type="spellStart"/>
             <w:r>
               <w:t>BtnBack</w:t>
             </w:r>
-            <w:proofErr w:type="spellEnd"/>
             <w:r>
               <w:t>”</w:t>
             </w:r>
@@ -17893,15 +17347,7 @@
       </w:pPr>
       <w:r>
         <w:lastRenderedPageBreak/>
-        <w:t xml:space="preserve">When </w:t>
-      </w:r>
-      <w:proofErr w:type="spellStart"/>
-      <w:r>
-        <w:t>BtnStr</w:t>
-      </w:r>
-      <w:proofErr w:type="spellEnd"/>
-      <w:r>
-        <w:t xml:space="preserve"> is pressed:</w:t>
+        <w:t>When BtnStr is pressed:</w:t>
       </w:r>
     </w:p>
     <w:p>
@@ -18029,21 +17475,12 @@
                           <w:szCs w:val="12"/>
                         </w:rPr>
                       </w:pPr>
-                      <w:proofErr w:type="spellStart"/>
                       <w:r>
                         <w:rPr>
                           <w:sz w:val="12"/>
                           <w:szCs w:val="12"/>
                         </w:rPr>
-                        <w:t>BtnBackW</w:t>
-                      </w:r>
-                      <w:proofErr w:type="spellEnd"/>
-                      <w:r>
-                        <w:rPr>
-                          <w:sz w:val="12"/>
-                          <w:szCs w:val="12"/>
-                        </w:rPr>
-                        <w:t>: A button that when clicked, takes the user back to the</w:t>
+                        <w:t>BtnBackW: A button that when clicked, takes the user back to the</w:t>
                       </w:r>
                       <w:r>
                         <w:rPr>
@@ -18181,21 +17618,12 @@
                           <w:szCs w:val="12"/>
                         </w:rPr>
                       </w:pPr>
-                      <w:proofErr w:type="spellStart"/>
                       <w:r>
                         <w:rPr>
                           <w:sz w:val="12"/>
                           <w:szCs w:val="12"/>
                         </w:rPr>
-                        <w:t>BtnAbs</w:t>
-                      </w:r>
-                      <w:proofErr w:type="spellEnd"/>
-                      <w:r>
-                        <w:rPr>
-                          <w:sz w:val="12"/>
-                          <w:szCs w:val="12"/>
-                        </w:rPr>
-                        <w:t>: When clicked, will take the user to the back workouts section.</w:t>
+                        <w:t>BtnAbs: When clicked, will take the user to the back workouts section.</w:t>
                       </w:r>
                     </w:p>
                     <w:p>
@@ -18319,21 +17747,12 @@
                           <w:szCs w:val="12"/>
                         </w:rPr>
                       </w:pPr>
-                      <w:proofErr w:type="spellStart"/>
                       <w:r>
                         <w:rPr>
                           <w:sz w:val="12"/>
                           <w:szCs w:val="12"/>
                         </w:rPr>
-                        <w:t>BtnBodyBack</w:t>
-                      </w:r>
-                      <w:proofErr w:type="spellEnd"/>
-                      <w:r>
-                        <w:rPr>
-                          <w:sz w:val="12"/>
-                          <w:szCs w:val="12"/>
-                        </w:rPr>
-                        <w:t>: When clicked, will take the user to the back workouts section.</w:t>
+                        <w:t>BtnBodyBack: When clicked, will take the user to the back workouts section.</w:t>
                       </w:r>
                     </w:p>
                     <w:p>
@@ -18471,21 +17890,12 @@
                           <w:szCs w:val="12"/>
                         </w:rPr>
                       </w:pPr>
-                      <w:proofErr w:type="spellStart"/>
                       <w:r>
                         <w:rPr>
                           <w:sz w:val="12"/>
                           <w:szCs w:val="12"/>
                         </w:rPr>
-                        <w:t>BtnLegs</w:t>
-                      </w:r>
-                      <w:proofErr w:type="spellEnd"/>
-                      <w:r>
-                        <w:rPr>
-                          <w:sz w:val="12"/>
-                          <w:szCs w:val="12"/>
-                        </w:rPr>
-                        <w:t xml:space="preserve">: When clicked, will take the user to the </w:t>
+                        <w:t xml:space="preserve">BtnLegs: When clicked, will take the user to the </w:t>
                       </w:r>
                       <w:r>
                         <w:rPr>
@@ -18623,21 +18033,12 @@
                           <w:szCs w:val="12"/>
                         </w:rPr>
                       </w:pPr>
-                      <w:proofErr w:type="spellStart"/>
                       <w:r>
                         <w:rPr>
                           <w:sz w:val="12"/>
                           <w:szCs w:val="12"/>
                         </w:rPr>
-                        <w:t>BtnChest</w:t>
-                      </w:r>
-                      <w:proofErr w:type="spellEnd"/>
-                      <w:r>
-                        <w:rPr>
-                          <w:sz w:val="12"/>
-                          <w:szCs w:val="12"/>
-                        </w:rPr>
-                        <w:t>: When clicked, will take the user to the chest workouts section.</w:t>
+                        <w:t>BtnChest: When clicked, will take the user to the chest workouts section.</w:t>
                       </w:r>
                     </w:p>
                     <w:p>
@@ -18760,21 +18161,12 @@
                           <w:szCs w:val="12"/>
                         </w:rPr>
                       </w:pPr>
-                      <w:proofErr w:type="spellStart"/>
                       <w:r>
                         <w:rPr>
                           <w:sz w:val="12"/>
                           <w:szCs w:val="12"/>
                         </w:rPr>
-                        <w:t>BtnArms</w:t>
-                      </w:r>
-                      <w:proofErr w:type="spellEnd"/>
-                      <w:r>
-                        <w:rPr>
-                          <w:sz w:val="12"/>
-                          <w:szCs w:val="12"/>
-                        </w:rPr>
-                        <w:t>:</w:t>
+                        <w:t>BtnArms:</w:t>
                       </w:r>
                       <w:r>
                         <w:rPr>
@@ -18969,37 +18361,12 @@
                           <w:szCs w:val="12"/>
                         </w:rPr>
                       </w:pPr>
-                      <w:proofErr w:type="spellStart"/>
                       <w:r>
                         <w:rPr>
                           <w:sz w:val="12"/>
                           <w:szCs w:val="12"/>
                         </w:rPr>
-                        <w:t>TxtTitle</w:t>
-                      </w:r>
-                      <w:proofErr w:type="spellEnd"/>
-                      <w:r>
-                        <w:rPr>
-                          <w:sz w:val="12"/>
-                          <w:szCs w:val="12"/>
-                        </w:rPr>
-                        <w:t xml:space="preserve">: Displays the title, and </w:t>
-                      </w:r>
-                      <w:proofErr w:type="gramStart"/>
-                      <w:r>
-                        <w:rPr>
-                          <w:sz w:val="12"/>
-                          <w:szCs w:val="12"/>
-                        </w:rPr>
-                        <w:t>that’s</w:t>
-                      </w:r>
-                      <w:proofErr w:type="gramEnd"/>
-                      <w:r>
-                        <w:rPr>
-                          <w:sz w:val="12"/>
-                          <w:szCs w:val="12"/>
-                        </w:rPr>
-                        <w:t xml:space="preserve"> it.</w:t>
+                        <w:t>TxtTitle: Displays the title, and that’s it.</w:t>
                       </w:r>
                     </w:p>
                     <w:p>
@@ -19122,21 +18489,12 @@
                           <w:szCs w:val="12"/>
                         </w:rPr>
                       </w:pPr>
-                      <w:proofErr w:type="spellStart"/>
                       <w:r>
                         <w:rPr>
                           <w:sz w:val="12"/>
                           <w:szCs w:val="12"/>
                         </w:rPr>
-                        <w:t>TxtDesc</w:t>
-                      </w:r>
-                      <w:proofErr w:type="spellEnd"/>
-                      <w:r>
-                        <w:rPr>
-                          <w:sz w:val="12"/>
-                          <w:szCs w:val="12"/>
-                        </w:rPr>
-                        <w:t>: this is a simple description instructing the user on what to do.</w:t>
+                        <w:t>TxtDesc: this is a simple description instructing the user on what to do.</w:t>
                       </w:r>
                     </w:p>
                     <w:p>
@@ -20092,21 +19450,12 @@
                           <w:szCs w:val="12"/>
                         </w:rPr>
                       </w:pPr>
-                      <w:proofErr w:type="spellStart"/>
                       <w:r>
                         <w:rPr>
                           <w:sz w:val="12"/>
                           <w:szCs w:val="12"/>
                         </w:rPr>
-                        <w:t>TxtDesc</w:t>
-                      </w:r>
-                      <w:proofErr w:type="spellEnd"/>
-                      <w:r>
-                        <w:rPr>
-                          <w:sz w:val="12"/>
-                          <w:szCs w:val="12"/>
-                        </w:rPr>
-                        <w:t>: this is a simple description instructing the user on what to do.</w:t>
+                        <w:t>TxtDesc: this is a simple description instructing the user on what to do.</w:t>
                       </w:r>
                     </w:p>
                     <w:p>
@@ -20230,37 +19579,12 @@
                           <w:szCs w:val="12"/>
                         </w:rPr>
                       </w:pPr>
-                      <w:proofErr w:type="spellStart"/>
                       <w:r>
                         <w:rPr>
                           <w:sz w:val="12"/>
                           <w:szCs w:val="12"/>
                         </w:rPr>
-                        <w:t>TxtTitle</w:t>
-                      </w:r>
-                      <w:proofErr w:type="spellEnd"/>
-                      <w:r>
-                        <w:rPr>
-                          <w:sz w:val="12"/>
-                          <w:szCs w:val="12"/>
-                        </w:rPr>
-                        <w:t xml:space="preserve">: Displays the title, and </w:t>
-                      </w:r>
-                      <w:proofErr w:type="gramStart"/>
-                      <w:r>
-                        <w:rPr>
-                          <w:sz w:val="12"/>
-                          <w:szCs w:val="12"/>
-                        </w:rPr>
-                        <w:t>that’s</w:t>
-                      </w:r>
-                      <w:proofErr w:type="gramEnd"/>
-                      <w:r>
-                        <w:rPr>
-                          <w:sz w:val="12"/>
-                          <w:szCs w:val="12"/>
-                        </w:rPr>
-                        <w:t xml:space="preserve"> it.</w:t>
+                        <w:t>TxtTitle: Displays the title, and that’s it.</w:t>
                       </w:r>
                     </w:p>
                     <w:p>
@@ -20509,21 +19833,12 @@
                           <w:szCs w:val="12"/>
                         </w:rPr>
                       </w:pPr>
-                      <w:proofErr w:type="spellStart"/>
                       <w:r>
                         <w:rPr>
                           <w:sz w:val="12"/>
                           <w:szCs w:val="12"/>
                         </w:rPr>
-                        <w:t>BtnDel</w:t>
-                      </w:r>
-                      <w:proofErr w:type="spellEnd"/>
-                      <w:r>
-                        <w:rPr>
-                          <w:sz w:val="12"/>
-                          <w:szCs w:val="12"/>
-                        </w:rPr>
-                        <w:t xml:space="preserve">: When this button is clicked it will permanently delete the users account. </w:t>
+                        <w:t xml:space="preserve">BtnDel: When this button is clicked it will permanently delete the users account. </w:t>
                       </w:r>
                       <w:r>
                         <w:rPr>
@@ -20751,21 +20066,12 @@
                           <w:szCs w:val="12"/>
                         </w:rPr>
                       </w:pPr>
-                      <w:proofErr w:type="spellStart"/>
                       <w:r>
                         <w:rPr>
                           <w:sz w:val="12"/>
                           <w:szCs w:val="12"/>
                         </w:rPr>
-                        <w:t>BtnBack</w:t>
-                      </w:r>
-                      <w:proofErr w:type="spellEnd"/>
-                      <w:r>
-                        <w:rPr>
-                          <w:sz w:val="12"/>
-                          <w:szCs w:val="12"/>
-                        </w:rPr>
-                        <w:t>: A button that when clicked, takes the user back to the main interface.</w:t>
+                        <w:t>BtnBack: A button that when clicked, takes the user back to the main interface.</w:t>
                       </w:r>
                     </w:p>
                   </w:txbxContent>
@@ -20872,21 +20178,12 @@
                           <w:szCs w:val="12"/>
                         </w:rPr>
                       </w:pPr>
-                      <w:proofErr w:type="spellStart"/>
                       <w:r>
                         <w:rPr>
                           <w:sz w:val="12"/>
                           <w:szCs w:val="12"/>
                         </w:rPr>
-                        <w:t>BtnLogOff</w:t>
-                      </w:r>
-                      <w:proofErr w:type="spellEnd"/>
-                      <w:r>
-                        <w:rPr>
-                          <w:sz w:val="12"/>
-                          <w:szCs w:val="12"/>
-                        </w:rPr>
-                        <w:t>: When this button is clicked, it logs the user off and takes them to the log in screen</w:t>
+                        <w:t>BtnLogOff: When this button is clicked, it logs the user off and takes them to the log in screen</w:t>
                       </w:r>
                     </w:p>
                   </w:txbxContent>
@@ -21036,7 +20333,6 @@
                           <w:szCs w:val="12"/>
                         </w:rPr>
                       </w:pPr>
-                      <w:proofErr w:type="spellStart"/>
                       <w:r>
                         <w:rPr>
                           <w:sz w:val="12"/>
@@ -21051,7 +20347,6 @@
                         </w:rPr>
                         <w:t>Save</w:t>
                       </w:r>
-                      <w:proofErr w:type="spellEnd"/>
                       <w:r>
                         <w:rPr>
                           <w:sz w:val="12"/>
@@ -21228,7 +20523,6 @@
                           <w:szCs w:val="12"/>
                         </w:rPr>
                       </w:pPr>
-                      <w:proofErr w:type="spellStart"/>
                       <w:r>
                         <w:rPr>
                           <w:sz w:val="12"/>
@@ -21248,15 +20542,7 @@
                           <w:sz w:val="12"/>
                           <w:szCs w:val="12"/>
                         </w:rPr>
-                        <w:t>Weight</w:t>
-                      </w:r>
-                      <w:proofErr w:type="spellEnd"/>
-                      <w:r>
-                        <w:rPr>
-                          <w:sz w:val="12"/>
-                          <w:szCs w:val="12"/>
-                        </w:rPr>
-                        <w:t xml:space="preserve">: Users will enter their </w:t>
+                        <w:t xml:space="preserve">Weight: Users will enter their </w:t>
                       </w:r>
                       <w:r>
                         <w:rPr>
@@ -21385,21 +20671,12 @@
                           <w:szCs w:val="12"/>
                         </w:rPr>
                       </w:pPr>
-                      <w:proofErr w:type="spellStart"/>
                       <w:r>
                         <w:rPr>
                           <w:sz w:val="12"/>
                           <w:szCs w:val="12"/>
                         </w:rPr>
-                        <w:t>TxtWeight</w:t>
-                      </w:r>
-                      <w:proofErr w:type="spellEnd"/>
-                      <w:r>
-                        <w:rPr>
-                          <w:sz w:val="12"/>
-                          <w:szCs w:val="12"/>
-                        </w:rPr>
-                        <w:t>: Users will enter their current weight here</w:t>
+                        <w:t>TxtWeight: Users will enter their current weight here</w:t>
                       </w:r>
                     </w:p>
                   </w:txbxContent>
@@ -21507,21 +20784,12 @@
                           <w:szCs w:val="12"/>
                         </w:rPr>
                       </w:pPr>
-                      <w:proofErr w:type="spellStart"/>
                       <w:r>
                         <w:rPr>
                           <w:sz w:val="12"/>
                           <w:szCs w:val="12"/>
                         </w:rPr>
-                        <w:t>ComboBoxActivity</w:t>
-                      </w:r>
-                      <w:proofErr w:type="spellEnd"/>
-                      <w:r>
-                        <w:rPr>
-                          <w:sz w:val="12"/>
-                          <w:szCs w:val="12"/>
-                        </w:rPr>
-                        <w:t>: A drop down menu that shows the user different activity levels for them to choose. This ranges from very active all the way to sedentary</w:t>
+                        <w:t>ComboBoxActivity: A drop down menu that shows the user different activity levels for them to choose. This ranges from very active all the way to sedentary</w:t>
                       </w:r>
                     </w:p>
                   </w:txbxContent>
@@ -21642,7 +20910,6 @@
                           <w:szCs w:val="12"/>
                         </w:rPr>
                       </w:pPr>
-                      <w:proofErr w:type="spellStart"/>
                       <w:r>
                         <w:rPr>
                           <w:sz w:val="12"/>
@@ -21650,7 +20917,6 @@
                         </w:rPr>
                         <w:t>ComboBoxHeight</w:t>
                       </w:r>
-                      <w:proofErr w:type="spellEnd"/>
                       <w:r>
                         <w:rPr>
                           <w:sz w:val="12"/>
@@ -22451,11 +21717,9 @@
             <w:r>
               <w:t>When the user clicks on the button it will give an output. For example, when they click on “</w:t>
             </w:r>
-            <w:proofErr w:type="spellStart"/>
             <w:r>
               <w:t>BtnSave</w:t>
             </w:r>
-            <w:proofErr w:type="spellEnd"/>
             <w:r>
               <w:t>”</w:t>
             </w:r>
@@ -22485,13 +21749,8 @@
                 <w:tab w:val="left" w:pos="2074"/>
               </w:tabs>
             </w:pPr>
-            <w:proofErr w:type="spellStart"/>
-            <w:r>
-              <w:t>ComboBox</w:t>
-            </w:r>
-            <w:proofErr w:type="spellEnd"/>
-            <w:r>
-              <w:t xml:space="preserve"> (Drop Down Menu)</w:t>
+            <w:r>
+              <w:t>ComboBox (Drop Down Menu)</w:t>
             </w:r>
           </w:p>
         </w:tc>
@@ -23123,11 +22382,9 @@
                 <w:tab w:val="left" w:pos="2074"/>
               </w:tabs>
             </w:pPr>
-            <w:proofErr w:type="spellStart"/>
             <w:r>
               <w:t>ComboBox</w:t>
             </w:r>
-            <w:proofErr w:type="spellEnd"/>
           </w:p>
         </w:tc>
         <w:tc>
@@ -23342,7 +22599,6 @@
                 <w:tab w:val="left" w:pos="2074"/>
               </w:tabs>
             </w:pPr>
-            <w:proofErr w:type="spellStart"/>
             <w:r>
               <w:t>Combo</w:t>
             </w:r>
@@ -23352,7 +22608,6 @@
             <w:r>
               <w:t>ox</w:t>
             </w:r>
-            <w:proofErr w:type="spellEnd"/>
           </w:p>
         </w:tc>
         <w:tc>
@@ -24081,22 +23336,12 @@
             <w:r>
               <w:t xml:space="preserve">Local to </w:t>
             </w:r>
-            <w:proofErr w:type="spellStart"/>
-            <w:r>
-              <w:t>btn_login</w:t>
-            </w:r>
-            <w:proofErr w:type="spellEnd"/>
-            <w:r>
-              <w:t xml:space="preserve">, </w:t>
-            </w:r>
-            <w:r>
-              <w:t xml:space="preserve">method of </w:t>
-            </w:r>
-            <w:proofErr w:type="spellStart"/>
-            <w:r>
-              <w:t>frmLogin</w:t>
-            </w:r>
-            <w:proofErr w:type="spellEnd"/>
+            <w:r>
+              <w:t xml:space="preserve">btn_login, </w:t>
+            </w:r>
+            <w:r>
+              <w:t>method of frmLogin</w:t>
+            </w:r>
           </w:p>
         </w:tc>
         <w:tc>
@@ -24193,24 +23438,14 @@
               </w:tabs>
             </w:pPr>
             <w:r>
-              <w:t xml:space="preserve">Local to </w:t>
-            </w:r>
-            <w:proofErr w:type="spellStart"/>
-            <w:r>
-              <w:t>btn_Login</w:t>
-            </w:r>
-            <w:proofErr w:type="spellEnd"/>
-            <w:r>
-              <w:t xml:space="preserve"> </w:t>
+              <w:t xml:space="preserve">Local to btn_Login </w:t>
             </w:r>
             <w:r>
               <w:t xml:space="preserve">method of </w:t>
             </w:r>
-            <w:proofErr w:type="spellStart"/>
             <w:r>
               <w:t>frm_Login</w:t>
             </w:r>
-            <w:proofErr w:type="spellEnd"/>
           </w:p>
         </w:tc>
         <w:tc>
@@ -24273,7 +23508,6 @@
                 <w:tab w:val="left" w:pos="2074"/>
               </w:tabs>
             </w:pPr>
-            <w:proofErr w:type="spellStart"/>
             <w:r>
               <w:t>Combo</w:t>
             </w:r>
@@ -24283,7 +23517,6 @@
             <w:r>
               <w:t>ox</w:t>
             </w:r>
-            <w:proofErr w:type="spellEnd"/>
           </w:p>
         </w:tc>
         <w:tc>
@@ -24297,21 +23530,8 @@
               </w:tabs>
             </w:pPr>
             <w:r>
-              <w:t xml:space="preserve">Local to </w:t>
-            </w:r>
-            <w:proofErr w:type="spellStart"/>
-            <w:r>
-              <w:t>btn_Confirm</w:t>
-            </w:r>
-            <w:proofErr w:type="spellEnd"/>
-            <w:r>
-              <w:t xml:space="preserve"> method of </w:t>
-            </w:r>
-            <w:proofErr w:type="spellStart"/>
-            <w:r>
-              <w:t>frm_Register</w:t>
-            </w:r>
-            <w:proofErr w:type="spellEnd"/>
+              <w:t>Local to btn_Confirm method of frm_Register</w:t>
+            </w:r>
           </w:p>
         </w:tc>
         <w:tc>
@@ -24394,19 +23614,9 @@
             <w:r>
               <w:t xml:space="preserve">Local to </w:t>
             </w:r>
-            <w:proofErr w:type="spellStart"/>
-            <w:r>
-              <w:t>btn_Confirm</w:t>
-            </w:r>
-            <w:proofErr w:type="spellEnd"/>
-            <w:r>
-              <w:t xml:space="preserve"> method of </w:t>
-            </w:r>
-            <w:proofErr w:type="spellStart"/>
-            <w:r>
-              <w:t>frm_Register</w:t>
-            </w:r>
-            <w:proofErr w:type="spellEnd"/>
+            <w:r>
+              <w:t>btn_Confirm method of frm_Register</w:t>
+            </w:r>
           </w:p>
         </w:tc>
         <w:tc>
@@ -24466,11 +23676,9 @@
                 <w:tab w:val="left" w:pos="2074"/>
               </w:tabs>
             </w:pPr>
-            <w:proofErr w:type="spellStart"/>
             <w:r>
               <w:t>ComboBox</w:t>
             </w:r>
-            <w:proofErr w:type="spellEnd"/>
           </w:p>
         </w:tc>
         <w:tc>
@@ -24486,19 +23694,9 @@
             <w:r>
               <w:t xml:space="preserve">Local to </w:t>
             </w:r>
-            <w:proofErr w:type="spellStart"/>
-            <w:r>
-              <w:t>btn_Confirm</w:t>
-            </w:r>
-            <w:proofErr w:type="spellEnd"/>
-            <w:r>
-              <w:t xml:space="preserve"> method of </w:t>
-            </w:r>
-            <w:proofErr w:type="spellStart"/>
-            <w:r>
-              <w:t>frm_Register</w:t>
-            </w:r>
-            <w:proofErr w:type="spellEnd"/>
+            <w:r>
+              <w:t>btn_Confirm method of frm_Register</w:t>
+            </w:r>
           </w:p>
         </w:tc>
         <w:tc>
@@ -24690,21 +23888,8 @@
               </w:tabs>
             </w:pPr>
             <w:r>
-              <w:t xml:space="preserve">Local to </w:t>
-            </w:r>
-            <w:proofErr w:type="spellStart"/>
-            <w:r>
-              <w:t>btn_login</w:t>
-            </w:r>
-            <w:proofErr w:type="spellEnd"/>
-            <w:r>
-              <w:t xml:space="preserve">, method of </w:t>
-            </w:r>
-            <w:proofErr w:type="spellStart"/>
-            <w:r>
-              <w:t>frmLogin</w:t>
-            </w:r>
-            <w:proofErr w:type="spellEnd"/>
+              <w:t>Local to btn_login, method of frmLogin</w:t>
+            </w:r>
           </w:p>
         </w:tc>
         <w:tc>
@@ -24789,21 +23974,8 @@
               </w:tabs>
             </w:pPr>
             <w:r>
-              <w:t xml:space="preserve">Local to </w:t>
-            </w:r>
-            <w:proofErr w:type="spellStart"/>
-            <w:r>
-              <w:t>btn_Login</w:t>
-            </w:r>
-            <w:proofErr w:type="spellEnd"/>
-            <w:r>
-              <w:t xml:space="preserve"> method of </w:t>
-            </w:r>
-            <w:proofErr w:type="spellStart"/>
-            <w:r>
-              <w:t>frm_Login</w:t>
-            </w:r>
-            <w:proofErr w:type="spellEnd"/>
+              <w:t>Local to btn_Login method of frm_Login</w:t>
+            </w:r>
           </w:p>
         </w:tc>
         <w:tc>
@@ -25793,11 +24965,9 @@
                 <w:tab w:val="left" w:pos="2074"/>
               </w:tabs>
             </w:pPr>
-            <w:proofErr w:type="spellStart"/>
             <w:r>
               <w:t>johndoe</w:t>
             </w:r>
-            <w:proofErr w:type="spellEnd"/>
           </w:p>
         </w:tc>
         <w:tc>
@@ -25986,11 +25156,9 @@
                 <w:tab w:val="left" w:pos="2074"/>
               </w:tabs>
             </w:pPr>
-            <w:proofErr w:type="spellStart"/>
             <w:r>
               <w:t>mycatsnameisjoe</w:t>
             </w:r>
-            <w:proofErr w:type="spellEnd"/>
           </w:p>
         </w:tc>
         <w:tc>
@@ -27093,11 +26261,9 @@
                 <w:tab w:val="left" w:pos="2074"/>
               </w:tabs>
             </w:pPr>
-            <w:proofErr w:type="spellStart"/>
             <w:r>
               <w:t>easypasswordtocrack</w:t>
             </w:r>
-            <w:proofErr w:type="spellEnd"/>
           </w:p>
         </w:tc>
         <w:tc>
@@ -27149,15 +26315,7 @@
               <w:t xml:space="preserve">Food Item adding to the log is being tested. </w:t>
             </w:r>
             <w:r>
-              <w:t xml:space="preserve">The food item must exist in the database or an error </w:t>
-            </w:r>
-            <w:proofErr w:type="spellStart"/>
-            <w:r>
-              <w:t>messasge</w:t>
-            </w:r>
-            <w:proofErr w:type="spellEnd"/>
-            <w:r>
-              <w:t xml:space="preserve"> will display</w:t>
+              <w:t>The food item must exist in the database or an error messasge will display</w:t>
             </w:r>
           </w:p>
         </w:tc>
@@ -27459,6 +26617,9 @@
         </w:tabs>
       </w:pPr>
       <w:r>
+        <w:rPr>
+          <w:noProof/>
+        </w:rPr>
         <w:drawing>
           <wp:inline distT="0" distB="0" distL="0" distR="0" wp14:anchorId="7445D181" wp14:editId="6E7CB958">
             <wp:extent cx="3933825" cy="2135144"/>
@@ -27513,10 +26674,7 @@
         </w:tabs>
       </w:pPr>
       <w:r>
-        <w:t xml:space="preserve">You can also see in the loading screen picture that </w:t>
-      </w:r>
-      <w:r>
-        <w:t>there is no exit or minimize or window buttons on the top right of the form. This is because I removed this in the ‘Form Border Style’ in the properties section.</w:t>
+        <w:t>You can also see in the loading screen picture that there is no exit or minimize or window buttons on the top right of the form. This is because I removed this in the ‘Form Border Style’ in the properties section.</w:t>
       </w:r>
     </w:p>
     <w:p>
@@ -27533,6 +26691,9 @@
         </w:tabs>
       </w:pPr>
       <w:r>
+        <w:rPr>
+          <w:noProof/>
+        </w:rPr>
         <w:drawing>
           <wp:inline distT="0" distB="0" distL="0" distR="0" wp14:anchorId="27964B33" wp14:editId="52842287">
             <wp:extent cx="5731510" cy="1945640"/>
@@ -27577,15 +26738,7 @@
         </w:tabs>
       </w:pPr>
       <w:r>
-        <w:t>These are the properties of the loading screen. As you can see the ‘</w:t>
-      </w:r>
-      <w:proofErr w:type="spellStart"/>
-      <w:r>
-        <w:t>BackgroundImage</w:t>
-      </w:r>
-      <w:proofErr w:type="spellEnd"/>
-      <w:r>
-        <w:t xml:space="preserve">’ is my custom design I made on photoshop. </w:t>
+        <w:t xml:space="preserve">These are the properties of the loading screen. As you can see the ‘BackgroundImage’ is my custom design I made on photoshop. </w:t>
       </w:r>
     </w:p>
     <w:p>
@@ -27606,6 +26759,9 @@
         </w:tabs>
       </w:pPr>
       <w:r>
+        <w:rPr>
+          <w:noProof/>
+        </w:rPr>
         <w:drawing>
           <wp:inline distT="0" distB="0" distL="0" distR="0" wp14:anchorId="56C48F31" wp14:editId="09BD5002">
             <wp:extent cx="5731510" cy="1101090"/>
@@ -27728,15 +26884,7 @@
         </w:tabs>
       </w:pPr>
       <w:r>
-        <w:t xml:space="preserve">As you can see it launches successfully. The loading bar works and there are no borders and it also appears in the centre of the screen. I have also created icons for each form and for the loading screen form you can see in the taskbar there is a </w:t>
-      </w:r>
-      <w:proofErr w:type="spellStart"/>
-      <w:r>
-        <w:t>MyCal</w:t>
-      </w:r>
-      <w:proofErr w:type="spellEnd"/>
-      <w:r>
-        <w:t xml:space="preserve"> logo icon instead of the default visual studio icon.</w:t>
+        <w:t>As you can see it launches successfully. The loading bar works and there are no borders and it also appears in the centre of the screen. I have also created icons for each form and for the loading screen form you can see in the taskbar there is a MyCal logo icon instead of the default visual studio icon.</w:t>
       </w:r>
     </w:p>
     <w:p>
@@ -27891,6 +27039,9 @@
         </w:tabs>
       </w:pPr>
       <w:r>
+        <w:rPr>
+          <w:noProof/>
+        </w:rPr>
         <w:drawing>
           <wp:inline distT="0" distB="0" distL="0" distR="0" wp14:anchorId="6C36EAA5" wp14:editId="11D4B421">
             <wp:extent cx="5496692" cy="3458058"/>
@@ -27950,6 +27101,9 @@
         </w:tabs>
       </w:pPr>
       <w:r>
+        <w:rPr>
+          <w:noProof/>
+        </w:rPr>
         <w:drawing>
           <wp:inline distT="0" distB="0" distL="0" distR="0" wp14:anchorId="5BAEACE7" wp14:editId="572C116D">
             <wp:extent cx="4677428" cy="171474"/>
@@ -28004,6 +27158,9 @@
         </w:tabs>
       </w:pPr>
       <w:r>
+        <w:rPr>
+          <w:noProof/>
+        </w:rPr>
         <w:drawing>
           <wp:inline distT="0" distB="0" distL="0" distR="0" wp14:anchorId="0CDC0328" wp14:editId="0511933B">
             <wp:extent cx="4799965" cy="171419"/>
@@ -28082,6 +27239,9 @@
         </w:tabs>
       </w:pPr>
       <w:r>
+        <w:rPr>
+          <w:noProof/>
+        </w:rPr>
         <w:drawing>
           <wp:anchor distT="0" distB="0" distL="114300" distR="114300" simplePos="0" relativeHeight="251954183" behindDoc="0" locked="0" layoutInCell="1" allowOverlap="1" wp14:anchorId="5C85FED8" wp14:editId="1D4D825E">
             <wp:simplePos x="0" y="0"/>
@@ -28202,6 +27362,16 @@
         </w:rPr>
         <w:lastRenderedPageBreak/>
         <w:t>Login Form</w:t>
+      </w:r>
+    </w:p>
+    <w:p>
+      <w:pPr>
+        <w:tabs>
+          <w:tab w:val="left" w:pos="2074"/>
+        </w:tabs>
+      </w:pPr>
+      <w:r>
+        <w:t>This is my next form that is part of prototype 1</w:t>
       </w:r>
     </w:p>
     <w:p>

</xml_diff>

<commit_message>
Midway through documentation of Login Form
</commit_message>
<xml_diff>
--- a/Documentation/Calorie Counter.docx
+++ b/Documentation/Calorie Counter.docx
@@ -13,6 +13,7 @@
           <w:u w:val="single"/>
         </w:rPr>
       </w:pPr>
+      <w:proofErr w:type="spellStart"/>
       <w:r>
         <w:rPr>
           <w:b/>
@@ -23,6 +24,7 @@
         </w:rPr>
         <w:t>MyCal</w:t>
       </w:r>
+      <w:proofErr w:type="spellEnd"/>
     </w:p>
     <w:p>
       <w:pPr>
@@ -327,8 +329,21 @@
       <w:pPr>
         <w:jc w:val="both"/>
       </w:pPr>
-      <w:r>
-        <w:t>Myfitnesspal is a software already used by millions world-wide. It allows users to input what foods they are eating and it then calculates the macros for the foods as shown in the image.</w:t>
+      <w:proofErr w:type="spellStart"/>
+      <w:r>
+        <w:t>Myfitnesspal</w:t>
+      </w:r>
+      <w:proofErr w:type="spellEnd"/>
+      <w:r>
+        <w:t xml:space="preserve"> is a software already used by millions world-wide. It allows users to input what foods they are </w:t>
+      </w:r>
+      <w:proofErr w:type="gramStart"/>
+      <w:r>
+        <w:t>eating</w:t>
+      </w:r>
+      <w:proofErr w:type="gramEnd"/>
+      <w:r>
+        <w:t xml:space="preserve"> and it then calculates the macros for the foods as shown in the image.</w:t>
       </w:r>
       <w:r>
         <w:t xml:space="preserve"> What I like about it is that</w:t>
@@ -447,65 +462,72 @@
         <w:t xml:space="preserve"> the majority</w:t>
       </w:r>
       <w:r>
-        <w:t xml:space="preserve"> here in this users diet. </w:t>
-      </w:r>
-    </w:p>
-    <w:p>
-      <w:pPr>
-        <w:jc w:val="both"/>
-      </w:pPr>
-    </w:p>
-    <w:p>
-      <w:pPr>
-        <w:jc w:val="both"/>
-      </w:pPr>
-    </w:p>
-    <w:p>
-      <w:pPr>
-        <w:jc w:val="both"/>
-      </w:pPr>
-    </w:p>
-    <w:p>
-      <w:pPr>
-        <w:jc w:val="both"/>
-      </w:pPr>
-    </w:p>
-    <w:p>
-      <w:pPr>
-        <w:jc w:val="both"/>
-      </w:pPr>
-    </w:p>
-    <w:p>
-      <w:pPr>
-        <w:jc w:val="both"/>
-      </w:pPr>
-    </w:p>
-    <w:p>
-      <w:pPr>
-        <w:jc w:val="both"/>
-      </w:pPr>
-    </w:p>
-    <w:p>
-      <w:pPr>
-        <w:jc w:val="both"/>
-      </w:pPr>
-    </w:p>
-    <w:p>
-      <w:pPr>
-        <w:jc w:val="both"/>
-      </w:pPr>
-    </w:p>
-    <w:p>
-      <w:pPr>
-        <w:jc w:val="both"/>
-      </w:pPr>
-    </w:p>
-    <w:p>
-      <w:pPr>
-        <w:jc w:val="both"/>
-      </w:pPr>
-      <w:r>
-        <w:lastRenderedPageBreak/>
+        <w:t xml:space="preserve"> here in this </w:t>
+      </w:r>
+      <w:proofErr w:type="gramStart"/>
+      <w:r>
+        <w:t>users</w:t>
+      </w:r>
+      <w:proofErr w:type="gramEnd"/>
+      <w:r>
+        <w:t xml:space="preserve"> diet. </w:t>
+      </w:r>
+    </w:p>
+    <w:p>
+      <w:pPr>
+        <w:jc w:val="both"/>
+      </w:pPr>
+    </w:p>
+    <w:p>
+      <w:pPr>
+        <w:jc w:val="both"/>
+      </w:pPr>
+    </w:p>
+    <w:p>
+      <w:pPr>
+        <w:jc w:val="both"/>
+      </w:pPr>
+    </w:p>
+    <w:p>
+      <w:pPr>
+        <w:jc w:val="both"/>
+      </w:pPr>
+    </w:p>
+    <w:p>
+      <w:pPr>
+        <w:jc w:val="both"/>
+      </w:pPr>
+    </w:p>
+    <w:p>
+      <w:pPr>
+        <w:jc w:val="both"/>
+      </w:pPr>
+    </w:p>
+    <w:p>
+      <w:pPr>
+        <w:jc w:val="both"/>
+      </w:pPr>
+    </w:p>
+    <w:p>
+      <w:pPr>
+        <w:jc w:val="both"/>
+      </w:pPr>
+    </w:p>
+    <w:p>
+      <w:pPr>
+        <w:jc w:val="both"/>
+      </w:pPr>
+    </w:p>
+    <w:p>
+      <w:pPr>
+        <w:jc w:val="both"/>
+      </w:pPr>
+    </w:p>
+    <w:p>
+      <w:pPr>
+        <w:jc w:val="both"/>
+      </w:pPr>
+      <w:r>
         <w:t>Nutri</w:t>
       </w:r>
       <w:r>
@@ -912,7 +934,6 @@
         <w:rPr>
           <w:noProof/>
         </w:rPr>
-        <w:lastRenderedPageBreak/>
         <w:drawing>
           <wp:anchor distT="0" distB="0" distL="114300" distR="114300" simplePos="0" relativeHeight="251658240" behindDoc="0" locked="0" layoutInCell="1" allowOverlap="1" wp14:anchorId="2D1A0F66" wp14:editId="683E9352">
             <wp:simplePos x="0" y="0"/>
@@ -1178,7 +1199,11 @@
         <w:t xml:space="preserve">One limitation that I may face is that </w:t>
       </w:r>
       <w:r>
-        <w:t>I will not be able to create an optimal solution due to limited time. I won't have enough time to completely design all of the features that a user could want in a program. Since I'm not an experienced programmer, my programming ability may limit what I can accomplish.</w:t>
+        <w:t xml:space="preserve">I will not be able to create an optimal solution due to limited time. I won't have enough time to completely design all of the features that a user could want in a </w:t>
+      </w:r>
+      <w:r>
+        <w:lastRenderedPageBreak/>
+        <w:t>program. Since I'm not an experienced programmer, my programming ability may limit what I can accomplish.</w:t>
       </w:r>
       <w:r>
         <w:t xml:space="preserve"> </w:t>
@@ -1193,7 +1218,6 @@
         <w:t xml:space="preserve"> </w:t>
       </w:r>
       <w:r>
-        <w:lastRenderedPageBreak/>
         <w:t>restore a user's account. I'd have to design a password reset API to allow users to recover their accounts, which is beyond my expertise and therefore would take too long to develop.</w:t>
       </w:r>
     </w:p>
@@ -1412,7 +1436,15 @@
         <w:t xml:space="preserve">themselves endorsed. These are SQL Lite, </w:t>
       </w:r>
       <w:r>
-        <w:t>Realm, CoreData and that’s just to name Database services.</w:t>
+        <w:t xml:space="preserve">Realm, </w:t>
+      </w:r>
+      <w:proofErr w:type="spellStart"/>
+      <w:r>
+        <w:t>CoreData</w:t>
+      </w:r>
+      <w:proofErr w:type="spellEnd"/>
+      <w:r>
+        <w:t xml:space="preserve"> and that’s just to name Database services.</w:t>
       </w:r>
     </w:p>
     <w:p>
@@ -1577,7 +1609,11 @@
               </w:numPr>
             </w:pPr>
             <w:r>
-              <w:t>Users can log into their accounts</w:t>
+              <w:t xml:space="preserve">Users can log into their </w:t>
+            </w:r>
+            <w:r>
+              <w:lastRenderedPageBreak/>
+              <w:t>accounts</w:t>
             </w:r>
           </w:p>
         </w:tc>
@@ -1594,7 +1630,12 @@
               </w:numPr>
             </w:pPr>
             <w:r>
-              <w:t>To allow them to add new items to their log</w:t>
+              <w:lastRenderedPageBreak/>
+              <w:t xml:space="preserve">To allow them to add new </w:t>
+            </w:r>
+            <w:r>
+              <w:lastRenderedPageBreak/>
+              <w:t>items to their log</w:t>
             </w:r>
           </w:p>
         </w:tc>
@@ -1611,6 +1652,7 @@
               </w:numPr>
             </w:pPr>
             <w:r>
+              <w:lastRenderedPageBreak/>
               <w:t>Must</w:t>
             </w:r>
           </w:p>
@@ -1650,11 +1692,15 @@
               </w:numPr>
             </w:pPr>
             <w:r>
-              <w:t xml:space="preserve">The purpose of the log is to track how many calories the person has consumed for the </w:t>
-            </w:r>
-            <w:r>
-              <w:lastRenderedPageBreak/>
-              <w:t>day. If the log doesn’t work then my program is useless</w:t>
+              <w:t xml:space="preserve">The purpose of the log is to track how many calories the person has consumed for the day. If the log doesn’t </w:t>
+            </w:r>
+            <w:proofErr w:type="gramStart"/>
+            <w:r>
+              <w:t>work</w:t>
+            </w:r>
+            <w:proofErr w:type="gramEnd"/>
+            <w:r>
+              <w:t xml:space="preserve"> then my program is useless</w:t>
             </w:r>
           </w:p>
         </w:tc>
@@ -1679,7 +1725,6 @@
                 <w:b/>
                 <w:bCs/>
               </w:rPr>
-              <w:lastRenderedPageBreak/>
               <w:t>Must</w:t>
             </w:r>
           </w:p>
@@ -1943,7 +1988,15 @@
               </w:numPr>
             </w:pPr>
             <w:r>
-              <w:t xml:space="preserve">It makes the UI more simpler and users are able to see </w:t>
+              <w:t xml:space="preserve">It makes the UI more </w:t>
+            </w:r>
+            <w:proofErr w:type="gramStart"/>
+            <w:r>
+              <w:t>simpler</w:t>
+            </w:r>
+            <w:proofErr w:type="gramEnd"/>
+            <w:r>
+              <w:t xml:space="preserve"> and users are able to see </w:t>
             </w:r>
             <w:r>
               <w:t>how many calories they consumed for different mealtimes such as breakfast, lunch, dinner.</w:t>
@@ -1982,7 +2035,7 @@
               </w:numPr>
             </w:pPr>
             <w:r>
-              <w:t>Streak Counter</w:t>
+              <w:t>Watermark Boxes</w:t>
             </w:r>
           </w:p>
         </w:tc>
@@ -1999,7 +2052,7 @@
               </w:numPr>
             </w:pPr>
             <w:r>
-              <w:t>Implement a streak counter for every day logged.</w:t>
+              <w:t>Show “Email” and “Password” greyed out in the boxes before the user enters them</w:t>
             </w:r>
           </w:p>
         </w:tc>
@@ -2016,7 +2069,10 @@
               </w:numPr>
             </w:pPr>
             <w:r>
-              <w:t>Could</w:t>
+              <w:t>Cou</w:t>
+            </w:r>
+            <w:r>
+              <w:t>ld</w:t>
             </w:r>
           </w:p>
         </w:tc>
@@ -2052,7 +2108,23 @@
               </w:numPr>
             </w:pPr>
             <w:r>
-              <w:t xml:space="preserve">Progress stores locally on clients device. If data is lost then progress is lost. We take privacy very seriously. </w:t>
+              <w:t xml:space="preserve">Progress stores locally on </w:t>
+            </w:r>
+            <w:proofErr w:type="gramStart"/>
+            <w:r>
+              <w:t>clients</w:t>
+            </w:r>
+            <w:proofErr w:type="gramEnd"/>
+            <w:r>
+              <w:t xml:space="preserve"> device. If data is </w:t>
+            </w:r>
+            <w:proofErr w:type="gramStart"/>
+            <w:r>
+              <w:t>lost</w:t>
+            </w:r>
+            <w:proofErr w:type="gramEnd"/>
+            <w:r>
+              <w:t xml:space="preserve"> then progress is lost. We take privacy very seriously. </w:t>
             </w:r>
           </w:p>
         </w:tc>
@@ -2105,8 +2177,13 @@
               </w:numPr>
             </w:pPr>
             <w:r>
-              <w:t>Users can properly copy progress files and upload them to any cloud storage service they can. That way if progress is lost</w:t>
-            </w:r>
+              <w:t xml:space="preserve">Users can properly copy progress files and upload them to any cloud storage service they can. That way if progress is </w:t>
+            </w:r>
+            <w:proofErr w:type="gramStart"/>
+            <w:r>
+              <w:t>lost</w:t>
+            </w:r>
+            <w:proofErr w:type="gramEnd"/>
             <w:r>
               <w:t xml:space="preserve"> they can just restore it by replacing the new progress file with their backed up one in file manager.</w:t>
             </w:r>
@@ -2161,10 +2238,22 @@
               </w:numPr>
             </w:pPr>
             <w:r>
-              <w:t xml:space="preserve">Users can import progress if their </w:t>
-            </w:r>
-            <w:r>
-              <w:t>progress got corrupt. For this to work they would have to back up their data first then during sign up there will be an option which allows users to “import progress” and there they would have to upload their progress file</w:t>
+              <w:t xml:space="preserve">Users </w:t>
+            </w:r>
+            <w:proofErr w:type="gramStart"/>
+            <w:r>
+              <w:t>can</w:t>
+            </w:r>
+            <w:proofErr w:type="gramEnd"/>
+            <w:r>
+              <w:t xml:space="preserve"> import progress if their </w:t>
+            </w:r>
+            <w:r>
+              <w:t xml:space="preserve">progress got corrupt. For this to work they would have to back up their data first then during sign up there will be an option which allows users to “import progress” and there </w:t>
+            </w:r>
+            <w:r>
+              <w:lastRenderedPageBreak/>
+              <w:t>they would have to upload their progress file</w:t>
             </w:r>
             <w:r>
               <w:t>s to the app and the app would do the rest</w:t>
@@ -2187,6 +2276,7 @@
               </w:numPr>
             </w:pPr>
             <w:r>
+              <w:lastRenderedPageBreak/>
               <w:t>Would</w:t>
             </w:r>
           </w:p>
@@ -2206,7 +2296,6 @@
               </w:numPr>
             </w:pPr>
             <w:r>
-              <w:lastRenderedPageBreak/>
               <w:t xml:space="preserve">Allow users to </w:t>
             </w:r>
             <w:r>
@@ -2868,7 +2957,6 @@
           <w:szCs w:val="28"/>
           <w:u w:val="single"/>
         </w:rPr>
-        <w:lastRenderedPageBreak/>
         <w:t>Computational Thinking:</w:t>
       </w:r>
     </w:p>
@@ -3234,7 +3322,6 @@
           <w:szCs w:val="32"/>
           <w:u w:val="single"/>
         </w:rPr>
-        <w:lastRenderedPageBreak/>
         <w:t>Desi</w:t>
       </w:r>
       <w:r>
@@ -3378,7 +3465,6 @@
         <w:rPr>
           <w:noProof/>
         </w:rPr>
-        <w:lastRenderedPageBreak/>
         <w:drawing>
           <wp:anchor distT="0" distB="0" distL="114300" distR="114300" simplePos="0" relativeHeight="251660295" behindDoc="1" locked="0" layoutInCell="1" allowOverlap="1" wp14:anchorId="7799D9B5" wp14:editId="170E9120">
             <wp:simplePos x="0" y="0"/>
@@ -3657,7 +3743,6 @@
         <w:jc w:val="both"/>
       </w:pPr>
       <w:r>
-        <w:lastRenderedPageBreak/>
         <w:t>Program Functions</w:t>
       </w:r>
       <w:r>
@@ -4016,7 +4101,6 @@
         <w:rPr>
           <w:noProof/>
         </w:rPr>
-        <w:lastRenderedPageBreak/>
         <w:drawing>
           <wp:anchor distT="0" distB="0" distL="114300" distR="114300" simplePos="0" relativeHeight="251665415" behindDoc="1" locked="0" layoutInCell="1" allowOverlap="1" wp14:anchorId="666167D6" wp14:editId="143C445B">
             <wp:simplePos x="0" y="0"/>
@@ -4082,8 +4166,13 @@
         </w:drawing>
       </w:r>
       <w:r>
-        <w:t>First Time Startup</w:t>
-      </w:r>
+        <w:t xml:space="preserve">First Time </w:t>
+      </w:r>
+      <w:proofErr w:type="spellStart"/>
+      <w:r>
+        <w:t>Startup</w:t>
+      </w:r>
+      <w:proofErr w:type="spellEnd"/>
       <w:r>
         <w:t>:</w:t>
       </w:r>
@@ -4356,7 +4445,6 @@
         <w:jc w:val="both"/>
       </w:pPr>
       <w:r>
-        <w:lastRenderedPageBreak/>
         <w:t>Search Box</w:t>
       </w:r>
       <w:r>
@@ -4647,7 +4735,6 @@
         <w:rPr>
           <w:noProof/>
         </w:rPr>
-        <w:lastRenderedPageBreak/>
         <w:drawing>
           <wp:anchor distT="0" distB="0" distL="114300" distR="114300" simplePos="0" relativeHeight="251668487" behindDoc="1" locked="0" layoutInCell="1" allowOverlap="1" wp14:anchorId="234BD865" wp14:editId="59420182">
             <wp:simplePos x="0" y="0"/>
@@ -4739,8 +4826,13 @@
       <w:r>
         <w:t xml:space="preserve"> along with sodium, </w:t>
       </w:r>
-      <w:r>
-        <w:t xml:space="preserve">fiber, calcium, iron, and vitamins. More nutritional information will be added once </w:t>
+      <w:proofErr w:type="spellStart"/>
+      <w:r>
+        <w:t>fiber</w:t>
+      </w:r>
+      <w:proofErr w:type="spellEnd"/>
+      <w:r>
+        <w:t xml:space="preserve">, calcium, iron, and vitamins. More nutritional information will be added once </w:t>
       </w:r>
       <w:r>
         <w:t xml:space="preserve">the log </w:t>
@@ -5058,7 +5150,6 @@
         <w:rPr>
           <w:noProof/>
         </w:rPr>
-        <w:lastRenderedPageBreak/>
         <w:drawing>
           <wp:anchor distT="0" distB="0" distL="114300" distR="114300" simplePos="0" relativeHeight="251670535" behindDoc="1" locked="0" layoutInCell="1" allowOverlap="1" wp14:anchorId="2D306AB8" wp14:editId="1C295F49">
             <wp:simplePos x="0" y="0"/>
@@ -5153,7 +5244,11 @@
         <w:t xml:space="preserve"> and more. In the strength training section, they can specify which area of </w:t>
       </w:r>
       <w:r>
-        <w:t>the body they want to focus on. Say if they want to work on their legs, a bunch of leg workouts will</w:t>
+        <w:t xml:space="preserve">the body they want to focus on. Say if they want to work on their legs, a bunch of </w:t>
+      </w:r>
+      <w:r>
+        <w:lastRenderedPageBreak/>
+        <w:t>leg workouts will</w:t>
       </w:r>
       <w:r>
         <w:t xml:space="preserve"> show</w:t>
@@ -5295,7 +5390,6 @@
         <w:rPr>
           <w:noProof/>
         </w:rPr>
-        <w:lastRenderedPageBreak/>
         <w:drawing>
           <wp:anchor distT="0" distB="0" distL="114300" distR="114300" simplePos="0" relativeHeight="251743239" behindDoc="1" locked="0" layoutInCell="1" allowOverlap="1" wp14:anchorId="20A0647C" wp14:editId="49541AA4">
             <wp:simplePos x="0" y="0"/>
@@ -5372,8 +5466,13 @@
         <w:t xml:space="preserve">The settings page will be used if a user wants to update their goal. Wants </w:t>
       </w:r>
       <w:r>
-        <w:t>to update their weight or to log out of MyCal</w:t>
-      </w:r>
+        <w:t xml:space="preserve">to update their weight or to log out of </w:t>
+      </w:r>
+      <w:proofErr w:type="spellStart"/>
+      <w:r>
+        <w:t>MyCal</w:t>
+      </w:r>
+      <w:proofErr w:type="spellEnd"/>
       <w:r>
         <w:t xml:space="preserve">. </w:t>
       </w:r>
@@ -5526,7 +5625,6 @@
         <w:jc w:val="both"/>
       </w:pPr>
       <w:r>
-        <w:lastRenderedPageBreak/>
         <w:t>Forms</w:t>
       </w:r>
       <w:r>
@@ -5986,11 +6084,11 @@
           </mc:Choice>
           <mc:Fallback>
             <w:pict>
-              <v:shapetype w14:anchorId="66431CF2" id="_x0000_t32" coordsize="21600,21600" o:spt="32" o:oned="t" path="m,l21600,21600e" filled="f">
+              <v:shapetype w14:anchorId="6E96562F" id="_x0000_t32" coordsize="21600,21600" o:spt="32" o:oned="t" path="m,l21600,21600e" filled="f">
                 <v:path arrowok="t" fillok="f" o:connecttype="none"/>
                 <o:lock v:ext="edit" shapetype="t"/>
               </v:shapetype>
-              <v:shape id="Straight Arrow Connector 31" o:spid="_x0000_s1026" type="#_x0000_t32" style="position:absolute;margin-left:191.7pt;margin-top:13.75pt;width:16.8pt;height:86.6pt;z-index:251692039;visibility:visible;mso-wrap-style:square;mso-width-percent:0;mso-height-percent:0;mso-wrap-distance-left:9pt;mso-wrap-distance-top:0;mso-wrap-distance-right:9pt;mso-wrap-distance-bottom:0;mso-position-horizontal:absolute;mso-position-horizontal-relative:text;mso-position-vertical:absolute;mso-position-vertical-relative:text;mso-width-percent:0;mso-height-percent:0;mso-width-relative:margin;mso-height-relative:margin" o:gfxdata="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" strokecolor="black [3200]" strokeweight="1.5pt">
+              <v:shape id="Straight Arrow Connector 31" o:spid="_x0000_s1026" type="#_x0000_t32" style="position:absolute;margin-left:191.7pt;margin-top:13.75pt;width:16.8pt;height:86.6pt;z-index:251692039;visibility:visible;mso-wrap-style:square;mso-width-percent:0;mso-height-percent:0;mso-wrap-distance-left:9pt;mso-wrap-distance-top:0;mso-wrap-distance-right:9pt;mso-wrap-distance-bottom:0;mso-position-horizontal:absolute;mso-position-horizontal-relative:text;mso-position-vertical:absolute;mso-position-vertical-relative:text;mso-width-percent:0;mso-height-percent:0;mso-width-relative:margin;mso-height-relative:margin" o:gfxdata="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" strokecolor="black [3200]" strokeweight="1.5pt">
                 <v:stroke endarrow="block" joinstyle="miter"/>
               </v:shape>
             </w:pict>
@@ -6062,7 +6160,7 @@
           </mc:Choice>
           <mc:Fallback>
             <w:pict>
-              <v:shape w14:anchorId="624259D4" id="Straight Arrow Connector 32" o:spid="_x0000_s1026" type="#_x0000_t32" style="position:absolute;margin-left:242.85pt;margin-top:12.8pt;width:74.3pt;height:101.5pt;flip:x;z-index:251694087;visibility:visible;mso-wrap-style:square;mso-width-percent:0;mso-height-percent:0;mso-wrap-distance-left:9pt;mso-wrap-distance-top:0;mso-wrap-distance-right:9pt;mso-wrap-distance-bottom:0;mso-position-horizontal:absolute;mso-position-horizontal-relative:text;mso-position-vertical:absolute;mso-position-vertical-relative:text;mso-width-percent:0;mso-height-percent:0;mso-width-relative:margin;mso-height-relative:margin" o:gfxdata="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" strokecolor="black [3200]" strokeweight="1.5pt">
+              <v:shape w14:anchorId="278357CA" id="Straight Arrow Connector 32" o:spid="_x0000_s1026" type="#_x0000_t32" style="position:absolute;margin-left:242.85pt;margin-top:12.8pt;width:74.3pt;height:101.5pt;flip:x;z-index:251694087;visibility:visible;mso-wrap-style:square;mso-width-percent:0;mso-height-percent:0;mso-wrap-distance-left:9pt;mso-wrap-distance-top:0;mso-wrap-distance-right:9pt;mso-wrap-distance-bottom:0;mso-position-horizontal:absolute;mso-position-horizontal-relative:text;mso-position-vertical:absolute;mso-position-vertical-relative:text;mso-width-percent:0;mso-height-percent:0;mso-width-relative:margin;mso-height-relative:margin" o:gfxdata="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" strokecolor="black [3200]" strokeweight="1.5pt">
                 <v:stroke endarrow="block" joinstyle="miter"/>
               </v:shape>
             </w:pict>
@@ -6338,7 +6436,7 @@
           </mc:Choice>
           <mc:Fallback>
             <w:pict>
-              <v:shape w14:anchorId="440F9D6F" id="Straight Arrow Connector 35" o:spid="_x0000_s1026" type="#_x0000_t32" style="position:absolute;margin-left:78pt;margin-top:169.2pt;width:152.2pt;height:61.5pt;flip:y;z-index:251698183;visibility:visible;mso-wrap-style:square;mso-width-percent:0;mso-height-percent:0;mso-wrap-distance-left:9pt;mso-wrap-distance-top:0;mso-wrap-distance-right:9pt;mso-wrap-distance-bottom:0;mso-position-horizontal:absolute;mso-position-horizontal-relative:margin;mso-position-vertical:absolute;mso-position-vertical-relative:text;mso-width-percent:0;mso-height-percent:0;mso-width-relative:margin;mso-height-relative:margin" o:gfxdata="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" strokecolor="black [3200]" strokeweight="1.5pt">
+              <v:shape w14:anchorId="3E0865F2" id="Straight Arrow Connector 35" o:spid="_x0000_s1026" type="#_x0000_t32" style="position:absolute;margin-left:78pt;margin-top:169.2pt;width:152.2pt;height:61.5pt;flip:y;z-index:251698183;visibility:visible;mso-wrap-style:square;mso-width-percent:0;mso-height-percent:0;mso-wrap-distance-left:9pt;mso-wrap-distance-top:0;mso-wrap-distance-right:9pt;mso-wrap-distance-bottom:0;mso-position-horizontal:absolute;mso-position-horizontal-relative:margin;mso-position-vertical:absolute;mso-position-vertical-relative:text;mso-width-percent:0;mso-height-percent:0;mso-width-relative:margin;mso-height-relative:margin" o:gfxdata="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" strokecolor="black [3200]" strokeweight="1.5pt">
                 <v:stroke endarrow="block" joinstyle="miter"/>
                 <w10:wrap anchorx="margin"/>
               </v:shape>
@@ -6411,7 +6509,7 @@
           </mc:Choice>
           <mc:Fallback>
             <w:pict>
-              <v:shape w14:anchorId="32E8AE94" id="Straight Arrow Connector 25" o:spid="_x0000_s1026" type="#_x0000_t32" style="position:absolute;margin-left:271.1pt;margin-top:71.25pt;width:118.45pt;height:38.7pt;flip:x;z-index:251681799;visibility:visible;mso-wrap-style:square;mso-width-percent:0;mso-height-percent:0;mso-wrap-distance-left:9pt;mso-wrap-distance-top:0;mso-wrap-distance-right:9pt;mso-wrap-distance-bottom:0;mso-position-horizontal:absolute;mso-position-horizontal-relative:text;mso-position-vertical:absolute;mso-position-vertical-relative:text;mso-width-percent:0;mso-height-percent:0;mso-width-relative:margin;mso-height-relative:margin" o:gfxdata="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" strokecolor="black [3200]" strokeweight="1.5pt">
+              <v:shape w14:anchorId="276D4A52" id="Straight Arrow Connector 25" o:spid="_x0000_s1026" type="#_x0000_t32" style="position:absolute;margin-left:271.1pt;margin-top:71.25pt;width:118.45pt;height:38.7pt;flip:x;z-index:251681799;visibility:visible;mso-wrap-style:square;mso-width-percent:0;mso-height-percent:0;mso-wrap-distance-left:9pt;mso-wrap-distance-top:0;mso-wrap-distance-right:9pt;mso-wrap-distance-bottom:0;mso-position-horizontal:absolute;mso-position-horizontal-relative:text;mso-position-vertical:absolute;mso-position-vertical-relative:text;mso-width-percent:0;mso-height-percent:0;mso-width-relative:margin;mso-height-relative:margin" o:gfxdata="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" strokecolor="black [3200]" strokeweight="1.5pt">
                 <v:stroke endarrow="block" joinstyle="miter"/>
               </v:shape>
             </w:pict>
@@ -6483,11 +6581,7 @@
           </mc:Choice>
           <mc:Fallback>
             <w:pict>
-              <v:shapetype w14:anchorId="49E5D3DD" id="_x0000_t32" coordsize="21600,21600" o:spt="32" o:oned="t" path="m,l21600,21600e" filled="f">
-                <v:path arrowok="t" fillok="f" o:connecttype="none"/>
-                <o:lock v:ext="edit" shapetype="t"/>
-              </v:shapetype>
-              <v:shape id="Straight Arrow Connector 27" o:spid="_x0000_s1026" type="#_x0000_t32" style="position:absolute;margin-left:66.8pt;margin-top:101.75pt;width:103.8pt;height:24.65pt;z-index:251685895;visibility:visible;mso-wrap-style:square;mso-width-percent:0;mso-height-percent:0;mso-wrap-distance-left:9pt;mso-wrap-distance-top:0;mso-wrap-distance-right:9pt;mso-wrap-distance-bottom:0;mso-position-horizontal:absolute;mso-position-horizontal-relative:text;mso-position-vertical:absolute;mso-position-vertical-relative:text;mso-width-percent:0;mso-height-percent:0;mso-width-relative:margin;mso-height-relative:margin" o:gfxdata="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" strokecolor="black [3200]" strokeweight="1.5pt">
+              <v:shape w14:anchorId="7B36A4D9" id="Straight Arrow Connector 27" o:spid="_x0000_s1026" type="#_x0000_t32" style="position:absolute;margin-left:66.8pt;margin-top:101.75pt;width:103.8pt;height:24.65pt;z-index:251685895;visibility:visible;mso-wrap-style:square;mso-width-percent:0;mso-height-percent:0;mso-wrap-distance-left:9pt;mso-wrap-distance-top:0;mso-wrap-distance-right:9pt;mso-wrap-distance-bottom:0;mso-position-horizontal:absolute;mso-position-horizontal-relative:text;mso-position-vertical:absolute;mso-position-vertical-relative:text;mso-width-percent:0;mso-height-percent:0;mso-width-relative:margin;mso-height-relative:margin" o:gfxdata="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" strokecolor="black [3200]" strokeweight="1.5pt">
                 <v:stroke endarrow="block" joinstyle="miter"/>
               </v:shape>
             </w:pict>
@@ -6668,7 +6762,7 @@
           </mc:Choice>
           <mc:Fallback>
             <w:pict>
-              <v:shape w14:anchorId="42EF369C" id="Straight Arrow Connector 21" o:spid="_x0000_s1026" type="#_x0000_t32" style="position:absolute;margin-left:271.1pt;margin-top:155.95pt;width:67.65pt;height:55.75pt;flip:x y;z-index:251677703;visibility:visible;mso-wrap-style:square;mso-width-percent:0;mso-height-percent:0;mso-wrap-distance-left:9pt;mso-wrap-distance-top:0;mso-wrap-distance-right:9pt;mso-wrap-distance-bottom:0;mso-position-horizontal:absolute;mso-position-horizontal-relative:text;mso-position-vertical:absolute;mso-position-vertical-relative:text;mso-width-percent:0;mso-height-percent:0;mso-width-relative:margin;mso-height-relative:margin" o:gfxdata="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" strokecolor="black [3200]" strokeweight="1.5pt">
+              <v:shape w14:anchorId="7152FD2D" id="Straight Arrow Connector 21" o:spid="_x0000_s1026" type="#_x0000_t32" style="position:absolute;margin-left:271.1pt;margin-top:155.95pt;width:67.65pt;height:55.75pt;flip:x y;z-index:251677703;visibility:visible;mso-wrap-style:square;mso-width-percent:0;mso-height-percent:0;mso-wrap-distance-left:9pt;mso-wrap-distance-top:0;mso-wrap-distance-right:9pt;mso-wrap-distance-bottom:0;mso-position-horizontal:absolute;mso-position-horizontal-relative:text;mso-position-vertical:absolute;mso-position-vertical-relative:text;mso-width-percent:0;mso-height-percent:0;mso-width-relative:margin;mso-height-relative:margin" o:gfxdata="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" strokecolor="black [3200]" strokeweight="1.5pt">
                 <v:stroke endarrow="block" joinstyle="miter"/>
               </v:shape>
             </w:pict>
@@ -7351,8 +7445,13 @@
             <w:pPr>
               <w:jc w:val="both"/>
             </w:pPr>
-            <w:r>
-              <w:t xml:space="preserve">This displays text. </w:t>
+            <w:proofErr w:type="gramStart"/>
+            <w:r>
+              <w:t>This displays</w:t>
+            </w:r>
+            <w:proofErr w:type="gramEnd"/>
+            <w:r>
+              <w:t xml:space="preserve"> text. </w:t>
             </w:r>
           </w:p>
         </w:tc>
@@ -7365,7 +7464,15 @@
               <w:jc w:val="both"/>
             </w:pPr>
             <w:r>
-              <w:t xml:space="preserve">The “txtTitle” is </w:t>
+              <w:t>The “</w:t>
+            </w:r>
+            <w:proofErr w:type="spellStart"/>
+            <w:r>
+              <w:t>txtTitle</w:t>
+            </w:r>
+            <w:proofErr w:type="spellEnd"/>
+            <w:r>
+              <w:t xml:space="preserve">” is </w:t>
             </w:r>
             <w:r>
               <w:t xml:space="preserve">a label. Its use </w:t>
@@ -7461,7 +7568,6 @@
         <w:jc w:val="both"/>
       </w:pPr>
       <w:r>
-        <w:lastRenderedPageBreak/>
         <w:t>Register Screen</w:t>
       </w:r>
     </w:p>
@@ -7680,11 +7786,7 @@
           </mc:Choice>
           <mc:Fallback>
             <w:pict>
-              <v:shapetype w14:anchorId="7AA2C78F" id="_x0000_t32" coordsize="21600,21600" o:spt="32" o:oned="t" path="m,l21600,21600e" filled="f">
-                <v:path arrowok="t" fillok="f" o:connecttype="none"/>
-                <o:lock v:ext="edit" shapetype="t"/>
-              </v:shapetype>
-              <v:shape id="Straight Arrow Connector 36" o:spid="_x0000_s1026" type="#_x0000_t32" style="position:absolute;margin-left:241.55pt;margin-top:19.4pt;width:85.2pt;height:26.35pt;flip:x;z-index:251703303;visibility:visible;mso-wrap-style:square;mso-width-percent:0;mso-height-percent:0;mso-wrap-distance-left:9pt;mso-wrap-distance-top:0;mso-wrap-distance-right:9pt;mso-wrap-distance-bottom:0;mso-position-horizontal:absolute;mso-position-horizontal-relative:text;mso-position-vertical:absolute;mso-position-vertical-relative:text;mso-width-percent:0;mso-height-percent:0;mso-width-relative:margin;mso-height-relative:margin" o:gfxdata="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" strokecolor="black [3200]" strokeweight="1.5pt">
+              <v:shape w14:anchorId="5C290F7C" id="Straight Arrow Connector 36" o:spid="_x0000_s1026" type="#_x0000_t32" style="position:absolute;margin-left:241.55pt;margin-top:19.4pt;width:85.2pt;height:26.35pt;flip:x;z-index:251703303;visibility:visible;mso-wrap-style:square;mso-width-percent:0;mso-height-percent:0;mso-wrap-distance-left:9pt;mso-wrap-distance-top:0;mso-wrap-distance-right:9pt;mso-wrap-distance-bottom:0;mso-position-horizontal:absolute;mso-position-horizontal-relative:text;mso-position-vertical:absolute;mso-position-vertical-relative:text;mso-width-percent:0;mso-height-percent:0;mso-width-relative:margin;mso-height-relative:margin" o:gfxdata="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" strokecolor="black [3200]" strokeweight="1.5pt">
                 <v:stroke endarrow="block" joinstyle="miter"/>
               </v:shape>
             </w:pict>
@@ -7966,7 +8068,7 @@
           </mc:Choice>
           <mc:Fallback>
             <w:pict>
-              <v:shape w14:anchorId="303BB105" id="Straight Arrow Connector 43" o:spid="_x0000_s1026" type="#_x0000_t32" style="position:absolute;margin-left:148.85pt;margin-top:25.85pt;width:47.8pt;height:26.35pt;z-index:251717639;visibility:visible;mso-wrap-style:square;mso-width-percent:0;mso-height-percent:0;mso-wrap-distance-left:9pt;mso-wrap-distance-top:0;mso-wrap-distance-right:9pt;mso-wrap-distance-bottom:0;mso-position-horizontal:absolute;mso-position-horizontal-relative:text;mso-position-vertical:absolute;mso-position-vertical-relative:text;mso-width-percent:0;mso-height-percent:0;mso-width-relative:margin;mso-height-relative:margin" o:gfxdata="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" strokecolor="black [3200]" strokeweight="1.5pt">
+              <v:shape w14:anchorId="1B386D4D" id="Straight Arrow Connector 43" o:spid="_x0000_s1026" type="#_x0000_t32" style="position:absolute;margin-left:148.85pt;margin-top:25.85pt;width:47.8pt;height:26.35pt;z-index:251717639;visibility:visible;mso-wrap-style:square;mso-width-percent:0;mso-height-percent:0;mso-wrap-distance-left:9pt;mso-wrap-distance-top:0;mso-wrap-distance-right:9pt;mso-wrap-distance-bottom:0;mso-position-horizontal:absolute;mso-position-horizontal-relative:text;mso-position-vertical:absolute;mso-position-vertical-relative:text;mso-width-percent:0;mso-height-percent:0;mso-width-relative:margin;mso-height-relative:margin" o:gfxdata="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" strokecolor="black [3200]" strokeweight="1.5pt">
                 <v:stroke endarrow="block" joinstyle="miter"/>
               </v:shape>
             </w:pict>
@@ -8316,7 +8418,7 @@
           </mc:Choice>
           <mc:Fallback>
             <w:pict>
-              <v:shape w14:anchorId="034DBBB1" id="Straight Arrow Connector 37" o:spid="_x0000_s1026" type="#_x0000_t32" style="position:absolute;margin-left:130.1pt;margin-top:11.25pt;width:38.6pt;height:3.6pt;flip:y;z-index:251705351;visibility:visible;mso-wrap-style:square;mso-width-percent:0;mso-height-percent:0;mso-wrap-distance-left:9pt;mso-wrap-distance-top:0;mso-wrap-distance-right:9pt;mso-wrap-distance-bottom:0;mso-position-horizontal:absolute;mso-position-horizontal-relative:text;mso-position-vertical:absolute;mso-position-vertical-relative:text;mso-width-percent:0;mso-height-percent:0;mso-width-relative:margin;mso-height-relative:margin" o:gfxdata="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" strokecolor="black [3200]" strokeweight="1.5pt">
+              <v:shape w14:anchorId="15047E81" id="Straight Arrow Connector 37" o:spid="_x0000_s1026" type="#_x0000_t32" style="position:absolute;margin-left:130.1pt;margin-top:11.25pt;width:38.6pt;height:3.6pt;flip:y;z-index:251705351;visibility:visible;mso-wrap-style:square;mso-width-percent:0;mso-height-percent:0;mso-wrap-distance-left:9pt;mso-wrap-distance-top:0;mso-wrap-distance-right:9pt;mso-wrap-distance-bottom:0;mso-position-horizontal:absolute;mso-position-horizontal-relative:text;mso-position-vertical:absolute;mso-position-vertical-relative:text;mso-width-percent:0;mso-height-percent:0;mso-width-relative:margin;mso-height-relative:margin" o:gfxdata="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" strokecolor="black [3200]" strokeweight="1.5pt">
                 <v:stroke endarrow="block" joinstyle="miter"/>
               </v:shape>
             </w:pict>
@@ -8329,6 +8431,7 @@
         <w:rPr>
           <w:noProof/>
         </w:rPr>
+        <w:lastRenderedPageBreak/>
         <mc:AlternateContent>
           <mc:Choice Requires="wps">
             <w:drawing>
@@ -8483,7 +8586,7 @@
           </mc:Choice>
           <mc:Fallback>
             <w:pict>
-              <v:shape w14:anchorId="5ED3D19B" id="Straight Arrow Connector 47" o:spid="_x0000_s1026" type="#_x0000_t32" style="position:absolute;margin-left:129.1pt;margin-top:22.45pt;width:38.6pt;height:3.6pt;flip:y;z-index:251727879;visibility:visible;mso-wrap-style:square;mso-width-percent:0;mso-height-percent:0;mso-wrap-distance-left:9pt;mso-wrap-distance-top:0;mso-wrap-distance-right:9pt;mso-wrap-distance-bottom:0;mso-position-horizontal:absolute;mso-position-horizontal-relative:text;mso-position-vertical:absolute;mso-position-vertical-relative:text;mso-width-percent:0;mso-height-percent:0;mso-width-relative:margin;mso-height-relative:margin" o:gfxdata="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" strokecolor="black [3200]" strokeweight="1.5pt">
+              <v:shape w14:anchorId="292771B0" id="Straight Arrow Connector 47" o:spid="_x0000_s1026" type="#_x0000_t32" style="position:absolute;margin-left:129.1pt;margin-top:22.45pt;width:38.6pt;height:3.6pt;flip:y;z-index:251727879;visibility:visible;mso-wrap-style:square;mso-width-percent:0;mso-height-percent:0;mso-wrap-distance-left:9pt;mso-wrap-distance-top:0;mso-wrap-distance-right:9pt;mso-wrap-distance-bottom:0;mso-position-horizontal:absolute;mso-position-horizontal-relative:text;mso-position-vertical:absolute;mso-position-vertical-relative:text;mso-width-percent:0;mso-height-percent:0;mso-width-relative:margin;mso-height-relative:margin" o:gfxdata="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" strokecolor="black [3200]" strokeweight="1.5pt">
                 <v:stroke endarrow="block" joinstyle="miter"/>
               </v:shape>
             </w:pict>
@@ -8555,7 +8658,7 @@
           </mc:Choice>
           <mc:Fallback>
             <w:pict>
-              <v:shape w14:anchorId="0B443E7F" id="Straight Arrow Connector 46" o:spid="_x0000_s1026" type="#_x0000_t32" style="position:absolute;margin-left:271.75pt;margin-top:1.9pt;width:29.9pt;height:4.1pt;flip:x;z-index:251725831;visibility:visible;mso-wrap-style:square;mso-width-percent:0;mso-height-percent:0;mso-wrap-distance-left:9pt;mso-wrap-distance-top:0;mso-wrap-distance-right:9pt;mso-wrap-distance-bottom:0;mso-position-horizontal:absolute;mso-position-horizontal-relative:text;mso-position-vertical:absolute;mso-position-vertical-relative:text;mso-width-percent:0;mso-height-percent:0;mso-width-relative:margin;mso-height-relative:margin" o:gfxdata="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" strokecolor="black [3200]" strokeweight="1.5pt">
+              <v:shape w14:anchorId="013059FB" id="Straight Arrow Connector 46" o:spid="_x0000_s1026" type="#_x0000_t32" style="position:absolute;margin-left:271.75pt;margin-top:1.9pt;width:29.9pt;height:4.1pt;flip:x;z-index:251725831;visibility:visible;mso-wrap-style:square;mso-width-percent:0;mso-height-percent:0;mso-wrap-distance-left:9pt;mso-wrap-distance-top:0;mso-wrap-distance-right:9pt;mso-wrap-distance-bottom:0;mso-position-horizontal:absolute;mso-position-horizontal-relative:text;mso-position-vertical:absolute;mso-position-vertical-relative:text;mso-width-percent:0;mso-height-percent:0;mso-width-relative:margin;mso-height-relative:margin" o:gfxdata="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" strokecolor="black [3200]" strokeweight="1.5pt">
                 <v:stroke endarrow="block" joinstyle="miter"/>
               </v:shape>
             </w:pict>
@@ -8736,7 +8839,7 @@
           </mc:Choice>
           <mc:Fallback>
             <w:pict>
-              <v:shape w14:anchorId="48882FB6" id="Straight Arrow Connector 48" o:spid="_x0000_s1026" type="#_x0000_t32" style="position:absolute;margin-left:271.95pt;margin-top:12.7pt;width:31.45pt;height:4.1pt;flip:x;z-index:251729927;visibility:visible;mso-wrap-style:square;mso-width-percent:0;mso-height-percent:0;mso-wrap-distance-left:9pt;mso-wrap-distance-top:0;mso-wrap-distance-right:9pt;mso-wrap-distance-bottom:0;mso-position-horizontal:absolute;mso-position-horizontal-relative:text;mso-position-vertical:absolute;mso-position-vertical-relative:text;mso-width-percent:0;mso-height-percent:0;mso-width-relative:margin;mso-height-relative:margin" o:gfxdata="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" strokecolor="black [3200]" strokeweight="1.5pt">
+              <v:shape w14:anchorId="729E0D84" id="Straight Arrow Connector 48" o:spid="_x0000_s1026" type="#_x0000_t32" style="position:absolute;margin-left:271.95pt;margin-top:12.7pt;width:31.45pt;height:4.1pt;flip:x;z-index:251729927;visibility:visible;mso-wrap-style:square;mso-width-percent:0;mso-height-percent:0;mso-wrap-distance-left:9pt;mso-wrap-distance-top:0;mso-wrap-distance-right:9pt;mso-wrap-distance-bottom:0;mso-position-horizontal:absolute;mso-position-horizontal-relative:text;mso-position-vertical:absolute;mso-position-vertical-relative:text;mso-width-percent:0;mso-height-percent:0;mso-width-relative:margin;mso-height-relative:margin" o:gfxdata="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" strokecolor="black [3200]" strokeweight="1.5pt">
                 <v:stroke endarrow="block" joinstyle="miter"/>
               </v:shape>
             </w:pict>
@@ -8943,7 +9046,7 @@
           </mc:Choice>
           <mc:Fallback>
             <w:pict>
-              <v:shape w14:anchorId="715227C5" id="Straight Arrow Connector 49" o:spid="_x0000_s1026" type="#_x0000_t32" style="position:absolute;margin-left:131.85pt;margin-top:11.5pt;width:38.6pt;height:3.6pt;flip:y;z-index:251731975;visibility:visible;mso-wrap-style:square;mso-width-percent:0;mso-height-percent:0;mso-wrap-distance-left:9pt;mso-wrap-distance-top:0;mso-wrap-distance-right:9pt;mso-wrap-distance-bottom:0;mso-position-horizontal:absolute;mso-position-horizontal-relative:text;mso-position-vertical:absolute;mso-position-vertical-relative:text;mso-width-percent:0;mso-height-percent:0;mso-width-relative:margin;mso-height-relative:margin" o:gfxdata="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" strokecolor="black [3200]" strokeweight="1.5pt">
+              <v:shape w14:anchorId="18CFAADD" id="Straight Arrow Connector 49" o:spid="_x0000_s1026" type="#_x0000_t32" style="position:absolute;margin-left:131.85pt;margin-top:11.5pt;width:38.6pt;height:3.6pt;flip:y;z-index:251731975;visibility:visible;mso-wrap-style:square;mso-width-percent:0;mso-height-percent:0;mso-wrap-distance-left:9pt;mso-wrap-distance-top:0;mso-wrap-distance-right:9pt;mso-wrap-distance-bottom:0;mso-position-horizontal:absolute;mso-position-horizontal-relative:text;mso-position-vertical:absolute;mso-position-vertical-relative:text;mso-width-percent:0;mso-height-percent:0;mso-width-relative:margin;mso-height-relative:margin" o:gfxdata="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" strokecolor="black [3200]" strokeweight="1.5pt">
                 <v:stroke endarrow="block" joinstyle="miter"/>
               </v:shape>
             </w:pict>
@@ -9017,11 +9120,7 @@
           </mc:Choice>
           <mc:Fallback>
             <w:pict>
-              <v:shapetype w14:anchorId="1DF81F65" id="_x0000_t32" coordsize="21600,21600" o:spt="32" o:oned="t" path="m,l21600,21600e" filled="f">
-                <v:path arrowok="t" fillok="f" o:connecttype="none"/>
-                <o:lock v:ext="edit" shapetype="t"/>
-              </v:shapetype>
-              <v:shape id="Straight Arrow Connector 44" o:spid="_x0000_s1026" type="#_x0000_t32" style="position:absolute;margin-left:264.1pt;margin-top:14.7pt;width:38.55pt;height:31.8pt;flip:x y;z-index:251719687;visibility:visible;mso-wrap-style:square;mso-width-percent:0;mso-height-percent:0;mso-wrap-distance-left:9pt;mso-wrap-distance-top:0;mso-wrap-distance-right:9pt;mso-wrap-distance-bottom:0;mso-position-horizontal:absolute;mso-position-horizontal-relative:text;mso-position-vertical:absolute;mso-position-vertical-relative:text;mso-width-percent:0;mso-height-percent:0;mso-width-relative:margin;mso-height-relative:margin" o:gfxdata="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" strokecolor="black [3200]" strokeweight="1.5pt">
+              <v:shape w14:anchorId="31439F05" id="Straight Arrow Connector 44" o:spid="_x0000_s1026" type="#_x0000_t32" style="position:absolute;margin-left:264.1pt;margin-top:14.7pt;width:38.55pt;height:31.8pt;flip:x y;z-index:251719687;visibility:visible;mso-wrap-style:square;mso-width-percent:0;mso-height-percent:0;mso-wrap-distance-left:9pt;mso-wrap-distance-top:0;mso-wrap-distance-right:9pt;mso-wrap-distance-bottom:0;mso-position-horizontal:absolute;mso-position-horizontal-relative:text;mso-position-vertical:absolute;mso-position-vertical-relative:text;mso-width-percent:0;mso-height-percent:0;mso-width-relative:margin;mso-height-relative:margin" o:gfxdata="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" strokecolor="black [3200]" strokeweight="1.5pt">
                 <v:stroke endarrow="block" joinstyle="miter"/>
               </v:shape>
             </w:pict>
@@ -9364,8 +9463,13 @@
               <w:t>When the user clicks on the button it will give an output. For example, when they click on “</w:t>
             </w:r>
             <w:r>
-              <w:t>Join MyCal</w:t>
-            </w:r>
+              <w:t xml:space="preserve">Join </w:t>
+            </w:r>
+            <w:proofErr w:type="spellStart"/>
+            <w:r>
+              <w:t>MyCal</w:t>
+            </w:r>
+            <w:proofErr w:type="spellEnd"/>
             <w:r>
               <w:t>” it will grant the user access to the program.</w:t>
             </w:r>
@@ -9398,8 +9502,13 @@
                 <w:tab w:val="left" w:pos="2074"/>
               </w:tabs>
             </w:pPr>
-            <w:r>
-              <w:t xml:space="preserve">This displays text. </w:t>
+            <w:proofErr w:type="gramStart"/>
+            <w:r>
+              <w:t>This displays</w:t>
+            </w:r>
+            <w:proofErr w:type="gramEnd"/>
+            <w:r>
+              <w:t xml:space="preserve"> text. </w:t>
             </w:r>
           </w:p>
         </w:tc>
@@ -9414,7 +9523,15 @@
               </w:tabs>
             </w:pPr>
             <w:r>
-              <w:t>The “txtTitle” is a label. Its use</w:t>
+              <w:t>The “</w:t>
+            </w:r>
+            <w:proofErr w:type="spellStart"/>
+            <w:r>
+              <w:t>txtTitle</w:t>
+            </w:r>
+            <w:proofErr w:type="spellEnd"/>
+            <w:r>
+              <w:t>” is a label. Its use</w:t>
             </w:r>
             <w:r>
               <w:t xml:space="preserve"> is</w:t>
@@ -9858,7 +9975,7 @@
           </mc:Choice>
           <mc:Fallback>
             <w:pict>
-              <v:shape w14:anchorId="3EC5DF59" id="Straight Arrow Connector 1807651841" o:spid="_x0000_s1026" type="#_x0000_t32" style="position:absolute;margin-left:177pt;margin-top:-3pt;width:25.5pt;height:48.75pt;z-index:251751431;visibility:visible;mso-wrap-style:square;mso-width-percent:0;mso-height-percent:0;mso-wrap-distance-left:9pt;mso-wrap-distance-top:0;mso-wrap-distance-right:9pt;mso-wrap-distance-bottom:0;mso-position-horizontal:absolute;mso-position-horizontal-relative:text;mso-position-vertical:absolute;mso-position-vertical-relative:text;mso-width-percent:0;mso-height-percent:0;mso-width-relative:margin;mso-height-relative:margin" o:gfxdata="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" strokecolor="black [3200]" strokeweight="1.5pt">
+              <v:shape w14:anchorId="591CAF35" id="Straight Arrow Connector 1807651841" o:spid="_x0000_s1026" type="#_x0000_t32" style="position:absolute;margin-left:177pt;margin-top:-3pt;width:25.5pt;height:48.75pt;z-index:251751431;visibility:visible;mso-wrap-style:square;mso-width-percent:0;mso-height-percent:0;mso-wrap-distance-left:9pt;mso-wrap-distance-top:0;mso-wrap-distance-right:9pt;mso-wrap-distance-bottom:0;mso-position-horizontal:absolute;mso-position-horizontal-relative:text;mso-position-vertical:absolute;mso-position-vertical-relative:text;mso-width-percent:0;mso-height-percent:0;mso-width-relative:margin;mso-height-relative:margin" o:gfxdata="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" strokecolor="black [3200]" strokeweight="1.5pt">
                 <v:stroke endarrow="block" joinstyle="miter"/>
               </v:shape>
             </w:pict>
@@ -9866,8 +9983,13 @@
         </mc:AlternateContent>
       </w:r>
       <w:r>
-        <w:t>First Time Startup</w:t>
-      </w:r>
+        <w:t xml:space="preserve">First Time </w:t>
+      </w:r>
+      <w:proofErr w:type="spellStart"/>
+      <w:r>
+        <w:t>Startup</w:t>
+      </w:r>
+      <w:proofErr w:type="spellEnd"/>
     </w:p>
     <w:p>
       <w:pPr>
@@ -9882,6 +10004,7 @@
           <w:sz w:val="36"/>
           <w:szCs w:val="36"/>
         </w:rPr>
+        <w:lastRenderedPageBreak/>
         <mc:AlternateContent>
           <mc:Choice Requires="wps">
             <w:drawing>
@@ -10066,7 +10189,7 @@
           </mc:Choice>
           <mc:Fallback>
             <w:pict>
-              <v:shape w14:anchorId="23666AE9" id="Straight Arrow Connector 1807651842" o:spid="_x0000_s1026" type="#_x0000_t32" style="position:absolute;margin-left:376.25pt;margin-top:38.5pt;width:20.6pt;height:28.55pt;flip:x;z-index:251753479;visibility:visible;mso-wrap-style:square;mso-width-percent:0;mso-height-percent:0;mso-wrap-distance-left:9pt;mso-wrap-distance-top:0;mso-wrap-distance-right:9pt;mso-wrap-distance-bottom:0;mso-position-horizontal:absolute;mso-position-horizontal-relative:text;mso-position-vertical:absolute;mso-position-vertical-relative:text;mso-width-percent:0;mso-height-percent:0;mso-width-relative:margin;mso-height-relative:margin" o:gfxdata="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" strokecolor="black [3200]" strokeweight="1.5pt">
+              <v:shape w14:anchorId="1A3053F2" id="Straight Arrow Connector 1807651842" o:spid="_x0000_s1026" type="#_x0000_t32" style="position:absolute;margin-left:376.25pt;margin-top:38.5pt;width:20.6pt;height:28.55pt;flip:x;z-index:251753479;visibility:visible;mso-wrap-style:square;mso-width-percent:0;mso-height-percent:0;mso-wrap-distance-left:9pt;mso-wrap-distance-top:0;mso-wrap-distance-right:9pt;mso-wrap-distance-bottom:0;mso-position-horizontal:absolute;mso-position-horizontal-relative:text;mso-position-vertical:absolute;mso-position-vertical-relative:text;mso-width-percent:0;mso-height-percent:0;mso-width-relative:margin;mso-height-relative:margin" o:gfxdata="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" strokecolor="black [3200]" strokeweight="1.5pt">
                 <v:stroke endarrow="block" joinstyle="miter"/>
               </v:shape>
             </w:pict>
@@ -10853,7 +10976,7 @@
           </mc:Choice>
           <mc:Fallback>
             <w:pict>
-              <v:shape w14:anchorId="5E211CD3" id="Straight Arrow Connector 1807651845" o:spid="_x0000_s1026" type="#_x0000_t32" style="position:absolute;margin-left:178.5pt;margin-top:173.95pt;width:20.25pt;height:39.75pt;flip:y;z-index:251759623;visibility:visible;mso-wrap-style:square;mso-width-percent:0;mso-height-percent:0;mso-wrap-distance-left:9pt;mso-wrap-distance-top:0;mso-wrap-distance-right:9pt;mso-wrap-distance-bottom:0;mso-position-horizontal:absolute;mso-position-horizontal-relative:text;mso-position-vertical:absolute;mso-position-vertical-relative:text;mso-width-percent:0;mso-height-percent:0;mso-width-relative:margin;mso-height-relative:margin" o:gfxdata="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" strokecolor="black [3200]" strokeweight="1.5pt">
+              <v:shape w14:anchorId="5082986C" id="Straight Arrow Connector 1807651845" o:spid="_x0000_s1026" type="#_x0000_t32" style="position:absolute;margin-left:178.5pt;margin-top:173.95pt;width:20.25pt;height:39.75pt;flip:y;z-index:251759623;visibility:visible;mso-wrap-style:square;mso-width-percent:0;mso-height-percent:0;mso-wrap-distance-left:9pt;mso-wrap-distance-top:0;mso-wrap-distance-right:9pt;mso-wrap-distance-bottom:0;mso-position-horizontal:absolute;mso-position-horizontal-relative:text;mso-position-vertical:absolute;mso-position-vertical-relative:text;mso-width-percent:0;mso-height-percent:0;mso-width-relative:margin;mso-height-relative:margin" o:gfxdata="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" strokecolor="black [3200]" strokeweight="1.5pt">
                 <v:stroke endarrow="block" joinstyle="miter"/>
               </v:shape>
             </w:pict>
@@ -10925,7 +11048,7 @@
           </mc:Choice>
           <mc:Fallback>
             <w:pict>
-              <v:shape w14:anchorId="70E72016" id="Straight Arrow Connector 1807651844" o:spid="_x0000_s1026" type="#_x0000_t32" style="position:absolute;margin-left:296.5pt;margin-top:122.95pt;width:99.45pt;height:93.75pt;flip:x y;z-index:251757575;visibility:visible;mso-wrap-style:square;mso-width-percent:0;mso-height-percent:0;mso-wrap-distance-left:9pt;mso-wrap-distance-top:0;mso-wrap-distance-right:9pt;mso-wrap-distance-bottom:0;mso-position-horizontal:absolute;mso-position-horizontal-relative:text;mso-position-vertical:absolute;mso-position-vertical-relative:text;mso-width-percent:0;mso-height-percent:0;mso-width-relative:margin;mso-height-relative:margin" o:gfxdata="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" strokecolor="black [3200]" strokeweight="1.5pt">
+              <v:shape w14:anchorId="030A5853" id="Straight Arrow Connector 1807651844" o:spid="_x0000_s1026" type="#_x0000_t32" style="position:absolute;margin-left:296.5pt;margin-top:122.95pt;width:99.45pt;height:93.75pt;flip:x y;z-index:251757575;visibility:visible;mso-wrap-style:square;mso-width-percent:0;mso-height-percent:0;mso-wrap-distance-left:9pt;mso-wrap-distance-top:0;mso-wrap-distance-right:9pt;mso-wrap-distance-bottom:0;mso-position-horizontal:absolute;mso-position-horizontal-relative:text;mso-position-vertical:absolute;mso-position-vertical-relative:text;mso-width-percent:0;mso-height-percent:0;mso-width-relative:margin;mso-height-relative:margin" o:gfxdata="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" strokecolor="black [3200]" strokeweight="1.5pt">
                 <v:stroke endarrow="block" joinstyle="miter"/>
               </v:shape>
             </w:pict>
@@ -10997,7 +11120,7 @@
           </mc:Choice>
           <mc:Fallback>
             <w:pict>
-              <v:shape w14:anchorId="194E2FD4" id="Straight Arrow Connector 1807651840" o:spid="_x0000_s1026" type="#_x0000_t32" style="position:absolute;margin-left:75pt;margin-top:123pt;width:31.05pt;height:65.25pt;flip:y;z-index:251749383;visibility:visible;mso-wrap-style:square;mso-width-percent:0;mso-height-percent:0;mso-wrap-distance-left:9pt;mso-wrap-distance-top:0;mso-wrap-distance-right:9pt;mso-wrap-distance-bottom:0;mso-position-horizontal:absolute;mso-position-horizontal-relative:text;mso-position-vertical:absolute;mso-position-vertical-relative:text;mso-width-percent:0;mso-height-percent:0;mso-width-relative:margin;mso-height-relative:margin" o:gfxdata="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" strokecolor="black [3200]" strokeweight="1.5pt">
+              <v:shape w14:anchorId="029FD8A4" id="Straight Arrow Connector 1807651840" o:spid="_x0000_s1026" type="#_x0000_t32" style="position:absolute;margin-left:75pt;margin-top:123pt;width:31.05pt;height:65.25pt;flip:y;z-index:251749383;visibility:visible;mso-wrap-style:square;mso-width-percent:0;mso-height-percent:0;mso-wrap-distance-left:9pt;mso-wrap-distance-top:0;mso-wrap-distance-right:9pt;mso-wrap-distance-bottom:0;mso-position-horizontal:absolute;mso-position-horizontal-relative:text;mso-position-vertical:absolute;mso-position-vertical-relative:text;mso-width-percent:0;mso-height-percent:0;mso-width-relative:margin;mso-height-relative:margin" o:gfxdata="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" strokecolor="black [3200]" strokeweight="1.5pt">
                 <v:stroke endarrow="block" joinstyle="miter"/>
               </v:shape>
             </w:pict>
@@ -11069,7 +11192,7 @@
           </mc:Choice>
           <mc:Fallback>
             <w:pict>
-              <v:shape w14:anchorId="0FE7F317" id="Straight Arrow Connector 1807651843" o:spid="_x0000_s1026" type="#_x0000_t32" style="position:absolute;margin-left:336pt;margin-top:9.75pt;width:28.95pt;height:27pt;flip:x;z-index:251755527;visibility:visible;mso-wrap-style:square;mso-width-percent:0;mso-height-percent:0;mso-wrap-distance-left:9pt;mso-wrap-distance-top:0;mso-wrap-distance-right:9pt;mso-wrap-distance-bottom:0;mso-position-horizontal:absolute;mso-position-horizontal-relative:text;mso-position-vertical:absolute;mso-position-vertical-relative:text;mso-width-percent:0;mso-height-percent:0;mso-width-relative:margin;mso-height-relative:margin" o:gfxdata="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" strokecolor="black [3200]" strokeweight="1.5pt">
+              <v:shape w14:anchorId="2CCC6A31" id="Straight Arrow Connector 1807651843" o:spid="_x0000_s1026" type="#_x0000_t32" style="position:absolute;margin-left:336pt;margin-top:9.75pt;width:28.95pt;height:27pt;flip:x;z-index:251755527;visibility:visible;mso-wrap-style:square;mso-width-percent:0;mso-height-percent:0;mso-wrap-distance-left:9pt;mso-wrap-distance-top:0;mso-wrap-distance-right:9pt;mso-wrap-distance-bottom:0;mso-position-horizontal:absolute;mso-position-horizontal-relative:text;mso-position-vertical:absolute;mso-position-vertical-relative:text;mso-width-percent:0;mso-height-percent:0;mso-width-relative:margin;mso-height-relative:margin" o:gfxdata="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" strokecolor="black [3200]" strokeweight="1.5pt">
                 <v:stroke endarrow="block" joinstyle="miter"/>
               </v:shape>
             </w:pict>
@@ -11141,7 +11264,7 @@
           </mc:Choice>
           <mc:Fallback>
             <w:pict>
-              <v:shape w14:anchorId="16DCB639" id="Straight Arrow Connector 63" o:spid="_x0000_s1026" type="#_x0000_t32" style="position:absolute;margin-left:271.5pt;margin-top:76.5pt;width:118.5pt;height:48pt;flip:x y;z-index:251747335;visibility:visible;mso-wrap-style:square;mso-width-percent:0;mso-height-percent:0;mso-wrap-distance-left:9pt;mso-wrap-distance-top:0;mso-wrap-distance-right:9pt;mso-wrap-distance-bottom:0;mso-position-horizontal:absolute;mso-position-horizontal-relative:text;mso-position-vertical:absolute;mso-position-vertical-relative:text;mso-width-percent:0;mso-height-percent:0;mso-width-relative:margin;mso-height-relative:margin" o:gfxdata="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" strokecolor="black [3200]" strokeweight="1.5pt">
+              <v:shape w14:anchorId="438A5E36" id="Straight Arrow Connector 63" o:spid="_x0000_s1026" type="#_x0000_t32" style="position:absolute;margin-left:271.5pt;margin-top:76.5pt;width:118.5pt;height:48pt;flip:x y;z-index:251747335;visibility:visible;mso-wrap-style:square;mso-width-percent:0;mso-height-percent:0;mso-wrap-distance-left:9pt;mso-wrap-distance-top:0;mso-wrap-distance-right:9pt;mso-wrap-distance-bottom:0;mso-position-horizontal:absolute;mso-position-horizontal-relative:text;mso-position-vertical:absolute;mso-position-vertical-relative:text;mso-width-percent:0;mso-height-percent:0;mso-width-relative:margin;mso-height-relative:margin" o:gfxdata="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" strokecolor="black [3200]" strokeweight="1.5pt">
                 <v:stroke endarrow="block" joinstyle="miter"/>
               </v:shape>
             </w:pict>
@@ -11213,7 +11336,7 @@
           </mc:Choice>
           <mc:Fallback>
             <w:pict>
-              <v:shape w14:anchorId="6F044FED" id="Straight Arrow Connector 60" o:spid="_x0000_s1026" type="#_x0000_t32" style="position:absolute;margin-left:51.75pt;margin-top:79.45pt;width:25.8pt;height:51pt;flip:y;z-index:251745287;visibility:visible;mso-wrap-style:square;mso-width-percent:0;mso-height-percent:0;mso-wrap-distance-left:9pt;mso-wrap-distance-top:0;mso-wrap-distance-right:9pt;mso-wrap-distance-bottom:0;mso-position-horizontal:absolute;mso-position-horizontal-relative:text;mso-position-vertical:absolute;mso-position-vertical-relative:text;mso-width-percent:0;mso-height-percent:0;mso-width-relative:margin;mso-height-relative:margin" o:gfxdata="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" strokecolor="black [3200]" strokeweight="1.5pt">
+              <v:shape w14:anchorId="3C9B6C2C" id="Straight Arrow Connector 60" o:spid="_x0000_s1026" type="#_x0000_t32" style="position:absolute;margin-left:51.75pt;margin-top:79.45pt;width:25.8pt;height:51pt;flip:y;z-index:251745287;visibility:visible;mso-wrap-style:square;mso-width-percent:0;mso-height-percent:0;mso-wrap-distance-left:9pt;mso-wrap-distance-top:0;mso-wrap-distance-right:9pt;mso-wrap-distance-bottom:0;mso-position-horizontal:absolute;mso-position-horizontal-relative:text;mso-position-vertical:absolute;mso-position-vertical-relative:text;mso-width-percent:0;mso-height-percent:0;mso-width-relative:margin;mso-height-relative:margin" o:gfxdata="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" strokecolor="black [3200]" strokeweight="1.5pt">
                 <v:stroke endarrow="block" joinstyle="miter"/>
               </v:shape>
             </w:pict>
@@ -11355,8 +11478,13 @@
                 <w:tab w:val="left" w:pos="2074"/>
               </w:tabs>
             </w:pPr>
-            <w:r>
-              <w:t>ComboBox (</w:t>
+            <w:proofErr w:type="spellStart"/>
+            <w:r>
+              <w:t>ComboBox</w:t>
+            </w:r>
+            <w:proofErr w:type="spellEnd"/>
+            <w:r>
+              <w:t xml:space="preserve"> (</w:t>
             </w:r>
             <w:r>
               <w:t>Drop Down Menu</w:t>
@@ -11447,8 +11575,13 @@
                 <w:tab w:val="left" w:pos="2074"/>
               </w:tabs>
             </w:pPr>
-            <w:r>
-              <w:t xml:space="preserve">This displays text. </w:t>
+            <w:proofErr w:type="gramStart"/>
+            <w:r>
+              <w:t>This displays</w:t>
+            </w:r>
+            <w:proofErr w:type="gramEnd"/>
+            <w:r>
+              <w:t xml:space="preserve"> text. </w:t>
             </w:r>
           </w:p>
         </w:tc>
@@ -11463,7 +11596,15 @@
               </w:tabs>
             </w:pPr>
             <w:r>
-              <w:t>The “txtTitle” is a label. Its use</w:t>
+              <w:t>The “</w:t>
+            </w:r>
+            <w:proofErr w:type="spellStart"/>
+            <w:r>
+              <w:t>txtTitle</w:t>
+            </w:r>
+            <w:proofErr w:type="spellEnd"/>
+            <w:r>
+              <w:t>” is a label. Its use</w:t>
             </w:r>
             <w:r>
               <w:t xml:space="preserve"> is </w:t>
@@ -11636,7 +11777,6 @@
           <w:sz w:val="36"/>
           <w:szCs w:val="36"/>
         </w:rPr>
-        <w:lastRenderedPageBreak/>
         <mc:AlternateContent>
           <mc:Choice Requires="wps">
             <w:drawing>
@@ -11807,7 +11947,7 @@
           </mc:Choice>
           <mc:Fallback>
             <w:pict>
-              <v:shape w14:anchorId="084B838D" id="Straight Arrow Connector 1807651890" o:spid="_x0000_s1026" type="#_x0000_t32" style="position:absolute;margin-left:413.55pt;margin-top:-5.2pt;width:15.65pt;height:40.5pt;z-index:251839495;visibility:visible;mso-wrap-style:square;mso-width-percent:0;mso-height-percent:0;mso-wrap-distance-left:9pt;mso-wrap-distance-top:0;mso-wrap-distance-right:9pt;mso-wrap-distance-bottom:0;mso-position-horizontal:absolute;mso-position-horizontal-relative:text;mso-position-vertical:absolute;mso-position-vertical-relative:text;mso-width-percent:0;mso-height-percent:0;mso-width-relative:margin;mso-height-relative:margin" o:gfxdata="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" strokecolor="black [3200]" strokeweight="1.5pt">
+              <v:shape w14:anchorId="566D7EDD" id="Straight Arrow Connector 1807651890" o:spid="_x0000_s1026" type="#_x0000_t32" style="position:absolute;margin-left:413.55pt;margin-top:-5.2pt;width:15.65pt;height:40.5pt;z-index:251839495;visibility:visible;mso-wrap-style:square;mso-width-percent:0;mso-height-percent:0;mso-wrap-distance-left:9pt;mso-wrap-distance-top:0;mso-wrap-distance-right:9pt;mso-wrap-distance-bottom:0;mso-position-horizontal:absolute;mso-position-horizontal-relative:text;mso-position-vertical:absolute;mso-position-vertical-relative:text;mso-width-percent:0;mso-height-percent:0;mso-width-relative:margin;mso-height-relative:margin" o:gfxdata="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" strokecolor="black [3200]" strokeweight="1.5pt">
                 <v:stroke endarrow="block" joinstyle="miter"/>
               </v:shape>
             </w:pict>
@@ -12119,7 +12259,7 @@
           </mc:Choice>
           <mc:Fallback>
             <w:pict>
-              <v:shape w14:anchorId="4C8E728D" id="Straight Arrow Connector 1807651858" o:spid="_x0000_s1026" type="#_x0000_t32" style="position:absolute;margin-left:108.85pt;margin-top:12.35pt;width:53.4pt;height:39.55pt;flip:x;z-index:251780103;visibility:visible;mso-wrap-style:square;mso-width-percent:0;mso-height-percent:0;mso-wrap-distance-left:9pt;mso-wrap-distance-top:0;mso-wrap-distance-right:9pt;mso-wrap-distance-bottom:0;mso-position-horizontal:absolute;mso-position-horizontal-relative:text;mso-position-vertical:absolute;mso-position-vertical-relative:text;mso-width-percent:0;mso-height-percent:0;mso-width-relative:margin;mso-height-relative:margin" o:gfxdata="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" strokecolor="black [3200]" strokeweight="1.5pt">
+              <v:shape w14:anchorId="4681CF09" id="Straight Arrow Connector 1807651858" o:spid="_x0000_s1026" type="#_x0000_t32" style="position:absolute;margin-left:108.85pt;margin-top:12.35pt;width:53.4pt;height:39.55pt;flip:x;z-index:251780103;visibility:visible;mso-wrap-style:square;mso-width-percent:0;mso-height-percent:0;mso-wrap-distance-left:9pt;mso-wrap-distance-top:0;mso-wrap-distance-right:9pt;mso-wrap-distance-bottom:0;mso-position-horizontal:absolute;mso-position-horizontal-relative:text;mso-position-vertical:absolute;mso-position-vertical-relative:text;mso-width-percent:0;mso-height-percent:0;mso-width-relative:margin;mso-height-relative:margin" o:gfxdata="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" strokecolor="black [3200]" strokeweight="1.5pt">
                 <v:stroke endarrow="block" joinstyle="miter"/>
               </v:shape>
             </w:pict>
@@ -12146,6 +12286,7 @@
           <w:sz w:val="36"/>
           <w:szCs w:val="36"/>
         </w:rPr>
+        <w:lastRenderedPageBreak/>
         <mc:AlternateContent>
           <mc:Choice Requires="wps">
             <w:drawing>
@@ -12344,7 +12485,7 @@
           </mc:Choice>
           <mc:Fallback>
             <w:pict>
-              <v:shape w14:anchorId="62FAB1E0" id="Straight Arrow Connector 1807651888" o:spid="_x0000_s1026" type="#_x0000_t32" style="position:absolute;margin-left:231.65pt;margin-top:91.75pt;width:147.9pt;height:7.25pt;flip:x y;z-index:251835399;visibility:visible;mso-wrap-style:square;mso-width-percent:0;mso-height-percent:0;mso-wrap-distance-left:9pt;mso-wrap-distance-top:0;mso-wrap-distance-right:9pt;mso-wrap-distance-bottom:0;mso-position-horizontal:absolute;mso-position-horizontal-relative:text;mso-position-vertical:absolute;mso-position-vertical-relative:text;mso-width-percent:0;mso-height-percent:0;mso-width-relative:margin;mso-height-relative:margin" o:gfxdata="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" strokecolor="black [3200]" strokeweight="1.5pt">
+              <v:shape w14:anchorId="1A83A204" id="Straight Arrow Connector 1807651888" o:spid="_x0000_s1026" type="#_x0000_t32" style="position:absolute;margin-left:231.65pt;margin-top:91.75pt;width:147.9pt;height:7.25pt;flip:x y;z-index:251835399;visibility:visible;mso-wrap-style:square;mso-width-percent:0;mso-height-percent:0;mso-wrap-distance-left:9pt;mso-wrap-distance-top:0;mso-wrap-distance-right:9pt;mso-wrap-distance-bottom:0;mso-position-horizontal:absolute;mso-position-horizontal-relative:text;mso-position-vertical:absolute;mso-position-vertical-relative:text;mso-width-percent:0;mso-height-percent:0;mso-width-relative:margin;mso-height-relative:margin" o:gfxdata="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" strokecolor="black [3200]" strokeweight="1.5pt">
                 <v:stroke endarrow="block" joinstyle="miter"/>
               </v:shape>
             </w:pict>
@@ -12416,7 +12557,7 @@
           </mc:Choice>
           <mc:Fallback>
             <w:pict>
-              <v:shape w14:anchorId="251F0786" id="Straight Arrow Connector 1807651886" o:spid="_x0000_s1026" type="#_x0000_t32" style="position:absolute;margin-left:249.85pt;margin-top:4.75pt;width:37.05pt;height:58.4pt;flip:x;z-index:251831303;visibility:visible;mso-wrap-style:square;mso-width-percent:0;mso-height-percent:0;mso-wrap-distance-left:9pt;mso-wrap-distance-top:0;mso-wrap-distance-right:9pt;mso-wrap-distance-bottom:0;mso-position-horizontal:absolute;mso-position-horizontal-relative:text;mso-position-vertical:absolute;mso-position-vertical-relative:text;mso-width-percent:0;mso-height-percent:0;mso-width-relative:margin;mso-height-relative:margin" o:gfxdata="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" strokecolor="black [3200]" strokeweight="1.5pt">
+              <v:shape w14:anchorId="5A731C86" id="Straight Arrow Connector 1807651886" o:spid="_x0000_s1026" type="#_x0000_t32" style="position:absolute;margin-left:249.85pt;margin-top:4.75pt;width:37.05pt;height:58.4pt;flip:x;z-index:251831303;visibility:visible;mso-wrap-style:square;mso-width-percent:0;mso-height-percent:0;mso-wrap-distance-left:9pt;mso-wrap-distance-top:0;mso-wrap-distance-right:9pt;mso-wrap-distance-bottom:0;mso-position-horizontal:absolute;mso-position-horizontal-relative:text;mso-position-vertical:absolute;mso-position-vertical-relative:text;mso-width-percent:0;mso-height-percent:0;mso-width-relative:margin;mso-height-relative:margin" o:gfxdata="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" strokecolor="black [3200]" strokeweight="1.5pt">
                 <v:stroke endarrow="block" joinstyle="miter"/>
               </v:shape>
             </w:pict>
@@ -12628,7 +12769,7 @@
           </mc:Choice>
           <mc:Fallback>
             <w:pict>
-              <v:shape w14:anchorId="5510C3FA" id="Straight Arrow Connector 1807651884" o:spid="_x0000_s1026" type="#_x0000_t32" style="position:absolute;margin-left:140.1pt;margin-top:111.25pt;width:181.3pt;height:35pt;flip:x y;z-index:251827207;visibility:visible;mso-wrap-style:square;mso-width-percent:0;mso-height-percent:0;mso-wrap-distance-left:9pt;mso-wrap-distance-top:0;mso-wrap-distance-right:9pt;mso-wrap-distance-bottom:0;mso-position-horizontal:absolute;mso-position-horizontal-relative:text;mso-position-vertical:absolute;mso-position-vertical-relative:text;mso-width-percent:0;mso-height-percent:0;mso-width-relative:margin;mso-height-relative:margin" o:gfxdata="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" strokecolor="black [3200]" strokeweight="1.5pt">
+              <v:shape w14:anchorId="7A0CC2CB" id="Straight Arrow Connector 1807651884" o:spid="_x0000_s1026" type="#_x0000_t32" style="position:absolute;margin-left:140.1pt;margin-top:111.25pt;width:181.3pt;height:35pt;flip:x y;z-index:251827207;visibility:visible;mso-wrap-style:square;mso-width-percent:0;mso-height-percent:0;mso-wrap-distance-left:9pt;mso-wrap-distance-top:0;mso-wrap-distance-right:9pt;mso-wrap-distance-bottom:0;mso-position-horizontal:absolute;mso-position-horizontal-relative:text;mso-position-vertical:absolute;mso-position-vertical-relative:text;mso-width-percent:0;mso-height-percent:0;mso-width-relative:margin;mso-height-relative:margin" o:gfxdata="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" strokecolor="black [3200]" strokeweight="1.5pt">
                 <v:stroke endarrow="block" joinstyle="miter"/>
               </v:shape>
             </w:pict>
@@ -12812,7 +12953,7 @@
           </mc:Choice>
           <mc:Fallback>
             <w:pict>
-              <v:shape w14:anchorId="04CCABE0" id="Straight Arrow Connector 1807651882" o:spid="_x0000_s1026" type="#_x0000_t32" style="position:absolute;margin-left:54.55pt;margin-top:103.75pt;width:93.45pt;height:67.25pt;flip:x y;z-index:251823111;visibility:visible;mso-wrap-style:square;mso-width-percent:0;mso-height-percent:0;mso-wrap-distance-left:9pt;mso-wrap-distance-top:0;mso-wrap-distance-right:9pt;mso-wrap-distance-bottom:0;mso-position-horizontal:absolute;mso-position-horizontal-relative:text;mso-position-vertical:absolute;mso-position-vertical-relative:text;mso-width-percent:0;mso-height-percent:0;mso-width-relative:margin;mso-height-relative:margin" o:gfxdata="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" strokecolor="black [3200]" strokeweight="1.5pt">
+              <v:shape w14:anchorId="0FFA52E3" id="Straight Arrow Connector 1807651882" o:spid="_x0000_s1026" type="#_x0000_t32" style="position:absolute;margin-left:54.55pt;margin-top:103.75pt;width:93.45pt;height:67.25pt;flip:x y;z-index:251823111;visibility:visible;mso-wrap-style:square;mso-width-percent:0;mso-height-percent:0;mso-wrap-distance-left:9pt;mso-wrap-distance-top:0;mso-wrap-distance-right:9pt;mso-wrap-distance-bottom:0;mso-position-horizontal:absolute;mso-position-horizontal-relative:text;mso-position-vertical:absolute;mso-position-vertical-relative:text;mso-width-percent:0;mso-height-percent:0;mso-width-relative:margin;mso-height-relative:margin" o:gfxdata="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" strokecolor="black [3200]" strokeweight="1.5pt">
                 <v:stroke endarrow="block" joinstyle="miter"/>
               </v:shape>
             </w:pict>
@@ -13052,7 +13193,7 @@
           </mc:Choice>
           <mc:Fallback>
             <w:pict>
-              <v:shape w14:anchorId="16CCFCB9" id="Straight Arrow Connector 1807651880" o:spid="_x0000_s1026" type="#_x0000_t32" style="position:absolute;margin-left:31.65pt;margin-top:128.5pt;width:17.75pt;height:56.9pt;flip:y;z-index:251819015;visibility:visible;mso-wrap-style:square;mso-width-percent:0;mso-height-percent:0;mso-wrap-distance-left:9pt;mso-wrap-distance-top:0;mso-wrap-distance-right:9pt;mso-wrap-distance-bottom:0;mso-position-horizontal:absolute;mso-position-horizontal-relative:text;mso-position-vertical:absolute;mso-position-vertical-relative:text;mso-width-percent:0;mso-height-percent:0;mso-width-relative:margin;mso-height-relative:margin" o:gfxdata="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" strokecolor="black [3200]" strokeweight="1.5pt">
+              <v:shape w14:anchorId="695913A7" id="Straight Arrow Connector 1807651880" o:spid="_x0000_s1026" type="#_x0000_t32" style="position:absolute;margin-left:31.65pt;margin-top:128.5pt;width:17.75pt;height:56.9pt;flip:y;z-index:251819015;visibility:visible;mso-wrap-style:square;mso-width-percent:0;mso-height-percent:0;mso-wrap-distance-left:9pt;mso-wrap-distance-top:0;mso-wrap-distance-right:9pt;mso-wrap-distance-bottom:0;mso-position-horizontal:absolute;mso-position-horizontal-relative:text;mso-position-vertical:absolute;mso-position-vertical-relative:text;mso-width-percent:0;mso-height-percent:0;mso-width-relative:margin;mso-height-relative:margin" o:gfxdata="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" strokecolor="black [3200]" strokeweight="1.5pt">
                 <v:stroke endarrow="block" joinstyle="miter"/>
               </v:shape>
             </w:pict>
@@ -13236,7 +13377,7 @@
           </mc:Choice>
           <mc:Fallback>
             <w:pict>
-              <v:shape w14:anchorId="7DE43634" id="Straight Arrow Connector 1807651877" o:spid="_x0000_s1026" type="#_x0000_t32" style="position:absolute;margin-left:301.25pt;margin-top:215.4pt;width:37.45pt;height:6.35pt;flip:y;z-index:251814919;visibility:visible;mso-wrap-style:square;mso-width-percent:0;mso-height-percent:0;mso-wrap-distance-left:9pt;mso-wrap-distance-top:0;mso-wrap-distance-right:9pt;mso-wrap-distance-bottom:0;mso-position-horizontal:absolute;mso-position-horizontal-relative:text;mso-position-vertical:absolute;mso-position-vertical-relative:text;mso-width-percent:0;mso-height-percent:0;mso-width-relative:margin;mso-height-relative:margin" o:gfxdata="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" strokecolor="black [3200]" strokeweight="1.5pt">
+              <v:shape w14:anchorId="74B482E4" id="Straight Arrow Connector 1807651877" o:spid="_x0000_s1026" type="#_x0000_t32" style="position:absolute;margin-left:301.25pt;margin-top:215.4pt;width:37.45pt;height:6.35pt;flip:y;z-index:251814919;visibility:visible;mso-wrap-style:square;mso-width-percent:0;mso-height-percent:0;mso-wrap-distance-left:9pt;mso-wrap-distance-top:0;mso-wrap-distance-right:9pt;mso-wrap-distance-bottom:0;mso-position-horizontal:absolute;mso-position-horizontal-relative:text;mso-position-vertical:absolute;mso-position-vertical-relative:text;mso-width-percent:0;mso-height-percent:0;mso-width-relative:margin;mso-height-relative:margin" o:gfxdata="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" strokecolor="black [3200]" strokeweight="1.5pt">
                 <v:stroke endarrow="block" joinstyle="miter"/>
               </v:shape>
             </w:pict>
@@ -13462,11 +13603,7 @@
           </mc:Choice>
           <mc:Fallback>
             <w:pict>
-              <v:shapetype w14:anchorId="55921A59" id="_x0000_t32" coordsize="21600,21600" o:spt="32" o:oned="t" path="m,l21600,21600e" filled="f">
-                <v:path arrowok="t" fillok="f" o:connecttype="none"/>
-                <o:lock v:ext="edit" shapetype="t"/>
-              </v:shapetype>
-              <v:shape id="Straight Arrow Connector 1807651861" o:spid="_x0000_s1026" type="#_x0000_t32" style="position:absolute;margin-left:96.75pt;margin-top:172.3pt;width:7.25pt;height:45.95pt;flip:y;z-index:251786247;visibility:visible;mso-wrap-style:square;mso-width-percent:0;mso-height-percent:0;mso-wrap-distance-left:9pt;mso-wrap-distance-top:0;mso-wrap-distance-right:9pt;mso-wrap-distance-bottom:0;mso-position-horizontal:absolute;mso-position-horizontal-relative:text;mso-position-vertical:absolute;mso-position-vertical-relative:text;mso-width-percent:0;mso-height-percent:0;mso-width-relative:margin;mso-height-relative:margin" o:gfxdata="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" strokecolor="black [3200]" strokeweight="1.5pt">
+              <v:shape w14:anchorId="1833A806" id="Straight Arrow Connector 1807651861" o:spid="_x0000_s1026" type="#_x0000_t32" style="position:absolute;margin-left:96.75pt;margin-top:172.3pt;width:7.25pt;height:45.95pt;flip:y;z-index:251786247;visibility:visible;mso-wrap-style:square;mso-width-percent:0;mso-height-percent:0;mso-wrap-distance-left:9pt;mso-wrap-distance-top:0;mso-wrap-distance-right:9pt;mso-wrap-distance-bottom:0;mso-position-horizontal:absolute;mso-position-horizontal-relative:text;mso-position-vertical:absolute;mso-position-vertical-relative:text;mso-width-percent:0;mso-height-percent:0;mso-width-relative:margin;mso-height-relative:margin" o:gfxdata="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" strokecolor="black [3200]" strokeweight="1.5pt">
                 <v:stroke endarrow="block" joinstyle="miter"/>
               </v:shape>
             </w:pict>
@@ -13692,7 +13829,7 @@
           </mc:Choice>
           <mc:Fallback>
             <w:pict>
-              <v:shape w14:anchorId="2BE70947" id="Straight Arrow Connector 1807651860" o:spid="_x0000_s1026" type="#_x0000_t32" style="position:absolute;margin-left:15.95pt;margin-top:76.2pt;width:25.8pt;height:51pt;flip:y;z-index:251784199;visibility:visible;mso-wrap-style:square;mso-width-percent:0;mso-height-percent:0;mso-wrap-distance-left:9pt;mso-wrap-distance-top:0;mso-wrap-distance-right:9pt;mso-wrap-distance-bottom:0;mso-position-horizontal:absolute;mso-position-horizontal-relative:text;mso-position-vertical:absolute;mso-position-vertical-relative:text;mso-width-percent:0;mso-height-percent:0;mso-width-relative:margin;mso-height-relative:margin" o:gfxdata="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" strokecolor="black [3200]" strokeweight="1.5pt">
+              <v:shape w14:anchorId="6C193EFC" id="Straight Arrow Connector 1807651860" o:spid="_x0000_s1026" type="#_x0000_t32" style="position:absolute;margin-left:15.95pt;margin-top:76.2pt;width:25.8pt;height:51pt;flip:y;z-index:251784199;visibility:visible;mso-wrap-style:square;mso-width-percent:0;mso-height-percent:0;mso-wrap-distance-left:9pt;mso-wrap-distance-top:0;mso-wrap-distance-right:9pt;mso-wrap-distance-bottom:0;mso-position-horizontal:absolute;mso-position-horizontal-relative:text;mso-position-vertical:absolute;mso-position-vertical-relative:text;mso-width-percent:0;mso-height-percent:0;mso-width-relative:margin;mso-height-relative:margin" o:gfxdata="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" strokecolor="black [3200]" strokeweight="1.5pt">
                 <v:stroke endarrow="block" joinstyle="miter"/>
               </v:shape>
             </w:pict>
@@ -13932,7 +14069,7 @@
           </mc:Choice>
           <mc:Fallback>
             <w:pict>
-              <v:shape w14:anchorId="419C79BF" id="Straight Arrow Connector 1807651859" o:spid="_x0000_s1026" type="#_x0000_t32" style="position:absolute;margin-left:92.65pt;margin-top:52.25pt;width:61.25pt;height:3.6pt;flip:x;z-index:251782151;visibility:visible;mso-wrap-style:square;mso-width-percent:0;mso-height-percent:0;mso-wrap-distance-left:9pt;mso-wrap-distance-top:0;mso-wrap-distance-right:9pt;mso-wrap-distance-bottom:0;mso-position-horizontal:absolute;mso-position-horizontal-relative:text;mso-position-vertical:absolute;mso-position-vertical-relative:text;mso-width-percent:0;mso-height-percent:0;mso-width-relative:margin;mso-height-relative:margin" o:gfxdata="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" strokecolor="black [3200]" strokeweight="1.5pt">
+              <v:shape w14:anchorId="6DE69768" id="Straight Arrow Connector 1807651859" o:spid="_x0000_s1026" type="#_x0000_t32" style="position:absolute;margin-left:92.65pt;margin-top:52.25pt;width:61.25pt;height:3.6pt;flip:x;z-index:251782151;visibility:visible;mso-wrap-style:square;mso-width-percent:0;mso-height-percent:0;mso-wrap-distance-left:9pt;mso-wrap-distance-top:0;mso-wrap-distance-right:9pt;mso-wrap-distance-bottom:0;mso-position-horizontal:absolute;mso-position-horizontal-relative:text;mso-position-vertical:absolute;mso-position-vertical-relative:text;mso-width-percent:0;mso-height-percent:0;mso-width-relative:margin;mso-height-relative:margin" o:gfxdata="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" strokecolor="black [3200]" strokeweight="1.5pt">
                 <v:stroke endarrow="block" joinstyle="miter"/>
               </v:shape>
             </w:pict>
@@ -14116,7 +14253,7 @@
           </mc:Choice>
           <mc:Fallback>
             <w:pict>
-              <v:shape w14:anchorId="1B1ED0C2" id="Straight Arrow Connector 1807651857" o:spid="_x0000_s1026" type="#_x0000_t32" style="position:absolute;margin-left:-8.35pt;margin-top:21.1pt;width:25.8pt;height:51pt;flip:y;z-index:251778055;visibility:visible;mso-wrap-style:square;mso-width-percent:0;mso-height-percent:0;mso-wrap-distance-left:9pt;mso-wrap-distance-top:0;mso-wrap-distance-right:9pt;mso-wrap-distance-bottom:0;mso-position-horizontal:absolute;mso-position-horizontal-relative:text;mso-position-vertical:absolute;mso-position-vertical-relative:text;mso-width-percent:0;mso-height-percent:0;mso-width-relative:margin;mso-height-relative:margin" o:gfxdata="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" strokecolor="black [3200]" strokeweight="1.5pt">
+              <v:shape w14:anchorId="248FFCCB" id="Straight Arrow Connector 1807651857" o:spid="_x0000_s1026" type="#_x0000_t32" style="position:absolute;margin-left:-8.35pt;margin-top:21.1pt;width:25.8pt;height:51pt;flip:y;z-index:251778055;visibility:visible;mso-wrap-style:square;mso-width-percent:0;mso-height-percent:0;mso-wrap-distance-left:9pt;mso-wrap-distance-top:0;mso-wrap-distance-right:9pt;mso-wrap-distance-bottom:0;mso-position-horizontal:absolute;mso-position-horizontal-relative:text;mso-position-vertical:absolute;mso-position-vertical-relative:text;mso-width-percent:0;mso-height-percent:0;mso-width-relative:margin;mso-height-relative:margin" o:gfxdata="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" strokecolor="black [3200]" strokeweight="1.5pt">
                 <v:stroke endarrow="block" joinstyle="miter"/>
               </v:shape>
             </w:pict>
@@ -14260,8 +14397,13 @@
                 <w:tab w:val="left" w:pos="2074"/>
               </w:tabs>
             </w:pPr>
-            <w:r>
-              <w:t xml:space="preserve">This displays text. </w:t>
+            <w:proofErr w:type="gramStart"/>
+            <w:r>
+              <w:t>This displays</w:t>
+            </w:r>
+            <w:proofErr w:type="gramEnd"/>
+            <w:r>
+              <w:t xml:space="preserve"> text. </w:t>
             </w:r>
           </w:p>
         </w:tc>
@@ -14276,7 +14418,15 @@
               </w:tabs>
             </w:pPr>
             <w:r>
-              <w:t xml:space="preserve">The “txtTitle” is a label. Its use </w:t>
+              <w:t>The “</w:t>
+            </w:r>
+            <w:proofErr w:type="spellStart"/>
+            <w:r>
+              <w:t>txtTitle</w:t>
+            </w:r>
+            <w:proofErr w:type="spellEnd"/>
+            <w:r>
+              <w:t xml:space="preserve">” is a label. Its use </w:t>
             </w:r>
             <w:r>
               <w:t xml:space="preserve">is </w:t>
@@ -14331,9 +14481,11 @@
             <w:r>
               <w:t>When the user clicks on the button it will give an output. For example, when they click on “</w:t>
             </w:r>
+            <w:proofErr w:type="spellStart"/>
             <w:r>
               <w:t>BtnAdd</w:t>
             </w:r>
+            <w:proofErr w:type="spellEnd"/>
             <w:r>
               <w:t xml:space="preserve">” it will grant the user </w:t>
             </w:r>
@@ -14357,9 +14509,11 @@
                 <w:tab w:val="left" w:pos="2074"/>
               </w:tabs>
             </w:pPr>
+            <w:proofErr w:type="spellStart"/>
             <w:r>
               <w:t>PictureBox</w:t>
             </w:r>
+            <w:proofErr w:type="spellEnd"/>
           </w:p>
         </w:tc>
         <w:tc>
@@ -14400,7 +14554,15 @@
               <w:t xml:space="preserve"> An Example is </w:t>
             </w:r>
             <w:r>
-              <w:t>“PictureBoxFire”</w:t>
+              <w:t>“</w:t>
+            </w:r>
+            <w:proofErr w:type="spellStart"/>
+            <w:r>
+              <w:t>PictureBoxFire</w:t>
+            </w:r>
+            <w:proofErr w:type="spellEnd"/>
+            <w:r>
+              <w:t>”</w:t>
             </w:r>
           </w:p>
         </w:tc>
@@ -14497,7 +14659,6 @@
         </w:tabs>
       </w:pPr>
       <w:r>
-        <w:lastRenderedPageBreak/>
         <w:t>Water Log Section (part of main interface)</w:t>
       </w:r>
     </w:p>
@@ -14514,6 +14675,7 @@
           <w:sz w:val="36"/>
           <w:szCs w:val="36"/>
         </w:rPr>
+        <w:lastRenderedPageBreak/>
         <mc:AlternateContent>
           <mc:Choice Requires="wps">
             <w:drawing>
@@ -14824,7 +14986,7 @@
           </mc:Choice>
           <mc:Fallback>
             <w:pict>
-              <v:shape w14:anchorId="78E75EFB" id="Straight Arrow Connector 1807651847" o:spid="_x0000_s1026" type="#_x0000_t32" style="position:absolute;margin-left:345.4pt;margin-top:102.35pt;width:68.9pt;height:8.4pt;flip:x y;z-index:251855879;visibility:visible;mso-wrap-style:square;mso-width-percent:0;mso-height-percent:0;mso-wrap-distance-left:9pt;mso-wrap-distance-top:0;mso-wrap-distance-right:9pt;mso-wrap-distance-bottom:0;mso-position-horizontal:absolute;mso-position-horizontal-relative:text;mso-position-vertical:absolute;mso-position-vertical-relative:text;mso-width-percent:0;mso-height-percent:0;mso-width-relative:margin;mso-height-relative:margin" o:gfxdata="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" strokecolor="black [3200]" strokeweight="1.5pt">
+              <v:shape w14:anchorId="44B89372" id="Straight Arrow Connector 1807651847" o:spid="_x0000_s1026" type="#_x0000_t32" style="position:absolute;margin-left:345.4pt;margin-top:102.35pt;width:68.9pt;height:8.4pt;flip:x y;z-index:251855879;visibility:visible;mso-wrap-style:square;mso-width-percent:0;mso-height-percent:0;mso-wrap-distance-left:9pt;mso-wrap-distance-top:0;mso-wrap-distance-right:9pt;mso-wrap-distance-bottom:0;mso-position-horizontal:absolute;mso-position-horizontal-relative:text;mso-position-vertical:absolute;mso-position-vertical-relative:text;mso-width-percent:0;mso-height-percent:0;mso-width-relative:margin;mso-height-relative:margin" o:gfxdata="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" strokecolor="black [3200]" strokeweight="1.5pt">
                 <v:stroke endarrow="block" joinstyle="miter"/>
               </v:shape>
             </w:pict>
@@ -15106,7 +15268,7 @@
           </mc:Choice>
           <mc:Fallback>
             <w:pict>
-              <v:shape w14:anchorId="2995847A" id="Straight Arrow Connector 62" o:spid="_x0000_s1026" type="#_x0000_t32" style="position:absolute;margin-left:345.25pt;margin-top:36.6pt;width:15.25pt;height:37.35pt;flip:x;z-index:251851783;visibility:visible;mso-wrap-style:square;mso-width-percent:0;mso-height-percent:0;mso-wrap-distance-left:9pt;mso-wrap-distance-top:0;mso-wrap-distance-right:9pt;mso-wrap-distance-bottom:0;mso-position-horizontal:absolute;mso-position-horizontal-relative:text;mso-position-vertical:absolute;mso-position-vertical-relative:text;mso-width-percent:0;mso-height-percent:0;mso-width-relative:margin;mso-height-relative:margin" o:gfxdata="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" strokecolor="black [3200]" strokeweight="1.5pt">
+              <v:shape w14:anchorId="2AADCE4B" id="Straight Arrow Connector 62" o:spid="_x0000_s1026" type="#_x0000_t32" style="position:absolute;margin-left:345.25pt;margin-top:36.6pt;width:15.25pt;height:37.35pt;flip:x;z-index:251851783;visibility:visible;mso-wrap-style:square;mso-width-percent:0;mso-height-percent:0;mso-wrap-distance-left:9pt;mso-wrap-distance-top:0;mso-wrap-distance-right:9pt;mso-wrap-distance-bottom:0;mso-position-horizontal:absolute;mso-position-horizontal-relative:text;mso-position-vertical:absolute;mso-position-vertical-relative:text;mso-width-percent:0;mso-height-percent:0;mso-width-relative:margin;mso-height-relative:margin" o:gfxdata="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" strokecolor="black [3200]" strokeweight="1.5pt">
                 <v:stroke endarrow="block" joinstyle="miter"/>
               </v:shape>
             </w:pict>
@@ -15178,7 +15340,7 @@
           </mc:Choice>
           <mc:Fallback>
             <w:pict>
-              <v:shape w14:anchorId="07F70007" id="Straight Arrow Connector 59" o:spid="_x0000_s1026" type="#_x0000_t32" style="position:absolute;margin-left:301pt;margin-top:89pt;width:75.65pt;height:66.85pt;flip:x y;z-index:251847687;visibility:visible;mso-wrap-style:square;mso-width-percent:0;mso-height-percent:0;mso-wrap-distance-left:9pt;mso-wrap-distance-top:0;mso-wrap-distance-right:9pt;mso-wrap-distance-bottom:0;mso-position-horizontal:absolute;mso-position-horizontal-relative:text;mso-position-vertical:absolute;mso-position-vertical-relative:text;mso-width-percent:0;mso-height-percent:0;mso-width-relative:margin;mso-height-relative:margin" o:gfxdata="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" strokecolor="black [3200]" strokeweight="1.5pt">
+              <v:shape w14:anchorId="734559C8" id="Straight Arrow Connector 59" o:spid="_x0000_s1026" type="#_x0000_t32" style="position:absolute;margin-left:301pt;margin-top:89pt;width:75.65pt;height:66.85pt;flip:x y;z-index:251847687;visibility:visible;mso-wrap-style:square;mso-width-percent:0;mso-height-percent:0;mso-wrap-distance-left:9pt;mso-wrap-distance-top:0;mso-wrap-distance-right:9pt;mso-wrap-distance-bottom:0;mso-position-horizontal:absolute;mso-position-horizontal-relative:text;mso-position-vertical:absolute;mso-position-vertical-relative:text;mso-width-percent:0;mso-height-percent:0;mso-width-relative:margin;mso-height-relative:margin" o:gfxdata="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" strokecolor="black [3200]" strokeweight="1.5pt">
                 <v:stroke endarrow="block" joinstyle="miter"/>
               </v:shape>
             </w:pict>
@@ -15432,7 +15594,7 @@
           </mc:Choice>
           <mc:Fallback>
             <w:pict>
-              <v:shape w14:anchorId="57781DC2" id="Straight Arrow Connector 42" o:spid="_x0000_s1026" type="#_x0000_t32" style="position:absolute;margin-left:278.15pt;margin-top:92.75pt;width:3.6pt;height:52.35pt;flip:y;z-index:251843591;visibility:visible;mso-wrap-style:square;mso-width-percent:0;mso-height-percent:0;mso-wrap-distance-left:9pt;mso-wrap-distance-top:0;mso-wrap-distance-right:9pt;mso-wrap-distance-bottom:0;mso-position-horizontal:absolute;mso-position-horizontal-relative:text;mso-position-vertical:absolute;mso-position-vertical-relative:text;mso-width-percent:0;mso-height-percent:0;mso-width-relative:margin;mso-height-relative:margin" o:gfxdata="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" strokecolor="black [3200]" strokeweight="1.5pt">
+              <v:shape w14:anchorId="6519ECB8" id="Straight Arrow Connector 42" o:spid="_x0000_s1026" type="#_x0000_t32" style="position:absolute;margin-left:278.15pt;margin-top:92.75pt;width:3.6pt;height:52.35pt;flip:y;z-index:251843591;visibility:visible;mso-wrap-style:square;mso-width-percent:0;mso-height-percent:0;mso-wrap-distance-left:9pt;mso-wrap-distance-top:0;mso-wrap-distance-right:9pt;mso-wrap-distance-bottom:0;mso-position-horizontal:absolute;mso-position-horizontal-relative:text;mso-position-vertical:absolute;mso-position-vertical-relative:text;mso-width-percent:0;mso-height-percent:0;mso-width-relative:margin;mso-height-relative:margin" o:gfxdata="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" strokecolor="black [3200]" strokeweight="1.5pt">
                 <v:stroke endarrow="block" joinstyle="miter"/>
               </v:shape>
             </w:pict>
@@ -15576,8 +15738,13 @@
                 <w:tab w:val="left" w:pos="2074"/>
               </w:tabs>
             </w:pPr>
-            <w:r>
-              <w:t xml:space="preserve">This displays text. </w:t>
+            <w:proofErr w:type="gramStart"/>
+            <w:r>
+              <w:t>This displays</w:t>
+            </w:r>
+            <w:proofErr w:type="gramEnd"/>
+            <w:r>
+              <w:t xml:space="preserve"> text. </w:t>
             </w:r>
           </w:p>
         </w:tc>
@@ -15592,7 +15759,15 @@
               </w:tabs>
             </w:pPr>
             <w:r>
-              <w:t xml:space="preserve">The “txtWL” is a label. Its use </w:t>
+              <w:t>The “</w:t>
+            </w:r>
+            <w:proofErr w:type="spellStart"/>
+            <w:r>
+              <w:t>txtWL</w:t>
+            </w:r>
+            <w:proofErr w:type="spellEnd"/>
+            <w:r>
+              <w:t xml:space="preserve">” is a label. Its use </w:t>
             </w:r>
             <w:r>
               <w:t xml:space="preserve">is </w:t>
@@ -15647,12 +15822,14 @@
             <w:r>
               <w:t>When the user clicks on the button it will give an output. For example, when they click on “</w:t>
             </w:r>
+            <w:proofErr w:type="spellStart"/>
             <w:r>
               <w:t>Btn</w:t>
             </w:r>
             <w:r>
               <w:t>WP</w:t>
             </w:r>
+            <w:proofErr w:type="spellEnd"/>
             <w:r>
               <w:t>”</w:t>
             </w:r>
@@ -15688,9 +15865,11 @@
                 <w:tab w:val="left" w:pos="2074"/>
               </w:tabs>
             </w:pPr>
+            <w:proofErr w:type="spellStart"/>
             <w:r>
               <w:t>PictureBox</w:t>
             </w:r>
+            <w:proofErr w:type="spellEnd"/>
           </w:p>
         </w:tc>
         <w:tc>
@@ -15725,11 +15904,16 @@
               <w:t xml:space="preserve">many </w:t>
             </w:r>
             <w:r>
-              <w:t>picture boxes. An Example is “PictureBox</w:t>
+              <w:t>picture boxes. An Example is “</w:t>
+            </w:r>
+            <w:proofErr w:type="spellStart"/>
+            <w:r>
+              <w:t>PictureBox</w:t>
             </w:r>
             <w:r>
               <w:t>Droplet</w:t>
             </w:r>
+            <w:proofErr w:type="spellEnd"/>
             <w:r>
               <w:t>”</w:t>
             </w:r>
@@ -15807,7 +15991,6 @@
         </w:tabs>
       </w:pPr>
       <w:r>
-        <w:lastRenderedPageBreak/>
         <w:t>ADD FOOD SECTION HERE***</w:t>
       </w:r>
     </w:p>
@@ -16034,7 +16217,6 @@
           <w:sz w:val="36"/>
           <w:szCs w:val="36"/>
         </w:rPr>
-        <w:lastRenderedPageBreak/>
         <mc:AlternateContent>
           <mc:Choice Requires="wps">
             <w:drawing>
@@ -16221,7 +16403,7 @@
           </mc:Choice>
           <mc:Fallback>
             <w:pict>
-              <v:shape w14:anchorId="74B665CF" id="Straight Arrow Connector 1807651865" o:spid="_x0000_s1026" type="#_x0000_t32" style="position:absolute;margin-left:265.75pt;margin-top:-2.7pt;width:43.75pt;height:42.75pt;flip:x;z-index:251864071;visibility:visible;mso-wrap-style:square;mso-width-percent:0;mso-height-percent:0;mso-wrap-distance-left:9pt;mso-wrap-distance-top:0;mso-wrap-distance-right:9pt;mso-wrap-distance-bottom:0;mso-position-horizontal:absolute;mso-position-horizontal-relative:text;mso-position-vertical:absolute;mso-position-vertical-relative:text;mso-width-percent:0;mso-height-percent:0;mso-width-relative:margin;mso-height-relative:margin" o:gfxdata="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" strokecolor="black [3200]" strokeweight="1.5pt">
+              <v:shape w14:anchorId="468B13BC" id="Straight Arrow Connector 1807651865" o:spid="_x0000_s1026" type="#_x0000_t32" style="position:absolute;margin-left:265.75pt;margin-top:-2.7pt;width:43.75pt;height:42.75pt;flip:x;z-index:251864071;visibility:visible;mso-wrap-style:square;mso-width-percent:0;mso-height-percent:0;mso-wrap-distance-left:9pt;mso-wrap-distance-top:0;mso-wrap-distance-right:9pt;mso-wrap-distance-bottom:0;mso-position-horizontal:absolute;mso-position-horizontal-relative:text;mso-position-vertical:absolute;mso-position-vertical-relative:text;mso-width-percent:0;mso-height-percent:0;mso-width-relative:margin;mso-height-relative:margin" o:gfxdata="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" strokecolor="black [3200]" strokeweight="1.5pt">
                 <v:stroke endarrow="block" joinstyle="miter"/>
               </v:shape>
             </w:pict>
@@ -16242,6 +16424,7 @@
         <w:rPr>
           <w:noProof/>
         </w:rPr>
+        <w:lastRenderedPageBreak/>
         <mc:AlternateContent>
           <mc:Choice Requires="wps">
             <w:drawing>
@@ -16303,7 +16486,7 @@
           </mc:Choice>
           <mc:Fallback>
             <w:pict>
-              <v:shape w14:anchorId="07432492" id="Straight Arrow Connector 1807651864" o:spid="_x0000_s1026" type="#_x0000_t32" style="position:absolute;margin-left:334.8pt;margin-top:163.65pt;width:40.2pt;height:30.4pt;flip:x y;z-index:251862023;visibility:visible;mso-wrap-style:square;mso-width-percent:0;mso-height-percent:0;mso-wrap-distance-left:9pt;mso-wrap-distance-top:0;mso-wrap-distance-right:9pt;mso-wrap-distance-bottom:0;mso-position-horizontal:absolute;mso-position-horizontal-relative:text;mso-position-vertical:absolute;mso-position-vertical-relative:text;mso-width-percent:0;mso-height-percent:0;mso-width-relative:margin;mso-height-relative:margin" o:gfxdata="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" strokecolor="black [3200]" strokeweight="1.5pt">
+              <v:shape w14:anchorId="3AC027E5" id="Straight Arrow Connector 1807651864" o:spid="_x0000_s1026" type="#_x0000_t32" style="position:absolute;margin-left:334.8pt;margin-top:163.65pt;width:40.2pt;height:30.4pt;flip:x y;z-index:251862023;visibility:visible;mso-wrap-style:square;mso-width-percent:0;mso-height-percent:0;mso-wrap-distance-left:9pt;mso-wrap-distance-top:0;mso-wrap-distance-right:9pt;mso-wrap-distance-bottom:0;mso-position-horizontal:absolute;mso-position-horizontal-relative:text;mso-position-vertical:absolute;mso-position-vertical-relative:text;mso-width-percent:0;mso-height-percent:0;mso-width-relative:margin;mso-height-relative:margin" o:gfxdata="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" strokecolor="black [3200]" strokeweight="1.5pt">
                 <v:stroke endarrow="block" joinstyle="miter"/>
               </v:shape>
             </w:pict>
@@ -16881,7 +17064,7 @@
           </mc:Choice>
           <mc:Fallback>
             <w:pict>
-              <v:shape w14:anchorId="2C359A74" id="Straight Arrow Connector 1807651868" o:spid="_x0000_s1026" type="#_x0000_t32" style="position:absolute;margin-left:13.75pt;margin-top:177.4pt;width:9.9pt;height:56.15pt;flip:x;z-index:251868167;visibility:visible;mso-wrap-style:square;mso-width-percent:0;mso-height-percent:0;mso-wrap-distance-left:9pt;mso-wrap-distance-top:0;mso-wrap-distance-right:9pt;mso-wrap-distance-bottom:0;mso-position-horizontal:absolute;mso-position-horizontal-relative:text;mso-position-vertical:absolute;mso-position-vertical-relative:text;mso-width-percent:0;mso-height-percent:0;mso-width-relative:margin;mso-height-relative:margin" o:gfxdata="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" strokecolor="black [3200]" strokeweight="1.5pt">
+              <v:shape w14:anchorId="7A4A3C64" id="Straight Arrow Connector 1807651868" o:spid="_x0000_s1026" type="#_x0000_t32" style="position:absolute;margin-left:13.75pt;margin-top:177.4pt;width:9.9pt;height:56.15pt;flip:x;z-index:251868167;visibility:visible;mso-wrap-style:square;mso-width-percent:0;mso-height-percent:0;mso-wrap-distance-left:9pt;mso-wrap-distance-top:0;mso-wrap-distance-right:9pt;mso-wrap-distance-bottom:0;mso-position-horizontal:absolute;mso-position-horizontal-relative:text;mso-position-vertical:absolute;mso-position-vertical-relative:text;mso-width-percent:0;mso-height-percent:0;mso-width-relative:margin;mso-height-relative:margin" o:gfxdata="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" strokecolor="black [3200]" strokeweight="1.5pt">
                 <v:stroke endarrow="block" joinstyle="miter"/>
               </v:shape>
             </w:pict>
@@ -16953,7 +17136,7 @@
           </mc:Choice>
           <mc:Fallback>
             <w:pict>
-              <v:shape w14:anchorId="605A3DBE" id="Straight Arrow Connector 1807651866" o:spid="_x0000_s1026" type="#_x0000_t32" style="position:absolute;margin-left:82.2pt;margin-top:32.5pt;width:68.3pt;height:5.7pt;flip:y;z-index:251866119;visibility:visible;mso-wrap-style:square;mso-width-percent:0;mso-height-percent:0;mso-wrap-distance-left:9pt;mso-wrap-distance-top:0;mso-wrap-distance-right:9pt;mso-wrap-distance-bottom:0;mso-position-horizontal:absolute;mso-position-horizontal-relative:text;mso-position-vertical:absolute;mso-position-vertical-relative:text;mso-width-percent:0;mso-height-percent:0;mso-width-relative:margin;mso-height-relative:margin" o:gfxdata="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" strokecolor="black [3200]" strokeweight="1.5pt">
+              <v:shape w14:anchorId="1CB947FD" id="Straight Arrow Connector 1807651866" o:spid="_x0000_s1026" type="#_x0000_t32" style="position:absolute;margin-left:82.2pt;margin-top:32.5pt;width:68.3pt;height:5.7pt;flip:y;z-index:251866119;visibility:visible;mso-wrap-style:square;mso-width-percent:0;mso-height-percent:0;mso-wrap-distance-left:9pt;mso-wrap-distance-top:0;mso-wrap-distance-right:9pt;mso-wrap-distance-bottom:0;mso-position-horizontal:absolute;mso-position-horizontal-relative:text;mso-position-vertical:absolute;mso-position-vertical-relative:text;mso-width-percent:0;mso-height-percent:0;mso-width-relative:margin;mso-height-relative:margin" o:gfxdata="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" strokecolor="black [3200]" strokeweight="1.5pt">
                 <v:stroke endarrow="block" joinstyle="miter"/>
               </v:shape>
             </w:pict>
@@ -17025,7 +17208,7 @@
           </mc:Choice>
           <mc:Fallback>
             <w:pict>
-              <v:shape w14:anchorId="04C3AAFD" id="Straight Arrow Connector 1807651863" o:spid="_x0000_s1026" type="#_x0000_t32" style="position:absolute;margin-left:67.7pt;margin-top:83.9pt;width:44.15pt;height:43.3pt;z-index:251859975;visibility:visible;mso-wrap-style:square;mso-width-percent:0;mso-height-percent:0;mso-wrap-distance-left:9pt;mso-wrap-distance-top:0;mso-wrap-distance-right:9pt;mso-wrap-distance-bottom:0;mso-position-horizontal:absolute;mso-position-horizontal-relative:text;mso-position-vertical:absolute;mso-position-vertical-relative:text;mso-width-percent:0;mso-height-percent:0;mso-width-relative:margin;mso-height-relative:margin" o:gfxdata="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" strokecolor="black [3200]" strokeweight="1.5pt">
+              <v:shape w14:anchorId="0F467A28" id="Straight Arrow Connector 1807651863" o:spid="_x0000_s1026" type="#_x0000_t32" style="position:absolute;margin-left:67.7pt;margin-top:83.9pt;width:44.15pt;height:43.3pt;z-index:251859975;visibility:visible;mso-wrap-style:square;mso-width-percent:0;mso-height-percent:0;mso-wrap-distance-left:9pt;mso-wrap-distance-top:0;mso-wrap-distance-right:9pt;mso-wrap-distance-bottom:0;mso-position-horizontal:absolute;mso-position-horizontal-relative:text;mso-position-vertical:absolute;mso-position-vertical-relative:text;mso-width-percent:0;mso-height-percent:0;mso-width-relative:margin;mso-height-relative:margin" o:gfxdata="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" strokecolor="black [3200]" strokeweight="1.5pt">
                 <v:stroke endarrow="block" joinstyle="miter"/>
               </v:shape>
             </w:pict>
@@ -17170,8 +17353,13 @@
                 <w:tab w:val="left" w:pos="2074"/>
               </w:tabs>
             </w:pPr>
-            <w:r>
-              <w:t xml:space="preserve">This displays text. </w:t>
+            <w:proofErr w:type="gramStart"/>
+            <w:r>
+              <w:t>This displays</w:t>
+            </w:r>
+            <w:proofErr w:type="gramEnd"/>
+            <w:r>
+              <w:t xml:space="preserve"> text. </w:t>
             </w:r>
           </w:p>
         </w:tc>
@@ -17186,7 +17374,15 @@
               </w:tabs>
             </w:pPr>
             <w:r>
-              <w:t xml:space="preserve">The “txtTitle” is a label. Its use </w:t>
+              <w:t>The “</w:t>
+            </w:r>
+            <w:proofErr w:type="spellStart"/>
+            <w:r>
+              <w:t>txtTitle</w:t>
+            </w:r>
+            <w:proofErr w:type="spellEnd"/>
+            <w:r>
+              <w:t xml:space="preserve">” is a label. Its use </w:t>
             </w:r>
             <w:r>
               <w:t xml:space="preserve">is </w:t>
@@ -17241,9 +17437,11 @@
             <w:r>
               <w:t>When the user clicks on the button it will give an output. For example, when they click on “</w:t>
             </w:r>
+            <w:proofErr w:type="spellStart"/>
             <w:r>
               <w:t>BtnBack</w:t>
             </w:r>
+            <w:proofErr w:type="spellEnd"/>
             <w:r>
               <w:t>”</w:t>
             </w:r>
@@ -17346,8 +17544,15 @@
         </w:tabs>
       </w:pPr>
       <w:r>
-        <w:lastRenderedPageBreak/>
-        <w:t>When BtnStr is pressed:</w:t>
+        <w:t xml:space="preserve">When </w:t>
+      </w:r>
+      <w:proofErr w:type="spellStart"/>
+      <w:r>
+        <w:t>BtnStr</w:t>
+      </w:r>
+      <w:proofErr w:type="spellEnd"/>
+      <w:r>
+        <w:t xml:space="preserve"> is pressed:</w:t>
       </w:r>
     </w:p>
     <w:p>
@@ -17363,6 +17568,7 @@
           <w:sz w:val="36"/>
           <w:szCs w:val="36"/>
         </w:rPr>
+        <w:lastRenderedPageBreak/>
         <mc:AlternateContent>
           <mc:Choice Requires="wps">
             <w:drawing>
@@ -18249,7 +18455,7 @@
           </mc:Choice>
           <mc:Fallback>
             <w:pict>
-              <v:shape w14:anchorId="24FF1169" id="Straight Arrow Connector 1807651902" o:spid="_x0000_s1026" type="#_x0000_t32" style="position:absolute;margin-left:278.8pt;margin-top:24.75pt;width:62.75pt;height:7.5pt;flip:x;z-index:251898887;visibility:visible;mso-wrap-style:square;mso-width-percent:0;mso-height-percent:0;mso-wrap-distance-left:9pt;mso-wrap-distance-top:0;mso-wrap-distance-right:9pt;mso-wrap-distance-bottom:0;mso-position-horizontal:absolute;mso-position-horizontal-relative:text;mso-position-vertical:absolute;mso-position-vertical-relative:text;mso-width-percent:0;mso-height-percent:0;mso-width-relative:margin;mso-height-relative:margin" o:gfxdata="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" strokecolor="black [3200]" strokeweight="1.5pt">
+              <v:shape w14:anchorId="611D28A8" id="Straight Arrow Connector 1807651902" o:spid="_x0000_s1026" type="#_x0000_t32" style="position:absolute;margin-left:278.8pt;margin-top:24.75pt;width:62.75pt;height:7.5pt;flip:x;z-index:251898887;visibility:visible;mso-wrap-style:square;mso-width-percent:0;mso-height-percent:0;mso-wrap-distance-left:9pt;mso-wrap-distance-top:0;mso-wrap-distance-right:9pt;mso-wrap-distance-bottom:0;mso-position-horizontal:absolute;mso-position-horizontal-relative:text;mso-position-vertical:absolute;mso-position-vertical-relative:text;mso-width-percent:0;mso-height-percent:0;mso-width-relative:margin;mso-height-relative:margin" o:gfxdata="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" strokecolor="black [3200]" strokeweight="1.5pt">
                 <v:stroke endarrow="block" joinstyle="miter"/>
               </v:shape>
             </w:pict>
@@ -18577,7 +18783,7 @@
           </mc:Choice>
           <mc:Fallback>
             <w:pict>
-              <v:shape w14:anchorId="7FAD39A3" id="Straight Arrow Connector 1807651901" o:spid="_x0000_s1026" type="#_x0000_t32" style="position:absolute;margin-left:99.05pt;margin-top:15.65pt;width:44.3pt;height:21.2pt;flip:y;z-index:251896839;visibility:visible;mso-wrap-style:square;mso-width-percent:0;mso-height-percent:0;mso-wrap-distance-left:9pt;mso-wrap-distance-top:0;mso-wrap-distance-right:9pt;mso-wrap-distance-bottom:0;mso-position-horizontal:absolute;mso-position-horizontal-relative:text;mso-position-vertical:absolute;mso-position-vertical-relative:text;mso-width-percent:0;mso-height-percent:0;mso-width-relative:margin;mso-height-relative:margin" o:gfxdata="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" strokecolor="black [3200]" strokeweight="1.5pt">
+              <v:shape w14:anchorId="73576CDD" id="Straight Arrow Connector 1807651901" o:spid="_x0000_s1026" type="#_x0000_t32" style="position:absolute;margin-left:99.05pt;margin-top:15.65pt;width:44.3pt;height:21.2pt;flip:y;z-index:251896839;visibility:visible;mso-wrap-style:square;mso-width-percent:0;mso-height-percent:0;mso-wrap-distance-left:9pt;mso-wrap-distance-top:0;mso-wrap-distance-right:9pt;mso-wrap-distance-bottom:0;mso-position-horizontal:absolute;mso-position-horizontal-relative:text;mso-position-vertical:absolute;mso-position-vertical-relative:text;mso-width-percent:0;mso-height-percent:0;mso-width-relative:margin;mso-height-relative:margin" o:gfxdata="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" strokecolor="black [3200]" strokeweight="1.5pt">
                 <v:stroke endarrow="block" joinstyle="miter"/>
               </v:shape>
             </w:pict>
@@ -18649,7 +18855,7 @@
           </mc:Choice>
           <mc:Fallback>
             <w:pict>
-              <v:shape w14:anchorId="78894990" id="Straight Arrow Connector 1807651900" o:spid="_x0000_s1026" type="#_x0000_t32" style="position:absolute;margin-left:373.7pt;margin-top:73.4pt;width:29.5pt;height:45.8pt;flip:x y;z-index:251894791;visibility:visible;mso-wrap-style:square;mso-width-percent:0;mso-height-percent:0;mso-wrap-distance-left:9pt;mso-wrap-distance-top:0;mso-wrap-distance-right:9pt;mso-wrap-distance-bottom:0;mso-position-horizontal:absolute;mso-position-horizontal-relative:text;mso-position-vertical:absolute;mso-position-vertical-relative:text;mso-width-percent:0;mso-height-percent:0;mso-width-relative:margin;mso-height-relative:margin" o:gfxdata="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" strokecolor="black [3200]" strokeweight="1.5pt">
+              <v:shape w14:anchorId="4805226E" id="Straight Arrow Connector 1807651900" o:spid="_x0000_s1026" type="#_x0000_t32" style="position:absolute;margin-left:373.7pt;margin-top:73.4pt;width:29.5pt;height:45.8pt;flip:x y;z-index:251894791;visibility:visible;mso-wrap-style:square;mso-width-percent:0;mso-height-percent:0;mso-wrap-distance-left:9pt;mso-wrap-distance-top:0;mso-wrap-distance-right:9pt;mso-wrap-distance-bottom:0;mso-position-horizontal:absolute;mso-position-horizontal-relative:text;mso-position-vertical:absolute;mso-position-vertical-relative:text;mso-width-percent:0;mso-height-percent:0;mso-width-relative:margin;mso-height-relative:margin" o:gfxdata="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" strokecolor="black [3200]" strokeweight="1.5pt">
                 <v:stroke endarrow="block" joinstyle="miter"/>
               </v:shape>
             </w:pict>
@@ -18721,7 +18927,7 @@
           </mc:Choice>
           <mc:Fallback>
             <w:pict>
-              <v:shape w14:anchorId="3AB62D18" id="Straight Arrow Connector 1807651899" o:spid="_x0000_s1026" type="#_x0000_t32" style="position:absolute;margin-left:300.55pt;margin-top:72.85pt;width:7pt;height:57.3pt;flip:x y;z-index:251892743;visibility:visible;mso-wrap-style:square;mso-width-percent:0;mso-height-percent:0;mso-wrap-distance-left:9pt;mso-wrap-distance-top:0;mso-wrap-distance-right:9pt;mso-wrap-distance-bottom:0;mso-position-horizontal:absolute;mso-position-horizontal-relative:text;mso-position-vertical:absolute;mso-position-vertical-relative:text;mso-width-percent:0;mso-height-percent:0;mso-width-relative:margin;mso-height-relative:margin" o:gfxdata="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" strokecolor="black [3200]" strokeweight="1.5pt">
+              <v:shape w14:anchorId="6DC94C17" id="Straight Arrow Connector 1807651899" o:spid="_x0000_s1026" type="#_x0000_t32" style="position:absolute;margin-left:300.55pt;margin-top:72.85pt;width:7pt;height:57.3pt;flip:x y;z-index:251892743;visibility:visible;mso-wrap-style:square;mso-width-percent:0;mso-height-percent:0;mso-wrap-distance-left:9pt;mso-wrap-distance-top:0;mso-wrap-distance-right:9pt;mso-wrap-distance-bottom:0;mso-position-horizontal:absolute;mso-position-horizontal-relative:text;mso-position-vertical:absolute;mso-position-vertical-relative:text;mso-width-percent:0;mso-height-percent:0;mso-width-relative:margin;mso-height-relative:margin" o:gfxdata="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" strokecolor="black [3200]" strokeweight="1.5pt">
                 <v:stroke endarrow="block" joinstyle="miter"/>
               </v:shape>
             </w:pict>
@@ -18793,7 +18999,7 @@
           </mc:Choice>
           <mc:Fallback>
             <w:pict>
-              <v:shape w14:anchorId="63D0386A" id="Straight Arrow Connector 1807651898" o:spid="_x0000_s1026" type="#_x0000_t32" style="position:absolute;margin-left:237.45pt;margin-top:76.75pt;width:7.35pt;height:134.65pt;flip:x y;z-index:251890695;visibility:visible;mso-wrap-style:square;mso-width-percent:0;mso-height-percent:0;mso-wrap-distance-left:9pt;mso-wrap-distance-top:0;mso-wrap-distance-right:9pt;mso-wrap-distance-bottom:0;mso-position-horizontal:absolute;mso-position-horizontal-relative:text;mso-position-vertical:absolute;mso-position-vertical-relative:text;mso-width-percent:0;mso-height-percent:0;mso-width-relative:margin;mso-height-relative:margin" o:gfxdata="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" strokecolor="black [3200]" strokeweight="1.5pt">
+              <v:shape w14:anchorId="5378CFD9" id="Straight Arrow Connector 1807651898" o:spid="_x0000_s1026" type="#_x0000_t32" style="position:absolute;margin-left:237.45pt;margin-top:76.75pt;width:7.35pt;height:134.65pt;flip:x y;z-index:251890695;visibility:visible;mso-wrap-style:square;mso-width-percent:0;mso-height-percent:0;mso-wrap-distance-left:9pt;mso-wrap-distance-top:0;mso-wrap-distance-right:9pt;mso-wrap-distance-bottom:0;mso-position-horizontal:absolute;mso-position-horizontal-relative:text;mso-position-vertical:absolute;mso-position-vertical-relative:text;mso-width-percent:0;mso-height-percent:0;mso-width-relative:margin;mso-height-relative:margin" o:gfxdata="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" strokecolor="black [3200]" strokeweight="1.5pt">
                 <v:stroke endarrow="block" joinstyle="miter"/>
               </v:shape>
             </w:pict>
@@ -18865,7 +19071,7 @@
           </mc:Choice>
           <mc:Fallback>
             <w:pict>
-              <v:shape w14:anchorId="43908814" id="Straight Arrow Connector 1807651897" o:spid="_x0000_s1026" type="#_x0000_t32" style="position:absolute;margin-left:132.45pt;margin-top:74.55pt;width:24.1pt;height:50.4pt;flip:y;z-index:251888647;visibility:visible;mso-wrap-style:square;mso-width-percent:0;mso-height-percent:0;mso-wrap-distance-left:9pt;mso-wrap-distance-top:0;mso-wrap-distance-right:9pt;mso-wrap-distance-bottom:0;mso-position-horizontal:absolute;mso-position-horizontal-relative:text;mso-position-vertical:absolute;mso-position-vertical-relative:text;mso-width-percent:0;mso-height-percent:0;mso-width-relative:margin;mso-height-relative:margin" o:gfxdata="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" strokecolor="black [3200]" strokeweight="1.5pt">
+              <v:shape w14:anchorId="4B699AD2" id="Straight Arrow Connector 1807651897" o:spid="_x0000_s1026" type="#_x0000_t32" style="position:absolute;margin-left:132.45pt;margin-top:74.55pt;width:24.1pt;height:50.4pt;flip:y;z-index:251888647;visibility:visible;mso-wrap-style:square;mso-width-percent:0;mso-height-percent:0;mso-wrap-distance-left:9pt;mso-wrap-distance-top:0;mso-wrap-distance-right:9pt;mso-wrap-distance-bottom:0;mso-position-horizontal:absolute;mso-position-horizontal-relative:text;mso-position-vertical:absolute;mso-position-vertical-relative:text;mso-width-percent:0;mso-height-percent:0;mso-width-relative:margin;mso-height-relative:margin" o:gfxdata="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" strokecolor="black [3200]" strokeweight="1.5pt">
                 <v:stroke endarrow="block" joinstyle="miter"/>
               </v:shape>
             </w:pict>
@@ -18937,7 +19143,7 @@
           </mc:Choice>
           <mc:Fallback>
             <w:pict>
-              <v:shape w14:anchorId="0DA7B185" id="Straight Arrow Connector 1807651896" o:spid="_x0000_s1026" type="#_x0000_t32" style="position:absolute;margin-left:46pt;margin-top:72.1pt;width:27.9pt;height:61.5pt;flip:y;z-index:251886599;visibility:visible;mso-wrap-style:square;mso-width-percent:0;mso-height-percent:0;mso-wrap-distance-left:9pt;mso-wrap-distance-top:0;mso-wrap-distance-right:9pt;mso-wrap-distance-bottom:0;mso-position-horizontal:absolute;mso-position-horizontal-relative:text;mso-position-vertical:absolute;mso-position-vertical-relative:text;mso-width-percent:0;mso-height-percent:0;mso-width-relative:margin;mso-height-relative:margin" o:gfxdata="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" strokecolor="black [3200]" strokeweight="1.5pt">
+              <v:shape w14:anchorId="4C92C189" id="Straight Arrow Connector 1807651896" o:spid="_x0000_s1026" type="#_x0000_t32" style="position:absolute;margin-left:46pt;margin-top:72.1pt;width:27.9pt;height:61.5pt;flip:y;z-index:251886599;visibility:visible;mso-wrap-style:square;mso-width-percent:0;mso-height-percent:0;mso-wrap-distance-left:9pt;mso-wrap-distance-top:0;mso-wrap-distance-right:9pt;mso-wrap-distance-bottom:0;mso-position-horizontal:absolute;mso-position-horizontal-relative:text;mso-position-vertical:absolute;mso-position-vertical-relative:text;mso-width-percent:0;mso-height-percent:0;mso-width-relative:margin;mso-height-relative:margin" o:gfxdata="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" strokecolor="black [3200]" strokeweight="1.5pt">
                 <v:stroke endarrow="block" joinstyle="miter"/>
               </v:shape>
             </w:pict>
@@ -19009,7 +19215,7 @@
           </mc:Choice>
           <mc:Fallback>
             <w:pict>
-              <v:shape w14:anchorId="5C492CA9" id="Straight Arrow Connector 1807651895" o:spid="_x0000_s1026" type="#_x0000_t32" style="position:absolute;margin-left:17.4pt;margin-top:196.95pt;width:32.95pt;height:41.15pt;flip:x;z-index:251884551;visibility:visible;mso-wrap-style:square;mso-width-percent:0;mso-height-percent:0;mso-wrap-distance-left:9pt;mso-wrap-distance-top:0;mso-wrap-distance-right:9pt;mso-wrap-distance-bottom:0;mso-position-horizontal:absolute;mso-position-horizontal-relative:text;mso-position-vertical:absolute;mso-position-vertical-relative:text;mso-width-percent:0;mso-height-percent:0;mso-width-relative:margin;mso-height-relative:margin" o:gfxdata="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" strokecolor="black [3200]" strokeweight="1.5pt">
+              <v:shape w14:anchorId="6E7E94A1" id="Straight Arrow Connector 1807651895" o:spid="_x0000_s1026" type="#_x0000_t32" style="position:absolute;margin-left:17.4pt;margin-top:196.95pt;width:32.95pt;height:41.15pt;flip:x;z-index:251884551;visibility:visible;mso-wrap-style:square;mso-width-percent:0;mso-height-percent:0;mso-wrap-distance-left:9pt;mso-wrap-distance-top:0;mso-wrap-distance-right:9pt;mso-wrap-distance-bottom:0;mso-position-horizontal:absolute;mso-position-horizontal-relative:text;mso-position-vertical:absolute;mso-position-vertical-relative:text;mso-width-percent:0;mso-height-percent:0;mso-width-relative:margin;mso-height-relative:margin" o:gfxdata="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" strokecolor="black [3200]" strokeweight="1.5pt">
                 <v:stroke endarrow="block" joinstyle="miter"/>
               </v:shape>
             </w:pict>
@@ -19154,8 +19360,13 @@
                 <w:tab w:val="left" w:pos="2074"/>
               </w:tabs>
             </w:pPr>
-            <w:r>
-              <w:t xml:space="preserve">This displays text. </w:t>
+            <w:proofErr w:type="gramStart"/>
+            <w:r>
+              <w:t>This displays</w:t>
+            </w:r>
+            <w:proofErr w:type="gramEnd"/>
+            <w:r>
+              <w:t xml:space="preserve"> text. </w:t>
             </w:r>
           </w:p>
         </w:tc>
@@ -19170,7 +19381,15 @@
               </w:tabs>
             </w:pPr>
             <w:r>
-              <w:t>The “txtTitle” is a label. Its use</w:t>
+              <w:t>The “</w:t>
+            </w:r>
+            <w:proofErr w:type="spellStart"/>
+            <w:r>
+              <w:t>txtTitle</w:t>
+            </w:r>
+            <w:proofErr w:type="spellEnd"/>
+            <w:r>
+              <w:t>” is a label. Its use</w:t>
             </w:r>
             <w:r>
               <w:t xml:space="preserve"> is</w:t>
@@ -19225,12 +19444,14 @@
             <w:r>
               <w:t>When the user clicks on the button it will give an output. For example, when they click on “</w:t>
             </w:r>
+            <w:proofErr w:type="spellStart"/>
             <w:r>
               <w:t>Btn</w:t>
             </w:r>
             <w:r>
               <w:t>Chest</w:t>
             </w:r>
+            <w:proofErr w:type="spellEnd"/>
             <w:r>
               <w:t>”</w:t>
             </w:r>
@@ -19351,7 +19572,6 @@
           <w:sz w:val="36"/>
           <w:szCs w:val="36"/>
         </w:rPr>
-        <w:lastRenderedPageBreak/>
         <mc:AlternateContent>
           <mc:Choice Requires="wps">
             <w:drawing>
@@ -19667,7 +19887,7 @@
           </mc:Choice>
           <mc:Fallback>
             <w:pict>
-              <v:shape w14:anchorId="156CFC7B" id="Straight Arrow Connector 200" o:spid="_x0000_s1026" type="#_x0000_t32" style="position:absolute;margin-left:77.3pt;margin-top:10.35pt;width:20.05pt;height:28.2pt;flip:x;z-index:251917319;visibility:visible;mso-wrap-style:square;mso-width-percent:0;mso-height-percent:0;mso-wrap-distance-left:9pt;mso-wrap-distance-top:0;mso-wrap-distance-right:9pt;mso-wrap-distance-bottom:0;mso-position-horizontal:absolute;mso-position-horizontal-relative:text;mso-position-vertical:absolute;mso-position-vertical-relative:text;mso-width-percent:0;mso-height-percent:0;mso-width-relative:margin;mso-height-relative:margin" o:gfxdata="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" strokecolor="black [3200]" strokeweight="1.5pt">
+              <v:shape w14:anchorId="207F27E0" id="Straight Arrow Connector 200" o:spid="_x0000_s1026" type="#_x0000_t32" style="position:absolute;margin-left:77.3pt;margin-top:10.35pt;width:20.05pt;height:28.2pt;flip:x;z-index:251917319;visibility:visible;mso-wrap-style:square;mso-width-percent:0;mso-height-percent:0;mso-wrap-distance-left:9pt;mso-wrap-distance-top:0;mso-wrap-distance-right:9pt;mso-wrap-distance-bottom:0;mso-position-horizontal:absolute;mso-position-horizontal-relative:text;mso-position-vertical:absolute;mso-position-vertical-relative:text;mso-width-percent:0;mso-height-percent:0;mso-width-relative:margin;mso-height-relative:margin" o:gfxdata="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" strokecolor="black [3200]" strokeweight="1.5pt">
                 <v:stroke endarrow="block" joinstyle="miter"/>
               </v:shape>
             </w:pict>
@@ -19694,6 +19914,7 @@
           <w:sz w:val="36"/>
           <w:szCs w:val="36"/>
         </w:rPr>
+        <w:lastRenderedPageBreak/>
         <mc:AlternateContent>
           <mc:Choice Requires="wps">
             <w:drawing>
@@ -19962,7 +20183,7 @@
           </mc:Choice>
           <mc:Fallback>
             <w:pict>
-              <v:shape w14:anchorId="6C847175" id="Straight Arrow Connector 203" o:spid="_x0000_s1026" type="#_x0000_t32" style="position:absolute;margin-left:291pt;margin-top:220.55pt;width:63.25pt;height:19.1pt;flip:x;z-index:251923463;visibility:visible;mso-wrap-style:square;mso-width-percent:0;mso-height-percent:0;mso-wrap-distance-left:9pt;mso-wrap-distance-top:0;mso-wrap-distance-right:9pt;mso-wrap-distance-bottom:0;mso-position-horizontal:absolute;mso-position-horizontal-relative:text;mso-position-vertical:absolute;mso-position-vertical-relative:text;mso-width-percent:0;mso-height-percent:0;mso-width-relative:margin;mso-height-relative:margin" o:gfxdata="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" strokecolor="black [3200]" strokeweight="1.5pt">
+              <v:shape w14:anchorId="6925A741" id="Straight Arrow Connector 203" o:spid="_x0000_s1026" type="#_x0000_t32" style="position:absolute;margin-left:291pt;margin-top:220.55pt;width:63.25pt;height:19.1pt;flip:x;z-index:251923463;visibility:visible;mso-wrap-style:square;mso-width-percent:0;mso-height-percent:0;mso-wrap-distance-left:9pt;mso-wrap-distance-top:0;mso-wrap-distance-right:9pt;mso-wrap-distance-bottom:0;mso-position-horizontal:absolute;mso-position-horizontal-relative:text;mso-position-vertical:absolute;mso-position-vertical-relative:text;mso-width-percent:0;mso-height-percent:0;mso-width-relative:margin;mso-height-relative:margin" o:gfxdata="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" strokecolor="black [3200]" strokeweight="1.5pt">
                 <v:stroke endarrow="block" joinstyle="miter"/>
               </v:shape>
             </w:pict>
@@ -21004,7 +21225,7 @@
           </mc:Choice>
           <mc:Fallback>
             <w:pict>
-              <v:shape w14:anchorId="6226C675" id="Straight Arrow Connector 208" o:spid="_x0000_s1026" type="#_x0000_t32" style="position:absolute;margin-left:42.6pt;margin-top:81.75pt;width:128.95pt;height:3.6pt;z-index:251933703;visibility:visible;mso-wrap-style:square;mso-width-percent:0;mso-height-percent:0;mso-wrap-distance-left:9pt;mso-wrap-distance-top:0;mso-wrap-distance-right:9pt;mso-wrap-distance-bottom:0;mso-position-horizontal:absolute;mso-position-horizontal-relative:text;mso-position-vertical:absolute;mso-position-vertical-relative:text;mso-width-percent:0;mso-height-percent:0;mso-width-relative:margin;mso-height-relative:margin" o:gfxdata="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" strokecolor="black [3200]" strokeweight="1.5pt">
+              <v:shape w14:anchorId="45ABF352" id="Straight Arrow Connector 208" o:spid="_x0000_s1026" type="#_x0000_t32" style="position:absolute;margin-left:42.6pt;margin-top:81.75pt;width:128.95pt;height:3.6pt;z-index:251933703;visibility:visible;mso-wrap-style:square;mso-width-percent:0;mso-height-percent:0;mso-wrap-distance-left:9pt;mso-wrap-distance-top:0;mso-wrap-distance-right:9pt;mso-wrap-distance-bottom:0;mso-position-horizontal:absolute;mso-position-horizontal-relative:text;mso-position-vertical:absolute;mso-position-vertical-relative:text;mso-width-percent:0;mso-height-percent:0;mso-width-relative:margin;mso-height-relative:margin" o:gfxdata="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" strokecolor="black [3200]" strokeweight="1.5pt">
                 <v:stroke endarrow="block" joinstyle="miter"/>
               </v:shape>
             </w:pict>
@@ -21076,7 +21297,7 @@
           </mc:Choice>
           <mc:Fallback>
             <w:pict>
-              <v:shape w14:anchorId="665A2B15" id="Straight Arrow Connector 209" o:spid="_x0000_s1026" type="#_x0000_t32" style="position:absolute;margin-left:271.2pt;margin-top:48.3pt;width:57.05pt;height:16.2pt;flip:x;z-index:251935751;visibility:visible;mso-wrap-style:square;mso-width-percent:0;mso-height-percent:0;mso-wrap-distance-left:9pt;mso-wrap-distance-top:0;mso-wrap-distance-right:9pt;mso-wrap-distance-bottom:0;mso-position-horizontal:absolute;mso-position-horizontal-relative:text;mso-position-vertical:absolute;mso-position-vertical-relative:text;mso-width-percent:0;mso-height-percent:0;mso-width-relative:margin;mso-height-relative:margin" o:gfxdata="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" strokecolor="black [3200]" strokeweight="1.5pt">
+              <v:shape w14:anchorId="6F826773" id="Straight Arrow Connector 209" o:spid="_x0000_s1026" type="#_x0000_t32" style="position:absolute;margin-left:271.2pt;margin-top:48.3pt;width:57.05pt;height:16.2pt;flip:x;z-index:251935751;visibility:visible;mso-wrap-style:square;mso-width-percent:0;mso-height-percent:0;mso-wrap-distance-left:9pt;mso-wrap-distance-top:0;mso-wrap-distance-right:9pt;mso-wrap-distance-bottom:0;mso-position-horizontal:absolute;mso-position-horizontal-relative:text;mso-position-vertical:absolute;mso-position-vertical-relative:text;mso-width-percent:0;mso-height-percent:0;mso-width-relative:margin;mso-height-relative:margin" o:gfxdata="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" strokecolor="black [3200]" strokeweight="1.5pt">
                 <v:stroke endarrow="block" joinstyle="miter"/>
               </v:shape>
             </w:pict>
@@ -21148,7 +21369,7 @@
           </mc:Choice>
           <mc:Fallback>
             <w:pict>
-              <v:shape w14:anchorId="72A08BAF" id="Straight Arrow Connector 206" o:spid="_x0000_s1026" type="#_x0000_t32" style="position:absolute;margin-left:80.55pt;margin-top:122.15pt;width:88.1pt;height:14.15pt;flip:y;z-index:251929607;visibility:visible;mso-wrap-style:square;mso-width-percent:0;mso-height-percent:0;mso-wrap-distance-left:9pt;mso-wrap-distance-top:0;mso-wrap-distance-right:9pt;mso-wrap-distance-bottom:0;mso-position-horizontal:absolute;mso-position-horizontal-relative:text;mso-position-vertical:absolute;mso-position-vertical-relative:text;mso-width-percent:0;mso-height-percent:0;mso-width-relative:margin;mso-height-relative:margin" o:gfxdata="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" strokecolor="black [3200]" strokeweight="1.5pt">
+              <v:shape w14:anchorId="752639AE" id="Straight Arrow Connector 206" o:spid="_x0000_s1026" type="#_x0000_t32" style="position:absolute;margin-left:80.55pt;margin-top:122.15pt;width:88.1pt;height:14.15pt;flip:y;z-index:251929607;visibility:visible;mso-wrap-style:square;mso-width-percent:0;mso-height-percent:0;mso-wrap-distance-left:9pt;mso-wrap-distance-top:0;mso-wrap-distance-right:9pt;mso-wrap-distance-bottom:0;mso-position-horizontal:absolute;mso-position-horizontal-relative:text;mso-position-vertical:absolute;mso-position-vertical-relative:text;mso-width-percent:0;mso-height-percent:0;mso-width-relative:margin;mso-height-relative:margin" o:gfxdata="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" strokecolor="black [3200]" strokeweight="1.5pt">
                 <v:stroke endarrow="block" joinstyle="miter"/>
               </v:shape>
             </w:pict>
@@ -21220,7 +21441,7 @@
           </mc:Choice>
           <mc:Fallback>
             <w:pict>
-              <v:shape w14:anchorId="691ADAC2" id="Straight Arrow Connector 207" o:spid="_x0000_s1026" type="#_x0000_t32" style="position:absolute;margin-left:270.65pt;margin-top:80.55pt;width:57.05pt;height:24.9pt;flip:x;z-index:251931655;visibility:visible;mso-wrap-style:square;mso-width-percent:0;mso-height-percent:0;mso-wrap-distance-left:9pt;mso-wrap-distance-top:0;mso-wrap-distance-right:9pt;mso-wrap-distance-bottom:0;mso-position-horizontal:absolute;mso-position-horizontal-relative:text;mso-position-vertical:absolute;mso-position-vertical-relative:text;mso-width-percent:0;mso-height-percent:0;mso-width-relative:margin;mso-height-relative:margin" o:gfxdata="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" strokecolor="black [3200]" strokeweight="1.5pt">
+              <v:shape w14:anchorId="01289260" id="Straight Arrow Connector 207" o:spid="_x0000_s1026" type="#_x0000_t32" style="position:absolute;margin-left:270.65pt;margin-top:80.55pt;width:57.05pt;height:24.9pt;flip:x;z-index:251931655;visibility:visible;mso-wrap-style:square;mso-width-percent:0;mso-height-percent:0;mso-wrap-distance-left:9pt;mso-wrap-distance-top:0;mso-wrap-distance-right:9pt;mso-wrap-distance-bottom:0;mso-position-horizontal:absolute;mso-position-horizontal-relative:text;mso-position-vertical:absolute;mso-position-vertical-relative:text;mso-width-percent:0;mso-height-percent:0;mso-width-relative:margin;mso-height-relative:margin" o:gfxdata="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" strokecolor="black [3200]" strokeweight="1.5pt">
                 <v:stroke endarrow="block" joinstyle="miter"/>
               </v:shape>
             </w:pict>
@@ -21292,7 +21513,7 @@
           </mc:Choice>
           <mc:Fallback>
             <w:pict>
-              <v:shape w14:anchorId="292B9774" id="Straight Arrow Connector 205" o:spid="_x0000_s1026" type="#_x0000_t32" style="position:absolute;margin-left:227.85pt;margin-top:136.35pt;width:68.75pt;height:13.35pt;flip:x y;z-index:251927559;visibility:visible;mso-wrap-style:square;mso-width-percent:0;mso-height-percent:0;mso-wrap-distance-left:9pt;mso-wrap-distance-top:0;mso-wrap-distance-right:9pt;mso-wrap-distance-bottom:0;mso-position-horizontal:absolute;mso-position-horizontal-relative:text;mso-position-vertical:absolute;mso-position-vertical-relative:text;mso-width-percent:0;mso-height-percent:0;mso-width-relative:margin;mso-height-relative:margin" o:gfxdata="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" strokecolor="black [3200]" strokeweight="1.5pt">
+              <v:shape w14:anchorId="379CB91F" id="Straight Arrow Connector 205" o:spid="_x0000_s1026" type="#_x0000_t32" style="position:absolute;margin-left:227.85pt;margin-top:136.35pt;width:68.75pt;height:13.35pt;flip:x y;z-index:251927559;visibility:visible;mso-wrap-style:square;mso-width-percent:0;mso-height-percent:0;mso-wrap-distance-left:9pt;mso-wrap-distance-top:0;mso-wrap-distance-right:9pt;mso-wrap-distance-bottom:0;mso-position-horizontal:absolute;mso-position-horizontal-relative:text;mso-position-vertical:absolute;mso-position-vertical-relative:text;mso-width-percent:0;mso-height-percent:0;mso-width-relative:margin;mso-height-relative:margin" o:gfxdata="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" strokecolor="black [3200]" strokeweight="1.5pt">
                 <v:stroke endarrow="block" joinstyle="miter"/>
               </v:shape>
             </w:pict>
@@ -21364,7 +21585,7 @@
           </mc:Choice>
           <mc:Fallback>
             <w:pict>
-              <v:shape w14:anchorId="05623B8B" id="Straight Arrow Connector 204" o:spid="_x0000_s1026" type="#_x0000_t32" style="position:absolute;margin-left:158.3pt;margin-top:175.55pt;width:44.9pt;height:9.9pt;z-index:251925511;visibility:visible;mso-wrap-style:square;mso-width-percent:0;mso-height-percent:0;mso-wrap-distance-left:9pt;mso-wrap-distance-top:0;mso-wrap-distance-right:9pt;mso-wrap-distance-bottom:0;mso-position-horizontal:absolute;mso-position-horizontal-relative:text;mso-position-vertical:absolute;mso-position-vertical-relative:text;mso-width-percent:0;mso-height-percent:0;mso-width-relative:margin;mso-height-relative:margin" o:gfxdata="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" strokecolor="black [3200]" strokeweight="1.5pt">
+              <v:shape w14:anchorId="1F707F18" id="Straight Arrow Connector 204" o:spid="_x0000_s1026" type="#_x0000_t32" style="position:absolute;margin-left:158.3pt;margin-top:175.55pt;width:44.9pt;height:9.9pt;z-index:251925511;visibility:visible;mso-wrap-style:square;mso-width-percent:0;mso-height-percent:0;mso-wrap-distance-left:9pt;mso-wrap-distance-top:0;mso-wrap-distance-right:9pt;mso-wrap-distance-bottom:0;mso-position-horizontal:absolute;mso-position-horizontal-relative:text;mso-position-vertical:absolute;mso-position-vertical-relative:text;mso-width-percent:0;mso-height-percent:0;mso-width-relative:margin;mso-height-relative:margin" o:gfxdata="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" strokecolor="black [3200]" strokeweight="1.5pt">
                 <v:stroke endarrow="block" joinstyle="miter"/>
               </v:shape>
             </w:pict>
@@ -21436,7 +21657,7 @@
           </mc:Choice>
           <mc:Fallback>
             <w:pict>
-              <v:shape w14:anchorId="3092CA05" id="Straight Arrow Connector 202" o:spid="_x0000_s1026" type="#_x0000_t32" style="position:absolute;margin-left:17.8pt;margin-top:207.85pt;width:22.5pt;height:30.65pt;flip:x;z-index:251921415;visibility:visible;mso-wrap-style:square;mso-width-percent:0;mso-height-percent:0;mso-wrap-distance-left:9pt;mso-wrap-distance-top:0;mso-wrap-distance-right:9pt;mso-wrap-distance-bottom:0;mso-position-horizontal:absolute;mso-position-horizontal-relative:text;mso-position-vertical:absolute;mso-position-vertical-relative:text;mso-width-percent:0;mso-height-percent:0;mso-width-relative:margin;mso-height-relative:margin" o:gfxdata="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" strokecolor="black [3200]" strokeweight="1.5pt">
+              <v:shape w14:anchorId="3FE3E3DF" id="Straight Arrow Connector 202" o:spid="_x0000_s1026" type="#_x0000_t32" style="position:absolute;margin-left:17.8pt;margin-top:207.85pt;width:22.5pt;height:30.65pt;flip:x;z-index:251921415;visibility:visible;mso-wrap-style:square;mso-width-percent:0;mso-height-percent:0;mso-wrap-distance-left:9pt;mso-wrap-distance-top:0;mso-wrap-distance-right:9pt;mso-wrap-distance-bottom:0;mso-position-horizontal:absolute;mso-position-horizontal-relative:text;mso-position-vertical:absolute;mso-position-vertical-relative:text;mso-width-percent:0;mso-height-percent:0;mso-width-relative:margin;mso-height-relative:margin" o:gfxdata="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" strokecolor="black [3200]" strokeweight="1.5pt">
                 <v:stroke endarrow="block" joinstyle="miter"/>
               </v:shape>
             </w:pict>
@@ -21508,7 +21729,7 @@
           </mc:Choice>
           <mc:Fallback>
             <w:pict>
-              <v:shape w14:anchorId="2F2AE832" id="Straight Arrow Connector 201" o:spid="_x0000_s1026" type="#_x0000_t32" style="position:absolute;margin-left:136.5pt;margin-top:17.8pt;width:51.5pt;height:20.15pt;flip:x;z-index:251919367;visibility:visible;mso-wrap-style:square;mso-width-percent:0;mso-height-percent:0;mso-wrap-distance-left:9pt;mso-wrap-distance-top:0;mso-wrap-distance-right:9pt;mso-wrap-distance-bottom:0;mso-position-horizontal:absolute;mso-position-horizontal-relative:text;mso-position-vertical:absolute;mso-position-vertical-relative:text;mso-width-percent:0;mso-height-percent:0;mso-width-relative:margin;mso-height-relative:margin" o:gfxdata="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" strokecolor="black [3200]" strokeweight="1.5pt">
+              <v:shape w14:anchorId="2F4FB1C1" id="Straight Arrow Connector 201" o:spid="_x0000_s1026" type="#_x0000_t32" style="position:absolute;margin-left:136.5pt;margin-top:17.8pt;width:51.5pt;height:20.15pt;flip:x;z-index:251919367;visibility:visible;mso-wrap-style:square;mso-width-percent:0;mso-height-percent:0;mso-wrap-distance-left:9pt;mso-wrap-distance-top:0;mso-wrap-distance-right:9pt;mso-wrap-distance-bottom:0;mso-position-horizontal:absolute;mso-position-horizontal-relative:text;mso-position-vertical:absolute;mso-position-vertical-relative:text;mso-width-percent:0;mso-height-percent:0;mso-width-relative:margin;mso-height-relative:margin" o:gfxdata="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" strokecolor="black [3200]" strokeweight="1.5pt">
                 <v:stroke endarrow="block" joinstyle="miter"/>
               </v:shape>
             </w:pict>
@@ -21652,8 +21873,13 @@
                 <w:tab w:val="left" w:pos="2074"/>
               </w:tabs>
             </w:pPr>
-            <w:r>
-              <w:t xml:space="preserve">This displays text. </w:t>
+            <w:proofErr w:type="gramStart"/>
+            <w:r>
+              <w:t>This displays</w:t>
+            </w:r>
+            <w:proofErr w:type="gramEnd"/>
+            <w:r>
+              <w:t xml:space="preserve"> text. </w:t>
             </w:r>
           </w:p>
         </w:tc>
@@ -21668,7 +21894,15 @@
               </w:tabs>
             </w:pPr>
             <w:r>
-              <w:t>The “txtTitle” is a label. Its use is to output text.</w:t>
+              <w:t>The “</w:t>
+            </w:r>
+            <w:proofErr w:type="spellStart"/>
+            <w:r>
+              <w:t>txtTitle</w:t>
+            </w:r>
+            <w:proofErr w:type="spellEnd"/>
+            <w:r>
+              <w:t>” is a label. Its use is to output text.</w:t>
             </w:r>
           </w:p>
         </w:tc>
@@ -21717,9 +21951,11 @@
             <w:r>
               <w:t>When the user clicks on the button it will give an output. For example, when they click on “</w:t>
             </w:r>
+            <w:proofErr w:type="spellStart"/>
             <w:r>
               <w:t>BtnSave</w:t>
             </w:r>
+            <w:proofErr w:type="spellEnd"/>
             <w:r>
               <w:t>”</w:t>
             </w:r>
@@ -21749,8 +21985,13 @@
                 <w:tab w:val="left" w:pos="2074"/>
               </w:tabs>
             </w:pPr>
-            <w:r>
-              <w:t>ComboBox (Drop Down Menu)</w:t>
+            <w:proofErr w:type="spellStart"/>
+            <w:r>
+              <w:t>ComboBox</w:t>
+            </w:r>
+            <w:proofErr w:type="spellEnd"/>
+            <w:r>
+              <w:t xml:space="preserve"> (Drop Down Menu)</w:t>
             </w:r>
           </w:p>
         </w:tc>
@@ -21842,7 +22083,6 @@
         </w:tabs>
       </w:pPr>
       <w:r>
-        <w:lastRenderedPageBreak/>
         <w:t>Entity Relationship Diagrams:</w:t>
       </w:r>
     </w:p>
@@ -21856,6 +22096,7 @@
         <w:rPr>
           <w:noProof/>
         </w:rPr>
+        <w:lastRenderedPageBreak/>
         <w:drawing>
           <wp:inline distT="0" distB="0" distL="0" distR="0" wp14:anchorId="01223AD5" wp14:editId="03A81EE4">
             <wp:extent cx="5731510" cy="809625"/>
@@ -22102,7 +22343,6 @@
         <w:rPr>
           <w:u w:val="single"/>
         </w:rPr>
-        <w:lastRenderedPageBreak/>
         <w:t>Data Dictionaries</w:t>
       </w:r>
       <w:r>
@@ -22119,6 +22359,7 @@
         </w:tabs>
       </w:pPr>
       <w:r>
+        <w:lastRenderedPageBreak/>
         <w:t>Register:</w:t>
       </w:r>
     </w:p>
@@ -22382,9 +22623,11 @@
                 <w:tab w:val="left" w:pos="2074"/>
               </w:tabs>
             </w:pPr>
+            <w:proofErr w:type="spellStart"/>
             <w:r>
               <w:t>ComboBox</w:t>
             </w:r>
+            <w:proofErr w:type="spellEnd"/>
           </w:p>
         </w:tc>
         <w:tc>
@@ -22470,7 +22713,15 @@
               </w:tabs>
             </w:pPr>
             <w:r>
-              <w:t>This stores the users weight in the stat database.</w:t>
+              <w:t xml:space="preserve">This stores the </w:t>
+            </w:r>
+            <w:proofErr w:type="gramStart"/>
+            <w:r>
+              <w:t>users</w:t>
+            </w:r>
+            <w:proofErr w:type="gramEnd"/>
+            <w:r>
+              <w:t xml:space="preserve"> weight in the stat database.</w:t>
             </w:r>
           </w:p>
         </w:tc>
@@ -22568,8 +22819,13 @@
               <w:t>person’s</w:t>
             </w:r>
             <w:r>
-              <w:t xml:space="preserve"> goal weight cannot go under that or else they will be underweight</w:t>
-            </w:r>
+              <w:t xml:space="preserve"> goal weight cannot go under that or else they will </w:t>
+            </w:r>
+            <w:proofErr w:type="gramStart"/>
+            <w:r>
+              <w:t>be underweight</w:t>
+            </w:r>
+            <w:proofErr w:type="gramEnd"/>
           </w:p>
         </w:tc>
       </w:tr>
@@ -22599,6 +22855,7 @@
                 <w:tab w:val="left" w:pos="2074"/>
               </w:tabs>
             </w:pPr>
+            <w:proofErr w:type="spellStart"/>
             <w:r>
               <w:t>Combo</w:t>
             </w:r>
@@ -22608,6 +22865,7 @@
             <w:r>
               <w:t>ox</w:t>
             </w:r>
+            <w:proofErr w:type="spellEnd"/>
           </w:p>
         </w:tc>
         <w:tc>
@@ -22715,7 +22973,6 @@
         </w:tabs>
       </w:pPr>
       <w:r>
-        <w:lastRenderedPageBreak/>
         <w:t>Login:</w:t>
       </w:r>
     </w:p>
@@ -22743,6 +23000,7 @@
               </w:tabs>
             </w:pPr>
             <w:r>
+              <w:lastRenderedPageBreak/>
               <w:t>Field</w:t>
             </w:r>
           </w:p>
@@ -23336,12 +23594,22 @@
             <w:r>
               <w:t xml:space="preserve">Local to </w:t>
             </w:r>
-            <w:r>
-              <w:t xml:space="preserve">btn_login, </w:t>
-            </w:r>
-            <w:r>
-              <w:t>method of frmLogin</w:t>
-            </w:r>
+            <w:proofErr w:type="spellStart"/>
+            <w:r>
+              <w:t>btn_login</w:t>
+            </w:r>
+            <w:proofErr w:type="spellEnd"/>
+            <w:r>
+              <w:t xml:space="preserve">, </w:t>
+            </w:r>
+            <w:r>
+              <w:t xml:space="preserve">method of </w:t>
+            </w:r>
+            <w:proofErr w:type="spellStart"/>
+            <w:r>
+              <w:t>frmLogin</w:t>
+            </w:r>
+            <w:proofErr w:type="spellEnd"/>
           </w:p>
         </w:tc>
         <w:tc>
@@ -23438,14 +23706,24 @@
               </w:tabs>
             </w:pPr>
             <w:r>
-              <w:t xml:space="preserve">Local to btn_Login </w:t>
+              <w:t xml:space="preserve">Local to </w:t>
+            </w:r>
+            <w:proofErr w:type="spellStart"/>
+            <w:r>
+              <w:t>btn_Login</w:t>
+            </w:r>
+            <w:proofErr w:type="spellEnd"/>
+            <w:r>
+              <w:t xml:space="preserve"> </w:t>
             </w:r>
             <w:r>
               <w:t xml:space="preserve">method of </w:t>
             </w:r>
+            <w:proofErr w:type="spellStart"/>
             <w:r>
               <w:t>frm_Login</w:t>
             </w:r>
+            <w:proofErr w:type="spellEnd"/>
           </w:p>
         </w:tc>
         <w:tc>
@@ -23508,6 +23786,7 @@
                 <w:tab w:val="left" w:pos="2074"/>
               </w:tabs>
             </w:pPr>
+            <w:proofErr w:type="spellStart"/>
             <w:r>
               <w:t>Combo</w:t>
             </w:r>
@@ -23517,6 +23796,7 @@
             <w:r>
               <w:t>ox</w:t>
             </w:r>
+            <w:proofErr w:type="spellEnd"/>
           </w:p>
         </w:tc>
         <w:tc>
@@ -23530,8 +23810,21 @@
               </w:tabs>
             </w:pPr>
             <w:r>
-              <w:t>Local to btn_Confirm method of frm_Register</w:t>
-            </w:r>
+              <w:t xml:space="preserve">Local to </w:t>
+            </w:r>
+            <w:proofErr w:type="spellStart"/>
+            <w:r>
+              <w:t>btn_Confirm</w:t>
+            </w:r>
+            <w:proofErr w:type="spellEnd"/>
+            <w:r>
+              <w:t xml:space="preserve"> method of </w:t>
+            </w:r>
+            <w:proofErr w:type="spellStart"/>
+            <w:r>
+              <w:t>frm_Register</w:t>
+            </w:r>
+            <w:proofErr w:type="spellEnd"/>
           </w:p>
         </w:tc>
         <w:tc>
@@ -23560,11 +23853,11 @@
               </w:tabs>
             </w:pPr>
             <w:r>
-              <w:t xml:space="preserve">Length Check -The minimum height will be 4 ft 5. The max </w:t>
+              <w:t xml:space="preserve">Length Check -The minimum height will be 4 ft 5. The max height will be 7 </w:t>
             </w:r>
             <w:r>
               <w:lastRenderedPageBreak/>
-              <w:t xml:space="preserve">height will be 7 ft. </w:t>
+              <w:t xml:space="preserve">ft. </w:t>
             </w:r>
           </w:p>
         </w:tc>
@@ -23614,9 +23907,19 @@
             <w:r>
               <w:t xml:space="preserve">Local to </w:t>
             </w:r>
-            <w:r>
-              <w:t>btn_Confirm method of frm_Register</w:t>
-            </w:r>
+            <w:proofErr w:type="spellStart"/>
+            <w:r>
+              <w:t>btn_Confirm</w:t>
+            </w:r>
+            <w:proofErr w:type="spellEnd"/>
+            <w:r>
+              <w:t xml:space="preserve"> method of </w:t>
+            </w:r>
+            <w:proofErr w:type="spellStart"/>
+            <w:r>
+              <w:t>frm_Register</w:t>
+            </w:r>
+            <w:proofErr w:type="spellEnd"/>
           </w:p>
         </w:tc>
         <w:tc>
@@ -23630,7 +23933,15 @@
               </w:tabs>
             </w:pPr>
             <w:r>
-              <w:t>This stores the users weight in the stat database</w:t>
+              <w:t xml:space="preserve">This stores the </w:t>
+            </w:r>
+            <w:proofErr w:type="gramStart"/>
+            <w:r>
+              <w:t>users</w:t>
+            </w:r>
+            <w:proofErr w:type="gramEnd"/>
+            <w:r>
+              <w:t xml:space="preserve"> weight in the stat database</w:t>
             </w:r>
           </w:p>
         </w:tc>
@@ -23676,9 +23987,11 @@
                 <w:tab w:val="left" w:pos="2074"/>
               </w:tabs>
             </w:pPr>
+            <w:proofErr w:type="spellStart"/>
             <w:r>
               <w:t>ComboBox</w:t>
             </w:r>
+            <w:proofErr w:type="spellEnd"/>
           </w:p>
         </w:tc>
         <w:tc>
@@ -23694,9 +24007,19 @@
             <w:r>
               <w:t xml:space="preserve">Local to </w:t>
             </w:r>
-            <w:r>
-              <w:t>btn_Confirm method of frm_Register</w:t>
-            </w:r>
+            <w:proofErr w:type="spellStart"/>
+            <w:r>
+              <w:t>btn_Confirm</w:t>
+            </w:r>
+            <w:proofErr w:type="spellEnd"/>
+            <w:r>
+              <w:t xml:space="preserve"> method of </w:t>
+            </w:r>
+            <w:proofErr w:type="spellStart"/>
+            <w:r>
+              <w:t>frm_Register</w:t>
+            </w:r>
+            <w:proofErr w:type="spellEnd"/>
           </w:p>
         </w:tc>
         <w:tc>
@@ -23888,8 +24211,21 @@
               </w:tabs>
             </w:pPr>
             <w:r>
-              <w:t>Local to btn_login, method of frmLogin</w:t>
-            </w:r>
+              <w:t xml:space="preserve">Local to </w:t>
+            </w:r>
+            <w:proofErr w:type="spellStart"/>
+            <w:r>
+              <w:t>btn_login</w:t>
+            </w:r>
+            <w:proofErr w:type="spellEnd"/>
+            <w:r>
+              <w:t xml:space="preserve">, method of </w:t>
+            </w:r>
+            <w:proofErr w:type="spellStart"/>
+            <w:r>
+              <w:t>frmLogin</w:t>
+            </w:r>
+            <w:proofErr w:type="spellEnd"/>
           </w:p>
         </w:tc>
         <w:tc>
@@ -23974,8 +24310,21 @@
               </w:tabs>
             </w:pPr>
             <w:r>
-              <w:t>Local to btn_Login method of frm_Login</w:t>
-            </w:r>
+              <w:t xml:space="preserve">Local to </w:t>
+            </w:r>
+            <w:proofErr w:type="spellStart"/>
+            <w:r>
+              <w:t>btn_Login</w:t>
+            </w:r>
+            <w:proofErr w:type="spellEnd"/>
+            <w:r>
+              <w:t xml:space="preserve"> method of </w:t>
+            </w:r>
+            <w:proofErr w:type="spellStart"/>
+            <w:r>
+              <w:t>frm_Login</w:t>
+            </w:r>
+            <w:proofErr w:type="spellEnd"/>
           </w:p>
         </w:tc>
         <w:tc>
@@ -24965,9 +25314,11 @@
                 <w:tab w:val="left" w:pos="2074"/>
               </w:tabs>
             </w:pPr>
+            <w:proofErr w:type="spellStart"/>
             <w:r>
               <w:t>johndoe</w:t>
             </w:r>
+            <w:proofErr w:type="spellEnd"/>
           </w:p>
         </w:tc>
         <w:tc>
@@ -25156,9 +25507,11 @@
                 <w:tab w:val="left" w:pos="2074"/>
               </w:tabs>
             </w:pPr>
+            <w:proofErr w:type="spellStart"/>
             <w:r>
               <w:t>mycatsnameisjoe</w:t>
             </w:r>
+            <w:proofErr w:type="spellEnd"/>
           </w:p>
         </w:tc>
         <w:tc>
@@ -26147,7 +26500,15 @@
               </w:tabs>
             </w:pPr>
             <w:r>
-              <w:t>If the email exists on the database then it should allow the user access once they have put in their password and press the “Log In” button</w:t>
+              <w:t xml:space="preserve">If the email exists on the </w:t>
+            </w:r>
+            <w:proofErr w:type="gramStart"/>
+            <w:r>
+              <w:t>database</w:t>
+            </w:r>
+            <w:proofErr w:type="gramEnd"/>
+            <w:r>
+              <w:t xml:space="preserve"> then it should allow the user access once they have put in their password and press the “Log In” button</w:t>
             </w:r>
           </w:p>
         </w:tc>
@@ -26212,7 +26573,15 @@
               <w:t xml:space="preserve">An error message should be displayed saying “Height is </w:t>
             </w:r>
             <w:r>
-              <w:t>not supported with MyCal”</w:t>
+              <w:t xml:space="preserve">not supported with </w:t>
+            </w:r>
+            <w:proofErr w:type="spellStart"/>
+            <w:r>
+              <w:t>MyCal</w:t>
+            </w:r>
+            <w:proofErr w:type="spellEnd"/>
+            <w:r>
+              <w:t>”</w:t>
             </w:r>
           </w:p>
         </w:tc>
@@ -26261,9 +26630,11 @@
                 <w:tab w:val="left" w:pos="2074"/>
               </w:tabs>
             </w:pPr>
+            <w:proofErr w:type="spellStart"/>
             <w:r>
               <w:t>easypasswordtocrack</w:t>
             </w:r>
+            <w:proofErr w:type="spellEnd"/>
           </w:p>
         </w:tc>
         <w:tc>
@@ -26315,7 +26686,15 @@
               <w:t xml:space="preserve">Food Item adding to the log is being tested. </w:t>
             </w:r>
             <w:r>
-              <w:t>The food item must exist in the database or an error messasge will display</w:t>
+              <w:t xml:space="preserve">The food item must exist in the database or an error </w:t>
+            </w:r>
+            <w:proofErr w:type="spellStart"/>
+            <w:r>
+              <w:t>messasge</w:t>
+            </w:r>
+            <w:proofErr w:type="spellEnd"/>
+            <w:r>
+              <w:t xml:space="preserve"> will display</w:t>
             </w:r>
           </w:p>
         </w:tc>
@@ -26380,7 +26759,15 @@
               </w:tabs>
             </w:pPr>
             <w:r>
-              <w:t>Drink Item adding to the log is being tested. The drink must exist in the database or an error message will display</w:t>
+              <w:t xml:space="preserve">Drink Item adding to the log is being tested. The drink must exist in the </w:t>
+            </w:r>
+            <w:proofErr w:type="gramStart"/>
+            <w:r>
+              <w:t>database</w:t>
+            </w:r>
+            <w:proofErr w:type="gramEnd"/>
+            <w:r>
+              <w:t xml:space="preserve"> or an error message will display</w:t>
             </w:r>
           </w:p>
         </w:tc>
@@ -26594,7 +26981,17 @@
         <w:t>So,</w:t>
       </w:r>
       <w:r>
-        <w:t xml:space="preserve"> my first prototype is a loading screen that appears on startup and this leads to a login screen. At the moment the lo</w:t>
+        <w:t xml:space="preserve"> my first prototype is a loading screen that appears on </w:t>
+      </w:r>
+      <w:proofErr w:type="spellStart"/>
+      <w:proofErr w:type="gramStart"/>
+      <w:r>
+        <w:t>startup</w:t>
+      </w:r>
+      <w:proofErr w:type="spellEnd"/>
+      <w:proofErr w:type="gramEnd"/>
+      <w:r>
+        <w:t xml:space="preserve"> and this leads to a login screen. At the moment the lo</w:t>
       </w:r>
       <w:r>
         <w:t>ading</w:t>
@@ -26738,7 +27135,15 @@
         </w:tabs>
       </w:pPr>
       <w:r>
-        <w:t xml:space="preserve">These are the properties of the loading screen. As you can see the ‘BackgroundImage’ is my custom design I made on photoshop. </w:t>
+        <w:t>These are the properties of the loading screen. As you can see the ‘</w:t>
+      </w:r>
+      <w:proofErr w:type="spellStart"/>
+      <w:r>
+        <w:t>BackgroundImage</w:t>
+      </w:r>
+      <w:proofErr w:type="spellEnd"/>
+      <w:r>
+        <w:t xml:space="preserve">’ is my custom design I made on photoshop. </w:t>
       </w:r>
     </w:p>
     <w:p>
@@ -26884,7 +27289,23 @@
         </w:tabs>
       </w:pPr>
       <w:r>
-        <w:t>As you can see it launches successfully. The loading bar works and there are no borders and it also appears in the centre of the screen. I have also created icons for each form and for the loading screen form you can see in the taskbar there is a MyCal logo icon instead of the default visual studio icon.</w:t>
+        <w:t xml:space="preserve">As you can see it launches successfully. The loading bar works and there are no </w:t>
+      </w:r>
+      <w:proofErr w:type="gramStart"/>
+      <w:r>
+        <w:t>borders</w:t>
+      </w:r>
+      <w:proofErr w:type="gramEnd"/>
+      <w:r>
+        <w:t xml:space="preserve"> and it also appears in the centre of the screen. I have also created icons for each form and for the loading screen form you can see in the taskbar there is a </w:t>
+      </w:r>
+      <w:proofErr w:type="spellStart"/>
+      <w:r>
+        <w:t>MyCal</w:t>
+      </w:r>
+      <w:proofErr w:type="spellEnd"/>
+      <w:r>
+        <w:t xml:space="preserve"> logo icon instead of the default visual studio icon.</w:t>
       </w:r>
     </w:p>
     <w:p>
@@ -27238,23 +27659,113 @@
           <w:tab w:val="left" w:pos="2074"/>
         </w:tabs>
       </w:pPr>
+    </w:p>
+    <w:p>
+      <w:pPr>
+        <w:tabs>
+          <w:tab w:val="left" w:pos="2074"/>
+        </w:tabs>
+      </w:pPr>
+    </w:p>
+    <w:p>
+      <w:pPr>
+        <w:tabs>
+          <w:tab w:val="left" w:pos="2074"/>
+        </w:tabs>
+      </w:pPr>
+    </w:p>
+    <w:p>
+      <w:pPr>
+        <w:tabs>
+          <w:tab w:val="left" w:pos="2074"/>
+        </w:tabs>
+      </w:pPr>
+    </w:p>
+    <w:p>
+      <w:pPr>
+        <w:tabs>
+          <w:tab w:val="left" w:pos="2074"/>
+        </w:tabs>
+      </w:pPr>
+    </w:p>
+    <w:p>
+      <w:pPr>
+        <w:tabs>
+          <w:tab w:val="left" w:pos="2074"/>
+        </w:tabs>
+      </w:pPr>
+    </w:p>
+    <w:p>
+      <w:pPr>
+        <w:tabs>
+          <w:tab w:val="left" w:pos="2074"/>
+        </w:tabs>
+      </w:pPr>
+    </w:p>
+    <w:p>
+      <w:pPr>
+        <w:tabs>
+          <w:tab w:val="left" w:pos="2074"/>
+        </w:tabs>
+      </w:pPr>
+    </w:p>
+    <w:p>
+      <w:pPr>
+        <w:tabs>
+          <w:tab w:val="left" w:pos="2074"/>
+        </w:tabs>
+        <w:rPr>
+          <w:u w:val="single"/>
+        </w:rPr>
+      </w:pPr>
+      <w:r>
+        <w:rPr>
+          <w:u w:val="single"/>
+        </w:rPr>
+        <w:lastRenderedPageBreak/>
+        <w:t>Login Form</w:t>
+      </w:r>
+    </w:p>
+    <w:p>
+      <w:pPr>
+        <w:tabs>
+          <w:tab w:val="left" w:pos="2074"/>
+        </w:tabs>
+      </w:pPr>
+      <w:r>
+        <w:t xml:space="preserve">This is my next form that is part of prototype </w:t>
+      </w:r>
+      <w:r>
+        <w:t>1. Once the loading screen is done it goes to the login screen.</w:t>
+      </w:r>
       <w:r>
         <w:rPr>
           <w:noProof/>
         </w:rPr>
+        <w:t xml:space="preserve"> </w:t>
+      </w:r>
+      <w:r>
+        <w:rPr>
+          <w:noProof/>
+        </w:rPr>
+        <w:t>Here is a picture of my login form.</w:t>
+      </w:r>
+    </w:p>
+    <w:p>
+      <w:pPr>
+        <w:tabs>
+          <w:tab w:val="left" w:pos="2074"/>
+        </w:tabs>
+        <w:rPr>
+          <w:u w:val="single"/>
+        </w:rPr>
+      </w:pPr>
+      <w:r>
         <w:drawing>
-          <wp:anchor distT="0" distB="0" distL="114300" distR="114300" simplePos="0" relativeHeight="251954183" behindDoc="0" locked="0" layoutInCell="1" allowOverlap="1" wp14:anchorId="5C85FED8" wp14:editId="1D4D825E">
-            <wp:simplePos x="0" y="0"/>
-            <wp:positionH relativeFrom="margin">
-              <wp:align>left</wp:align>
-            </wp:positionH>
-            <wp:positionV relativeFrom="paragraph">
-              <wp:posOffset>-297815</wp:posOffset>
-            </wp:positionV>
-            <wp:extent cx="4371975" cy="2550717"/>
-            <wp:effectExtent l="0" t="0" r="0" b="2540"/>
-            <wp:wrapSquare wrapText="bothSides"/>
-            <wp:docPr id="228" name="Picture 228" descr="Graphical user interface&#10;&#10;Description automatically generated"/>
+          <wp:inline distT="0" distB="0" distL="0" distR="0" wp14:anchorId="14F87992" wp14:editId="1B5C901C">
+            <wp:extent cx="3905250" cy="2295525"/>
+            <wp:effectExtent l="0" t="0" r="0" b="9525"/>
+            <wp:docPr id="220" name="Picture 220" descr="A screenshot of a computer&#10;&#10;Description automatically generated with medium confidence"/>
             <wp:cNvGraphicFramePr>
               <a:graphicFrameLocks xmlns:a="http://schemas.openxmlformats.org/drawingml/2006/main" noChangeAspect="1"/>
             </wp:cNvGraphicFramePr>
@@ -27262,11 +27773,897 @@
               <a:graphicData uri="http://schemas.openxmlformats.org/drawingml/2006/picture">
                 <pic:pic xmlns:pic="http://schemas.openxmlformats.org/drawingml/2006/picture">
                   <pic:nvPicPr>
-                    <pic:cNvPr id="228" name="Picture 228" descr="Graphical user interface&#10;&#10;Description automatically generated"/>
+                    <pic:cNvPr id="220" name="Picture 220" descr="A screenshot of a computer&#10;&#10;Description automatically generated with medium confidence"/>
+                    <pic:cNvPicPr/>
+                  </pic:nvPicPr>
+                  <pic:blipFill rotWithShape="1">
+                    <a:blip r:embed="rId49"/>
+                    <a:srcRect l="10969" t="17812" r="20895" b="18115"/>
+                    <a:stretch/>
+                  </pic:blipFill>
+                  <pic:spPr bwMode="auto">
+                    <a:xfrm>
+                      <a:off x="0" y="0"/>
+                      <a:ext cx="3905250" cy="2295525"/>
+                    </a:xfrm>
+                    <a:prstGeom prst="rect">
+                      <a:avLst/>
+                    </a:prstGeom>
+                    <a:ln>
+                      <a:noFill/>
+                    </a:ln>
+                    <a:extLst>
+                      <a:ext uri="{53640926-AAD7-44D8-BBD7-CCE9431645EC}">
+                        <a14:shadowObscured xmlns:a14="http://schemas.microsoft.com/office/drawing/2010/main"/>
+                      </a:ext>
+                    </a:extLst>
+                  </pic:spPr>
+                </pic:pic>
+              </a:graphicData>
+            </a:graphic>
+          </wp:inline>
+        </w:drawing>
+      </w:r>
+    </w:p>
+    <w:p>
+      <w:pPr>
+        <w:tabs>
+          <w:tab w:val="left" w:pos="2074"/>
+        </w:tabs>
+      </w:pPr>
+      <w:r>
+        <w:t xml:space="preserve">It has a simple email and password login box with the login button. There is no register button as of </w:t>
+      </w:r>
+      <w:proofErr w:type="gramStart"/>
+      <w:r>
+        <w:t>yet</w:t>
+      </w:r>
+      <w:proofErr w:type="gramEnd"/>
+      <w:r>
+        <w:t xml:space="preserve"> but I plan to add that in prototype 2.</w:t>
+      </w:r>
+    </w:p>
+    <w:p>
+      <w:pPr>
+        <w:tabs>
+          <w:tab w:val="left" w:pos="2074"/>
+        </w:tabs>
+      </w:pPr>
+    </w:p>
+    <w:p>
+      <w:pPr>
+        <w:tabs>
+          <w:tab w:val="left" w:pos="2074"/>
+        </w:tabs>
+      </w:pPr>
+      <w:r>
+        <w:t>I added a feature where before the user enters their email and password. It shows a greyed out version which indicates to the user where to enter their email and password.</w:t>
+      </w:r>
+    </w:p>
+    <w:p>
+      <w:pPr>
+        <w:tabs>
+          <w:tab w:val="left" w:pos="2074"/>
+        </w:tabs>
+      </w:pPr>
+      <w:r>
+        <w:drawing>
+          <wp:inline distT="0" distB="0" distL="0" distR="0" wp14:anchorId="34BACD0E" wp14:editId="7D596ACC">
+            <wp:extent cx="4229690" cy="1457528"/>
+            <wp:effectExtent l="0" t="0" r="0" b="9525"/>
+            <wp:docPr id="223" name="Picture 223" descr="Text&#10;&#10;Description automatically generated"/>
+            <wp:cNvGraphicFramePr>
+              <a:graphicFrameLocks xmlns:a="http://schemas.openxmlformats.org/drawingml/2006/main" noChangeAspect="1"/>
+            </wp:cNvGraphicFramePr>
+            <a:graphic xmlns:a="http://schemas.openxmlformats.org/drawingml/2006/main">
+              <a:graphicData uri="http://schemas.openxmlformats.org/drawingml/2006/picture">
+                <pic:pic xmlns:pic="http://schemas.openxmlformats.org/drawingml/2006/picture">
+                  <pic:nvPicPr>
+                    <pic:cNvPr id="223" name="Picture 223" descr="Text&#10;&#10;Description automatically generated"/>
                     <pic:cNvPicPr/>
                   </pic:nvPicPr>
                   <pic:blipFill>
-                    <a:blip r:embed="rId49">
+                    <a:blip r:embed="rId50"/>
+                    <a:stretch>
+                      <a:fillRect/>
+                    </a:stretch>
+                  </pic:blipFill>
+                  <pic:spPr>
+                    <a:xfrm>
+                      <a:off x="0" y="0"/>
+                      <a:ext cx="4229690" cy="1457528"/>
+                    </a:xfrm>
+                    <a:prstGeom prst="rect">
+                      <a:avLst/>
+                    </a:prstGeom>
+                  </pic:spPr>
+                </pic:pic>
+              </a:graphicData>
+            </a:graphic>
+          </wp:inline>
+        </w:drawing>
+      </w:r>
+    </w:p>
+    <w:p>
+      <w:pPr>
+        <w:tabs>
+          <w:tab w:val="left" w:pos="2074"/>
+        </w:tabs>
+      </w:pPr>
+      <w:r>
+        <w:t>When text is entered. The watermark disappears.</w:t>
+      </w:r>
+    </w:p>
+    <w:p>
+      <w:pPr>
+        <w:tabs>
+          <w:tab w:val="left" w:pos="2074"/>
+        </w:tabs>
+      </w:pPr>
+      <w:proofErr w:type="gramStart"/>
+      <w:r>
+        <w:t>However</w:t>
+      </w:r>
+      <w:proofErr w:type="gramEnd"/>
+      <w:r>
+        <w:t xml:space="preserve"> the downside to this is that for the password box, it doesn’t allow me to hide the characters:</w:t>
+      </w:r>
+    </w:p>
+    <w:p>
+      <w:pPr>
+        <w:tabs>
+          <w:tab w:val="left" w:pos="2074"/>
+        </w:tabs>
+      </w:pPr>
+      <w:r>
+        <w:drawing>
+          <wp:inline distT="0" distB="0" distL="0" distR="0" wp14:anchorId="083D3452" wp14:editId="2F0CE038">
+            <wp:extent cx="3762900" cy="1143160"/>
+            <wp:effectExtent l="0" t="0" r="0" b="0"/>
+            <wp:docPr id="229" name="Picture 229" descr="Graphical user interface, application&#10;&#10;Description automatically generated"/>
+            <wp:cNvGraphicFramePr>
+              <a:graphicFrameLocks xmlns:a="http://schemas.openxmlformats.org/drawingml/2006/main" noChangeAspect="1"/>
+            </wp:cNvGraphicFramePr>
+            <a:graphic xmlns:a="http://schemas.openxmlformats.org/drawingml/2006/main">
+              <a:graphicData uri="http://schemas.openxmlformats.org/drawingml/2006/picture">
+                <pic:pic xmlns:pic="http://schemas.openxmlformats.org/drawingml/2006/picture">
+                  <pic:nvPicPr>
+                    <pic:cNvPr id="229" name="Picture 229" descr="Graphical user interface, application&#10;&#10;Description automatically generated"/>
+                    <pic:cNvPicPr/>
+                  </pic:nvPicPr>
+                  <pic:blipFill>
+                    <a:blip r:embed="rId51"/>
+                    <a:stretch>
+                      <a:fillRect/>
+                    </a:stretch>
+                  </pic:blipFill>
+                  <pic:spPr>
+                    <a:xfrm>
+                      <a:off x="0" y="0"/>
+                      <a:ext cx="3762900" cy="1143160"/>
+                    </a:xfrm>
+                    <a:prstGeom prst="rect">
+                      <a:avLst/>
+                    </a:prstGeom>
+                  </pic:spPr>
+                </pic:pic>
+              </a:graphicData>
+            </a:graphic>
+          </wp:inline>
+        </w:drawing>
+      </w:r>
+    </w:p>
+    <w:p>
+      <w:pPr>
+        <w:tabs>
+          <w:tab w:val="left" w:pos="2074"/>
+        </w:tabs>
+      </w:pPr>
+    </w:p>
+    <w:p>
+      <w:pPr>
+        <w:tabs>
+          <w:tab w:val="left" w:pos="2074"/>
+        </w:tabs>
+      </w:pPr>
+      <w:r>
+        <w:t>It shows the password. This is a problem as this box is usually meant to be a string of asterisks to hide the actual password.</w:t>
+      </w:r>
+    </w:p>
+    <w:p>
+      <w:pPr>
+        <w:tabs>
+          <w:tab w:val="left" w:pos="2074"/>
+        </w:tabs>
+      </w:pPr>
+      <w:r>
+        <w:lastRenderedPageBreak/>
+        <w:t>If I put in the “</w:t>
+      </w:r>
+      <w:proofErr w:type="spellStart"/>
+      <w:r>
+        <w:t>PasswordChar</w:t>
+      </w:r>
+      <w:proofErr w:type="spellEnd"/>
+      <w:r>
+        <w:t xml:space="preserve">” </w:t>
+      </w:r>
+      <w:proofErr w:type="gramStart"/>
+      <w:r>
+        <w:t>property</w:t>
+      </w:r>
+      <w:proofErr w:type="gramEnd"/>
+      <w:r>
+        <w:t xml:space="preserve"> then this would happen:</w:t>
+      </w:r>
+    </w:p>
+    <w:p>
+      <w:pPr>
+        <w:tabs>
+          <w:tab w:val="left" w:pos="2074"/>
+        </w:tabs>
+      </w:pPr>
+      <w:r>
+        <w:drawing>
+          <wp:inline distT="0" distB="0" distL="0" distR="0" wp14:anchorId="35DF8D5B" wp14:editId="5C3EB66C">
+            <wp:extent cx="3791479" cy="1190791"/>
+            <wp:effectExtent l="0" t="0" r="0" b="9525"/>
+            <wp:docPr id="230" name="Picture 230" descr="Graphical user interface, application&#10;&#10;Description automatically generated"/>
+            <wp:cNvGraphicFramePr>
+              <a:graphicFrameLocks xmlns:a="http://schemas.openxmlformats.org/drawingml/2006/main" noChangeAspect="1"/>
+            </wp:cNvGraphicFramePr>
+            <a:graphic xmlns:a="http://schemas.openxmlformats.org/drawingml/2006/main">
+              <a:graphicData uri="http://schemas.openxmlformats.org/drawingml/2006/picture">
+                <pic:pic xmlns:pic="http://schemas.openxmlformats.org/drawingml/2006/picture">
+                  <pic:nvPicPr>
+                    <pic:cNvPr id="230" name="Picture 230" descr="Graphical user interface, application&#10;&#10;Description automatically generated"/>
+                    <pic:cNvPicPr/>
+                  </pic:nvPicPr>
+                  <pic:blipFill>
+                    <a:blip r:embed="rId52"/>
+                    <a:stretch>
+                      <a:fillRect/>
+                    </a:stretch>
+                  </pic:blipFill>
+                  <pic:spPr>
+                    <a:xfrm>
+                      <a:off x="0" y="0"/>
+                      <a:ext cx="3791479" cy="1190791"/>
+                    </a:xfrm>
+                    <a:prstGeom prst="rect">
+                      <a:avLst/>
+                    </a:prstGeom>
+                  </pic:spPr>
+                </pic:pic>
+              </a:graphicData>
+            </a:graphic>
+          </wp:inline>
+        </w:drawing>
+      </w:r>
+    </w:p>
+    <w:p>
+      <w:pPr>
+        <w:tabs>
+          <w:tab w:val="left" w:pos="2074"/>
+        </w:tabs>
+      </w:pPr>
+      <w:r>
+        <w:t>You can see that the watermarked text becomes asterisks. I am going to hopefully fix this later in development.</w:t>
+      </w:r>
+    </w:p>
+    <w:p>
+      <w:pPr>
+        <w:tabs>
+          <w:tab w:val="left" w:pos="2074"/>
+        </w:tabs>
+      </w:pPr>
+    </w:p>
+    <w:p>
+      <w:pPr>
+        <w:tabs>
+          <w:tab w:val="left" w:pos="2074"/>
+        </w:tabs>
+      </w:pPr>
+      <w:proofErr w:type="spellStart"/>
+      <w:r>
+        <w:t>Im</w:t>
+      </w:r>
+      <w:proofErr w:type="spellEnd"/>
+      <w:r>
+        <w:t xml:space="preserve"> first going to start off with the </w:t>
+      </w:r>
+      <w:r>
+        <w:rPr>
+          <w:b/>
+          <w:bCs/>
+        </w:rPr>
+        <w:t>email box</w:t>
+      </w:r>
+      <w:r>
+        <w:t>. Here is the code for it</w:t>
+      </w:r>
+      <w:r>
+        <w:t>:</w:t>
+      </w:r>
+    </w:p>
+    <w:p>
+      <w:pPr>
+        <w:tabs>
+          <w:tab w:val="left" w:pos="2074"/>
+        </w:tabs>
+      </w:pPr>
+      <w:r>
+        <w:drawing>
+          <wp:inline distT="0" distB="0" distL="0" distR="0" wp14:anchorId="688C6477" wp14:editId="6CF708E9">
+            <wp:extent cx="5449060" cy="1143160"/>
+            <wp:effectExtent l="0" t="0" r="0" b="0"/>
+            <wp:docPr id="232" name="Picture 232" descr="Text&#10;&#10;Description automatically generated"/>
+            <wp:cNvGraphicFramePr>
+              <a:graphicFrameLocks xmlns:a="http://schemas.openxmlformats.org/drawingml/2006/main" noChangeAspect="1"/>
+            </wp:cNvGraphicFramePr>
+            <a:graphic xmlns:a="http://schemas.openxmlformats.org/drawingml/2006/main">
+              <a:graphicData uri="http://schemas.openxmlformats.org/drawingml/2006/picture">
+                <pic:pic xmlns:pic="http://schemas.openxmlformats.org/drawingml/2006/picture">
+                  <pic:nvPicPr>
+                    <pic:cNvPr id="232" name="Picture 232" descr="Text&#10;&#10;Description automatically generated"/>
+                    <pic:cNvPicPr/>
+                  </pic:nvPicPr>
+                  <pic:blipFill>
+                    <a:blip r:embed="rId53"/>
+                    <a:stretch>
+                      <a:fillRect/>
+                    </a:stretch>
+                  </pic:blipFill>
+                  <pic:spPr>
+                    <a:xfrm>
+                      <a:off x="0" y="0"/>
+                      <a:ext cx="5449060" cy="1143160"/>
+                    </a:xfrm>
+                    <a:prstGeom prst="rect">
+                      <a:avLst/>
+                    </a:prstGeom>
+                  </pic:spPr>
+                </pic:pic>
+              </a:graphicData>
+            </a:graphic>
+          </wp:inline>
+        </w:drawing>
+      </w:r>
+    </w:p>
+    <w:p>
+      <w:pPr>
+        <w:tabs>
+          <w:tab w:val="left" w:pos="2074"/>
+        </w:tabs>
+      </w:pPr>
+      <w:proofErr w:type="gramStart"/>
+      <w:r>
+        <w:t>So</w:t>
+      </w:r>
+      <w:proofErr w:type="gramEnd"/>
+      <w:r>
+        <w:t xml:space="preserve"> line 34 is an if statement, it states that when clicked, if the watermark text “Email” is still there, It will be removed in line 35 to null and line 37 states that the text colour from that box will change to black. The watermarks original colour is Silver.</w:t>
+      </w:r>
+    </w:p>
+    <w:p>
+      <w:pPr>
+        <w:tabs>
+          <w:tab w:val="left" w:pos="2074"/>
+        </w:tabs>
+      </w:pPr>
+    </w:p>
+    <w:p>
+      <w:pPr>
+        <w:tabs>
+          <w:tab w:val="left" w:pos="2074"/>
+        </w:tabs>
+      </w:pPr>
+      <w:r>
+        <w:drawing>
+          <wp:inline distT="0" distB="0" distL="0" distR="0" wp14:anchorId="3FF9D759" wp14:editId="6EC744FD">
+            <wp:extent cx="5544324" cy="1409897"/>
+            <wp:effectExtent l="0" t="0" r="0" b="0"/>
+            <wp:docPr id="233" name="Picture 233" descr="A screenshot of a computer&#10;&#10;Description automatically generated with medium confidence"/>
+            <wp:cNvGraphicFramePr>
+              <a:graphicFrameLocks xmlns:a="http://schemas.openxmlformats.org/drawingml/2006/main" noChangeAspect="1"/>
+            </wp:cNvGraphicFramePr>
+            <a:graphic xmlns:a="http://schemas.openxmlformats.org/drawingml/2006/main">
+              <a:graphicData uri="http://schemas.openxmlformats.org/drawingml/2006/picture">
+                <pic:pic xmlns:pic="http://schemas.openxmlformats.org/drawingml/2006/picture">
+                  <pic:nvPicPr>
+                    <pic:cNvPr id="233" name="Picture 233" descr="A screenshot of a computer&#10;&#10;Description automatically generated with medium confidence"/>
+                    <pic:cNvPicPr/>
+                  </pic:nvPicPr>
+                  <pic:blipFill>
+                    <a:blip r:embed="rId54"/>
+                    <a:stretch>
+                      <a:fillRect/>
+                    </a:stretch>
+                  </pic:blipFill>
+                  <pic:spPr>
+                    <a:xfrm>
+                      <a:off x="0" y="0"/>
+                      <a:ext cx="5544324" cy="1409897"/>
+                    </a:xfrm>
+                    <a:prstGeom prst="rect">
+                      <a:avLst/>
+                    </a:prstGeom>
+                  </pic:spPr>
+                </pic:pic>
+              </a:graphicData>
+            </a:graphic>
+          </wp:inline>
+        </w:drawing>
+      </w:r>
+    </w:p>
+    <w:p>
+      <w:pPr>
+        <w:tabs>
+          <w:tab w:val="left" w:pos="2074"/>
+        </w:tabs>
+      </w:pPr>
+      <w:r>
+        <w:t>Here is when the user clicks off the Email box. If there is nothing entered in the email box (line 44) then the if statement will change the empty box back to the watermark “Email” and this can be seen in line 46. In line 48 it changes the colour from black back to silver for the watermark.</w:t>
+      </w:r>
+    </w:p>
+    <w:p>
+      <w:pPr>
+        <w:tabs>
+          <w:tab w:val="left" w:pos="2074"/>
+        </w:tabs>
+      </w:pPr>
+    </w:p>
+    <w:p>
+      <w:pPr>
+        <w:tabs>
+          <w:tab w:val="left" w:pos="2074"/>
+        </w:tabs>
+      </w:pPr>
+      <w:r>
+        <w:lastRenderedPageBreak/>
+        <w:drawing>
+          <wp:inline distT="0" distB="0" distL="0" distR="0" wp14:anchorId="0660A7F9" wp14:editId="4518AB7C">
+            <wp:extent cx="5677692" cy="2810267"/>
+            <wp:effectExtent l="0" t="0" r="0" b="9525"/>
+            <wp:docPr id="234" name="Picture 234" descr="Text&#10;&#10;Description automatically generated"/>
+            <wp:cNvGraphicFramePr>
+              <a:graphicFrameLocks xmlns:a="http://schemas.openxmlformats.org/drawingml/2006/main" noChangeAspect="1"/>
+            </wp:cNvGraphicFramePr>
+            <a:graphic xmlns:a="http://schemas.openxmlformats.org/drawingml/2006/main">
+              <a:graphicData uri="http://schemas.openxmlformats.org/drawingml/2006/picture">
+                <pic:pic xmlns:pic="http://schemas.openxmlformats.org/drawingml/2006/picture">
+                  <pic:nvPicPr>
+                    <pic:cNvPr id="234" name="Picture 234" descr="Text&#10;&#10;Description automatically generated"/>
+                    <pic:cNvPicPr/>
+                  </pic:nvPicPr>
+                  <pic:blipFill>
+                    <a:blip r:embed="rId55"/>
+                    <a:stretch>
+                      <a:fillRect/>
+                    </a:stretch>
+                  </pic:blipFill>
+                  <pic:spPr>
+                    <a:xfrm>
+                      <a:off x="0" y="0"/>
+                      <a:ext cx="5677692" cy="2810267"/>
+                    </a:xfrm>
+                    <a:prstGeom prst="rect">
+                      <a:avLst/>
+                    </a:prstGeom>
+                  </pic:spPr>
+                </pic:pic>
+              </a:graphicData>
+            </a:graphic>
+          </wp:inline>
+        </w:drawing>
+      </w:r>
+    </w:p>
+    <w:p>
+      <w:pPr>
+        <w:tabs>
+          <w:tab w:val="left" w:pos="2074"/>
+        </w:tabs>
+      </w:pPr>
+      <w:r>
+        <w:t>The same is applied for the Password box.</w:t>
+      </w:r>
+    </w:p>
+    <w:p>
+      <w:pPr>
+        <w:tabs>
+          <w:tab w:val="left" w:pos="2074"/>
+        </w:tabs>
+      </w:pPr>
+    </w:p>
+    <w:p>
+      <w:pPr>
+        <w:tabs>
+          <w:tab w:val="left" w:pos="2074"/>
+        </w:tabs>
+      </w:pPr>
+      <w:r>
+        <w:t>Here are screenshots of my Access database that contains my logins.</w:t>
+      </w:r>
+    </w:p>
+    <w:p>
+      <w:pPr>
+        <w:tabs>
+          <w:tab w:val="left" w:pos="2074"/>
+        </w:tabs>
+      </w:pPr>
+    </w:p>
+    <w:p>
+      <w:pPr>
+        <w:tabs>
+          <w:tab w:val="left" w:pos="2074"/>
+        </w:tabs>
+      </w:pPr>
+      <w:r>
+        <w:t>This is the design view:</w:t>
+      </w:r>
+    </w:p>
+    <w:p>
+      <w:pPr>
+        <w:tabs>
+          <w:tab w:val="left" w:pos="2074"/>
+        </w:tabs>
+      </w:pPr>
+      <w:r>
+        <w:drawing>
+          <wp:inline distT="0" distB="0" distL="0" distR="0" wp14:anchorId="2E407A2F" wp14:editId="7A9C36D6">
+            <wp:extent cx="3858163" cy="1181265"/>
+            <wp:effectExtent l="0" t="0" r="0" b="0"/>
+            <wp:docPr id="235" name="Picture 235" descr="Table&#10;&#10;Description automatically generated"/>
+            <wp:cNvGraphicFramePr>
+              <a:graphicFrameLocks xmlns:a="http://schemas.openxmlformats.org/drawingml/2006/main" noChangeAspect="1"/>
+            </wp:cNvGraphicFramePr>
+            <a:graphic xmlns:a="http://schemas.openxmlformats.org/drawingml/2006/main">
+              <a:graphicData uri="http://schemas.openxmlformats.org/drawingml/2006/picture">
+                <pic:pic xmlns:pic="http://schemas.openxmlformats.org/drawingml/2006/picture">
+                  <pic:nvPicPr>
+                    <pic:cNvPr id="235" name="Picture 235" descr="Table&#10;&#10;Description automatically generated"/>
+                    <pic:cNvPicPr/>
+                  </pic:nvPicPr>
+                  <pic:blipFill>
+                    <a:blip r:embed="rId56"/>
+                    <a:stretch>
+                      <a:fillRect/>
+                    </a:stretch>
+                  </pic:blipFill>
+                  <pic:spPr>
+                    <a:xfrm>
+                      <a:off x="0" y="0"/>
+                      <a:ext cx="3858163" cy="1181265"/>
+                    </a:xfrm>
+                    <a:prstGeom prst="rect">
+                      <a:avLst/>
+                    </a:prstGeom>
+                  </pic:spPr>
+                </pic:pic>
+              </a:graphicData>
+            </a:graphic>
+          </wp:inline>
+        </w:drawing>
+      </w:r>
+    </w:p>
+    <w:p>
+      <w:pPr>
+        <w:tabs>
+          <w:tab w:val="left" w:pos="2074"/>
+        </w:tabs>
+      </w:pPr>
+      <w:r>
+        <w:t xml:space="preserve">Email and password are both short </w:t>
+      </w:r>
+      <w:proofErr w:type="gramStart"/>
+      <w:r>
+        <w:t>text</w:t>
+      </w:r>
+      <w:proofErr w:type="gramEnd"/>
+      <w:r>
+        <w:t>.</w:t>
+      </w:r>
+    </w:p>
+    <w:p>
+      <w:pPr>
+        <w:tabs>
+          <w:tab w:val="left" w:pos="2074"/>
+        </w:tabs>
+      </w:pPr>
+    </w:p>
+    <w:p>
+      <w:pPr>
+        <w:tabs>
+          <w:tab w:val="left" w:pos="2074"/>
+        </w:tabs>
+      </w:pPr>
+      <w:r>
+        <w:t>Here it is in datasheet view:</w:t>
+      </w:r>
+    </w:p>
+    <w:p>
+      <w:pPr>
+        <w:tabs>
+          <w:tab w:val="left" w:pos="2074"/>
+        </w:tabs>
+      </w:pPr>
+      <w:r>
+        <w:drawing>
+          <wp:inline distT="0" distB="0" distL="0" distR="0" wp14:anchorId="56F45EC9" wp14:editId="77E51A23">
+            <wp:extent cx="3467584" cy="1581371"/>
+            <wp:effectExtent l="0" t="0" r="0" b="0"/>
+            <wp:docPr id="236" name="Picture 236" descr="Table&#10;&#10;Description automatically generated"/>
+            <wp:cNvGraphicFramePr>
+              <a:graphicFrameLocks xmlns:a="http://schemas.openxmlformats.org/drawingml/2006/main" noChangeAspect="1"/>
+            </wp:cNvGraphicFramePr>
+            <a:graphic xmlns:a="http://schemas.openxmlformats.org/drawingml/2006/main">
+              <a:graphicData uri="http://schemas.openxmlformats.org/drawingml/2006/picture">
+                <pic:pic xmlns:pic="http://schemas.openxmlformats.org/drawingml/2006/picture">
+                  <pic:nvPicPr>
+                    <pic:cNvPr id="236" name="Picture 236" descr="Table&#10;&#10;Description automatically generated"/>
+                    <pic:cNvPicPr/>
+                  </pic:nvPicPr>
+                  <pic:blipFill>
+                    <a:blip r:embed="rId57"/>
+                    <a:stretch>
+                      <a:fillRect/>
+                    </a:stretch>
+                  </pic:blipFill>
+                  <pic:spPr>
+                    <a:xfrm>
+                      <a:off x="0" y="0"/>
+                      <a:ext cx="3467584" cy="1581371"/>
+                    </a:xfrm>
+                    <a:prstGeom prst="rect">
+                      <a:avLst/>
+                    </a:prstGeom>
+                  </pic:spPr>
+                </pic:pic>
+              </a:graphicData>
+            </a:graphic>
+          </wp:inline>
+        </w:drawing>
+      </w:r>
+    </w:p>
+    <w:p>
+      <w:pPr>
+        <w:tabs>
+          <w:tab w:val="left" w:pos="2074"/>
+        </w:tabs>
+      </w:pPr>
+      <w:r>
+        <w:t xml:space="preserve">“admin” and “s212658” users work however “test” still does not work. I am actively trying to fix this issue as this will interfere with registration and new accounts </w:t>
+      </w:r>
+      <w:proofErr w:type="gramStart"/>
+      <w:r>
+        <w:t>wont</w:t>
+      </w:r>
+      <w:proofErr w:type="gramEnd"/>
+      <w:r>
+        <w:t xml:space="preserve"> be able to login then. </w:t>
+      </w:r>
+    </w:p>
+    <w:p>
+      <w:pPr>
+        <w:tabs>
+          <w:tab w:val="left" w:pos="2074"/>
+        </w:tabs>
+      </w:pPr>
+    </w:p>
+    <w:p>
+      <w:pPr>
+        <w:tabs>
+          <w:tab w:val="left" w:pos="2074"/>
+        </w:tabs>
+      </w:pPr>
+      <w:r>
+        <w:lastRenderedPageBreak/>
+        <w:t xml:space="preserve">I connected my access database to </w:t>
+      </w:r>
+      <w:proofErr w:type="gramStart"/>
+      <w:r>
+        <w:t>my</w:t>
+      </w:r>
+      <w:proofErr w:type="gramEnd"/>
+      <w:r>
+        <w:t xml:space="preserve"> </w:t>
+      </w:r>
+    </w:p>
+    <w:p>
+      <w:pPr>
+        <w:tabs>
+          <w:tab w:val="left" w:pos="2074"/>
+        </w:tabs>
+      </w:pPr>
+    </w:p>
+    <w:p>
+      <w:pPr>
+        <w:tabs>
+          <w:tab w:val="left" w:pos="2074"/>
+        </w:tabs>
+      </w:pPr>
+    </w:p>
+    <w:p>
+      <w:pPr>
+        <w:tabs>
+          <w:tab w:val="left" w:pos="2074"/>
+        </w:tabs>
+      </w:pPr>
+      <w:proofErr w:type="spellStart"/>
+      <w:proofErr w:type="gramStart"/>
+      <w:r>
+        <w:t>Lets</w:t>
+      </w:r>
+      <w:proofErr w:type="spellEnd"/>
+      <w:proofErr w:type="gramEnd"/>
+      <w:r>
+        <w:t xml:space="preserve"> try both the admin and the s212 account to see if they work</w:t>
+      </w:r>
+    </w:p>
+    <w:p>
+      <w:pPr>
+        <w:tabs>
+          <w:tab w:val="left" w:pos="2074"/>
+        </w:tabs>
+      </w:pPr>
+      <w:r>
+        <w:t>As you can see the admin login works:</w:t>
+      </w:r>
+    </w:p>
+    <w:p>
+      <w:pPr>
+        <w:tabs>
+          <w:tab w:val="left" w:pos="2074"/>
+        </w:tabs>
+      </w:pPr>
+      <w:r>
+        <w:drawing>
+          <wp:inline distT="0" distB="0" distL="0" distR="0" wp14:anchorId="28DC4F5A" wp14:editId="26DCFD53">
+            <wp:extent cx="5210902" cy="3324689"/>
+            <wp:effectExtent l="0" t="0" r="8890" b="9525"/>
+            <wp:docPr id="237" name="Picture 237" descr="Graphical user interface, application&#10;&#10;Description automatically generated"/>
+            <wp:cNvGraphicFramePr>
+              <a:graphicFrameLocks xmlns:a="http://schemas.openxmlformats.org/drawingml/2006/main" noChangeAspect="1"/>
+            </wp:cNvGraphicFramePr>
+            <a:graphic xmlns:a="http://schemas.openxmlformats.org/drawingml/2006/main">
+              <a:graphicData uri="http://schemas.openxmlformats.org/drawingml/2006/picture">
+                <pic:pic xmlns:pic="http://schemas.openxmlformats.org/drawingml/2006/picture">
+                  <pic:nvPicPr>
+                    <pic:cNvPr id="237" name="Picture 237" descr="Graphical user interface, application&#10;&#10;Description automatically generated"/>
+                    <pic:cNvPicPr/>
+                  </pic:nvPicPr>
+                  <pic:blipFill>
+                    <a:blip r:embed="rId58"/>
+                    <a:stretch>
+                      <a:fillRect/>
+                    </a:stretch>
+                  </pic:blipFill>
+                  <pic:spPr>
+                    <a:xfrm>
+                      <a:off x="0" y="0"/>
+                      <a:ext cx="5210902" cy="3324689"/>
+                    </a:xfrm>
+                    <a:prstGeom prst="rect">
+                      <a:avLst/>
+                    </a:prstGeom>
+                  </pic:spPr>
+                </pic:pic>
+              </a:graphicData>
+            </a:graphic>
+          </wp:inline>
+        </w:drawing>
+      </w:r>
+    </w:p>
+    <w:p>
+      <w:pPr>
+        <w:tabs>
+          <w:tab w:val="left" w:pos="2074"/>
+        </w:tabs>
+      </w:pPr>
+    </w:p>
+    <w:p>
+      <w:pPr>
+        <w:tabs>
+          <w:tab w:val="left" w:pos="2074"/>
+        </w:tabs>
+      </w:pPr>
+      <w:r>
+        <w:t>And for the S212658 Login:</w:t>
+      </w:r>
+    </w:p>
+    <w:p>
+      <w:pPr>
+        <w:tabs>
+          <w:tab w:val="left" w:pos="2074"/>
+        </w:tabs>
+      </w:pPr>
+      <w:r>
+        <w:drawing>
+          <wp:inline distT="0" distB="0" distL="0" distR="0" wp14:anchorId="79507FC1" wp14:editId="07DABBB3">
+            <wp:extent cx="5731510" cy="3371215"/>
+            <wp:effectExtent l="0" t="0" r="2540" b="635"/>
+            <wp:docPr id="238" name="Picture 238" descr="Graphical user interface&#10;&#10;Description automatically generated"/>
+            <wp:cNvGraphicFramePr>
+              <a:graphicFrameLocks xmlns:a="http://schemas.openxmlformats.org/drawingml/2006/main" noChangeAspect="1"/>
+            </wp:cNvGraphicFramePr>
+            <a:graphic xmlns:a="http://schemas.openxmlformats.org/drawingml/2006/main">
+              <a:graphicData uri="http://schemas.openxmlformats.org/drawingml/2006/picture">
+                <pic:pic xmlns:pic="http://schemas.openxmlformats.org/drawingml/2006/picture">
+                  <pic:nvPicPr>
+                    <pic:cNvPr id="238" name="Picture 238" descr="Graphical user interface&#10;&#10;Description automatically generated"/>
+                    <pic:cNvPicPr/>
+                  </pic:nvPicPr>
+                  <pic:blipFill>
+                    <a:blip r:embed="rId59"/>
+                    <a:stretch>
+                      <a:fillRect/>
+                    </a:stretch>
+                  </pic:blipFill>
+                  <pic:spPr>
+                    <a:xfrm>
+                      <a:off x="0" y="0"/>
+                      <a:ext cx="5731510" cy="3371215"/>
+                    </a:xfrm>
+                    <a:prstGeom prst="rect">
+                      <a:avLst/>
+                    </a:prstGeom>
+                  </pic:spPr>
+                </pic:pic>
+              </a:graphicData>
+            </a:graphic>
+          </wp:inline>
+        </w:drawing>
+      </w:r>
+    </w:p>
+    <w:p>
+      <w:pPr>
+        <w:tabs>
+          <w:tab w:val="left" w:pos="2074"/>
+        </w:tabs>
+      </w:pPr>
+    </w:p>
+    <w:p>
+      <w:pPr>
+        <w:tabs>
+          <w:tab w:val="left" w:pos="2074"/>
+        </w:tabs>
+      </w:pPr>
+      <w:r>
+        <w:t>When the user clicks on the OK button then it leads them to the main interface:</w:t>
+      </w:r>
+    </w:p>
+    <w:p>
+      <w:pPr>
+        <w:tabs>
+          <w:tab w:val="left" w:pos="2074"/>
+        </w:tabs>
+      </w:pPr>
+      <w:r>
+        <w:drawing>
+          <wp:anchor distT="0" distB="0" distL="114300" distR="114300" simplePos="0" relativeHeight="251954183" behindDoc="0" locked="0" layoutInCell="1" allowOverlap="1" wp14:anchorId="7C65ADC8" wp14:editId="133CFD25">
+            <wp:simplePos x="0" y="0"/>
+            <wp:positionH relativeFrom="column">
+              <wp:posOffset>0</wp:posOffset>
+            </wp:positionH>
+            <wp:positionV relativeFrom="paragraph">
+              <wp:posOffset>0</wp:posOffset>
+            </wp:positionV>
+            <wp:extent cx="3648075" cy="2184561"/>
+            <wp:effectExtent l="0" t="0" r="0" b="6350"/>
+            <wp:wrapSquare wrapText="bothSides"/>
+            <wp:docPr id="239" name="Picture 239" descr="Shape&#10;&#10;Description automatically generated"/>
+            <wp:cNvGraphicFramePr>
+              <a:graphicFrameLocks xmlns:a="http://schemas.openxmlformats.org/drawingml/2006/main" noChangeAspect="1"/>
+            </wp:cNvGraphicFramePr>
+            <a:graphic xmlns:a="http://schemas.openxmlformats.org/drawingml/2006/main">
+              <a:graphicData uri="http://schemas.openxmlformats.org/drawingml/2006/picture">
+                <pic:pic xmlns:pic="http://schemas.openxmlformats.org/drawingml/2006/picture">
+                  <pic:nvPicPr>
+                    <pic:cNvPr id="239" name="Picture 239" descr="Shape&#10;&#10;Description automatically generated"/>
+                    <pic:cNvPicPr/>
+                  </pic:nvPicPr>
+                  <pic:blipFill>
+                    <a:blip r:embed="rId60">
                       <a:extLst>
                         <a:ext uri="{28A0092B-C50C-407E-A947-70E740481C1C}">
                           <a14:useLocalDpi xmlns:a14="http://schemas.microsoft.com/office/drawing/2010/main" val="0"/>
@@ -27280,7 +28677,7 @@
                   <pic:spPr>
                     <a:xfrm>
                       <a:off x="0" y="0"/>
-                      <a:ext cx="4371975" cy="2550717"/>
+                      <a:ext cx="3648075" cy="2184561"/>
                     </a:xfrm>
                     <a:prstGeom prst="rect">
                       <a:avLst/>
@@ -27299,93 +28696,60 @@
         </w:drawing>
       </w:r>
       <w:r>
-        <w:t>Here is a picture of my login form.</w:t>
-      </w:r>
-      <w:r>
-        <w:t xml:space="preserve"> </w:t>
-      </w:r>
-    </w:p>
-    <w:p>
-      <w:pPr>
-        <w:tabs>
-          <w:tab w:val="left" w:pos="2074"/>
-        </w:tabs>
-      </w:pPr>
-    </w:p>
-    <w:p>
-      <w:pPr>
-        <w:tabs>
-          <w:tab w:val="left" w:pos="2074"/>
-        </w:tabs>
-      </w:pPr>
-    </w:p>
-    <w:p>
-      <w:pPr>
-        <w:tabs>
-          <w:tab w:val="left" w:pos="2074"/>
-        </w:tabs>
-      </w:pPr>
-    </w:p>
-    <w:p>
-      <w:pPr>
-        <w:tabs>
-          <w:tab w:val="left" w:pos="2074"/>
-        </w:tabs>
-      </w:pPr>
-    </w:p>
-    <w:p>
-      <w:pPr>
-        <w:tabs>
-          <w:tab w:val="left" w:pos="2074"/>
-        </w:tabs>
-      </w:pPr>
-    </w:p>
-    <w:p>
-      <w:pPr>
-        <w:tabs>
-          <w:tab w:val="left" w:pos="2074"/>
-        </w:tabs>
-      </w:pPr>
-    </w:p>
-    <w:p>
-      <w:pPr>
-        <w:tabs>
-          <w:tab w:val="left" w:pos="2074"/>
-        </w:tabs>
-        <w:rPr>
-          <w:u w:val="single"/>
-        </w:rPr>
-      </w:pPr>
-      <w:r>
-        <w:rPr>
-          <w:u w:val="single"/>
-        </w:rPr>
-        <w:lastRenderedPageBreak/>
-        <w:t>Login Form</w:t>
-      </w:r>
-    </w:p>
-    <w:p>
-      <w:pPr>
-        <w:tabs>
-          <w:tab w:val="left" w:pos="2074"/>
-        </w:tabs>
-      </w:pPr>
-      <w:r>
-        <w:t>This is my next form that is part of prototype 1</w:t>
-      </w:r>
-    </w:p>
-    <w:p>
-      <w:pPr>
-        <w:tabs>
-          <w:tab w:val="left" w:pos="2074"/>
-        </w:tabs>
-        <w:rPr>
-          <w:u w:val="single"/>
-        </w:rPr>
+        <w:t>This will be created in prototype 2 but will have no functionality on it.</w:t>
+      </w:r>
+    </w:p>
+    <w:p>
+      <w:pPr>
+        <w:tabs>
+          <w:tab w:val="left" w:pos="2074"/>
+        </w:tabs>
+      </w:pPr>
+    </w:p>
+    <w:p>
+      <w:pPr>
+        <w:tabs>
+          <w:tab w:val="left" w:pos="2074"/>
+        </w:tabs>
+      </w:pPr>
+    </w:p>
+    <w:p>
+      <w:pPr>
+        <w:tabs>
+          <w:tab w:val="left" w:pos="2074"/>
+        </w:tabs>
+      </w:pPr>
+    </w:p>
+    <w:p>
+      <w:pPr>
+        <w:tabs>
+          <w:tab w:val="left" w:pos="2074"/>
+        </w:tabs>
+      </w:pPr>
+    </w:p>
+    <w:p>
+      <w:pPr>
+        <w:tabs>
+          <w:tab w:val="left" w:pos="2074"/>
+        </w:tabs>
+      </w:pPr>
+    </w:p>
+    <w:p>
+      <w:pPr>
+        <w:tabs>
+          <w:tab w:val="left" w:pos="2074"/>
+        </w:tabs>
+      </w:pPr>
+    </w:p>
+    <w:p>
+      <w:pPr>
+        <w:tabs>
+          <w:tab w:val="left" w:pos="2074"/>
+        </w:tabs>
       </w:pPr>
     </w:p>
     <w:sectPr>
-      <w:headerReference w:type="default" r:id="rId50"/>
+      <w:headerReference w:type="default" r:id="rId61"/>
       <w:pgSz w:w="11906" w:h="16838"/>
       <w:pgMar w:top="1440" w:right="1440" w:bottom="1440" w:left="1440" w:header="708" w:footer="708" w:gutter="0"/>
       <w:cols w:space="708"/>
@@ -27456,18 +28820,6 @@
     </w:r>
   </w:p>
 </w:hdr>
-</file>
-
-<file path=word/intelligence2.xml><?xml version="1.0" encoding="utf-8"?>
-<int2:intelligence xmlns:int2="http://schemas.microsoft.com/office/intelligence/2020/intelligence" xmlns:oel="http://schemas.microsoft.com/office/2019/extlst">
-  <int2:observations>
-    <int2:bookmark int2:bookmarkName="_Int_T32ane4V" int2:invalidationBookmarkName="" int2:hashCode="R0SdZSrFOF/fg1" int2:id="KDRWOHve">
-      <int2:state int2:value="Rejected" int2:type="LegacyProofing"/>
-    </int2:bookmark>
-  </int2:observations>
-  <int2:intelligenceSettings/>
-  <int2:onDemandWorkflows/>
-</int2:intelligence>
 </file>
 
 <file path=word/numbering.xml><?xml version="1.0" encoding="utf-8"?>

</xml_diff>

<commit_message>
Finished documentation for Prototype 1
</commit_message>
<xml_diff>
--- a/Documentation/Calorie Counter.docx
+++ b/Documentation/Calorie Counter.docx
@@ -13,7 +13,6 @@
           <w:u w:val="single"/>
         </w:rPr>
       </w:pPr>
-      <w:proofErr w:type="spellStart"/>
       <w:r>
         <w:rPr>
           <w:b/>
@@ -24,7 +23,6 @@
         </w:rPr>
         <w:t>MyCal</w:t>
       </w:r>
-      <w:proofErr w:type="spellEnd"/>
     </w:p>
     <w:p>
       <w:pPr>
@@ -329,21 +327,8 @@
       <w:pPr>
         <w:jc w:val="both"/>
       </w:pPr>
-      <w:proofErr w:type="spellStart"/>
-      <w:r>
-        <w:t>Myfitnesspal</w:t>
-      </w:r>
-      <w:proofErr w:type="spellEnd"/>
-      <w:r>
-        <w:t xml:space="preserve"> is a software already used by millions world-wide. It allows users to input what foods they are </w:t>
-      </w:r>
-      <w:proofErr w:type="gramStart"/>
-      <w:r>
-        <w:t>eating</w:t>
-      </w:r>
-      <w:proofErr w:type="gramEnd"/>
-      <w:r>
-        <w:t xml:space="preserve"> and it then calculates the macros for the foods as shown in the image.</w:t>
+      <w:r>
+        <w:t>Myfitnesspal is a software already used by millions world-wide. It allows users to input what foods they are eating and it then calculates the macros for the foods as shown in the image.</w:t>
       </w:r>
       <w:r>
         <w:t xml:space="preserve"> What I like about it is that</w:t>
@@ -462,72 +447,65 @@
         <w:t xml:space="preserve"> the majority</w:t>
       </w:r>
       <w:r>
-        <w:t xml:space="preserve"> here in this </w:t>
-      </w:r>
-      <w:proofErr w:type="gramStart"/>
-      <w:r>
-        <w:t>users</w:t>
-      </w:r>
-      <w:proofErr w:type="gramEnd"/>
-      <w:r>
-        <w:t xml:space="preserve"> diet. </w:t>
-      </w:r>
-    </w:p>
-    <w:p>
-      <w:pPr>
-        <w:jc w:val="both"/>
-      </w:pPr>
-    </w:p>
-    <w:p>
-      <w:pPr>
-        <w:jc w:val="both"/>
-      </w:pPr>
-    </w:p>
-    <w:p>
-      <w:pPr>
-        <w:jc w:val="both"/>
-      </w:pPr>
-    </w:p>
-    <w:p>
-      <w:pPr>
-        <w:jc w:val="both"/>
-      </w:pPr>
-    </w:p>
-    <w:p>
-      <w:pPr>
-        <w:jc w:val="both"/>
-      </w:pPr>
-    </w:p>
-    <w:p>
-      <w:pPr>
-        <w:jc w:val="both"/>
-      </w:pPr>
-    </w:p>
-    <w:p>
-      <w:pPr>
-        <w:jc w:val="both"/>
-      </w:pPr>
-    </w:p>
-    <w:p>
-      <w:pPr>
-        <w:jc w:val="both"/>
-      </w:pPr>
-    </w:p>
-    <w:p>
-      <w:pPr>
-        <w:jc w:val="both"/>
-      </w:pPr>
-    </w:p>
-    <w:p>
-      <w:pPr>
-        <w:jc w:val="both"/>
-      </w:pPr>
-    </w:p>
-    <w:p>
-      <w:pPr>
-        <w:jc w:val="both"/>
-      </w:pPr>
-      <w:r>
+        <w:t xml:space="preserve"> here in this users diet. </w:t>
+      </w:r>
+    </w:p>
+    <w:p>
+      <w:pPr>
+        <w:jc w:val="both"/>
+      </w:pPr>
+    </w:p>
+    <w:p>
+      <w:pPr>
+        <w:jc w:val="both"/>
+      </w:pPr>
+    </w:p>
+    <w:p>
+      <w:pPr>
+        <w:jc w:val="both"/>
+      </w:pPr>
+    </w:p>
+    <w:p>
+      <w:pPr>
+        <w:jc w:val="both"/>
+      </w:pPr>
+    </w:p>
+    <w:p>
+      <w:pPr>
+        <w:jc w:val="both"/>
+      </w:pPr>
+    </w:p>
+    <w:p>
+      <w:pPr>
+        <w:jc w:val="both"/>
+      </w:pPr>
+    </w:p>
+    <w:p>
+      <w:pPr>
+        <w:jc w:val="both"/>
+      </w:pPr>
+    </w:p>
+    <w:p>
+      <w:pPr>
+        <w:jc w:val="both"/>
+      </w:pPr>
+    </w:p>
+    <w:p>
+      <w:pPr>
+        <w:jc w:val="both"/>
+      </w:pPr>
+    </w:p>
+    <w:p>
+      <w:pPr>
+        <w:jc w:val="both"/>
+      </w:pPr>
+    </w:p>
+    <w:p>
+      <w:pPr>
+        <w:jc w:val="both"/>
+      </w:pPr>
+      <w:r>
+        <w:lastRenderedPageBreak/>
         <w:t>Nutri</w:t>
       </w:r>
       <w:r>
@@ -934,6 +912,7 @@
         <w:rPr>
           <w:noProof/>
         </w:rPr>
+        <w:lastRenderedPageBreak/>
         <w:drawing>
           <wp:anchor distT="0" distB="0" distL="114300" distR="114300" simplePos="0" relativeHeight="251658240" behindDoc="0" locked="0" layoutInCell="1" allowOverlap="1" wp14:anchorId="2D1A0F66" wp14:editId="683E9352">
             <wp:simplePos x="0" y="0"/>
@@ -1199,25 +1178,22 @@
         <w:t xml:space="preserve">One limitation that I may face is that </w:t>
       </w:r>
       <w:r>
-        <w:t xml:space="preserve">I will not be able to create an optimal solution due to limited time. I won't have enough time to completely design all of the features that a user could want in a </w:t>
+        <w:t>I will not be able to create an optimal solution due to limited time. I won't have enough time to completely design all of the features that a user could want in a program. Since I'm not an experienced programmer, my programming ability may limit what I can accomplish.</w:t>
+      </w:r>
+      <w:r>
+        <w:t xml:space="preserve"> </w:t>
+      </w:r>
+      <w:r>
+        <w:t>Another limitation is that t</w:t>
+      </w:r>
+      <w:r>
+        <w:t>here is currently no system in place to recover the user's account. This is due to the fact that privacy is our top priority. Because all of the users' data is held locally and no data is sent to us, I have no method of verifying the identity of anyone attempting to</w:t>
+      </w:r>
+      <w:r>
+        <w:t xml:space="preserve"> </w:t>
       </w:r>
       <w:r>
         <w:lastRenderedPageBreak/>
-        <w:t>program. Since I'm not an experienced programmer, my programming ability may limit what I can accomplish.</w:t>
-      </w:r>
-      <w:r>
-        <w:t xml:space="preserve"> </w:t>
-      </w:r>
-      <w:r>
-        <w:t>Another limitation is that t</w:t>
-      </w:r>
-      <w:r>
-        <w:t>here is currently no system in place to recover the user's account. This is due to the fact that privacy is our top priority. Because all of the users' data is held locally and no data is sent to us, I have no method of verifying the identity of anyone attempting to</w:t>
-      </w:r>
-      <w:r>
-        <w:t xml:space="preserve"> </w:t>
-      </w:r>
-      <w:r>
         <w:t>restore a user's account. I'd have to design a password reset API to allow users to recover their accounts, which is beyond my expertise and therefore would take too long to develop.</w:t>
       </w:r>
     </w:p>
@@ -1436,15 +1412,7 @@
         <w:t xml:space="preserve">themselves endorsed. These are SQL Lite, </w:t>
       </w:r>
       <w:r>
-        <w:t xml:space="preserve">Realm, </w:t>
-      </w:r>
-      <w:proofErr w:type="spellStart"/>
-      <w:r>
-        <w:t>CoreData</w:t>
-      </w:r>
-      <w:proofErr w:type="spellEnd"/>
-      <w:r>
-        <w:t xml:space="preserve"> and that’s just to name Database services.</w:t>
+        <w:t>Realm, CoreData and that’s just to name Database services.</w:t>
       </w:r>
     </w:p>
     <w:p>
@@ -1609,11 +1577,7 @@
               </w:numPr>
             </w:pPr>
             <w:r>
-              <w:t xml:space="preserve">Users can log into their </w:t>
-            </w:r>
-            <w:r>
-              <w:lastRenderedPageBreak/>
-              <w:t>accounts</w:t>
+              <w:t>Users can log into their accounts</w:t>
             </w:r>
           </w:p>
         </w:tc>
@@ -1630,12 +1594,7 @@
               </w:numPr>
             </w:pPr>
             <w:r>
-              <w:lastRenderedPageBreak/>
-              <w:t xml:space="preserve">To allow them to add new </w:t>
-            </w:r>
-            <w:r>
-              <w:lastRenderedPageBreak/>
-              <w:t>items to their log</w:t>
+              <w:t>To allow them to add new items to their log</w:t>
             </w:r>
           </w:p>
         </w:tc>
@@ -1652,7 +1611,6 @@
               </w:numPr>
             </w:pPr>
             <w:r>
-              <w:lastRenderedPageBreak/>
               <w:t>Must</w:t>
             </w:r>
           </w:p>
@@ -1692,15 +1650,11 @@
               </w:numPr>
             </w:pPr>
             <w:r>
-              <w:t xml:space="preserve">The purpose of the log is to track how many calories the person has consumed for the day. If the log doesn’t </w:t>
-            </w:r>
-            <w:proofErr w:type="gramStart"/>
-            <w:r>
-              <w:t>work</w:t>
-            </w:r>
-            <w:proofErr w:type="gramEnd"/>
-            <w:r>
-              <w:t xml:space="preserve"> then my program is useless</w:t>
+              <w:t xml:space="preserve">The purpose of the log is to track how many calories the person has consumed for the </w:t>
+            </w:r>
+            <w:r>
+              <w:lastRenderedPageBreak/>
+              <w:t>day. If the log doesn’t work then my program is useless</w:t>
             </w:r>
           </w:p>
         </w:tc>
@@ -1725,6 +1679,7 @@
                 <w:b/>
                 <w:bCs/>
               </w:rPr>
+              <w:lastRenderedPageBreak/>
               <w:t>Must</w:t>
             </w:r>
           </w:p>
@@ -1988,15 +1943,7 @@
               </w:numPr>
             </w:pPr>
             <w:r>
-              <w:t xml:space="preserve">It makes the UI more </w:t>
-            </w:r>
-            <w:proofErr w:type="gramStart"/>
-            <w:r>
-              <w:t>simpler</w:t>
-            </w:r>
-            <w:proofErr w:type="gramEnd"/>
-            <w:r>
-              <w:t xml:space="preserve"> and users are able to see </w:t>
+              <w:t xml:space="preserve">It makes the UI more simpler and users are able to see </w:t>
             </w:r>
             <w:r>
               <w:t>how many calories they consumed for different mealtimes such as breakfast, lunch, dinner.</w:t>
@@ -2108,23 +2055,7 @@
               </w:numPr>
             </w:pPr>
             <w:r>
-              <w:t xml:space="preserve">Progress stores locally on </w:t>
-            </w:r>
-            <w:proofErr w:type="gramStart"/>
-            <w:r>
-              <w:t>clients</w:t>
-            </w:r>
-            <w:proofErr w:type="gramEnd"/>
-            <w:r>
-              <w:t xml:space="preserve"> device. If data is </w:t>
-            </w:r>
-            <w:proofErr w:type="gramStart"/>
-            <w:r>
-              <w:t>lost</w:t>
-            </w:r>
-            <w:proofErr w:type="gramEnd"/>
-            <w:r>
-              <w:t xml:space="preserve"> then progress is lost. We take privacy very seriously. </w:t>
+              <w:t xml:space="preserve">Progress stores locally on clients device. If data is lost then progress is lost. We take privacy very seriously. </w:t>
             </w:r>
           </w:p>
         </w:tc>
@@ -2177,13 +2108,8 @@
               </w:numPr>
             </w:pPr>
             <w:r>
-              <w:t xml:space="preserve">Users can properly copy progress files and upload them to any cloud storage service they can. That way if progress is </w:t>
-            </w:r>
-            <w:proofErr w:type="gramStart"/>
-            <w:r>
-              <w:t>lost</w:t>
-            </w:r>
-            <w:proofErr w:type="gramEnd"/>
+              <w:t>Users can properly copy progress files and upload them to any cloud storage service they can. That way if progress is lost</w:t>
+            </w:r>
             <w:r>
               <w:t xml:space="preserve"> they can just restore it by replacing the new progress file with their backed up one in file manager.</w:t>
             </w:r>
@@ -2238,22 +2164,10 @@
               </w:numPr>
             </w:pPr>
             <w:r>
-              <w:t xml:space="preserve">Users </w:t>
-            </w:r>
-            <w:proofErr w:type="gramStart"/>
-            <w:r>
-              <w:t>can</w:t>
-            </w:r>
-            <w:proofErr w:type="gramEnd"/>
-            <w:r>
-              <w:t xml:space="preserve"> import progress if their </w:t>
-            </w:r>
-            <w:r>
-              <w:t xml:space="preserve">progress got corrupt. For this to work they would have to back up their data first then during sign up there will be an option which allows users to “import progress” and there </w:t>
-            </w:r>
-            <w:r>
-              <w:lastRenderedPageBreak/>
-              <w:t>they would have to upload their progress file</w:t>
+              <w:t xml:space="preserve">Users can import progress if their </w:t>
+            </w:r>
+            <w:r>
+              <w:t>progress got corrupt. For this to work they would have to back up their data first then during sign up there will be an option which allows users to “import progress” and there they would have to upload their progress file</w:t>
             </w:r>
             <w:r>
               <w:t>s to the app and the app would do the rest</w:t>
@@ -2276,7 +2190,6 @@
               </w:numPr>
             </w:pPr>
             <w:r>
-              <w:lastRenderedPageBreak/>
               <w:t>Would</w:t>
             </w:r>
           </w:p>
@@ -2296,6 +2209,7 @@
               </w:numPr>
             </w:pPr>
             <w:r>
+              <w:lastRenderedPageBreak/>
               <w:t xml:space="preserve">Allow users to </w:t>
             </w:r>
             <w:r>
@@ -2957,6 +2871,7 @@
           <w:szCs w:val="28"/>
           <w:u w:val="single"/>
         </w:rPr>
+        <w:lastRenderedPageBreak/>
         <w:t>Computational Thinking:</w:t>
       </w:r>
     </w:p>
@@ -3322,6 +3237,7 @@
           <w:szCs w:val="32"/>
           <w:u w:val="single"/>
         </w:rPr>
+        <w:lastRenderedPageBreak/>
         <w:t>Desi</w:t>
       </w:r>
       <w:r>
@@ -3465,6 +3381,7 @@
         <w:rPr>
           <w:noProof/>
         </w:rPr>
+        <w:lastRenderedPageBreak/>
         <w:drawing>
           <wp:anchor distT="0" distB="0" distL="114300" distR="114300" simplePos="0" relativeHeight="251660295" behindDoc="1" locked="0" layoutInCell="1" allowOverlap="1" wp14:anchorId="7799D9B5" wp14:editId="170E9120">
             <wp:simplePos x="0" y="0"/>
@@ -3743,6 +3660,7 @@
         <w:jc w:val="both"/>
       </w:pPr>
       <w:r>
+        <w:lastRenderedPageBreak/>
         <w:t>Program Functions</w:t>
       </w:r>
       <w:r>
@@ -4101,6 +4019,7 @@
         <w:rPr>
           <w:noProof/>
         </w:rPr>
+        <w:lastRenderedPageBreak/>
         <w:drawing>
           <wp:anchor distT="0" distB="0" distL="114300" distR="114300" simplePos="0" relativeHeight="251665415" behindDoc="1" locked="0" layoutInCell="1" allowOverlap="1" wp14:anchorId="666167D6" wp14:editId="143C445B">
             <wp:simplePos x="0" y="0"/>
@@ -4166,13 +4085,8 @@
         </w:drawing>
       </w:r>
       <w:r>
-        <w:t xml:space="preserve">First Time </w:t>
-      </w:r>
-      <w:proofErr w:type="spellStart"/>
-      <w:r>
-        <w:t>Startup</w:t>
-      </w:r>
-      <w:proofErr w:type="spellEnd"/>
+        <w:t>First Time Startup</w:t>
+      </w:r>
       <w:r>
         <w:t>:</w:t>
       </w:r>
@@ -4445,6 +4359,7 @@
         <w:jc w:val="both"/>
       </w:pPr>
       <w:r>
+        <w:lastRenderedPageBreak/>
         <w:t>Search Box</w:t>
       </w:r>
       <w:r>
@@ -4735,6 +4650,7 @@
         <w:rPr>
           <w:noProof/>
         </w:rPr>
+        <w:lastRenderedPageBreak/>
         <w:drawing>
           <wp:anchor distT="0" distB="0" distL="114300" distR="114300" simplePos="0" relativeHeight="251668487" behindDoc="1" locked="0" layoutInCell="1" allowOverlap="1" wp14:anchorId="234BD865" wp14:editId="59420182">
             <wp:simplePos x="0" y="0"/>
@@ -4826,13 +4742,8 @@
       <w:r>
         <w:t xml:space="preserve"> along with sodium, </w:t>
       </w:r>
-      <w:proofErr w:type="spellStart"/>
-      <w:r>
-        <w:t>fiber</w:t>
-      </w:r>
-      <w:proofErr w:type="spellEnd"/>
-      <w:r>
-        <w:t xml:space="preserve">, calcium, iron, and vitamins. More nutritional information will be added once </w:t>
+      <w:r>
+        <w:t xml:space="preserve">fiber, calcium, iron, and vitamins. More nutritional information will be added once </w:t>
       </w:r>
       <w:r>
         <w:t xml:space="preserve">the log </w:t>
@@ -5150,6 +5061,7 @@
         <w:rPr>
           <w:noProof/>
         </w:rPr>
+        <w:lastRenderedPageBreak/>
         <w:drawing>
           <wp:anchor distT="0" distB="0" distL="114300" distR="114300" simplePos="0" relativeHeight="251670535" behindDoc="1" locked="0" layoutInCell="1" allowOverlap="1" wp14:anchorId="2D306AB8" wp14:editId="1C295F49">
             <wp:simplePos x="0" y="0"/>
@@ -5244,11 +5156,7 @@
         <w:t xml:space="preserve"> and more. In the strength training section, they can specify which area of </w:t>
       </w:r>
       <w:r>
-        <w:t xml:space="preserve">the body they want to focus on. Say if they want to work on their legs, a bunch of </w:t>
-      </w:r>
-      <w:r>
-        <w:lastRenderedPageBreak/>
-        <w:t>leg workouts will</w:t>
+        <w:t>the body they want to focus on. Say if they want to work on their legs, a bunch of leg workouts will</w:t>
       </w:r>
       <w:r>
         <w:t xml:space="preserve"> show</w:t>
@@ -5390,6 +5298,7 @@
         <w:rPr>
           <w:noProof/>
         </w:rPr>
+        <w:lastRenderedPageBreak/>
         <w:drawing>
           <wp:anchor distT="0" distB="0" distL="114300" distR="114300" simplePos="0" relativeHeight="251743239" behindDoc="1" locked="0" layoutInCell="1" allowOverlap="1" wp14:anchorId="20A0647C" wp14:editId="49541AA4">
             <wp:simplePos x="0" y="0"/>
@@ -5466,13 +5375,8 @@
         <w:t xml:space="preserve">The settings page will be used if a user wants to update their goal. Wants </w:t>
       </w:r>
       <w:r>
-        <w:t xml:space="preserve">to update their weight or to log out of </w:t>
-      </w:r>
-      <w:proofErr w:type="spellStart"/>
-      <w:r>
-        <w:t>MyCal</w:t>
-      </w:r>
-      <w:proofErr w:type="spellEnd"/>
+        <w:t>to update their weight or to log out of MyCal</w:t>
+      </w:r>
       <w:r>
         <w:t xml:space="preserve">. </w:t>
       </w:r>
@@ -5625,6 +5529,7 @@
         <w:jc w:val="both"/>
       </w:pPr>
       <w:r>
+        <w:lastRenderedPageBreak/>
         <w:t>Forms</w:t>
       </w:r>
       <w:r>
@@ -7445,13 +7350,8 @@
             <w:pPr>
               <w:jc w:val="both"/>
             </w:pPr>
-            <w:proofErr w:type="gramStart"/>
-            <w:r>
-              <w:t>This displays</w:t>
-            </w:r>
-            <w:proofErr w:type="gramEnd"/>
-            <w:r>
-              <w:t xml:space="preserve"> text. </w:t>
+            <w:r>
+              <w:t xml:space="preserve">This displays text. </w:t>
             </w:r>
           </w:p>
         </w:tc>
@@ -7464,15 +7364,7 @@
               <w:jc w:val="both"/>
             </w:pPr>
             <w:r>
-              <w:t>The “</w:t>
-            </w:r>
-            <w:proofErr w:type="spellStart"/>
-            <w:r>
-              <w:t>txtTitle</w:t>
-            </w:r>
-            <w:proofErr w:type="spellEnd"/>
-            <w:r>
-              <w:t xml:space="preserve">” is </w:t>
+              <w:t xml:space="preserve">The “txtTitle” is </w:t>
             </w:r>
             <w:r>
               <w:t xml:space="preserve">a label. Its use </w:t>
@@ -7568,6 +7460,7 @@
         <w:jc w:val="both"/>
       </w:pPr>
       <w:r>
+        <w:lastRenderedPageBreak/>
         <w:t>Register Screen</w:t>
       </w:r>
     </w:p>
@@ -8431,7 +8324,6 @@
         <w:rPr>
           <w:noProof/>
         </w:rPr>
-        <w:lastRenderedPageBreak/>
         <mc:AlternateContent>
           <mc:Choice Requires="wps">
             <w:drawing>
@@ -9463,13 +9355,8 @@
               <w:t>When the user clicks on the button it will give an output. For example, when they click on “</w:t>
             </w:r>
             <w:r>
-              <w:t xml:space="preserve">Join </w:t>
-            </w:r>
-            <w:proofErr w:type="spellStart"/>
-            <w:r>
-              <w:t>MyCal</w:t>
-            </w:r>
-            <w:proofErr w:type="spellEnd"/>
+              <w:t>Join MyCal</w:t>
+            </w:r>
             <w:r>
               <w:t>” it will grant the user access to the program.</w:t>
             </w:r>
@@ -9502,13 +9389,8 @@
                 <w:tab w:val="left" w:pos="2074"/>
               </w:tabs>
             </w:pPr>
-            <w:proofErr w:type="gramStart"/>
-            <w:r>
-              <w:t>This displays</w:t>
-            </w:r>
-            <w:proofErr w:type="gramEnd"/>
-            <w:r>
-              <w:t xml:space="preserve"> text. </w:t>
+            <w:r>
+              <w:t xml:space="preserve">This displays text. </w:t>
             </w:r>
           </w:p>
         </w:tc>
@@ -9523,15 +9405,7 @@
               </w:tabs>
             </w:pPr>
             <w:r>
-              <w:t>The “</w:t>
-            </w:r>
-            <w:proofErr w:type="spellStart"/>
-            <w:r>
-              <w:t>txtTitle</w:t>
-            </w:r>
-            <w:proofErr w:type="spellEnd"/>
-            <w:r>
-              <w:t>” is a label. Its use</w:t>
+              <w:t>The “txtTitle” is a label. Its use</w:t>
             </w:r>
             <w:r>
               <w:t xml:space="preserve"> is</w:t>
@@ -9983,13 +9857,8 @@
         </mc:AlternateContent>
       </w:r>
       <w:r>
-        <w:t xml:space="preserve">First Time </w:t>
-      </w:r>
-      <w:proofErr w:type="spellStart"/>
-      <w:r>
-        <w:t>Startup</w:t>
-      </w:r>
-      <w:proofErr w:type="spellEnd"/>
+        <w:t>First Time Startup</w:t>
+      </w:r>
     </w:p>
     <w:p>
       <w:pPr>
@@ -10004,7 +9873,6 @@
           <w:sz w:val="36"/>
           <w:szCs w:val="36"/>
         </w:rPr>
-        <w:lastRenderedPageBreak/>
         <mc:AlternateContent>
           <mc:Choice Requires="wps">
             <w:drawing>
@@ -11478,13 +11346,8 @@
                 <w:tab w:val="left" w:pos="2074"/>
               </w:tabs>
             </w:pPr>
-            <w:proofErr w:type="spellStart"/>
-            <w:r>
-              <w:t>ComboBox</w:t>
-            </w:r>
-            <w:proofErr w:type="spellEnd"/>
-            <w:r>
-              <w:t xml:space="preserve"> (</w:t>
+            <w:r>
+              <w:t>ComboBox (</w:t>
             </w:r>
             <w:r>
               <w:t>Drop Down Menu</w:t>
@@ -11575,13 +11438,8 @@
                 <w:tab w:val="left" w:pos="2074"/>
               </w:tabs>
             </w:pPr>
-            <w:proofErr w:type="gramStart"/>
-            <w:r>
-              <w:t>This displays</w:t>
-            </w:r>
-            <w:proofErr w:type="gramEnd"/>
-            <w:r>
-              <w:t xml:space="preserve"> text. </w:t>
+            <w:r>
+              <w:t xml:space="preserve">This displays text. </w:t>
             </w:r>
           </w:p>
         </w:tc>
@@ -11596,15 +11454,7 @@
               </w:tabs>
             </w:pPr>
             <w:r>
-              <w:t>The “</w:t>
-            </w:r>
-            <w:proofErr w:type="spellStart"/>
-            <w:r>
-              <w:t>txtTitle</w:t>
-            </w:r>
-            <w:proofErr w:type="spellEnd"/>
-            <w:r>
-              <w:t>” is a label. Its use</w:t>
+              <w:t>The “txtTitle” is a label. Its use</w:t>
             </w:r>
             <w:r>
               <w:t xml:space="preserve"> is </w:t>
@@ -11777,6 +11627,7 @@
           <w:sz w:val="36"/>
           <w:szCs w:val="36"/>
         </w:rPr>
+        <w:lastRenderedPageBreak/>
         <mc:AlternateContent>
           <mc:Choice Requires="wps">
             <w:drawing>
@@ -12286,7 +12137,6 @@
           <w:sz w:val="36"/>
           <w:szCs w:val="36"/>
         </w:rPr>
-        <w:lastRenderedPageBreak/>
         <mc:AlternateContent>
           <mc:Choice Requires="wps">
             <w:drawing>
@@ -14397,13 +14247,8 @@
                 <w:tab w:val="left" w:pos="2074"/>
               </w:tabs>
             </w:pPr>
-            <w:proofErr w:type="gramStart"/>
-            <w:r>
-              <w:t>This displays</w:t>
-            </w:r>
-            <w:proofErr w:type="gramEnd"/>
-            <w:r>
-              <w:t xml:space="preserve"> text. </w:t>
+            <w:r>
+              <w:t xml:space="preserve">This displays text. </w:t>
             </w:r>
           </w:p>
         </w:tc>
@@ -14418,15 +14263,7 @@
               </w:tabs>
             </w:pPr>
             <w:r>
-              <w:t>The “</w:t>
-            </w:r>
-            <w:proofErr w:type="spellStart"/>
-            <w:r>
-              <w:t>txtTitle</w:t>
-            </w:r>
-            <w:proofErr w:type="spellEnd"/>
-            <w:r>
-              <w:t xml:space="preserve">” is a label. Its use </w:t>
+              <w:t xml:space="preserve">The “txtTitle” is a label. Its use </w:t>
             </w:r>
             <w:r>
               <w:t xml:space="preserve">is </w:t>
@@ -14481,11 +14318,9 @@
             <w:r>
               <w:t>When the user clicks on the button it will give an output. For example, when they click on “</w:t>
             </w:r>
-            <w:proofErr w:type="spellStart"/>
             <w:r>
               <w:t>BtnAdd</w:t>
             </w:r>
-            <w:proofErr w:type="spellEnd"/>
             <w:r>
               <w:t xml:space="preserve">” it will grant the user </w:t>
             </w:r>
@@ -14509,11 +14344,9 @@
                 <w:tab w:val="left" w:pos="2074"/>
               </w:tabs>
             </w:pPr>
-            <w:proofErr w:type="spellStart"/>
             <w:r>
               <w:t>PictureBox</w:t>
             </w:r>
-            <w:proofErr w:type="spellEnd"/>
           </w:p>
         </w:tc>
         <w:tc>
@@ -14554,15 +14387,7 @@
               <w:t xml:space="preserve"> An Example is </w:t>
             </w:r>
             <w:r>
-              <w:t>“</w:t>
-            </w:r>
-            <w:proofErr w:type="spellStart"/>
-            <w:r>
-              <w:t>PictureBoxFire</w:t>
-            </w:r>
-            <w:proofErr w:type="spellEnd"/>
-            <w:r>
-              <w:t>”</w:t>
+              <w:t>“PictureBoxFire”</w:t>
             </w:r>
           </w:p>
         </w:tc>
@@ -14659,6 +14484,7 @@
         </w:tabs>
       </w:pPr>
       <w:r>
+        <w:lastRenderedPageBreak/>
         <w:t>Water Log Section (part of main interface)</w:t>
       </w:r>
     </w:p>
@@ -14675,7 +14501,6 @@
           <w:sz w:val="36"/>
           <w:szCs w:val="36"/>
         </w:rPr>
-        <w:lastRenderedPageBreak/>
         <mc:AlternateContent>
           <mc:Choice Requires="wps">
             <w:drawing>
@@ -15738,13 +15563,8 @@
                 <w:tab w:val="left" w:pos="2074"/>
               </w:tabs>
             </w:pPr>
-            <w:proofErr w:type="gramStart"/>
-            <w:r>
-              <w:t>This displays</w:t>
-            </w:r>
-            <w:proofErr w:type="gramEnd"/>
-            <w:r>
-              <w:t xml:space="preserve"> text. </w:t>
+            <w:r>
+              <w:t xml:space="preserve">This displays text. </w:t>
             </w:r>
           </w:p>
         </w:tc>
@@ -15759,15 +15579,7 @@
               </w:tabs>
             </w:pPr>
             <w:r>
-              <w:t>The “</w:t>
-            </w:r>
-            <w:proofErr w:type="spellStart"/>
-            <w:r>
-              <w:t>txtWL</w:t>
-            </w:r>
-            <w:proofErr w:type="spellEnd"/>
-            <w:r>
-              <w:t xml:space="preserve">” is a label. Its use </w:t>
+              <w:t xml:space="preserve">The “txtWL” is a label. Its use </w:t>
             </w:r>
             <w:r>
               <w:t xml:space="preserve">is </w:t>
@@ -15822,14 +15634,12 @@
             <w:r>
               <w:t>When the user clicks on the button it will give an output. For example, when they click on “</w:t>
             </w:r>
-            <w:proofErr w:type="spellStart"/>
             <w:r>
               <w:t>Btn</w:t>
             </w:r>
             <w:r>
               <w:t>WP</w:t>
             </w:r>
-            <w:proofErr w:type="spellEnd"/>
             <w:r>
               <w:t>”</w:t>
             </w:r>
@@ -15865,11 +15675,9 @@
                 <w:tab w:val="left" w:pos="2074"/>
               </w:tabs>
             </w:pPr>
-            <w:proofErr w:type="spellStart"/>
             <w:r>
               <w:t>PictureBox</w:t>
             </w:r>
-            <w:proofErr w:type="spellEnd"/>
           </w:p>
         </w:tc>
         <w:tc>
@@ -15904,16 +15712,11 @@
               <w:t xml:space="preserve">many </w:t>
             </w:r>
             <w:r>
-              <w:t>picture boxes. An Example is “</w:t>
-            </w:r>
-            <w:proofErr w:type="spellStart"/>
-            <w:r>
-              <w:t>PictureBox</w:t>
+              <w:t>picture boxes. An Example is “PictureBox</w:t>
             </w:r>
             <w:r>
               <w:t>Droplet</w:t>
             </w:r>
-            <w:proofErr w:type="spellEnd"/>
             <w:r>
               <w:t>”</w:t>
             </w:r>
@@ -15991,6 +15794,7 @@
         </w:tabs>
       </w:pPr>
       <w:r>
+        <w:lastRenderedPageBreak/>
         <w:t>ADD FOOD SECTION HERE***</w:t>
       </w:r>
     </w:p>
@@ -16217,6 +16021,7 @@
           <w:sz w:val="36"/>
           <w:szCs w:val="36"/>
         </w:rPr>
+        <w:lastRenderedPageBreak/>
         <mc:AlternateContent>
           <mc:Choice Requires="wps">
             <w:drawing>
@@ -16424,7 +16229,6 @@
         <w:rPr>
           <w:noProof/>
         </w:rPr>
-        <w:lastRenderedPageBreak/>
         <mc:AlternateContent>
           <mc:Choice Requires="wps">
             <w:drawing>
@@ -17353,13 +17157,8 @@
                 <w:tab w:val="left" w:pos="2074"/>
               </w:tabs>
             </w:pPr>
-            <w:proofErr w:type="gramStart"/>
-            <w:r>
-              <w:t>This displays</w:t>
-            </w:r>
-            <w:proofErr w:type="gramEnd"/>
-            <w:r>
-              <w:t xml:space="preserve"> text. </w:t>
+            <w:r>
+              <w:t xml:space="preserve">This displays text. </w:t>
             </w:r>
           </w:p>
         </w:tc>
@@ -17374,15 +17173,7 @@
               </w:tabs>
             </w:pPr>
             <w:r>
-              <w:t>The “</w:t>
-            </w:r>
-            <w:proofErr w:type="spellStart"/>
-            <w:r>
-              <w:t>txtTitle</w:t>
-            </w:r>
-            <w:proofErr w:type="spellEnd"/>
-            <w:r>
-              <w:t xml:space="preserve">” is a label. Its use </w:t>
+              <w:t xml:space="preserve">The “txtTitle” is a label. Its use </w:t>
             </w:r>
             <w:r>
               <w:t xml:space="preserve">is </w:t>
@@ -17437,11 +17228,9 @@
             <w:r>
               <w:t>When the user clicks on the button it will give an output. For example, when they click on “</w:t>
             </w:r>
-            <w:proofErr w:type="spellStart"/>
             <w:r>
               <w:t>BtnBack</w:t>
             </w:r>
-            <w:proofErr w:type="spellEnd"/>
             <w:r>
               <w:t>”</w:t>
             </w:r>
@@ -17544,15 +17333,8 @@
         </w:tabs>
       </w:pPr>
       <w:r>
-        <w:t xml:space="preserve">When </w:t>
-      </w:r>
-      <w:proofErr w:type="spellStart"/>
-      <w:r>
-        <w:t>BtnStr</w:t>
-      </w:r>
-      <w:proofErr w:type="spellEnd"/>
-      <w:r>
-        <w:t xml:space="preserve"> is pressed:</w:t>
+        <w:lastRenderedPageBreak/>
+        <w:t>When BtnStr is pressed:</w:t>
       </w:r>
     </w:p>
     <w:p>
@@ -17568,7 +17350,6 @@
           <w:sz w:val="36"/>
           <w:szCs w:val="36"/>
         </w:rPr>
-        <w:lastRenderedPageBreak/>
         <mc:AlternateContent>
           <mc:Choice Requires="wps">
             <w:drawing>
@@ -19360,13 +19141,8 @@
                 <w:tab w:val="left" w:pos="2074"/>
               </w:tabs>
             </w:pPr>
-            <w:proofErr w:type="gramStart"/>
-            <w:r>
-              <w:t>This displays</w:t>
-            </w:r>
-            <w:proofErr w:type="gramEnd"/>
-            <w:r>
-              <w:t xml:space="preserve"> text. </w:t>
+            <w:r>
+              <w:t xml:space="preserve">This displays text. </w:t>
             </w:r>
           </w:p>
         </w:tc>
@@ -19381,15 +19157,7 @@
               </w:tabs>
             </w:pPr>
             <w:r>
-              <w:t>The “</w:t>
-            </w:r>
-            <w:proofErr w:type="spellStart"/>
-            <w:r>
-              <w:t>txtTitle</w:t>
-            </w:r>
-            <w:proofErr w:type="spellEnd"/>
-            <w:r>
-              <w:t>” is a label. Its use</w:t>
+              <w:t>The “txtTitle” is a label. Its use</w:t>
             </w:r>
             <w:r>
               <w:t xml:space="preserve"> is</w:t>
@@ -19444,14 +19212,12 @@
             <w:r>
               <w:t>When the user clicks on the button it will give an output. For example, when they click on “</w:t>
             </w:r>
-            <w:proofErr w:type="spellStart"/>
             <w:r>
               <w:t>Btn</w:t>
             </w:r>
             <w:r>
               <w:t>Chest</w:t>
             </w:r>
-            <w:proofErr w:type="spellEnd"/>
             <w:r>
               <w:t>”</w:t>
             </w:r>
@@ -19572,6 +19338,7 @@
           <w:sz w:val="36"/>
           <w:szCs w:val="36"/>
         </w:rPr>
+        <w:lastRenderedPageBreak/>
         <mc:AlternateContent>
           <mc:Choice Requires="wps">
             <w:drawing>
@@ -19914,7 +19681,6 @@
           <w:sz w:val="36"/>
           <w:szCs w:val="36"/>
         </w:rPr>
-        <w:lastRenderedPageBreak/>
         <mc:AlternateContent>
           <mc:Choice Requires="wps">
             <w:drawing>
@@ -21873,13 +21639,8 @@
                 <w:tab w:val="left" w:pos="2074"/>
               </w:tabs>
             </w:pPr>
-            <w:proofErr w:type="gramStart"/>
-            <w:r>
-              <w:t>This displays</w:t>
-            </w:r>
-            <w:proofErr w:type="gramEnd"/>
-            <w:r>
-              <w:t xml:space="preserve"> text. </w:t>
+            <w:r>
+              <w:t xml:space="preserve">This displays text. </w:t>
             </w:r>
           </w:p>
         </w:tc>
@@ -21894,15 +21655,7 @@
               </w:tabs>
             </w:pPr>
             <w:r>
-              <w:t>The “</w:t>
-            </w:r>
-            <w:proofErr w:type="spellStart"/>
-            <w:r>
-              <w:t>txtTitle</w:t>
-            </w:r>
-            <w:proofErr w:type="spellEnd"/>
-            <w:r>
-              <w:t>” is a label. Its use is to output text.</w:t>
+              <w:t>The “txtTitle” is a label. Its use is to output text.</w:t>
             </w:r>
           </w:p>
         </w:tc>
@@ -21951,11 +21704,9 @@
             <w:r>
               <w:t>When the user clicks on the button it will give an output. For example, when they click on “</w:t>
             </w:r>
-            <w:proofErr w:type="spellStart"/>
             <w:r>
               <w:t>BtnSave</w:t>
             </w:r>
-            <w:proofErr w:type="spellEnd"/>
             <w:r>
               <w:t>”</w:t>
             </w:r>
@@ -21985,13 +21736,8 @@
                 <w:tab w:val="left" w:pos="2074"/>
               </w:tabs>
             </w:pPr>
-            <w:proofErr w:type="spellStart"/>
-            <w:r>
-              <w:t>ComboBox</w:t>
-            </w:r>
-            <w:proofErr w:type="spellEnd"/>
-            <w:r>
-              <w:t xml:space="preserve"> (Drop Down Menu)</w:t>
+            <w:r>
+              <w:t>ComboBox (Drop Down Menu)</w:t>
             </w:r>
           </w:p>
         </w:tc>
@@ -22083,6 +21829,7 @@
         </w:tabs>
       </w:pPr>
       <w:r>
+        <w:lastRenderedPageBreak/>
         <w:t>Entity Relationship Diagrams:</w:t>
       </w:r>
     </w:p>
@@ -22096,7 +21843,6 @@
         <w:rPr>
           <w:noProof/>
         </w:rPr>
-        <w:lastRenderedPageBreak/>
         <w:drawing>
           <wp:inline distT="0" distB="0" distL="0" distR="0" wp14:anchorId="01223AD5" wp14:editId="03A81EE4">
             <wp:extent cx="5731510" cy="809625"/>
@@ -22343,6 +22089,7 @@
         <w:rPr>
           <w:u w:val="single"/>
         </w:rPr>
+        <w:lastRenderedPageBreak/>
         <w:t>Data Dictionaries</w:t>
       </w:r>
       <w:r>
@@ -22359,7 +22106,6 @@
         </w:tabs>
       </w:pPr>
       <w:r>
-        <w:lastRenderedPageBreak/>
         <w:t>Register:</w:t>
       </w:r>
     </w:p>
@@ -22623,11 +22369,9 @@
                 <w:tab w:val="left" w:pos="2074"/>
               </w:tabs>
             </w:pPr>
-            <w:proofErr w:type="spellStart"/>
             <w:r>
               <w:t>ComboBox</w:t>
             </w:r>
-            <w:proofErr w:type="spellEnd"/>
           </w:p>
         </w:tc>
         <w:tc>
@@ -22713,15 +22457,7 @@
               </w:tabs>
             </w:pPr>
             <w:r>
-              <w:t xml:space="preserve">This stores the </w:t>
-            </w:r>
-            <w:proofErr w:type="gramStart"/>
-            <w:r>
-              <w:t>users</w:t>
-            </w:r>
-            <w:proofErr w:type="gramEnd"/>
-            <w:r>
-              <w:t xml:space="preserve"> weight in the stat database.</w:t>
+              <w:t>This stores the users weight in the stat database.</w:t>
             </w:r>
           </w:p>
         </w:tc>
@@ -22819,13 +22555,8 @@
               <w:t>person’s</w:t>
             </w:r>
             <w:r>
-              <w:t xml:space="preserve"> goal weight cannot go under that or else they will </w:t>
-            </w:r>
-            <w:proofErr w:type="gramStart"/>
-            <w:r>
-              <w:t>be underweight</w:t>
-            </w:r>
-            <w:proofErr w:type="gramEnd"/>
+              <w:t xml:space="preserve"> goal weight cannot go under that or else they will be underweight</w:t>
+            </w:r>
           </w:p>
         </w:tc>
       </w:tr>
@@ -22855,7 +22586,6 @@
                 <w:tab w:val="left" w:pos="2074"/>
               </w:tabs>
             </w:pPr>
-            <w:proofErr w:type="spellStart"/>
             <w:r>
               <w:t>Combo</w:t>
             </w:r>
@@ -22865,7 +22595,6 @@
             <w:r>
               <w:t>ox</w:t>
             </w:r>
-            <w:proofErr w:type="spellEnd"/>
           </w:p>
         </w:tc>
         <w:tc>
@@ -22973,6 +22702,7 @@
         </w:tabs>
       </w:pPr>
       <w:r>
+        <w:lastRenderedPageBreak/>
         <w:t>Login:</w:t>
       </w:r>
     </w:p>
@@ -23000,7 +22730,6 @@
               </w:tabs>
             </w:pPr>
             <w:r>
-              <w:lastRenderedPageBreak/>
               <w:t>Field</w:t>
             </w:r>
           </w:p>
@@ -23594,22 +23323,12 @@
             <w:r>
               <w:t xml:space="preserve">Local to </w:t>
             </w:r>
-            <w:proofErr w:type="spellStart"/>
-            <w:r>
-              <w:t>btn_login</w:t>
-            </w:r>
-            <w:proofErr w:type="spellEnd"/>
-            <w:r>
-              <w:t xml:space="preserve">, </w:t>
-            </w:r>
-            <w:r>
-              <w:t xml:space="preserve">method of </w:t>
-            </w:r>
-            <w:proofErr w:type="spellStart"/>
-            <w:r>
-              <w:t>frmLogin</w:t>
-            </w:r>
-            <w:proofErr w:type="spellEnd"/>
+            <w:r>
+              <w:t xml:space="preserve">btn_login, </w:t>
+            </w:r>
+            <w:r>
+              <w:t>method of frmLogin</w:t>
+            </w:r>
           </w:p>
         </w:tc>
         <w:tc>
@@ -23706,24 +23425,14 @@
               </w:tabs>
             </w:pPr>
             <w:r>
-              <w:t xml:space="preserve">Local to </w:t>
-            </w:r>
-            <w:proofErr w:type="spellStart"/>
-            <w:r>
-              <w:t>btn_Login</w:t>
-            </w:r>
-            <w:proofErr w:type="spellEnd"/>
-            <w:r>
-              <w:t xml:space="preserve"> </w:t>
+              <w:t xml:space="preserve">Local to btn_Login </w:t>
             </w:r>
             <w:r>
               <w:t xml:space="preserve">method of </w:t>
             </w:r>
-            <w:proofErr w:type="spellStart"/>
             <w:r>
               <w:t>frm_Login</w:t>
             </w:r>
-            <w:proofErr w:type="spellEnd"/>
           </w:p>
         </w:tc>
         <w:tc>
@@ -23786,7 +23495,6 @@
                 <w:tab w:val="left" w:pos="2074"/>
               </w:tabs>
             </w:pPr>
-            <w:proofErr w:type="spellStart"/>
             <w:r>
               <w:t>Combo</w:t>
             </w:r>
@@ -23796,7 +23504,6 @@
             <w:r>
               <w:t>ox</w:t>
             </w:r>
-            <w:proofErr w:type="spellEnd"/>
           </w:p>
         </w:tc>
         <w:tc>
@@ -23810,21 +23517,8 @@
               </w:tabs>
             </w:pPr>
             <w:r>
-              <w:t xml:space="preserve">Local to </w:t>
-            </w:r>
-            <w:proofErr w:type="spellStart"/>
-            <w:r>
-              <w:t>btn_Confirm</w:t>
-            </w:r>
-            <w:proofErr w:type="spellEnd"/>
-            <w:r>
-              <w:t xml:space="preserve"> method of </w:t>
-            </w:r>
-            <w:proofErr w:type="spellStart"/>
-            <w:r>
-              <w:t>frm_Register</w:t>
-            </w:r>
-            <w:proofErr w:type="spellEnd"/>
+              <w:t>Local to btn_Confirm method of frm_Register</w:t>
+            </w:r>
           </w:p>
         </w:tc>
         <w:tc>
@@ -23853,11 +23547,11 @@
               </w:tabs>
             </w:pPr>
             <w:r>
-              <w:t xml:space="preserve">Length Check -The minimum height will be 4 ft 5. The max height will be 7 </w:t>
+              <w:t xml:space="preserve">Length Check -The minimum height will be 4 ft 5. The max </w:t>
             </w:r>
             <w:r>
               <w:lastRenderedPageBreak/>
-              <w:t xml:space="preserve">ft. </w:t>
+              <w:t xml:space="preserve">height will be 7 ft. </w:t>
             </w:r>
           </w:p>
         </w:tc>
@@ -23907,19 +23601,9 @@
             <w:r>
               <w:t xml:space="preserve">Local to </w:t>
             </w:r>
-            <w:proofErr w:type="spellStart"/>
-            <w:r>
-              <w:t>btn_Confirm</w:t>
-            </w:r>
-            <w:proofErr w:type="spellEnd"/>
-            <w:r>
-              <w:t xml:space="preserve"> method of </w:t>
-            </w:r>
-            <w:proofErr w:type="spellStart"/>
-            <w:r>
-              <w:t>frm_Register</w:t>
-            </w:r>
-            <w:proofErr w:type="spellEnd"/>
+            <w:r>
+              <w:t>btn_Confirm method of frm_Register</w:t>
+            </w:r>
           </w:p>
         </w:tc>
         <w:tc>
@@ -23933,15 +23617,7 @@
               </w:tabs>
             </w:pPr>
             <w:r>
-              <w:t xml:space="preserve">This stores the </w:t>
-            </w:r>
-            <w:proofErr w:type="gramStart"/>
-            <w:r>
-              <w:t>users</w:t>
-            </w:r>
-            <w:proofErr w:type="gramEnd"/>
-            <w:r>
-              <w:t xml:space="preserve"> weight in the stat database</w:t>
+              <w:t>This stores the users weight in the stat database</w:t>
             </w:r>
           </w:p>
         </w:tc>
@@ -23987,11 +23663,9 @@
                 <w:tab w:val="left" w:pos="2074"/>
               </w:tabs>
             </w:pPr>
-            <w:proofErr w:type="spellStart"/>
             <w:r>
               <w:t>ComboBox</w:t>
             </w:r>
-            <w:proofErr w:type="spellEnd"/>
           </w:p>
         </w:tc>
         <w:tc>
@@ -24007,19 +23681,9 @@
             <w:r>
               <w:t xml:space="preserve">Local to </w:t>
             </w:r>
-            <w:proofErr w:type="spellStart"/>
-            <w:r>
-              <w:t>btn_Confirm</w:t>
-            </w:r>
-            <w:proofErr w:type="spellEnd"/>
-            <w:r>
-              <w:t xml:space="preserve"> method of </w:t>
-            </w:r>
-            <w:proofErr w:type="spellStart"/>
-            <w:r>
-              <w:t>frm_Register</w:t>
-            </w:r>
-            <w:proofErr w:type="spellEnd"/>
+            <w:r>
+              <w:t>btn_Confirm method of frm_Register</w:t>
+            </w:r>
           </w:p>
         </w:tc>
         <w:tc>
@@ -24211,21 +23875,8 @@
               </w:tabs>
             </w:pPr>
             <w:r>
-              <w:t xml:space="preserve">Local to </w:t>
-            </w:r>
-            <w:proofErr w:type="spellStart"/>
-            <w:r>
-              <w:t>btn_login</w:t>
-            </w:r>
-            <w:proofErr w:type="spellEnd"/>
-            <w:r>
-              <w:t xml:space="preserve">, method of </w:t>
-            </w:r>
-            <w:proofErr w:type="spellStart"/>
-            <w:r>
-              <w:t>frmLogin</w:t>
-            </w:r>
-            <w:proofErr w:type="spellEnd"/>
+              <w:t>Local to btn_login, method of frmLogin</w:t>
+            </w:r>
           </w:p>
         </w:tc>
         <w:tc>
@@ -24310,21 +23961,8 @@
               </w:tabs>
             </w:pPr>
             <w:r>
-              <w:t xml:space="preserve">Local to </w:t>
-            </w:r>
-            <w:proofErr w:type="spellStart"/>
-            <w:r>
-              <w:t>btn_Login</w:t>
-            </w:r>
-            <w:proofErr w:type="spellEnd"/>
-            <w:r>
-              <w:t xml:space="preserve"> method of </w:t>
-            </w:r>
-            <w:proofErr w:type="spellStart"/>
-            <w:r>
-              <w:t>frm_Login</w:t>
-            </w:r>
-            <w:proofErr w:type="spellEnd"/>
+              <w:t>Local to btn_Login method of frm_Login</w:t>
+            </w:r>
           </w:p>
         </w:tc>
         <w:tc>
@@ -25314,11 +24952,9 @@
                 <w:tab w:val="left" w:pos="2074"/>
               </w:tabs>
             </w:pPr>
-            <w:proofErr w:type="spellStart"/>
             <w:r>
               <w:t>johndoe</w:t>
             </w:r>
-            <w:proofErr w:type="spellEnd"/>
           </w:p>
         </w:tc>
         <w:tc>
@@ -25507,11 +25143,9 @@
                 <w:tab w:val="left" w:pos="2074"/>
               </w:tabs>
             </w:pPr>
-            <w:proofErr w:type="spellStart"/>
             <w:r>
               <w:t>mycatsnameisjoe</w:t>
             </w:r>
-            <w:proofErr w:type="spellEnd"/>
           </w:p>
         </w:tc>
         <w:tc>
@@ -26500,15 +26134,7 @@
               </w:tabs>
             </w:pPr>
             <w:r>
-              <w:t xml:space="preserve">If the email exists on the </w:t>
-            </w:r>
-            <w:proofErr w:type="gramStart"/>
-            <w:r>
-              <w:t>database</w:t>
-            </w:r>
-            <w:proofErr w:type="gramEnd"/>
-            <w:r>
-              <w:t xml:space="preserve"> then it should allow the user access once they have put in their password and press the “Log In” button</w:t>
+              <w:t>If the email exists on the database then it should allow the user access once they have put in their password and press the “Log In” button</w:t>
             </w:r>
           </w:p>
         </w:tc>
@@ -26573,15 +26199,7 @@
               <w:t xml:space="preserve">An error message should be displayed saying “Height is </w:t>
             </w:r>
             <w:r>
-              <w:t xml:space="preserve">not supported with </w:t>
-            </w:r>
-            <w:proofErr w:type="spellStart"/>
-            <w:r>
-              <w:t>MyCal</w:t>
-            </w:r>
-            <w:proofErr w:type="spellEnd"/>
-            <w:r>
-              <w:t>”</w:t>
+              <w:t>not supported with MyCal”</w:t>
             </w:r>
           </w:p>
         </w:tc>
@@ -26630,11 +26248,9 @@
                 <w:tab w:val="left" w:pos="2074"/>
               </w:tabs>
             </w:pPr>
-            <w:proofErr w:type="spellStart"/>
             <w:r>
               <w:t>easypasswordtocrack</w:t>
             </w:r>
-            <w:proofErr w:type="spellEnd"/>
           </w:p>
         </w:tc>
         <w:tc>
@@ -26686,15 +26302,7 @@
               <w:t xml:space="preserve">Food Item adding to the log is being tested. </w:t>
             </w:r>
             <w:r>
-              <w:t xml:space="preserve">The food item must exist in the database or an error </w:t>
-            </w:r>
-            <w:proofErr w:type="spellStart"/>
-            <w:r>
-              <w:t>messasge</w:t>
-            </w:r>
-            <w:proofErr w:type="spellEnd"/>
-            <w:r>
-              <w:t xml:space="preserve"> will display</w:t>
+              <w:t>The food item must exist in the database or an error messasge will display</w:t>
             </w:r>
           </w:p>
         </w:tc>
@@ -26759,15 +26367,7 @@
               </w:tabs>
             </w:pPr>
             <w:r>
-              <w:t xml:space="preserve">Drink Item adding to the log is being tested. The drink must exist in the </w:t>
-            </w:r>
-            <w:proofErr w:type="gramStart"/>
-            <w:r>
-              <w:t>database</w:t>
-            </w:r>
-            <w:proofErr w:type="gramEnd"/>
-            <w:r>
-              <w:t xml:space="preserve"> or an error message will display</w:t>
+              <w:t>Drink Item adding to the log is being tested. The drink must exist in the database or an error message will display</w:t>
             </w:r>
           </w:p>
         </w:tc>
@@ -26981,17 +26581,7 @@
         <w:t>So,</w:t>
       </w:r>
       <w:r>
-        <w:t xml:space="preserve"> my first prototype is a loading screen that appears on </w:t>
-      </w:r>
-      <w:proofErr w:type="spellStart"/>
-      <w:proofErr w:type="gramStart"/>
-      <w:r>
-        <w:t>startup</w:t>
-      </w:r>
-      <w:proofErr w:type="spellEnd"/>
-      <w:proofErr w:type="gramEnd"/>
-      <w:r>
-        <w:t xml:space="preserve"> and this leads to a login screen. At the moment the lo</w:t>
+        <w:t xml:space="preserve"> my first prototype is a loading screen that appears on startup and this leads to a login screen. At the moment the lo</w:t>
       </w:r>
       <w:r>
         <w:t>ading</w:t>
@@ -27135,15 +26725,7 @@
         </w:tabs>
       </w:pPr>
       <w:r>
-        <w:t>These are the properties of the loading screen. As you can see the ‘</w:t>
-      </w:r>
-      <w:proofErr w:type="spellStart"/>
-      <w:r>
-        <w:t>BackgroundImage</w:t>
-      </w:r>
-      <w:proofErr w:type="spellEnd"/>
-      <w:r>
-        <w:t xml:space="preserve">’ is my custom design I made on photoshop. </w:t>
+        <w:t xml:space="preserve">These are the properties of the loading screen. As you can see the ‘BackgroundImage’ is my custom design I made on photoshop. </w:t>
       </w:r>
     </w:p>
     <w:p>
@@ -27289,23 +26871,7 @@
         </w:tabs>
       </w:pPr>
       <w:r>
-        <w:t xml:space="preserve">As you can see it launches successfully. The loading bar works and there are no </w:t>
-      </w:r>
-      <w:proofErr w:type="gramStart"/>
-      <w:r>
-        <w:t>borders</w:t>
-      </w:r>
-      <w:proofErr w:type="gramEnd"/>
-      <w:r>
-        <w:t xml:space="preserve"> and it also appears in the centre of the screen. I have also created icons for each form and for the loading screen form you can see in the taskbar there is a </w:t>
-      </w:r>
-      <w:proofErr w:type="spellStart"/>
-      <w:r>
-        <w:t>MyCal</w:t>
-      </w:r>
-      <w:proofErr w:type="spellEnd"/>
-      <w:r>
-        <w:t xml:space="preserve"> logo icon instead of the default visual studio icon.</w:t>
+        <w:t>As you can see it launches successfully. The loading bar works and there are no borders and it also appears in the centre of the screen. I have also created icons for each form and for the loading screen form you can see in the taskbar there is a MyCal logo icon instead of the default visual studio icon.</w:t>
       </w:r>
     </w:p>
     <w:p>
@@ -27761,6 +27327,9 @@
         </w:rPr>
       </w:pPr>
       <w:r>
+        <w:rPr>
+          <w:noProof/>
+        </w:rPr>
         <w:drawing>
           <wp:inline distT="0" distB="0" distL="0" distR="0" wp14:anchorId="14F87992" wp14:editId="1B5C901C">
             <wp:extent cx="3905250" cy="2295525"/>
@@ -27812,15 +27381,7 @@
         </w:tabs>
       </w:pPr>
       <w:r>
-        <w:t xml:space="preserve">It has a simple email and password login box with the login button. There is no register button as of </w:t>
-      </w:r>
-      <w:proofErr w:type="gramStart"/>
-      <w:r>
-        <w:t>yet</w:t>
-      </w:r>
-      <w:proofErr w:type="gramEnd"/>
-      <w:r>
-        <w:t xml:space="preserve"> but I plan to add that in prototype 2.</w:t>
+        <w:t>It has a simple email and password login box with the login button. There is no register button as of yet but I plan to add that in prototype 2.</w:t>
       </w:r>
     </w:p>
     <w:p>
@@ -27847,6 +27408,9 @@
         </w:tabs>
       </w:pPr>
       <w:r>
+        <w:rPr>
+          <w:noProof/>
+        </w:rPr>
         <w:drawing>
           <wp:inline distT="0" distB="0" distL="0" distR="0" wp14:anchorId="34BACD0E" wp14:editId="7D596ACC">
             <wp:extent cx="4229690" cy="1457528"/>
@@ -27900,22 +27464,20 @@
           <w:tab w:val="left" w:pos="2074"/>
         </w:tabs>
       </w:pPr>
-      <w:proofErr w:type="gramStart"/>
-      <w:r>
-        <w:t>However</w:t>
-      </w:r>
-      <w:proofErr w:type="gramEnd"/>
-      <w:r>
-        <w:t xml:space="preserve"> the downside to this is that for the password box, it doesn’t allow me to hide the characters:</w:t>
-      </w:r>
-    </w:p>
-    <w:p>
-      <w:pPr>
-        <w:tabs>
-          <w:tab w:val="left" w:pos="2074"/>
-        </w:tabs>
-      </w:pPr>
-      <w:r>
+      <w:r>
+        <w:t>However the downside to this is that for the password box, it doesn’t allow me to hide the characters:</w:t>
+      </w:r>
+    </w:p>
+    <w:p>
+      <w:pPr>
+        <w:tabs>
+          <w:tab w:val="left" w:pos="2074"/>
+        </w:tabs>
+      </w:pPr>
+      <w:r>
+        <w:rPr>
+          <w:noProof/>
+        </w:rPr>
         <w:drawing>
           <wp:inline distT="0" distB="0" distL="0" distR="0" wp14:anchorId="083D3452" wp14:editId="2F0CE038">
             <wp:extent cx="3762900" cy="1143160"/>
@@ -27978,32 +27540,19 @@
       </w:pPr>
       <w:r>
         <w:lastRenderedPageBreak/>
-        <w:t>If I put in the “</w:t>
-      </w:r>
-      <w:proofErr w:type="spellStart"/>
-      <w:r>
-        <w:t>PasswordChar</w:t>
-      </w:r>
-      <w:proofErr w:type="spellEnd"/>
-      <w:r>
-        <w:t xml:space="preserve">” </w:t>
-      </w:r>
-      <w:proofErr w:type="gramStart"/>
-      <w:r>
-        <w:t>property</w:t>
-      </w:r>
-      <w:proofErr w:type="gramEnd"/>
-      <w:r>
-        <w:t xml:space="preserve"> then this would happen:</w:t>
-      </w:r>
-    </w:p>
-    <w:p>
-      <w:pPr>
-        <w:tabs>
-          <w:tab w:val="left" w:pos="2074"/>
-        </w:tabs>
-      </w:pPr>
-      <w:r>
+        <w:t>If I put in the “PasswordChar” property then this would happen:</w:t>
+      </w:r>
+    </w:p>
+    <w:p>
+      <w:pPr>
+        <w:tabs>
+          <w:tab w:val="left" w:pos="2074"/>
+        </w:tabs>
+      </w:pPr>
+      <w:r>
+        <w:rPr>
+          <w:noProof/>
+        </w:rPr>
         <w:drawing>
           <wp:inline distT="0" distB="0" distL="0" distR="0" wp14:anchorId="35DF8D5B" wp14:editId="5C3EB66C">
             <wp:extent cx="3791479" cy="1190791"/>
@@ -28064,13 +27613,8 @@
           <w:tab w:val="left" w:pos="2074"/>
         </w:tabs>
       </w:pPr>
-      <w:proofErr w:type="spellStart"/>
-      <w:r>
-        <w:t>Im</w:t>
-      </w:r>
-      <w:proofErr w:type="spellEnd"/>
-      <w:r>
-        <w:t xml:space="preserve"> first going to start off with the </w:t>
+      <w:r>
+        <w:t xml:space="preserve">Im first going to start off with the </w:t>
       </w:r>
       <w:r>
         <w:rPr>
@@ -28093,6 +27637,9 @@
         </w:tabs>
       </w:pPr>
       <w:r>
+        <w:rPr>
+          <w:noProof/>
+        </w:rPr>
         <w:drawing>
           <wp:inline distT="0" distB="0" distL="0" distR="0" wp14:anchorId="688C6477" wp14:editId="6CF708E9">
             <wp:extent cx="5449060" cy="1143160"/>
@@ -28136,29 +27683,27 @@
           <w:tab w:val="left" w:pos="2074"/>
         </w:tabs>
       </w:pPr>
-      <w:proofErr w:type="gramStart"/>
-      <w:r>
-        <w:t>So</w:t>
-      </w:r>
-      <w:proofErr w:type="gramEnd"/>
-      <w:r>
-        <w:t xml:space="preserve"> line 34 is an if statement, it states that when clicked, if the watermark text “Email” is still there, It will be removed in line 35 to null and line 37 states that the text colour from that box will change to black. The watermarks original colour is Silver.</w:t>
-      </w:r>
-    </w:p>
-    <w:p>
-      <w:pPr>
-        <w:tabs>
-          <w:tab w:val="left" w:pos="2074"/>
-        </w:tabs>
-      </w:pPr>
-    </w:p>
-    <w:p>
-      <w:pPr>
-        <w:tabs>
-          <w:tab w:val="left" w:pos="2074"/>
-        </w:tabs>
-      </w:pPr>
-      <w:r>
+      <w:r>
+        <w:t>So line 34 is an if statement, it states that when clicked, if the watermark text “Email” is still there, It will be removed in line 35 to null and line 37 states that the text colour from that box will change to black. The watermarks original colour is Silver.</w:t>
+      </w:r>
+    </w:p>
+    <w:p>
+      <w:pPr>
+        <w:tabs>
+          <w:tab w:val="left" w:pos="2074"/>
+        </w:tabs>
+      </w:pPr>
+    </w:p>
+    <w:p>
+      <w:pPr>
+        <w:tabs>
+          <w:tab w:val="left" w:pos="2074"/>
+        </w:tabs>
+      </w:pPr>
+      <w:r>
+        <w:rPr>
+          <w:noProof/>
+        </w:rPr>
         <w:drawing>
           <wp:inline distT="0" distB="0" distL="0" distR="0" wp14:anchorId="3FF9D759" wp14:editId="6EC744FD">
             <wp:extent cx="5544324" cy="1409897"/>
@@ -28220,6 +27765,9 @@
         </w:tabs>
       </w:pPr>
       <w:r>
+        <w:rPr>
+          <w:noProof/>
+        </w:rPr>
         <w:lastRenderedPageBreak/>
         <w:drawing>
           <wp:inline distT="0" distB="0" distL="0" distR="0" wp14:anchorId="0660A7F9" wp14:editId="4518AB7C">
@@ -28309,6 +27857,9 @@
         </w:tabs>
       </w:pPr>
       <w:r>
+        <w:rPr>
+          <w:noProof/>
+        </w:rPr>
         <w:drawing>
           <wp:inline distT="0" distB="0" distL="0" distR="0" wp14:anchorId="2E407A2F" wp14:editId="7A9C36D6">
             <wp:extent cx="3858163" cy="1181265"/>
@@ -28353,15 +27904,7 @@
         </w:tabs>
       </w:pPr>
       <w:r>
-        <w:t xml:space="preserve">Email and password are both short </w:t>
-      </w:r>
-      <w:proofErr w:type="gramStart"/>
-      <w:r>
-        <w:t>text</w:t>
-      </w:r>
-      <w:proofErr w:type="gramEnd"/>
-      <w:r>
-        <w:t>.</w:t>
+        <w:t>Email and password are both short text.</w:t>
       </w:r>
     </w:p>
     <w:p>
@@ -28388,6 +27931,9 @@
         </w:tabs>
       </w:pPr>
       <w:r>
+        <w:rPr>
+          <w:noProof/>
+        </w:rPr>
         <w:drawing>
           <wp:inline distT="0" distB="0" distL="0" distR="0" wp14:anchorId="56F45EC9" wp14:editId="77E51A23">
             <wp:extent cx="3467584" cy="1581371"/>
@@ -28432,15 +27978,7 @@
         </w:tabs>
       </w:pPr>
       <w:r>
-        <w:t xml:space="preserve">“admin” and “s212658” users work however “test” still does not work. I am actively trying to fix this issue as this will interfere with registration and new accounts </w:t>
-      </w:r>
-      <w:proofErr w:type="gramStart"/>
-      <w:r>
-        <w:t>wont</w:t>
-      </w:r>
-      <w:proofErr w:type="gramEnd"/>
-      <w:r>
-        <w:t xml:space="preserve"> be able to login then. </w:t>
+        <w:t xml:space="preserve">“admin” and “s212658” users work however “test” still does not work. I am actively trying to fix this issue as this will interfere with registration and new accounts wont be able to login then. </w:t>
       </w:r>
     </w:p>
     <w:p>
@@ -28458,46 +27996,554 @@
       </w:pPr>
       <w:r>
         <w:lastRenderedPageBreak/>
-        <w:t xml:space="preserve">I connected my access database to </w:t>
-      </w:r>
-      <w:proofErr w:type="gramStart"/>
-      <w:r>
-        <w:t>my</w:t>
-      </w:r>
-      <w:proofErr w:type="gramEnd"/>
+        <w:drawing>
+          <wp:anchor distT="0" distB="0" distL="114300" distR="114300" simplePos="0" relativeHeight="251955207" behindDoc="1" locked="0" layoutInCell="1" allowOverlap="1" wp14:anchorId="5846EA51" wp14:editId="16332832">
+            <wp:simplePos x="0" y="0"/>
+            <wp:positionH relativeFrom="margin">
+              <wp:align>left</wp:align>
+            </wp:positionH>
+            <wp:positionV relativeFrom="paragraph">
+              <wp:posOffset>285750</wp:posOffset>
+            </wp:positionV>
+            <wp:extent cx="1466850" cy="2806065"/>
+            <wp:effectExtent l="0" t="0" r="0" b="0"/>
+            <wp:wrapTight wrapText="bothSides">
+              <wp:wrapPolygon edited="0">
+                <wp:start x="0" y="0"/>
+                <wp:lineTo x="0" y="21409"/>
+                <wp:lineTo x="21319" y="21409"/>
+                <wp:lineTo x="21319" y="0"/>
+                <wp:lineTo x="0" y="0"/>
+              </wp:wrapPolygon>
+            </wp:wrapTight>
+            <wp:docPr id="227" name="Picture 227" descr="Text&#10;&#10;Description automatically generated"/>
+            <wp:cNvGraphicFramePr>
+              <a:graphicFrameLocks xmlns:a="http://schemas.openxmlformats.org/drawingml/2006/main" noChangeAspect="1"/>
+            </wp:cNvGraphicFramePr>
+            <a:graphic xmlns:a="http://schemas.openxmlformats.org/drawingml/2006/main">
+              <a:graphicData uri="http://schemas.openxmlformats.org/drawingml/2006/picture">
+                <pic:pic xmlns:pic="http://schemas.openxmlformats.org/drawingml/2006/picture">
+                  <pic:nvPicPr>
+                    <pic:cNvPr id="227" name="Picture 227" descr="Text&#10;&#10;Description automatically generated"/>
+                    <pic:cNvPicPr/>
+                  </pic:nvPicPr>
+                  <pic:blipFill>
+                    <a:blip r:embed="rId58">
+                      <a:extLst>
+                        <a:ext uri="{28A0092B-C50C-407E-A947-70E740481C1C}">
+                          <a14:useLocalDpi xmlns:a14="http://schemas.microsoft.com/office/drawing/2010/main" val="0"/>
+                        </a:ext>
+                      </a:extLst>
+                    </a:blip>
+                    <a:stretch>
+                      <a:fillRect/>
+                    </a:stretch>
+                  </pic:blipFill>
+                  <pic:spPr>
+                    <a:xfrm>
+                      <a:off x="0" y="0"/>
+                      <a:ext cx="1466850" cy="2806065"/>
+                    </a:xfrm>
+                    <a:prstGeom prst="rect">
+                      <a:avLst/>
+                    </a:prstGeom>
+                  </pic:spPr>
+                </pic:pic>
+              </a:graphicData>
+            </a:graphic>
+            <wp14:sizeRelH relativeFrom="page">
+              <wp14:pctWidth>0</wp14:pctWidth>
+            </wp14:sizeRelH>
+            <wp14:sizeRelV relativeFrom="page">
+              <wp14:pctHeight>0</wp14:pctHeight>
+            </wp14:sizeRelV>
+          </wp:anchor>
+        </w:drawing>
+      </w:r>
+      <w:r>
+        <w:t>I connected my access database to</w:t>
+      </w:r>
+      <w:r>
+        <w:t xml:space="preserve"> my solution in the data sources here:</w:t>
+      </w:r>
+    </w:p>
+    <w:p>
+      <w:pPr>
+        <w:tabs>
+          <w:tab w:val="left" w:pos="2074"/>
+        </w:tabs>
+      </w:pPr>
+      <w:r>
+        <w:t>I am using a Microsoft Access database. It contains one table and that is “tbl_users”</w:t>
+      </w:r>
+    </w:p>
+    <w:p>
+      <w:pPr>
+        <w:tabs>
+          <w:tab w:val="left" w:pos="2074"/>
+        </w:tabs>
+      </w:pPr>
+      <w:r>
+        <w:drawing>
+          <wp:anchor distT="0" distB="0" distL="114300" distR="114300" simplePos="0" relativeHeight="251956231" behindDoc="0" locked="0" layoutInCell="1" allowOverlap="1" wp14:anchorId="16FBE75F" wp14:editId="0A20662E">
+            <wp:simplePos x="0" y="0"/>
+            <wp:positionH relativeFrom="column">
+              <wp:posOffset>1543050</wp:posOffset>
+            </wp:positionH>
+            <wp:positionV relativeFrom="paragraph">
+              <wp:posOffset>6985</wp:posOffset>
+            </wp:positionV>
+            <wp:extent cx="2886075" cy="1266825"/>
+            <wp:effectExtent l="0" t="0" r="9525" b="9525"/>
+            <wp:wrapSquare wrapText="bothSides"/>
+            <wp:docPr id="240" name="Picture 240" descr="Graphical user interface, text, application, email&#10;&#10;Description automatically generated"/>
+            <wp:cNvGraphicFramePr>
+              <a:graphicFrameLocks xmlns:a="http://schemas.openxmlformats.org/drawingml/2006/main" noChangeAspect="1"/>
+            </wp:cNvGraphicFramePr>
+            <a:graphic xmlns:a="http://schemas.openxmlformats.org/drawingml/2006/main">
+              <a:graphicData uri="http://schemas.openxmlformats.org/drawingml/2006/picture">
+                <pic:pic xmlns:pic="http://schemas.openxmlformats.org/drawingml/2006/picture">
+                  <pic:nvPicPr>
+                    <pic:cNvPr id="240" name="Picture 240" descr="Graphical user interface, text, application, email&#10;&#10;Description automatically generated"/>
+                    <pic:cNvPicPr/>
+                  </pic:nvPicPr>
+                  <pic:blipFill rotWithShape="1">
+                    <a:blip r:embed="rId59">
+                      <a:extLst>
+                        <a:ext uri="{28A0092B-C50C-407E-A947-70E740481C1C}">
+                          <a14:useLocalDpi xmlns:a14="http://schemas.microsoft.com/office/drawing/2010/main" val="0"/>
+                        </a:ext>
+                      </a:extLst>
+                    </a:blip>
+                    <a:srcRect l="4130" t="6322" r="6490" b="17242"/>
+                    <a:stretch/>
+                  </pic:blipFill>
+                  <pic:spPr bwMode="auto">
+                    <a:xfrm>
+                      <a:off x="0" y="0"/>
+                      <a:ext cx="2886075" cy="1266825"/>
+                    </a:xfrm>
+                    <a:prstGeom prst="rect">
+                      <a:avLst/>
+                    </a:prstGeom>
+                    <a:ln>
+                      <a:noFill/>
+                    </a:ln>
+                    <a:extLst>
+                      <a:ext uri="{53640926-AAD7-44D8-BBD7-CCE9431645EC}">
+                        <a14:shadowObscured xmlns:a14="http://schemas.microsoft.com/office/drawing/2010/main"/>
+                      </a:ext>
+                    </a:extLst>
+                  </pic:spPr>
+                </pic:pic>
+              </a:graphicData>
+            </a:graphic>
+            <wp14:sizeRelH relativeFrom="page">
+              <wp14:pctWidth>0</wp14:pctWidth>
+            </wp14:sizeRelH>
+            <wp14:sizeRelV relativeFrom="page">
+              <wp14:pctHeight>0</wp14:pctHeight>
+            </wp14:sizeRelV>
+          </wp:anchor>
+        </w:drawing>
+      </w:r>
+    </w:p>
+    <w:p>
+      <w:pPr>
+        <w:tabs>
+          <w:tab w:val="left" w:pos="2074"/>
+        </w:tabs>
+      </w:pPr>
+    </w:p>
+    <w:p>
+      <w:pPr>
+        <w:tabs>
+          <w:tab w:val="left" w:pos="2074"/>
+        </w:tabs>
+      </w:pPr>
+    </w:p>
+    <w:p>
+      <w:pPr>
+        <w:tabs>
+          <w:tab w:val="left" w:pos="2074"/>
+        </w:tabs>
+      </w:pPr>
+    </w:p>
+    <w:p>
+      <w:pPr>
+        <w:tabs>
+          <w:tab w:val="left" w:pos="2074"/>
+        </w:tabs>
+      </w:pPr>
+    </w:p>
+    <w:p>
+      <w:pPr>
+        <w:tabs>
+          <w:tab w:val="left" w:pos="2074"/>
+        </w:tabs>
+      </w:pPr>
+      <w:r>
+        <w:t xml:space="preserve">This is the .xsd file in the access database. It allows me to input SQL </w:t>
+      </w:r>
+      <w:r>
+        <w:t>statements</w:t>
+      </w:r>
+      <w:r>
+        <w:t xml:space="preserve"> to allow the database to connect with my solution.</w:t>
+      </w:r>
+    </w:p>
+    <w:p>
+      <w:pPr>
+        <w:tabs>
+          <w:tab w:val="left" w:pos="2074"/>
+        </w:tabs>
+      </w:pPr>
+    </w:p>
+    <w:p>
+      <w:pPr>
+        <w:tabs>
+          <w:tab w:val="left" w:pos="2074"/>
+        </w:tabs>
+      </w:pPr>
+    </w:p>
+    <w:p>
+      <w:pPr>
+        <w:tabs>
+          <w:tab w:val="left" w:pos="2074"/>
+        </w:tabs>
+      </w:pPr>
+    </w:p>
+    <w:p>
+      <w:pPr>
+        <w:tabs>
+          <w:tab w:val="left" w:pos="2074"/>
+        </w:tabs>
+      </w:pPr>
+      <w:r>
+        <w:drawing>
+          <wp:inline distT="0" distB="0" distL="0" distR="0" wp14:anchorId="2DE29E09" wp14:editId="69D59AC1">
+            <wp:extent cx="5649113" cy="828791"/>
+            <wp:effectExtent l="0" t="0" r="0" b="9525"/>
+            <wp:docPr id="241" name="Picture 241" descr="Graphical user interface, text, application&#10;&#10;Description automatically generated"/>
+            <wp:cNvGraphicFramePr>
+              <a:graphicFrameLocks xmlns:a="http://schemas.openxmlformats.org/drawingml/2006/main" noChangeAspect="1"/>
+            </wp:cNvGraphicFramePr>
+            <a:graphic xmlns:a="http://schemas.openxmlformats.org/drawingml/2006/main">
+              <a:graphicData uri="http://schemas.openxmlformats.org/drawingml/2006/picture">
+                <pic:pic xmlns:pic="http://schemas.openxmlformats.org/drawingml/2006/picture">
+                  <pic:nvPicPr>
+                    <pic:cNvPr id="241" name="Picture 241" descr="Graphical user interface, text, application&#10;&#10;Description automatically generated"/>
+                    <pic:cNvPicPr/>
+                  </pic:nvPicPr>
+                  <pic:blipFill>
+                    <a:blip r:embed="rId60"/>
+                    <a:stretch>
+                      <a:fillRect/>
+                    </a:stretch>
+                  </pic:blipFill>
+                  <pic:spPr>
+                    <a:xfrm>
+                      <a:off x="0" y="0"/>
+                      <a:ext cx="5649113" cy="828791"/>
+                    </a:xfrm>
+                    <a:prstGeom prst="rect">
+                      <a:avLst/>
+                    </a:prstGeom>
+                  </pic:spPr>
+                </pic:pic>
+              </a:graphicData>
+            </a:graphic>
+          </wp:inline>
+        </w:drawing>
+      </w:r>
+    </w:p>
+    <w:p>
+      <w:pPr>
+        <w:tabs>
+          <w:tab w:val="left" w:pos="2074"/>
+        </w:tabs>
+      </w:pPr>
+      <w:r>
+        <w:t xml:space="preserve">This is the SQL statement for “GetDatabyEmail…”. </w:t>
+      </w:r>
+    </w:p>
+    <w:p>
+      <w:pPr>
+        <w:tabs>
+          <w:tab w:val="left" w:pos="2074"/>
+        </w:tabs>
+      </w:pPr>
+      <w:r>
+        <w:t>This is the actual SQL statement that connects with the login form. Its selecting the email and password fields from the users table</w:t>
+      </w:r>
+      <w:r>
+        <w:t>.</w:t>
+      </w:r>
+    </w:p>
+    <w:p>
+      <w:pPr>
+        <w:tabs>
+          <w:tab w:val="left" w:pos="2074"/>
+        </w:tabs>
+      </w:pPr>
+    </w:p>
+    <w:p>
+      <w:pPr>
+        <w:tabs>
+          <w:tab w:val="left" w:pos="2074"/>
+        </w:tabs>
+      </w:pPr>
+      <w:r>
+        <w:t>WHERE [Email] = ? AND [Password]=?</w:t>
+      </w:r>
+    </w:p>
+    <w:p>
+      <w:pPr>
+        <w:tabs>
+          <w:tab w:val="left" w:pos="2074"/>
+        </w:tabs>
+      </w:pPr>
+      <w:r>
+        <w:t xml:space="preserve">The question mark is </w:t>
+      </w:r>
+      <w:r>
+        <w:t xml:space="preserve">a variable binding. It </w:t>
+      </w:r>
+      <w:r>
+        <w:t>will prompt for email and password after submitting the query.</w:t>
+      </w:r>
       <w:r>
         <w:t xml:space="preserve"> </w:t>
       </w:r>
-    </w:p>
-    <w:p>
-      <w:pPr>
-        <w:tabs>
-          <w:tab w:val="left" w:pos="2074"/>
-        </w:tabs>
-      </w:pPr>
-    </w:p>
-    <w:p>
-      <w:pPr>
-        <w:tabs>
-          <w:tab w:val="left" w:pos="2074"/>
-        </w:tabs>
-      </w:pPr>
-    </w:p>
-    <w:p>
-      <w:pPr>
-        <w:tabs>
-          <w:tab w:val="left" w:pos="2074"/>
-        </w:tabs>
-      </w:pPr>
-      <w:proofErr w:type="spellStart"/>
-      <w:proofErr w:type="gramStart"/>
-      <w:r>
-        <w:t>Lets</w:t>
-      </w:r>
-      <w:proofErr w:type="spellEnd"/>
-      <w:proofErr w:type="gramEnd"/>
-      <w:r>
-        <w:t xml:space="preserve"> try both the admin and the s212 account to see if they work</w:t>
+      <w:r>
+        <w:t>It's telling the database "I am going to give you data, put that data in this spot"</w:t>
+      </w:r>
+      <w:r>
+        <w:t>. When the data entered by the user matches with the data that is present in the records of the table then it will grant the user access. A drawback to this in my solution is that the user is able to input unsanitised data.</w:t>
+      </w:r>
+      <w:r>
+        <w:t xml:space="preserve"> Unsanitised data regarding to my solution for example is when a password that has spaces or emails that do not have an @ symbol in it go through.</w:t>
+      </w:r>
+      <w:r>
+        <w:t xml:space="preserve"> </w:t>
+      </w:r>
+    </w:p>
+    <w:p>
+      <w:pPr>
+        <w:tabs>
+          <w:tab w:val="left" w:pos="2074"/>
+        </w:tabs>
+      </w:pPr>
+    </w:p>
+    <w:p>
+      <w:pPr>
+        <w:tabs>
+          <w:tab w:val="left" w:pos="2074"/>
+        </w:tabs>
+      </w:pPr>
+    </w:p>
+    <w:p>
+      <w:pPr>
+        <w:tabs>
+          <w:tab w:val="left" w:pos="2074"/>
+        </w:tabs>
+      </w:pPr>
+    </w:p>
+    <w:p>
+      <w:pPr>
+        <w:tabs>
+          <w:tab w:val="left" w:pos="2074"/>
+        </w:tabs>
+      </w:pPr>
+    </w:p>
+    <w:p>
+      <w:pPr>
+        <w:tabs>
+          <w:tab w:val="left" w:pos="2074"/>
+        </w:tabs>
+      </w:pPr>
+      <w:r>
+        <w:lastRenderedPageBreak/>
+        <w:drawing>
+          <wp:inline distT="0" distB="0" distL="0" distR="0" wp14:anchorId="2C685974" wp14:editId="43DD0CE4">
+            <wp:extent cx="5731510" cy="2894330"/>
+            <wp:effectExtent l="0" t="0" r="2540" b="1270"/>
+            <wp:docPr id="243" name="Picture 243" descr="Text&#10;&#10;Description automatically generated"/>
+            <wp:cNvGraphicFramePr>
+              <a:graphicFrameLocks xmlns:a="http://schemas.openxmlformats.org/drawingml/2006/main" noChangeAspect="1"/>
+            </wp:cNvGraphicFramePr>
+            <a:graphic xmlns:a="http://schemas.openxmlformats.org/drawingml/2006/main">
+              <a:graphicData uri="http://schemas.openxmlformats.org/drawingml/2006/picture">
+                <pic:pic xmlns:pic="http://schemas.openxmlformats.org/drawingml/2006/picture">
+                  <pic:nvPicPr>
+                    <pic:cNvPr id="243" name="Picture 243" descr="Text&#10;&#10;Description automatically generated"/>
+                    <pic:cNvPicPr/>
+                  </pic:nvPicPr>
+                  <pic:blipFill>
+                    <a:blip r:embed="rId61"/>
+                    <a:stretch>
+                      <a:fillRect/>
+                    </a:stretch>
+                  </pic:blipFill>
+                  <pic:spPr>
+                    <a:xfrm>
+                      <a:off x="0" y="0"/>
+                      <a:ext cx="5731510" cy="2894330"/>
+                    </a:xfrm>
+                    <a:prstGeom prst="rect">
+                      <a:avLst/>
+                    </a:prstGeom>
+                  </pic:spPr>
+                </pic:pic>
+              </a:graphicData>
+            </a:graphic>
+          </wp:inline>
+        </w:drawing>
+      </w:r>
+    </w:p>
+    <w:p>
+      <w:pPr>
+        <w:tabs>
+          <w:tab w:val="left" w:pos="2074"/>
+        </w:tabs>
+      </w:pPr>
+      <w:r>
+        <w:t xml:space="preserve">Here is the code that allows access to the main interface </w:t>
+      </w:r>
+      <w:r>
+        <w:t>when the persons login details are correct. Lines 79 to 84 mean that if a person has not entered anything in the email box then it will show a message box saying that their login details are incorrect. They will then be prompted to try again. Lines 87 to 88 are what connect the database and its user table to the login form. It gets the Email and Password fields and the user enters the data in the email box and the password box. This connects to the SQL statement mentioned above: “</w:t>
+      </w:r>
+      <w:r>
+        <w:t>WHERE [Email] = ? AND [Password]=?</w:t>
+      </w:r>
+      <w:r>
+        <w:t>”</w:t>
+      </w:r>
+    </w:p>
+    <w:p>
+      <w:pPr>
+        <w:tabs>
+          <w:tab w:val="left" w:pos="2074"/>
+        </w:tabs>
+      </w:pPr>
+      <w:r>
+        <w:t xml:space="preserve">If successful then it will allow the user access into the main interface. The Login form will be hidden and the “MainInterface” form will show. If they get it wrong then Line 101 comes into action. </w:t>
+      </w:r>
+    </w:p>
+    <w:p>
+      <w:pPr>
+        <w:tabs>
+          <w:tab w:val="left" w:pos="2074"/>
+        </w:tabs>
+      </w:pPr>
+    </w:p>
+    <w:p>
+      <w:pPr>
+        <w:tabs>
+          <w:tab w:val="left" w:pos="2074"/>
+        </w:tabs>
+      </w:pPr>
+    </w:p>
+    <w:p>
+      <w:pPr>
+        <w:tabs>
+          <w:tab w:val="left" w:pos="2074"/>
+        </w:tabs>
+      </w:pPr>
+    </w:p>
+    <w:p>
+      <w:pPr>
+        <w:tabs>
+          <w:tab w:val="left" w:pos="2074"/>
+        </w:tabs>
+      </w:pPr>
+    </w:p>
+    <w:p>
+      <w:pPr>
+        <w:tabs>
+          <w:tab w:val="left" w:pos="2074"/>
+        </w:tabs>
+      </w:pPr>
+    </w:p>
+    <w:p>
+      <w:pPr>
+        <w:tabs>
+          <w:tab w:val="left" w:pos="2074"/>
+        </w:tabs>
+      </w:pPr>
+    </w:p>
+    <w:p>
+      <w:pPr>
+        <w:tabs>
+          <w:tab w:val="left" w:pos="2074"/>
+        </w:tabs>
+      </w:pPr>
+    </w:p>
+    <w:p>
+      <w:pPr>
+        <w:tabs>
+          <w:tab w:val="left" w:pos="2074"/>
+        </w:tabs>
+      </w:pPr>
+    </w:p>
+    <w:p>
+      <w:pPr>
+        <w:tabs>
+          <w:tab w:val="left" w:pos="2074"/>
+        </w:tabs>
+      </w:pPr>
+    </w:p>
+    <w:p>
+      <w:pPr>
+        <w:tabs>
+          <w:tab w:val="left" w:pos="2074"/>
+        </w:tabs>
+      </w:pPr>
+    </w:p>
+    <w:p>
+      <w:pPr>
+        <w:tabs>
+          <w:tab w:val="left" w:pos="2074"/>
+        </w:tabs>
+      </w:pPr>
+    </w:p>
+    <w:p>
+      <w:pPr>
+        <w:tabs>
+          <w:tab w:val="left" w:pos="2074"/>
+        </w:tabs>
+      </w:pPr>
+    </w:p>
+    <w:p>
+      <w:pPr>
+        <w:tabs>
+          <w:tab w:val="left" w:pos="2074"/>
+        </w:tabs>
+      </w:pPr>
+    </w:p>
+    <w:p>
+      <w:pPr>
+        <w:tabs>
+          <w:tab w:val="left" w:pos="2074"/>
+        </w:tabs>
+      </w:pPr>
+    </w:p>
+    <w:p>
+      <w:pPr>
+        <w:tabs>
+          <w:tab w:val="left" w:pos="2074"/>
+        </w:tabs>
+      </w:pPr>
+    </w:p>
+    <w:p>
+      <w:pPr>
+        <w:tabs>
+          <w:tab w:val="left" w:pos="2074"/>
+        </w:tabs>
+      </w:pPr>
+      <w:r>
+        <w:lastRenderedPageBreak/>
+        <w:t>Lets try both the admin and the s212 account to see if they work</w:t>
       </w:r>
     </w:p>
     <w:p>
@@ -28517,6 +28563,9 @@
         </w:tabs>
       </w:pPr>
       <w:r>
+        <w:rPr>
+          <w:noProof/>
+        </w:rPr>
         <w:drawing>
           <wp:inline distT="0" distB="0" distL="0" distR="0" wp14:anchorId="28DC4F5A" wp14:editId="26DCFD53">
             <wp:extent cx="5210902" cy="3324689"/>
@@ -28533,7 +28582,7 @@
                     <pic:cNvPicPr/>
                   </pic:nvPicPr>
                   <pic:blipFill>
-                    <a:blip r:embed="rId58"/>
+                    <a:blip r:embed="rId62"/>
                     <a:stretch>
                       <a:fillRect/>
                     </a:stretch>
@@ -28578,6 +28627,9 @@
         </w:tabs>
       </w:pPr>
       <w:r>
+        <w:rPr>
+          <w:noProof/>
+        </w:rPr>
         <w:drawing>
           <wp:inline distT="0" distB="0" distL="0" distR="0" wp14:anchorId="79507FC1" wp14:editId="07DABBB3">
             <wp:extent cx="5731510" cy="3371215"/>
@@ -28594,7 +28646,7 @@
                     <pic:cNvPicPr/>
                   </pic:nvPicPr>
                   <pic:blipFill>
-                    <a:blip r:embed="rId59"/>
+                    <a:blip r:embed="rId63"/>
                     <a:stretch>
                       <a:fillRect/>
                     </a:stretch>
@@ -28628,6 +28680,109 @@
           <w:tab w:val="left" w:pos="2074"/>
         </w:tabs>
       </w:pPr>
+    </w:p>
+    <w:p>
+      <w:pPr>
+        <w:tabs>
+          <w:tab w:val="left" w:pos="2074"/>
+        </w:tabs>
+      </w:pPr>
+    </w:p>
+    <w:p>
+      <w:pPr>
+        <w:tabs>
+          <w:tab w:val="left" w:pos="2074"/>
+        </w:tabs>
+      </w:pPr>
+      <w:r>
+        <w:lastRenderedPageBreak/>
+        <w:t>But the “test” login does not work:</w:t>
+      </w:r>
+    </w:p>
+    <w:p>
+      <w:pPr>
+        <w:tabs>
+          <w:tab w:val="left" w:pos="2074"/>
+        </w:tabs>
+      </w:pPr>
+      <w:r>
+        <w:rPr>
+          <w:noProof/>
+        </w:rPr>
+        <w:drawing>
+          <wp:inline distT="0" distB="0" distL="0" distR="0" wp14:anchorId="0EE8AD71" wp14:editId="59CF88B8">
+            <wp:extent cx="5731510" cy="3236595"/>
+            <wp:effectExtent l="0" t="0" r="2540" b="1905"/>
+            <wp:docPr id="228" name="Picture 228" descr="Graphical user interface&#10;&#10;Description automatically generated"/>
+            <wp:cNvGraphicFramePr>
+              <a:graphicFrameLocks xmlns:a="http://schemas.openxmlformats.org/drawingml/2006/main" noChangeAspect="1"/>
+            </wp:cNvGraphicFramePr>
+            <a:graphic xmlns:a="http://schemas.openxmlformats.org/drawingml/2006/main">
+              <a:graphicData uri="http://schemas.openxmlformats.org/drawingml/2006/picture">
+                <pic:pic xmlns:pic="http://schemas.openxmlformats.org/drawingml/2006/picture">
+                  <pic:nvPicPr>
+                    <pic:cNvPr id="228" name="Picture 228" descr="Graphical user interface&#10;&#10;Description automatically generated"/>
+                    <pic:cNvPicPr/>
+                  </pic:nvPicPr>
+                  <pic:blipFill>
+                    <a:blip r:embed="rId64"/>
+                    <a:stretch>
+                      <a:fillRect/>
+                    </a:stretch>
+                  </pic:blipFill>
+                  <pic:spPr>
+                    <a:xfrm>
+                      <a:off x="0" y="0"/>
+                      <a:ext cx="5731510" cy="3236595"/>
+                    </a:xfrm>
+                    <a:prstGeom prst="rect">
+                      <a:avLst/>
+                    </a:prstGeom>
+                  </pic:spPr>
+                </pic:pic>
+              </a:graphicData>
+            </a:graphic>
+          </wp:inline>
+        </w:drawing>
+      </w:r>
+    </w:p>
+    <w:p>
+      <w:pPr>
+        <w:tabs>
+          <w:tab w:val="left" w:pos="2074"/>
+        </w:tabs>
+      </w:pPr>
+    </w:p>
+    <w:p>
+      <w:pPr>
+        <w:tabs>
+          <w:tab w:val="left" w:pos="2074"/>
+        </w:tabs>
+      </w:pPr>
+      <w:r>
+        <w:t>As you can see all message boxes work successfully.</w:t>
+      </w:r>
+    </w:p>
+    <w:p>
+      <w:pPr>
+        <w:tabs>
+          <w:tab w:val="left" w:pos="2074"/>
+        </w:tabs>
+      </w:pPr>
+    </w:p>
+    <w:p>
+      <w:pPr>
+        <w:tabs>
+          <w:tab w:val="left" w:pos="2074"/>
+        </w:tabs>
+      </w:pPr>
+    </w:p>
+    <w:p>
+      <w:pPr>
+        <w:tabs>
+          <w:tab w:val="left" w:pos="2074"/>
+        </w:tabs>
+      </w:pPr>
       <w:r>
         <w:t>When the user clicks on the OK button then it leads them to the main interface:</w:t>
       </w:r>
@@ -28639,6 +28794,9 @@
         </w:tabs>
       </w:pPr>
       <w:r>
+        <w:rPr>
+          <w:noProof/>
+        </w:rPr>
         <w:drawing>
           <wp:anchor distT="0" distB="0" distL="114300" distR="114300" simplePos="0" relativeHeight="251954183" behindDoc="0" locked="0" layoutInCell="1" allowOverlap="1" wp14:anchorId="7C65ADC8" wp14:editId="133CFD25">
             <wp:simplePos x="0" y="0"/>
@@ -28663,7 +28821,7 @@
                     <pic:cNvPicPr/>
                   </pic:nvPicPr>
                   <pic:blipFill>
-                    <a:blip r:embed="rId60">
+                    <a:blip r:embed="rId65">
                       <a:extLst>
                         <a:ext uri="{28A0092B-C50C-407E-A947-70E740481C1C}">
                           <a14:useLocalDpi xmlns:a14="http://schemas.microsoft.com/office/drawing/2010/main" val="0"/>
@@ -28748,8 +28906,117 @@
         </w:tabs>
       </w:pPr>
     </w:p>
+    <w:p>
+      <w:pPr>
+        <w:tabs>
+          <w:tab w:val="left" w:pos="2074"/>
+        </w:tabs>
+      </w:pPr>
+    </w:p>
+    <w:p>
+      <w:pPr>
+        <w:tabs>
+          <w:tab w:val="left" w:pos="2074"/>
+        </w:tabs>
+      </w:pPr>
+    </w:p>
+    <w:p>
+      <w:pPr>
+        <w:tabs>
+          <w:tab w:val="left" w:pos="2074"/>
+        </w:tabs>
+      </w:pPr>
+    </w:p>
+    <w:p>
+      <w:pPr>
+        <w:tabs>
+          <w:tab w:val="left" w:pos="2074"/>
+        </w:tabs>
+      </w:pPr>
+    </w:p>
+    <w:p>
+      <w:pPr>
+        <w:tabs>
+          <w:tab w:val="left" w:pos="2074"/>
+        </w:tabs>
+      </w:pPr>
+    </w:p>
+    <w:p>
+      <w:pPr>
+        <w:tabs>
+          <w:tab w:val="left" w:pos="2074"/>
+        </w:tabs>
+      </w:pPr>
+      <w:r>
+        <w:t>I have also added an X button on the top of the login form</w:t>
+      </w:r>
+    </w:p>
+    <w:p>
+      <w:pPr>
+        <w:tabs>
+          <w:tab w:val="left" w:pos="2074"/>
+        </w:tabs>
+      </w:pPr>
+      <w:r>
+        <w:drawing>
+          <wp:inline distT="0" distB="0" distL="0" distR="0" wp14:anchorId="515D6CC1" wp14:editId="0821F73E">
+            <wp:extent cx="3486637" cy="876422"/>
+            <wp:effectExtent l="0" t="0" r="0" b="0"/>
+            <wp:docPr id="231" name="Picture 231" descr="A picture containing text&#10;&#10;Description automatically generated"/>
+            <wp:cNvGraphicFramePr>
+              <a:graphicFrameLocks xmlns:a="http://schemas.openxmlformats.org/drawingml/2006/main" noChangeAspect="1"/>
+            </wp:cNvGraphicFramePr>
+            <a:graphic xmlns:a="http://schemas.openxmlformats.org/drawingml/2006/main">
+              <a:graphicData uri="http://schemas.openxmlformats.org/drawingml/2006/picture">
+                <pic:pic xmlns:pic="http://schemas.openxmlformats.org/drawingml/2006/picture">
+                  <pic:nvPicPr>
+                    <pic:cNvPr id="231" name="Picture 231" descr="A picture containing text&#10;&#10;Description automatically generated"/>
+                    <pic:cNvPicPr/>
+                  </pic:nvPicPr>
+                  <pic:blipFill>
+                    <a:blip r:embed="rId66"/>
+                    <a:stretch>
+                      <a:fillRect/>
+                    </a:stretch>
+                  </pic:blipFill>
+                  <pic:spPr>
+                    <a:xfrm>
+                      <a:off x="0" y="0"/>
+                      <a:ext cx="3486637" cy="876422"/>
+                    </a:xfrm>
+                    <a:prstGeom prst="rect">
+                      <a:avLst/>
+                    </a:prstGeom>
+                  </pic:spPr>
+                </pic:pic>
+              </a:graphicData>
+            </a:graphic>
+          </wp:inline>
+        </w:drawing>
+      </w:r>
+    </w:p>
+    <w:p>
+      <w:pPr>
+        <w:tabs>
+          <w:tab w:val="left" w:pos="2074"/>
+        </w:tabs>
+      </w:pPr>
+      <w:r>
+        <w:t>This just simply closes the login form and stops the program. It was very simple to do. Here is the code for it</w:t>
+      </w:r>
+      <w:r>
+        <w:t>:</w:t>
+      </w:r>
+    </w:p>
+    <w:p>
+      <w:pPr>
+        <w:tabs>
+          <w:tab w:val="left" w:pos="2074"/>
+        </w:tabs>
+      </w:pPr>
+    </w:p>
     <w:sectPr>
-      <w:headerReference w:type="default" r:id="rId61"/>
+      <w:headerReference w:type="default" r:id="rId67"/>
       <w:pgSz w:w="11906" w:h="16838"/>
       <w:pgMar w:top="1440" w:right="1440" w:bottom="1440" w:left="1440" w:header="708" w:footer="708" w:gutter="0"/>
       <w:cols w:space="708"/>

</xml_diff>

<commit_message>
Updated documentation again, I forgot to complete the last part and I also added a plan for prototype 2
</commit_message>
<xml_diff>
--- a/Documentation/Calorie Counter.docx
+++ b/Documentation/Calorie Counter.docx
@@ -13,6 +13,7 @@
           <w:u w:val="single"/>
         </w:rPr>
       </w:pPr>
+      <w:proofErr w:type="spellStart"/>
       <w:r>
         <w:rPr>
           <w:b/>
@@ -23,6 +24,7 @@
         </w:rPr>
         <w:t>MyCal</w:t>
       </w:r>
+      <w:proofErr w:type="spellEnd"/>
     </w:p>
     <w:p>
       <w:pPr>
@@ -327,8 +329,13 @@
       <w:pPr>
         <w:jc w:val="both"/>
       </w:pPr>
-      <w:r>
-        <w:t>Myfitnesspal is a software already used by millions world-wide. It allows users to input what foods they are eating and it then calculates the macros for the foods as shown in the image.</w:t>
+      <w:proofErr w:type="spellStart"/>
+      <w:r>
+        <w:t>Myfitnesspal</w:t>
+      </w:r>
+      <w:proofErr w:type="spellEnd"/>
+      <w:r>
+        <w:t xml:space="preserve"> is a software already used by millions world-wide. It allows users to input what foods they are eating and it then calculates the macros for the foods as shown in the image.</w:t>
       </w:r>
       <w:r>
         <w:t xml:space="preserve"> What I like about it is that</w:t>
@@ -1412,7 +1419,15 @@
         <w:t xml:space="preserve">themselves endorsed. These are SQL Lite, </w:t>
       </w:r>
       <w:r>
-        <w:t>Realm, CoreData and that’s just to name Database services.</w:t>
+        <w:t xml:space="preserve">Realm, </w:t>
+      </w:r>
+      <w:proofErr w:type="spellStart"/>
+      <w:r>
+        <w:t>CoreData</w:t>
+      </w:r>
+      <w:proofErr w:type="spellEnd"/>
+      <w:r>
+        <w:t xml:space="preserve"> and that’s just to name Database services.</w:t>
       </w:r>
     </w:p>
     <w:p>
@@ -4085,8 +4100,13 @@
         </w:drawing>
       </w:r>
       <w:r>
-        <w:t>First Time Startup</w:t>
-      </w:r>
+        <w:t xml:space="preserve">First Time </w:t>
+      </w:r>
+      <w:proofErr w:type="spellStart"/>
+      <w:r>
+        <w:t>Startup</w:t>
+      </w:r>
+      <w:proofErr w:type="spellEnd"/>
       <w:r>
         <w:t>:</w:t>
       </w:r>
@@ -4742,8 +4762,13 @@
       <w:r>
         <w:t xml:space="preserve"> along with sodium, </w:t>
       </w:r>
-      <w:r>
-        <w:t xml:space="preserve">fiber, calcium, iron, and vitamins. More nutritional information will be added once </w:t>
+      <w:proofErr w:type="spellStart"/>
+      <w:r>
+        <w:t>fiber</w:t>
+      </w:r>
+      <w:proofErr w:type="spellEnd"/>
+      <w:r>
+        <w:t xml:space="preserve">, calcium, iron, and vitamins. More nutritional information will be added once </w:t>
       </w:r>
       <w:r>
         <w:t xml:space="preserve">the log </w:t>
@@ -5375,8 +5400,13 @@
         <w:t xml:space="preserve">The settings page will be used if a user wants to update their goal. Wants </w:t>
       </w:r>
       <w:r>
-        <w:t>to update their weight or to log out of MyCal</w:t>
-      </w:r>
+        <w:t xml:space="preserve">to update their weight or to log out of </w:t>
+      </w:r>
+      <w:proofErr w:type="spellStart"/>
+      <w:r>
+        <w:t>MyCal</w:t>
+      </w:r>
+      <w:proofErr w:type="spellEnd"/>
       <w:r>
         <w:t xml:space="preserve">. </w:t>
       </w:r>
@@ -7364,7 +7394,15 @@
               <w:jc w:val="both"/>
             </w:pPr>
             <w:r>
-              <w:t xml:space="preserve">The “txtTitle” is </w:t>
+              <w:t>The “</w:t>
+            </w:r>
+            <w:proofErr w:type="spellStart"/>
+            <w:r>
+              <w:t>txtTitle</w:t>
+            </w:r>
+            <w:proofErr w:type="spellEnd"/>
+            <w:r>
+              <w:t xml:space="preserve">” is </w:t>
             </w:r>
             <w:r>
               <w:t xml:space="preserve">a label. Its use </w:t>
@@ -9355,8 +9393,13 @@
               <w:t>When the user clicks on the button it will give an output. For example, when they click on “</w:t>
             </w:r>
             <w:r>
-              <w:t>Join MyCal</w:t>
-            </w:r>
+              <w:t xml:space="preserve">Join </w:t>
+            </w:r>
+            <w:proofErr w:type="spellStart"/>
+            <w:r>
+              <w:t>MyCal</w:t>
+            </w:r>
+            <w:proofErr w:type="spellEnd"/>
             <w:r>
               <w:t>” it will grant the user access to the program.</w:t>
             </w:r>
@@ -9405,7 +9448,15 @@
               </w:tabs>
             </w:pPr>
             <w:r>
-              <w:t>The “txtTitle” is a label. Its use</w:t>
+              <w:t>The “</w:t>
+            </w:r>
+            <w:proofErr w:type="spellStart"/>
+            <w:r>
+              <w:t>txtTitle</w:t>
+            </w:r>
+            <w:proofErr w:type="spellEnd"/>
+            <w:r>
+              <w:t>” is a label. Its use</w:t>
             </w:r>
             <w:r>
               <w:t xml:space="preserve"> is</w:t>
@@ -9857,8 +9908,13 @@
         </mc:AlternateContent>
       </w:r>
       <w:r>
-        <w:t>First Time Startup</w:t>
-      </w:r>
+        <w:t xml:space="preserve">First Time </w:t>
+      </w:r>
+      <w:proofErr w:type="spellStart"/>
+      <w:r>
+        <w:t>Startup</w:t>
+      </w:r>
+      <w:proofErr w:type="spellEnd"/>
     </w:p>
     <w:p>
       <w:pPr>
@@ -11346,8 +11402,13 @@
                 <w:tab w:val="left" w:pos="2074"/>
               </w:tabs>
             </w:pPr>
-            <w:r>
-              <w:t>ComboBox (</w:t>
+            <w:proofErr w:type="spellStart"/>
+            <w:r>
+              <w:t>ComboBox</w:t>
+            </w:r>
+            <w:proofErr w:type="spellEnd"/>
+            <w:r>
+              <w:t xml:space="preserve"> (</w:t>
             </w:r>
             <w:r>
               <w:t>Drop Down Menu</w:t>
@@ -11454,7 +11515,15 @@
               </w:tabs>
             </w:pPr>
             <w:r>
-              <w:t>The “txtTitle” is a label. Its use</w:t>
+              <w:t>The “</w:t>
+            </w:r>
+            <w:proofErr w:type="spellStart"/>
+            <w:r>
+              <w:t>txtTitle</w:t>
+            </w:r>
+            <w:proofErr w:type="spellEnd"/>
+            <w:r>
+              <w:t>” is a label. Its use</w:t>
             </w:r>
             <w:r>
               <w:t xml:space="preserve"> is </w:t>
@@ -14263,7 +14332,15 @@
               </w:tabs>
             </w:pPr>
             <w:r>
-              <w:t xml:space="preserve">The “txtTitle” is a label. Its use </w:t>
+              <w:t>The “</w:t>
+            </w:r>
+            <w:proofErr w:type="spellStart"/>
+            <w:r>
+              <w:t>txtTitle</w:t>
+            </w:r>
+            <w:proofErr w:type="spellEnd"/>
+            <w:r>
+              <w:t xml:space="preserve">” is a label. Its use </w:t>
             </w:r>
             <w:r>
               <w:t xml:space="preserve">is </w:t>
@@ -14318,9 +14395,11 @@
             <w:r>
               <w:t>When the user clicks on the button it will give an output. For example, when they click on “</w:t>
             </w:r>
+            <w:proofErr w:type="spellStart"/>
             <w:r>
               <w:t>BtnAdd</w:t>
             </w:r>
+            <w:proofErr w:type="spellEnd"/>
             <w:r>
               <w:t xml:space="preserve">” it will grant the user </w:t>
             </w:r>
@@ -14344,9 +14423,11 @@
                 <w:tab w:val="left" w:pos="2074"/>
               </w:tabs>
             </w:pPr>
+            <w:proofErr w:type="spellStart"/>
             <w:r>
               <w:t>PictureBox</w:t>
             </w:r>
+            <w:proofErr w:type="spellEnd"/>
           </w:p>
         </w:tc>
         <w:tc>
@@ -14387,7 +14468,15 @@
               <w:t xml:space="preserve"> An Example is </w:t>
             </w:r>
             <w:r>
-              <w:t>“PictureBoxFire”</w:t>
+              <w:t>“</w:t>
+            </w:r>
+            <w:proofErr w:type="spellStart"/>
+            <w:r>
+              <w:t>PictureBoxFire</w:t>
+            </w:r>
+            <w:proofErr w:type="spellEnd"/>
+            <w:r>
+              <w:t>”</w:t>
             </w:r>
           </w:p>
         </w:tc>
@@ -15579,7 +15668,15 @@
               </w:tabs>
             </w:pPr>
             <w:r>
-              <w:t xml:space="preserve">The “txtWL” is a label. Its use </w:t>
+              <w:t>The “</w:t>
+            </w:r>
+            <w:proofErr w:type="spellStart"/>
+            <w:r>
+              <w:t>txtWL</w:t>
+            </w:r>
+            <w:proofErr w:type="spellEnd"/>
+            <w:r>
+              <w:t xml:space="preserve">” is a label. Its use </w:t>
             </w:r>
             <w:r>
               <w:t xml:space="preserve">is </w:t>
@@ -15634,12 +15731,14 @@
             <w:r>
               <w:t>When the user clicks on the button it will give an output. For example, when they click on “</w:t>
             </w:r>
+            <w:proofErr w:type="spellStart"/>
             <w:r>
               <w:t>Btn</w:t>
             </w:r>
             <w:r>
               <w:t>WP</w:t>
             </w:r>
+            <w:proofErr w:type="spellEnd"/>
             <w:r>
               <w:t>”</w:t>
             </w:r>
@@ -15675,9 +15774,11 @@
                 <w:tab w:val="left" w:pos="2074"/>
               </w:tabs>
             </w:pPr>
+            <w:proofErr w:type="spellStart"/>
             <w:r>
               <w:t>PictureBox</w:t>
             </w:r>
+            <w:proofErr w:type="spellEnd"/>
           </w:p>
         </w:tc>
         <w:tc>
@@ -15712,11 +15813,16 @@
               <w:t xml:space="preserve">many </w:t>
             </w:r>
             <w:r>
-              <w:t>picture boxes. An Example is “PictureBox</w:t>
+              <w:t>picture boxes. An Example is “</w:t>
+            </w:r>
+            <w:proofErr w:type="spellStart"/>
+            <w:r>
+              <w:t>PictureBox</w:t>
             </w:r>
             <w:r>
               <w:t>Droplet</w:t>
             </w:r>
+            <w:proofErr w:type="spellEnd"/>
             <w:r>
               <w:t>”</w:t>
             </w:r>
@@ -17173,7 +17279,15 @@
               </w:tabs>
             </w:pPr>
             <w:r>
-              <w:t xml:space="preserve">The “txtTitle” is a label. Its use </w:t>
+              <w:t>The “</w:t>
+            </w:r>
+            <w:proofErr w:type="spellStart"/>
+            <w:r>
+              <w:t>txtTitle</w:t>
+            </w:r>
+            <w:proofErr w:type="spellEnd"/>
+            <w:r>
+              <w:t xml:space="preserve">” is a label. Its use </w:t>
             </w:r>
             <w:r>
               <w:t xml:space="preserve">is </w:t>
@@ -17228,9 +17342,11 @@
             <w:r>
               <w:t>When the user clicks on the button it will give an output. For example, when they click on “</w:t>
             </w:r>
+            <w:proofErr w:type="spellStart"/>
             <w:r>
               <w:t>BtnBack</w:t>
             </w:r>
+            <w:proofErr w:type="spellEnd"/>
             <w:r>
               <w:t>”</w:t>
             </w:r>
@@ -17334,7 +17450,15 @@
       </w:pPr>
       <w:r>
         <w:lastRenderedPageBreak/>
-        <w:t>When BtnStr is pressed:</w:t>
+        <w:t xml:space="preserve">When </w:t>
+      </w:r>
+      <w:proofErr w:type="spellStart"/>
+      <w:r>
+        <w:t>BtnStr</w:t>
+      </w:r>
+      <w:proofErr w:type="spellEnd"/>
+      <w:r>
+        <w:t xml:space="preserve"> is pressed:</w:t>
       </w:r>
     </w:p>
     <w:p>
@@ -19157,7 +19281,15 @@
               </w:tabs>
             </w:pPr>
             <w:r>
-              <w:t>The “txtTitle” is a label. Its use</w:t>
+              <w:t>The “</w:t>
+            </w:r>
+            <w:proofErr w:type="spellStart"/>
+            <w:r>
+              <w:t>txtTitle</w:t>
+            </w:r>
+            <w:proofErr w:type="spellEnd"/>
+            <w:r>
+              <w:t>” is a label. Its use</w:t>
             </w:r>
             <w:r>
               <w:t xml:space="preserve"> is</w:t>
@@ -19212,12 +19344,14 @@
             <w:r>
               <w:t>When the user clicks on the button it will give an output. For example, when they click on “</w:t>
             </w:r>
+            <w:proofErr w:type="spellStart"/>
             <w:r>
               <w:t>Btn</w:t>
             </w:r>
             <w:r>
               <w:t>Chest</w:t>
             </w:r>
+            <w:proofErr w:type="spellEnd"/>
             <w:r>
               <w:t>”</w:t>
             </w:r>
@@ -21655,7 +21789,15 @@
               </w:tabs>
             </w:pPr>
             <w:r>
-              <w:t>The “txtTitle” is a label. Its use is to output text.</w:t>
+              <w:t>The “</w:t>
+            </w:r>
+            <w:proofErr w:type="spellStart"/>
+            <w:r>
+              <w:t>txtTitle</w:t>
+            </w:r>
+            <w:proofErr w:type="spellEnd"/>
+            <w:r>
+              <w:t>” is a label. Its use is to output text.</w:t>
             </w:r>
           </w:p>
         </w:tc>
@@ -21704,9 +21846,11 @@
             <w:r>
               <w:t>When the user clicks on the button it will give an output. For example, when they click on “</w:t>
             </w:r>
+            <w:proofErr w:type="spellStart"/>
             <w:r>
               <w:t>BtnSave</w:t>
             </w:r>
+            <w:proofErr w:type="spellEnd"/>
             <w:r>
               <w:t>”</w:t>
             </w:r>
@@ -21736,8 +21880,13 @@
                 <w:tab w:val="left" w:pos="2074"/>
               </w:tabs>
             </w:pPr>
-            <w:r>
-              <w:t>ComboBox (Drop Down Menu)</w:t>
+            <w:proofErr w:type="spellStart"/>
+            <w:r>
+              <w:t>ComboBox</w:t>
+            </w:r>
+            <w:proofErr w:type="spellEnd"/>
+            <w:r>
+              <w:t xml:space="preserve"> (Drop Down Menu)</w:t>
             </w:r>
           </w:p>
         </w:tc>
@@ -22369,9 +22518,11 @@
                 <w:tab w:val="left" w:pos="2074"/>
               </w:tabs>
             </w:pPr>
+            <w:proofErr w:type="spellStart"/>
             <w:r>
               <w:t>ComboBox</w:t>
             </w:r>
+            <w:proofErr w:type="spellEnd"/>
           </w:p>
         </w:tc>
         <w:tc>
@@ -22586,6 +22737,7 @@
                 <w:tab w:val="left" w:pos="2074"/>
               </w:tabs>
             </w:pPr>
+            <w:proofErr w:type="spellStart"/>
             <w:r>
               <w:t>Combo</w:t>
             </w:r>
@@ -22595,6 +22747,7 @@
             <w:r>
               <w:t>ox</w:t>
             </w:r>
+            <w:proofErr w:type="spellEnd"/>
           </w:p>
         </w:tc>
         <w:tc>
@@ -23323,12 +23476,22 @@
             <w:r>
               <w:t xml:space="preserve">Local to </w:t>
             </w:r>
-            <w:r>
-              <w:t xml:space="preserve">btn_login, </w:t>
-            </w:r>
-            <w:r>
-              <w:t>method of frmLogin</w:t>
-            </w:r>
+            <w:proofErr w:type="spellStart"/>
+            <w:r>
+              <w:t>btn_login</w:t>
+            </w:r>
+            <w:proofErr w:type="spellEnd"/>
+            <w:r>
+              <w:t xml:space="preserve">, </w:t>
+            </w:r>
+            <w:r>
+              <w:t xml:space="preserve">method of </w:t>
+            </w:r>
+            <w:proofErr w:type="spellStart"/>
+            <w:r>
+              <w:t>frmLogin</w:t>
+            </w:r>
+            <w:proofErr w:type="spellEnd"/>
           </w:p>
         </w:tc>
         <w:tc>
@@ -23425,14 +23588,24 @@
               </w:tabs>
             </w:pPr>
             <w:r>
-              <w:t xml:space="preserve">Local to btn_Login </w:t>
+              <w:t xml:space="preserve">Local to </w:t>
+            </w:r>
+            <w:proofErr w:type="spellStart"/>
+            <w:r>
+              <w:t>btn_Login</w:t>
+            </w:r>
+            <w:proofErr w:type="spellEnd"/>
+            <w:r>
+              <w:t xml:space="preserve"> </w:t>
             </w:r>
             <w:r>
               <w:t xml:space="preserve">method of </w:t>
             </w:r>
+            <w:proofErr w:type="spellStart"/>
             <w:r>
               <w:t>frm_Login</w:t>
             </w:r>
+            <w:proofErr w:type="spellEnd"/>
           </w:p>
         </w:tc>
         <w:tc>
@@ -23495,6 +23668,7 @@
                 <w:tab w:val="left" w:pos="2074"/>
               </w:tabs>
             </w:pPr>
+            <w:proofErr w:type="spellStart"/>
             <w:r>
               <w:t>Combo</w:t>
             </w:r>
@@ -23504,6 +23678,7 @@
             <w:r>
               <w:t>ox</w:t>
             </w:r>
+            <w:proofErr w:type="spellEnd"/>
           </w:p>
         </w:tc>
         <w:tc>
@@ -23517,8 +23692,21 @@
               </w:tabs>
             </w:pPr>
             <w:r>
-              <w:t>Local to btn_Confirm method of frm_Register</w:t>
-            </w:r>
+              <w:t xml:space="preserve">Local to </w:t>
+            </w:r>
+            <w:proofErr w:type="spellStart"/>
+            <w:r>
+              <w:t>btn_Confirm</w:t>
+            </w:r>
+            <w:proofErr w:type="spellEnd"/>
+            <w:r>
+              <w:t xml:space="preserve"> method of </w:t>
+            </w:r>
+            <w:proofErr w:type="spellStart"/>
+            <w:r>
+              <w:t>frm_Register</w:t>
+            </w:r>
+            <w:proofErr w:type="spellEnd"/>
           </w:p>
         </w:tc>
         <w:tc>
@@ -23601,9 +23789,19 @@
             <w:r>
               <w:t xml:space="preserve">Local to </w:t>
             </w:r>
-            <w:r>
-              <w:t>btn_Confirm method of frm_Register</w:t>
-            </w:r>
+            <w:proofErr w:type="spellStart"/>
+            <w:r>
+              <w:t>btn_Confirm</w:t>
+            </w:r>
+            <w:proofErr w:type="spellEnd"/>
+            <w:r>
+              <w:t xml:space="preserve"> method of </w:t>
+            </w:r>
+            <w:proofErr w:type="spellStart"/>
+            <w:r>
+              <w:t>frm_Register</w:t>
+            </w:r>
+            <w:proofErr w:type="spellEnd"/>
           </w:p>
         </w:tc>
         <w:tc>
@@ -23663,9 +23861,11 @@
                 <w:tab w:val="left" w:pos="2074"/>
               </w:tabs>
             </w:pPr>
+            <w:proofErr w:type="spellStart"/>
             <w:r>
               <w:t>ComboBox</w:t>
             </w:r>
+            <w:proofErr w:type="spellEnd"/>
           </w:p>
         </w:tc>
         <w:tc>
@@ -23681,9 +23881,19 @@
             <w:r>
               <w:t xml:space="preserve">Local to </w:t>
             </w:r>
-            <w:r>
-              <w:t>btn_Confirm method of frm_Register</w:t>
-            </w:r>
+            <w:proofErr w:type="spellStart"/>
+            <w:r>
+              <w:t>btn_Confirm</w:t>
+            </w:r>
+            <w:proofErr w:type="spellEnd"/>
+            <w:r>
+              <w:t xml:space="preserve"> method of </w:t>
+            </w:r>
+            <w:proofErr w:type="spellStart"/>
+            <w:r>
+              <w:t>frm_Register</w:t>
+            </w:r>
+            <w:proofErr w:type="spellEnd"/>
           </w:p>
         </w:tc>
         <w:tc>
@@ -23875,8 +24085,21 @@
               </w:tabs>
             </w:pPr>
             <w:r>
-              <w:t>Local to btn_login, method of frmLogin</w:t>
-            </w:r>
+              <w:t xml:space="preserve">Local to </w:t>
+            </w:r>
+            <w:proofErr w:type="spellStart"/>
+            <w:r>
+              <w:t>btn_login</w:t>
+            </w:r>
+            <w:proofErr w:type="spellEnd"/>
+            <w:r>
+              <w:t xml:space="preserve">, method of </w:t>
+            </w:r>
+            <w:proofErr w:type="spellStart"/>
+            <w:r>
+              <w:t>frmLogin</w:t>
+            </w:r>
+            <w:proofErr w:type="spellEnd"/>
           </w:p>
         </w:tc>
         <w:tc>
@@ -23961,8 +24184,21 @@
               </w:tabs>
             </w:pPr>
             <w:r>
-              <w:t>Local to btn_Login method of frm_Login</w:t>
-            </w:r>
+              <w:t xml:space="preserve">Local to </w:t>
+            </w:r>
+            <w:proofErr w:type="spellStart"/>
+            <w:r>
+              <w:t>btn_Login</w:t>
+            </w:r>
+            <w:proofErr w:type="spellEnd"/>
+            <w:r>
+              <w:t xml:space="preserve"> method of </w:t>
+            </w:r>
+            <w:proofErr w:type="spellStart"/>
+            <w:r>
+              <w:t>frm_Login</w:t>
+            </w:r>
+            <w:proofErr w:type="spellEnd"/>
           </w:p>
         </w:tc>
         <w:tc>
@@ -24952,9 +25188,11 @@
                 <w:tab w:val="left" w:pos="2074"/>
               </w:tabs>
             </w:pPr>
+            <w:proofErr w:type="spellStart"/>
             <w:r>
               <w:t>johndoe</w:t>
             </w:r>
+            <w:proofErr w:type="spellEnd"/>
           </w:p>
         </w:tc>
         <w:tc>
@@ -25143,9 +25381,11 @@
                 <w:tab w:val="left" w:pos="2074"/>
               </w:tabs>
             </w:pPr>
+            <w:proofErr w:type="spellStart"/>
             <w:r>
               <w:t>mycatsnameisjoe</w:t>
             </w:r>
+            <w:proofErr w:type="spellEnd"/>
           </w:p>
         </w:tc>
         <w:tc>
@@ -26199,7 +26439,15 @@
               <w:t xml:space="preserve">An error message should be displayed saying “Height is </w:t>
             </w:r>
             <w:r>
-              <w:t>not supported with MyCal”</w:t>
+              <w:t xml:space="preserve">not supported with </w:t>
+            </w:r>
+            <w:proofErr w:type="spellStart"/>
+            <w:r>
+              <w:t>MyCal</w:t>
+            </w:r>
+            <w:proofErr w:type="spellEnd"/>
+            <w:r>
+              <w:t>”</w:t>
             </w:r>
           </w:p>
         </w:tc>
@@ -26248,9 +26496,11 @@
                 <w:tab w:val="left" w:pos="2074"/>
               </w:tabs>
             </w:pPr>
+            <w:proofErr w:type="spellStart"/>
             <w:r>
               <w:t>easypasswordtocrack</w:t>
             </w:r>
+            <w:proofErr w:type="spellEnd"/>
           </w:p>
         </w:tc>
         <w:tc>
@@ -26302,7 +26552,15 @@
               <w:t xml:space="preserve">Food Item adding to the log is being tested. </w:t>
             </w:r>
             <w:r>
-              <w:t>The food item must exist in the database or an error messasge will display</w:t>
+              <w:t xml:space="preserve">The food item must exist in the database or an error </w:t>
+            </w:r>
+            <w:proofErr w:type="spellStart"/>
+            <w:r>
+              <w:t>messasge</w:t>
+            </w:r>
+            <w:proofErr w:type="spellEnd"/>
+            <w:r>
+              <w:t xml:space="preserve"> will display</w:t>
             </w:r>
           </w:p>
         </w:tc>
@@ -26581,7 +26839,15 @@
         <w:t>So,</w:t>
       </w:r>
       <w:r>
-        <w:t xml:space="preserve"> my first prototype is a loading screen that appears on startup and this leads to a login screen. At the moment the lo</w:t>
+        <w:t xml:space="preserve"> my first prototype is a loading screen that appears on </w:t>
+      </w:r>
+      <w:proofErr w:type="spellStart"/>
+      <w:r>
+        <w:t>startup</w:t>
+      </w:r>
+      <w:proofErr w:type="spellEnd"/>
+      <w:r>
+        <w:t xml:space="preserve"> and this leads to a login screen. At the moment the lo</w:t>
       </w:r>
       <w:r>
         <w:t>ading</w:t>
@@ -26725,7 +26991,15 @@
         </w:tabs>
       </w:pPr>
       <w:r>
-        <w:t xml:space="preserve">These are the properties of the loading screen. As you can see the ‘BackgroundImage’ is my custom design I made on photoshop. </w:t>
+        <w:t>These are the properties of the loading screen. As you can see the ‘</w:t>
+      </w:r>
+      <w:proofErr w:type="spellStart"/>
+      <w:r>
+        <w:t>BackgroundImage</w:t>
+      </w:r>
+      <w:proofErr w:type="spellEnd"/>
+      <w:r>
+        <w:t xml:space="preserve">’ is my custom design I made on photoshop. </w:t>
       </w:r>
     </w:p>
     <w:p>
@@ -26871,7 +27145,15 @@
         </w:tabs>
       </w:pPr>
       <w:r>
-        <w:t>As you can see it launches successfully. The loading bar works and there are no borders and it also appears in the centre of the screen. I have also created icons for each form and for the loading screen form you can see in the taskbar there is a MyCal logo icon instead of the default visual studio icon.</w:t>
+        <w:t xml:space="preserve">As you can see it launches successfully. The loading bar works and there are no borders and it also appears in the centre of the screen. I have also created icons for each form and for the loading screen form you can see in the taskbar there is a </w:t>
+      </w:r>
+      <w:proofErr w:type="spellStart"/>
+      <w:r>
+        <w:t>MyCal</w:t>
+      </w:r>
+      <w:proofErr w:type="spellEnd"/>
+      <w:r>
+        <w:t xml:space="preserve"> logo icon instead of the default visual studio icon.</w:t>
       </w:r>
     </w:p>
     <w:p>
@@ -27540,7 +27822,15 @@
       </w:pPr>
       <w:r>
         <w:lastRenderedPageBreak/>
-        <w:t>If I put in the “PasswordChar” property then this would happen:</w:t>
+        <w:t>If I put in the “</w:t>
+      </w:r>
+      <w:proofErr w:type="spellStart"/>
+      <w:r>
+        <w:t>PasswordChar</w:t>
+      </w:r>
+      <w:proofErr w:type="spellEnd"/>
+      <w:r>
+        <w:t>” property then this would happen:</w:t>
       </w:r>
     </w:p>
     <w:p>
@@ -27613,8 +27903,13 @@
           <w:tab w:val="left" w:pos="2074"/>
         </w:tabs>
       </w:pPr>
-      <w:r>
-        <w:t xml:space="preserve">Im first going to start off with the </w:t>
+      <w:proofErr w:type="spellStart"/>
+      <w:r>
+        <w:t>Im</w:t>
+      </w:r>
+      <w:proofErr w:type="spellEnd"/>
+      <w:r>
+        <w:t xml:space="preserve"> first going to start off with the </w:t>
       </w:r>
       <w:r>
         <w:rPr>
@@ -27978,23 +28273,34 @@
         </w:tabs>
       </w:pPr>
       <w:r>
-        <w:t xml:space="preserve">“admin” and “s212658” users work however “test” still does not work. I am actively trying to fix this issue as this will interfere with registration and new accounts wont be able to login then. </w:t>
-      </w:r>
-    </w:p>
-    <w:p>
-      <w:pPr>
-        <w:tabs>
-          <w:tab w:val="left" w:pos="2074"/>
-        </w:tabs>
-      </w:pPr>
-    </w:p>
-    <w:p>
-      <w:pPr>
-        <w:tabs>
-          <w:tab w:val="left" w:pos="2074"/>
-        </w:tabs>
-      </w:pPr>
-      <w:r>
+        <w:t xml:space="preserve">“admin” and “s212658” users work however “test” still does not work. I am actively trying to fix this issue as this will interfere with registration and new accounts </w:t>
+      </w:r>
+      <w:proofErr w:type="spellStart"/>
+      <w:r>
+        <w:t>wont</w:t>
+      </w:r>
+      <w:proofErr w:type="spellEnd"/>
+      <w:r>
+        <w:t xml:space="preserve"> be able to login then. </w:t>
+      </w:r>
+    </w:p>
+    <w:p>
+      <w:pPr>
+        <w:tabs>
+          <w:tab w:val="left" w:pos="2074"/>
+        </w:tabs>
+      </w:pPr>
+    </w:p>
+    <w:p>
+      <w:pPr>
+        <w:tabs>
+          <w:tab w:val="left" w:pos="2074"/>
+        </w:tabs>
+      </w:pPr>
+      <w:r>
+        <w:rPr>
+          <w:noProof/>
+        </w:rPr>
         <w:lastRenderedPageBreak/>
         <w:drawing>
           <wp:anchor distT="0" distB="0" distL="114300" distR="114300" simplePos="0" relativeHeight="251955207" behindDoc="1" locked="0" layoutInCell="1" allowOverlap="1" wp14:anchorId="5846EA51" wp14:editId="16332832">
@@ -28074,16 +28380,27 @@
         </w:tabs>
       </w:pPr>
       <w:r>
-        <w:t>I am using a Microsoft Access database. It contains one table and that is “tbl_users”</w:t>
-      </w:r>
-    </w:p>
-    <w:p>
-      <w:pPr>
-        <w:tabs>
-          <w:tab w:val="left" w:pos="2074"/>
-        </w:tabs>
-      </w:pPr>
-      <w:r>
+        <w:t>I am using a Microsoft Access database. It contains one table and that is “</w:t>
+      </w:r>
+      <w:proofErr w:type="spellStart"/>
+      <w:r>
+        <w:t>tbl_users</w:t>
+      </w:r>
+      <w:proofErr w:type="spellEnd"/>
+      <w:r>
+        <w:t>”</w:t>
+      </w:r>
+    </w:p>
+    <w:p>
+      <w:pPr>
+        <w:tabs>
+          <w:tab w:val="left" w:pos="2074"/>
+        </w:tabs>
+      </w:pPr>
+      <w:r>
+        <w:rPr>
+          <w:noProof/>
+        </w:rPr>
         <w:drawing>
           <wp:anchor distT="0" distB="0" distL="114300" distR="114300" simplePos="0" relativeHeight="251956231" behindDoc="0" locked="0" layoutInCell="1" allowOverlap="1" wp14:anchorId="16FBE75F" wp14:editId="0A20662E">
             <wp:simplePos x="0" y="0"/>
@@ -28183,7 +28500,15 @@
         </w:tabs>
       </w:pPr>
       <w:r>
-        <w:t xml:space="preserve">This is the .xsd file in the access database. It allows me to input SQL </w:t>
+        <w:t>This is the .</w:t>
+      </w:r>
+      <w:proofErr w:type="spellStart"/>
+      <w:r>
+        <w:t>xsd</w:t>
+      </w:r>
+      <w:proofErr w:type="spellEnd"/>
+      <w:r>
+        <w:t xml:space="preserve"> file in the access database. It allows me to input SQL </w:t>
       </w:r>
       <w:r>
         <w:t>statements</w:t>
@@ -28220,6 +28545,9 @@
         </w:tabs>
       </w:pPr>
       <w:r>
+        <w:rPr>
+          <w:noProof/>
+        </w:rPr>
         <w:drawing>
           <wp:inline distT="0" distB="0" distL="0" distR="0" wp14:anchorId="2DE29E09" wp14:editId="69D59AC1">
             <wp:extent cx="5649113" cy="828791"/>
@@ -28264,7 +28592,15 @@
         </w:tabs>
       </w:pPr>
       <w:r>
-        <w:t xml:space="preserve">This is the SQL statement for “GetDatabyEmail…”. </w:t>
+        <w:t>This is the SQL statement for “</w:t>
+      </w:r>
+      <w:proofErr w:type="spellStart"/>
+      <w:r>
+        <w:t>GetDatabyEmail</w:t>
+      </w:r>
+      <w:proofErr w:type="spellEnd"/>
+      <w:r>
+        <w:t xml:space="preserve">…”. </w:t>
       </w:r>
     </w:p>
     <w:p>
@@ -28319,50 +28655,69 @@
         <w:t>It's telling the database "I am going to give you data, put that data in this spot"</w:t>
       </w:r>
       <w:r>
-        <w:t>. When the data entered by the user matches with the data that is present in the records of the table then it will grant the user access. A drawback to this in my solution is that the user is able to input unsanitised data.</w:t>
-      </w:r>
-      <w:r>
-        <w:t xml:space="preserve"> Unsanitised data regarding to my solution for example is when a password that has spaces or emails that do not have an @ symbol in it go through.</w:t>
+        <w:t xml:space="preserve">. When the data entered by the user matches with the data that is present in the records of the table then it will grant the user access. A drawback to this in my solution is that the user is able to input </w:t>
+      </w:r>
+      <w:proofErr w:type="spellStart"/>
+      <w:r>
+        <w:t>unsanitised</w:t>
+      </w:r>
+      <w:proofErr w:type="spellEnd"/>
+      <w:r>
+        <w:t xml:space="preserve"> data.</w:t>
       </w:r>
       <w:r>
         <w:t xml:space="preserve"> </w:t>
       </w:r>
-    </w:p>
-    <w:p>
-      <w:pPr>
-        <w:tabs>
-          <w:tab w:val="left" w:pos="2074"/>
-        </w:tabs>
-      </w:pPr>
-    </w:p>
-    <w:p>
-      <w:pPr>
-        <w:tabs>
-          <w:tab w:val="left" w:pos="2074"/>
-        </w:tabs>
-      </w:pPr>
-    </w:p>
-    <w:p>
-      <w:pPr>
-        <w:tabs>
-          <w:tab w:val="left" w:pos="2074"/>
-        </w:tabs>
-      </w:pPr>
-    </w:p>
-    <w:p>
-      <w:pPr>
-        <w:tabs>
-          <w:tab w:val="left" w:pos="2074"/>
-        </w:tabs>
-      </w:pPr>
-    </w:p>
-    <w:p>
-      <w:pPr>
-        <w:tabs>
-          <w:tab w:val="left" w:pos="2074"/>
-        </w:tabs>
-      </w:pPr>
-      <w:r>
+      <w:proofErr w:type="spellStart"/>
+      <w:r>
+        <w:t>Unsanitised</w:t>
+      </w:r>
+      <w:proofErr w:type="spellEnd"/>
+      <w:r>
+        <w:t xml:space="preserve"> data regarding to my solution for example is when a password that has spaces or emails that do not have an @ symbol in it go through.</w:t>
+      </w:r>
+      <w:r>
+        <w:t xml:space="preserve"> </w:t>
+      </w:r>
+    </w:p>
+    <w:p>
+      <w:pPr>
+        <w:tabs>
+          <w:tab w:val="left" w:pos="2074"/>
+        </w:tabs>
+      </w:pPr>
+    </w:p>
+    <w:p>
+      <w:pPr>
+        <w:tabs>
+          <w:tab w:val="left" w:pos="2074"/>
+        </w:tabs>
+      </w:pPr>
+    </w:p>
+    <w:p>
+      <w:pPr>
+        <w:tabs>
+          <w:tab w:val="left" w:pos="2074"/>
+        </w:tabs>
+      </w:pPr>
+    </w:p>
+    <w:p>
+      <w:pPr>
+        <w:tabs>
+          <w:tab w:val="left" w:pos="2074"/>
+        </w:tabs>
+      </w:pPr>
+    </w:p>
+    <w:p>
+      <w:pPr>
+        <w:tabs>
+          <w:tab w:val="left" w:pos="2074"/>
+        </w:tabs>
+      </w:pPr>
+      <w:r>
+        <w:rPr>
+          <w:noProof/>
+        </w:rPr>
         <w:lastRenderedPageBreak/>
         <w:drawing>
           <wp:inline distT="0" distB="0" distL="0" distR="0" wp14:anchorId="2C685974" wp14:editId="43DD0CE4">
@@ -28427,123 +28782,136 @@
         </w:tabs>
       </w:pPr>
       <w:r>
-        <w:t xml:space="preserve">If successful then it will allow the user access into the main interface. The Login form will be hidden and the “MainInterface” form will show. If they get it wrong then Line 101 comes into action. </w:t>
-      </w:r>
-    </w:p>
-    <w:p>
-      <w:pPr>
-        <w:tabs>
-          <w:tab w:val="left" w:pos="2074"/>
-        </w:tabs>
-      </w:pPr>
-    </w:p>
-    <w:p>
-      <w:pPr>
-        <w:tabs>
-          <w:tab w:val="left" w:pos="2074"/>
-        </w:tabs>
-      </w:pPr>
-    </w:p>
-    <w:p>
-      <w:pPr>
-        <w:tabs>
-          <w:tab w:val="left" w:pos="2074"/>
-        </w:tabs>
-      </w:pPr>
-    </w:p>
-    <w:p>
-      <w:pPr>
-        <w:tabs>
-          <w:tab w:val="left" w:pos="2074"/>
-        </w:tabs>
-      </w:pPr>
-    </w:p>
-    <w:p>
-      <w:pPr>
-        <w:tabs>
-          <w:tab w:val="left" w:pos="2074"/>
-        </w:tabs>
-      </w:pPr>
-    </w:p>
-    <w:p>
-      <w:pPr>
-        <w:tabs>
-          <w:tab w:val="left" w:pos="2074"/>
-        </w:tabs>
-      </w:pPr>
-    </w:p>
-    <w:p>
-      <w:pPr>
-        <w:tabs>
-          <w:tab w:val="left" w:pos="2074"/>
-        </w:tabs>
-      </w:pPr>
-    </w:p>
-    <w:p>
-      <w:pPr>
-        <w:tabs>
-          <w:tab w:val="left" w:pos="2074"/>
-        </w:tabs>
-      </w:pPr>
-    </w:p>
-    <w:p>
-      <w:pPr>
-        <w:tabs>
-          <w:tab w:val="left" w:pos="2074"/>
-        </w:tabs>
-      </w:pPr>
-    </w:p>
-    <w:p>
-      <w:pPr>
-        <w:tabs>
-          <w:tab w:val="left" w:pos="2074"/>
-        </w:tabs>
-      </w:pPr>
-    </w:p>
-    <w:p>
-      <w:pPr>
-        <w:tabs>
-          <w:tab w:val="left" w:pos="2074"/>
-        </w:tabs>
-      </w:pPr>
-    </w:p>
-    <w:p>
-      <w:pPr>
-        <w:tabs>
-          <w:tab w:val="left" w:pos="2074"/>
-        </w:tabs>
-      </w:pPr>
-    </w:p>
-    <w:p>
-      <w:pPr>
-        <w:tabs>
-          <w:tab w:val="left" w:pos="2074"/>
-        </w:tabs>
-      </w:pPr>
-    </w:p>
-    <w:p>
-      <w:pPr>
-        <w:tabs>
-          <w:tab w:val="left" w:pos="2074"/>
-        </w:tabs>
-      </w:pPr>
-    </w:p>
-    <w:p>
-      <w:pPr>
-        <w:tabs>
-          <w:tab w:val="left" w:pos="2074"/>
-        </w:tabs>
-      </w:pPr>
-    </w:p>
-    <w:p>
-      <w:pPr>
-        <w:tabs>
-          <w:tab w:val="left" w:pos="2074"/>
-        </w:tabs>
-      </w:pPr>
+        <w:t>If successful then it will allow the user access into the main interface. The Login form will be hidden and the “</w:t>
+      </w:r>
+      <w:proofErr w:type="spellStart"/>
+      <w:r>
+        <w:t>MainInterface</w:t>
+      </w:r>
+      <w:proofErr w:type="spellEnd"/>
+      <w:r>
+        <w:t xml:space="preserve">” form will show. If they get it wrong then Line 101 comes into action. </w:t>
+      </w:r>
+    </w:p>
+    <w:p>
+      <w:pPr>
+        <w:tabs>
+          <w:tab w:val="left" w:pos="2074"/>
+        </w:tabs>
+      </w:pPr>
+    </w:p>
+    <w:p>
+      <w:pPr>
+        <w:tabs>
+          <w:tab w:val="left" w:pos="2074"/>
+        </w:tabs>
+      </w:pPr>
+    </w:p>
+    <w:p>
+      <w:pPr>
+        <w:tabs>
+          <w:tab w:val="left" w:pos="2074"/>
+        </w:tabs>
+      </w:pPr>
+    </w:p>
+    <w:p>
+      <w:pPr>
+        <w:tabs>
+          <w:tab w:val="left" w:pos="2074"/>
+        </w:tabs>
+      </w:pPr>
+    </w:p>
+    <w:p>
+      <w:pPr>
+        <w:tabs>
+          <w:tab w:val="left" w:pos="2074"/>
+        </w:tabs>
+      </w:pPr>
+    </w:p>
+    <w:p>
+      <w:pPr>
+        <w:tabs>
+          <w:tab w:val="left" w:pos="2074"/>
+        </w:tabs>
+      </w:pPr>
+    </w:p>
+    <w:p>
+      <w:pPr>
+        <w:tabs>
+          <w:tab w:val="left" w:pos="2074"/>
+        </w:tabs>
+      </w:pPr>
+    </w:p>
+    <w:p>
+      <w:pPr>
+        <w:tabs>
+          <w:tab w:val="left" w:pos="2074"/>
+        </w:tabs>
+      </w:pPr>
+    </w:p>
+    <w:p>
+      <w:pPr>
+        <w:tabs>
+          <w:tab w:val="left" w:pos="2074"/>
+        </w:tabs>
+      </w:pPr>
+    </w:p>
+    <w:p>
+      <w:pPr>
+        <w:tabs>
+          <w:tab w:val="left" w:pos="2074"/>
+        </w:tabs>
+      </w:pPr>
+    </w:p>
+    <w:p>
+      <w:pPr>
+        <w:tabs>
+          <w:tab w:val="left" w:pos="2074"/>
+        </w:tabs>
+      </w:pPr>
+    </w:p>
+    <w:p>
+      <w:pPr>
+        <w:tabs>
+          <w:tab w:val="left" w:pos="2074"/>
+        </w:tabs>
+      </w:pPr>
+    </w:p>
+    <w:p>
+      <w:pPr>
+        <w:tabs>
+          <w:tab w:val="left" w:pos="2074"/>
+        </w:tabs>
+      </w:pPr>
+    </w:p>
+    <w:p>
+      <w:pPr>
+        <w:tabs>
+          <w:tab w:val="left" w:pos="2074"/>
+        </w:tabs>
+      </w:pPr>
+    </w:p>
+    <w:p>
+      <w:pPr>
+        <w:tabs>
+          <w:tab w:val="left" w:pos="2074"/>
+        </w:tabs>
+      </w:pPr>
+    </w:p>
+    <w:p>
+      <w:pPr>
+        <w:tabs>
+          <w:tab w:val="left" w:pos="2074"/>
+        </w:tabs>
+      </w:pPr>
+      <w:proofErr w:type="spellStart"/>
       <w:r>
         <w:lastRenderedPageBreak/>
-        <w:t>Lets try both the admin and the s212 account to see if they work</w:t>
+        <w:t>Lets</w:t>
+      </w:r>
+      <w:proofErr w:type="spellEnd"/>
+      <w:r>
+        <w:t xml:space="preserve"> try both the admin and the s212 account to see if they work</w:t>
       </w:r>
     </w:p>
     <w:p>
@@ -28958,6 +29326,9 @@
         </w:tabs>
       </w:pPr>
       <w:r>
+        <w:rPr>
+          <w:noProof/>
+        </w:rPr>
         <w:drawing>
           <wp:inline distT="0" distB="0" distL="0" distR="0" wp14:anchorId="515D6CC1" wp14:editId="0821F73E">
             <wp:extent cx="3486637" cy="876422"/>
@@ -29002,7 +29373,7 @@
         </w:tabs>
       </w:pPr>
       <w:r>
-        <w:t>This just simply closes the login form and stops the program. It was very simple to do. Here is the code for it</w:t>
+        <w:t>Here is the code for it</w:t>
       </w:r>
       <w:r>
         <w:t>:</w:t>
@@ -29014,9 +29385,110 @@
           <w:tab w:val="left" w:pos="2074"/>
         </w:tabs>
       </w:pPr>
+      <w:r>
+        <w:drawing>
+          <wp:inline distT="0" distB="0" distL="0" distR="0" wp14:anchorId="3E971356" wp14:editId="44CDB251">
+            <wp:extent cx="3400900" cy="571580"/>
+            <wp:effectExtent l="0" t="0" r="0" b="0"/>
+            <wp:docPr id="242" name="Picture 242" descr="Text&#10;&#10;Description automatically generated"/>
+            <wp:cNvGraphicFramePr>
+              <a:graphicFrameLocks xmlns:a="http://schemas.openxmlformats.org/drawingml/2006/main" noChangeAspect="1"/>
+            </wp:cNvGraphicFramePr>
+            <a:graphic xmlns:a="http://schemas.openxmlformats.org/drawingml/2006/main">
+              <a:graphicData uri="http://schemas.openxmlformats.org/drawingml/2006/picture">
+                <pic:pic xmlns:pic="http://schemas.openxmlformats.org/drawingml/2006/picture">
+                  <pic:nvPicPr>
+                    <pic:cNvPr id="242" name="Picture 242" descr="Text&#10;&#10;Description automatically generated"/>
+                    <pic:cNvPicPr/>
+                  </pic:nvPicPr>
+                  <pic:blipFill>
+                    <a:blip r:embed="rId67"/>
+                    <a:stretch>
+                      <a:fillRect/>
+                    </a:stretch>
+                  </pic:blipFill>
+                  <pic:spPr>
+                    <a:xfrm>
+                      <a:off x="0" y="0"/>
+                      <a:ext cx="3400900" cy="571580"/>
+                    </a:xfrm>
+                    <a:prstGeom prst="rect">
+                      <a:avLst/>
+                    </a:prstGeom>
+                  </pic:spPr>
+                </pic:pic>
+              </a:graphicData>
+            </a:graphic>
+          </wp:inline>
+        </w:drawing>
+      </w:r>
+    </w:p>
+    <w:p>
+      <w:pPr>
+        <w:tabs>
+          <w:tab w:val="left" w:pos="2074"/>
+        </w:tabs>
+      </w:pPr>
+      <w:r>
+        <w:t>When the X button is clicked it stops the program. That’s all.</w:t>
+      </w:r>
+    </w:p>
+    <w:p>
+      <w:pPr>
+        <w:tabs>
+          <w:tab w:val="left" w:pos="2074"/>
+        </w:tabs>
+      </w:pPr>
+    </w:p>
+    <w:p>
+      <w:pPr>
+        <w:tabs>
+          <w:tab w:val="left" w:pos="2074"/>
+        </w:tabs>
+      </w:pPr>
+      <w:r>
+        <w:t>Prototype 2 Plan:</w:t>
+      </w:r>
+    </w:p>
+    <w:p>
+      <w:pPr>
+        <w:tabs>
+          <w:tab w:val="left" w:pos="2074"/>
+        </w:tabs>
+      </w:pPr>
+      <w:r>
+        <w:t>Create Registration form</w:t>
+      </w:r>
+    </w:p>
+    <w:p>
+      <w:pPr>
+        <w:tabs>
+          <w:tab w:val="left" w:pos="2074"/>
+        </w:tabs>
+      </w:pPr>
+      <w:r>
+        <w:t>Create main interface but it serves no functionality.</w:t>
+      </w:r>
+    </w:p>
+    <w:p>
+      <w:pPr>
+        <w:tabs>
+          <w:tab w:val="left" w:pos="2074"/>
+        </w:tabs>
+      </w:pPr>
+      <w:r>
+        <w:t xml:space="preserve">Fix the look of the login button and the text boxes (make it more aesthetically pleasing). </w:t>
+      </w:r>
+    </w:p>
+    <w:p>
+      <w:pPr>
+        <w:tabs>
+          <w:tab w:val="left" w:pos="2074"/>
+        </w:tabs>
+      </w:pPr>
     </w:p>
     <w:sectPr>
-      <w:headerReference w:type="default" r:id="rId67"/>
+      <w:headerReference w:type="default" r:id="rId68"/>
       <w:pgSz w:w="11906" w:h="16838"/>
       <w:pgMar w:top="1440" w:right="1440" w:bottom="1440" w:left="1440" w:header="708" w:footer="708" w:gutter="0"/>
       <w:cols w:space="708"/>

</xml_diff>